<commit_message>
List and explain non-functional requirements
</commit_message>
<xml_diff>
--- a/docs/AViS_Documentacao_de_SW_2019_V1.docx
+++ b/docs/AViS_Documentacao_de_SW_2019_V1.docx
@@ -220,7 +220,23 @@
     </w:p>
     <w:p>
       <w:r>
-        <w:t>Projeto AViS – Alloy Virtual Space</w:t>
+        <w:t xml:space="preserve">Projeto </w:t>
+      </w:r>
+      <w:proofErr w:type="spellStart"/>
+      <w:r>
+        <w:t>AViS</w:t>
+      </w:r>
+      <w:proofErr w:type="spellEnd"/>
+      <w:r>
+        <w:t xml:space="preserve"> – </w:t>
+      </w:r>
+      <w:proofErr w:type="spellStart"/>
+      <w:r>
+        <w:t>Alloy</w:t>
+      </w:r>
+      <w:proofErr w:type="spellEnd"/>
+      <w:r>
+        <w:t xml:space="preserve"> Virtual Space</w:t>
       </w:r>
     </w:p>
     <w:p>
@@ -419,7 +435,23 @@
         <w:t xml:space="preserve">Título: </w:t>
       </w:r>
       <w:r>
-        <w:t>Projeto AViS – Alloy Virtual Space</w:t>
+        <w:t xml:space="preserve">Projeto </w:t>
+      </w:r>
+      <w:proofErr w:type="spellStart"/>
+      <w:r>
+        <w:t>AViS</w:t>
+      </w:r>
+      <w:proofErr w:type="spellEnd"/>
+      <w:r>
+        <w:t xml:space="preserve"> – </w:t>
+      </w:r>
+      <w:proofErr w:type="spellStart"/>
+      <w:r>
+        <w:t>Alloy</w:t>
+      </w:r>
+      <w:proofErr w:type="spellEnd"/>
+      <w:r>
+        <w:t xml:space="preserve"> Virtual Space</w:t>
       </w:r>
     </w:p>
     <w:p>
@@ -451,8 +483,16 @@
         <w:rPr>
           <w:shd w:val="clear" w:color="auto" w:fill="FFFFFF"/>
         </w:rPr>
-        <w:t>Maria Angélica Calixto de Andrade Cardieri</w:t>
-      </w:r>
+        <w:t xml:space="preserve">Maria Angélica Calixto de Andrade </w:t>
+      </w:r>
+      <w:proofErr w:type="spellStart"/>
+      <w:r>
+        <w:rPr>
+          <w:shd w:val="clear" w:color="auto" w:fill="FFFFFF"/>
+        </w:rPr>
+        <w:t>Cardieri</w:t>
+      </w:r>
+      <w:proofErr w:type="spellEnd"/>
     </w:p>
     <w:p>
       <w:pPr>
@@ -1084,7 +1124,15 @@
     <w:p/>
     <w:p>
       <w:r>
-        <w:t>Tabela 1 – Principais mudanças na Área de Recursos Humanos (PricewaterhouseCoopers)</w:t>
+        <w:t>Tabela 1 – Principais mudanças na Área de Recursos Humanos (</w:t>
+      </w:r>
+      <w:proofErr w:type="spellStart"/>
+      <w:r>
+        <w:t>PricewaterhouseCoopers</w:t>
+      </w:r>
+      <w:proofErr w:type="spellEnd"/>
+      <w:r>
+        <w:t>)</w:t>
       </w:r>
       <w:r>
         <w:tab/>
@@ -1313,7 +1361,15 @@
         <w:t>(</w:t>
       </w:r>
       <w:r>
-        <w:t>nos títulos use letra arial, 16, negrito</w:t>
+        <w:t xml:space="preserve">nos títulos use letra </w:t>
+      </w:r>
+      <w:proofErr w:type="spellStart"/>
+      <w:r>
+        <w:t>arial</w:t>
+      </w:r>
+      <w:proofErr w:type="spellEnd"/>
+      <w:r>
+        <w:t>, 16, negrito</w:t>
       </w:r>
       <w:r>
         <w:t>)</w:t>
@@ -1340,7 +1396,15 @@
         <w:t xml:space="preserve"> Justifique a escolha do tema. </w:t>
       </w:r>
       <w:r>
-        <w:t xml:space="preserve"> Comente quais as ferramentas, tecnologias, metodologias, técnicas, modelos, etc. que serão utilizados para solucionar o problema apresentad</w:t>
+        <w:t xml:space="preserve"> Comente quais as ferramentas, tecnologias, metodologias, técnicas, </w:t>
+      </w:r>
+      <w:proofErr w:type="gramStart"/>
+      <w:r>
+        <w:t>modelos, etc.</w:t>
+      </w:r>
+      <w:proofErr w:type="gramEnd"/>
+      <w:r>
+        <w:t xml:space="preserve"> que serão utilizados para solucionar o problema apresentad</w:t>
       </w:r>
       <w:r>
         <w:t xml:space="preserve">o. </w:t>
@@ -1425,7 +1489,28 @@
         <w:t xml:space="preserve"> </w:t>
       </w:r>
       <w:r>
-        <w:t xml:space="preserve">Por exemplo, no caso do software desenvolvido utilizar  IoT (Internet das Coisas) para a solução do problema, apresentar  os conceitos de IoT, indicando as referências utilizadas. </w:t>
+        <w:t xml:space="preserve">Por exemplo, no caso do software desenvolvido </w:t>
+      </w:r>
+      <w:proofErr w:type="gramStart"/>
+      <w:r>
+        <w:t xml:space="preserve">utilizar  </w:t>
+      </w:r>
+      <w:proofErr w:type="spellStart"/>
+      <w:r>
+        <w:t>IoT</w:t>
+      </w:r>
+      <w:proofErr w:type="spellEnd"/>
+      <w:proofErr w:type="gramEnd"/>
+      <w:r>
+        <w:t xml:space="preserve"> (Internet das Coisas) para a solução do problema, apresentar  os conceitos de </w:t>
+      </w:r>
+      <w:proofErr w:type="spellStart"/>
+      <w:r>
+        <w:t>IoT</w:t>
+      </w:r>
+      <w:proofErr w:type="spellEnd"/>
+      <w:r>
+        <w:t xml:space="preserve">, indicando as referências utilizadas. </w:t>
       </w:r>
     </w:p>
     <w:p>
@@ -1442,7 +1527,15 @@
         <w:t xml:space="preserve"> com o orientador.</w:t>
       </w:r>
       <w:r>
-        <w:t xml:space="preserve"> O título da seção pode ser o assunto a ser apresentado por exemplo: “Conceitos de IoT”.</w:t>
+        <w:t xml:space="preserve"> O título da seção pode ser o assunto a ser apresentado por exemplo: “Conceitos de </w:t>
+      </w:r>
+      <w:proofErr w:type="spellStart"/>
+      <w:r>
+        <w:t>IoT</w:t>
+      </w:r>
+      <w:proofErr w:type="spellEnd"/>
+      <w:r>
+        <w:t>”.</w:t>
       </w:r>
     </w:p>
     <w:p>
@@ -1586,6 +1679,7 @@
       <w:r>
         <w:t xml:space="preserve">Inicial </w:t>
       </w:r>
+      <w:proofErr w:type="gramStart"/>
       <w:r>
         <w:t xml:space="preserve">do </w:t>
       </w:r>
@@ -1593,7 +1687,11 @@
         <w:t xml:space="preserve"> </w:t>
       </w:r>
       <w:r>
-        <w:t xml:space="preserve">Software </w:t>
+        <w:t>Software</w:t>
+      </w:r>
+      <w:proofErr w:type="gramEnd"/>
+      <w:r>
+        <w:t xml:space="preserve"> </w:t>
       </w:r>
     </w:p>
     <w:p>
@@ -1875,8 +1973,13 @@
         <w:t xml:space="preserve"> </w:t>
       </w:r>
       <w:r>
-        <w:t>população específica, etc.</w:t>
-      </w:r>
+        <w:t xml:space="preserve">população </w:t>
+      </w:r>
+      <w:proofErr w:type="gramStart"/>
+      <w:r>
+        <w:t>específica, etc.</w:t>
+      </w:r>
+      <w:proofErr w:type="gramEnd"/>
     </w:p>
     <w:p>
       <w:r>
@@ -1975,11 +2078,19 @@
         </w:rPr>
         <w:t>ocumento</w:t>
       </w:r>
+      <w:proofErr w:type="gramStart"/>
       <w:r>
         <w:rPr>
           <w:color w:val="C00000"/>
         </w:rPr>
-        <w:t>2  de ES2</w:t>
+        <w:t>2  de</w:t>
+      </w:r>
+      <w:proofErr w:type="gramEnd"/>
+      <w:r>
+        <w:rPr>
+          <w:color w:val="C00000"/>
+        </w:rPr>
+        <w:t xml:space="preserve"> ES2</w:t>
       </w:r>
       <w:r>
         <w:rPr>
@@ -2220,8 +2331,13 @@
             <w:pPr>
               <w:cnfStyle w:val="000000000000" w:firstRow="0" w:lastRow="0" w:firstColumn="0" w:lastColumn="0" w:oddVBand="0" w:evenVBand="0" w:oddHBand="0" w:evenHBand="0" w:firstRowFirstColumn="0" w:firstRowLastColumn="0" w:lastRowFirstColumn="0" w:lastRowLastColumn="0"/>
             </w:pPr>
+            <w:proofErr w:type="spellStart"/>
             <w:r>
-              <w:t>SQLite (incluso com o sistema operacional Android)</w:t>
+              <w:t>SQLite</w:t>
+            </w:r>
+            <w:proofErr w:type="spellEnd"/>
+            <w:r>
+              <w:t xml:space="preserve"> (incluso com o sistema operacional Android)</w:t>
             </w:r>
           </w:p>
         </w:tc>
@@ -2365,6 +2481,7 @@
       </w:pPr>
       <w:bookmarkStart w:id="6" w:name="_Toc333506966"/>
       <w:bookmarkStart w:id="7" w:name="_Toc334112701"/>
+      <w:proofErr w:type="gramStart"/>
       <w:r>
         <w:t>3</w:t>
       </w:r>
@@ -2372,7 +2489,11 @@
         <w:t xml:space="preserve">.3.2  </w:t>
       </w:r>
       <w:r>
-        <w:t>Considerações Legais</w:t>
+        <w:t>Considerações</w:t>
+      </w:r>
+      <w:proofErr w:type="gramEnd"/>
+      <w:r>
+        <w:t xml:space="preserve"> Legais</w:t>
       </w:r>
       <w:bookmarkEnd w:id="6"/>
       <w:bookmarkEnd w:id="7"/>
@@ -2497,7 +2618,15 @@
         <w:t>d</w:t>
       </w:r>
       <w:r>
-        <w:t>as de segurança, devem ser tomadas, como a utilização de computadores com antivírus e firewall sempre atualizados, a realização de backups  semanalmente.</w:t>
+        <w:t xml:space="preserve">as de segurança, devem ser tomadas, como a utilização de computadores com antivírus e firewall sempre atualizados, a realização de </w:t>
+      </w:r>
+      <w:proofErr w:type="gramStart"/>
+      <w:r>
+        <w:t>backups  semanalmente</w:t>
+      </w:r>
+      <w:proofErr w:type="gramEnd"/>
+      <w:r>
+        <w:t>.</w:t>
       </w:r>
       <w:r>
         <w:t>”</w:t>
@@ -2633,8 +2762,13 @@
             <w:hideMark/>
           </w:tcPr>
           <w:p>
+            <w:proofErr w:type="spellStart"/>
             <w:r>
-              <w:t>Probab (P)</w:t>
+              <w:t>Probab</w:t>
+            </w:r>
+            <w:proofErr w:type="spellEnd"/>
+            <w:r>
+              <w:t xml:space="preserve"> (P)</w:t>
             </w:r>
           </w:p>
         </w:tc>
@@ -2673,11 +2807,16 @@
             <w:hideMark/>
           </w:tcPr>
           <w:p>
+            <w:proofErr w:type="spellStart"/>
             <w:r>
               <w:t>Risco</w:t>
             </w:r>
             <w:r>
-              <w:t>Total (P x I)</w:t>
+              <w:t>Total</w:t>
+            </w:r>
+            <w:proofErr w:type="spellEnd"/>
+            <w:r>
+              <w:t xml:space="preserve"> (P x I)</w:t>
             </w:r>
           </w:p>
         </w:tc>
@@ -3951,10 +4090,18 @@
         <w:t xml:space="preserve">. Utilizar </w:t>
       </w:r>
       <w:r>
-        <w:t>uma Matriz de Risco conforme definido no PMBo</w:t>
-      </w:r>
-      <w:r>
-        <w:t>K. Veja exemplo a seguir.</w:t>
+        <w:t xml:space="preserve">uma Matriz de Risco conforme definido no </w:t>
+      </w:r>
+      <w:proofErr w:type="spellStart"/>
+      <w:r>
+        <w:t>PMBo</w:t>
+      </w:r>
+      <w:r>
+        <w:t>K</w:t>
+      </w:r>
+      <w:proofErr w:type="spellEnd"/>
+      <w:r>
+        <w:t>. Veja exemplo a seguir.</w:t>
       </w:r>
     </w:p>
     <w:p>
@@ -4362,8 +4509,13 @@
         <w:t xml:space="preserve"> se foram utilizados q</w:t>
       </w:r>
       <w:r>
-        <w:t>uestionários, análise do sistema atual (antigo) da empresa, pesquisa de mercado, etc..</w:t>
-      </w:r>
+        <w:t xml:space="preserve">uestionários, análise do sistema atual (antigo) da empresa, pesquisa de mercado, </w:t>
+      </w:r>
+      <w:proofErr w:type="gramStart"/>
+      <w:r>
+        <w:t>etc..</w:t>
+      </w:r>
+      <w:proofErr w:type="gramEnd"/>
     </w:p>
     <w:p>
       <w:r>
@@ -4372,11 +4524,16 @@
       <w:r>
         <w:t xml:space="preserve">Se necessário para compreensão incluir os documentos </w:t>
       </w:r>
+      <w:proofErr w:type="gramStart"/>
       <w:r>
         <w:t xml:space="preserve">como </w:t>
       </w:r>
       <w:r>
-        <w:t xml:space="preserve"> Apêndice.</w:t>
+        <w:t xml:space="preserve"> Apêndice</w:t>
+      </w:r>
+      <w:proofErr w:type="gramEnd"/>
+      <w:r>
+        <w:t>.</w:t>
       </w:r>
     </w:p>
     <w:p/>
@@ -4406,8 +4563,13 @@
       </w:r>
     </w:p>
     <w:p>
-      <w:r>
-        <w:t>Descrever  o que será feito sem descrever como.</w:t>
+      <w:proofErr w:type="gramStart"/>
+      <w:r>
+        <w:t>Descrever  o</w:t>
+      </w:r>
+      <w:proofErr w:type="gramEnd"/>
+      <w:r>
+        <w:t xml:space="preserve"> que será feito sem descrever como.</w:t>
       </w:r>
     </w:p>
     <w:p>
@@ -4442,9 +4604,11 @@
       <w:r>
         <w:t>Requisitos Funcionais</w:t>
       </w:r>
+      <w:proofErr w:type="gramStart"/>
       <w:r>
         <w:t xml:space="preserve">   (</w:t>
       </w:r>
+      <w:proofErr w:type="gramEnd"/>
       <w:r>
         <w:t xml:space="preserve">Utilizar </w:t>
       </w:r>
@@ -4511,10 +4675,18 @@
     </w:p>
     <w:p>
       <w:r>
-        <w:t xml:space="preserve">O usuário só poderá entrar  </w:t>
-      </w:r>
-      <w:r>
-        <w:t>no aplicativ</w:t>
+        <w:t xml:space="preserve">O usuário só poderá </w:t>
+      </w:r>
+      <w:proofErr w:type="gramStart"/>
+      <w:r>
+        <w:t xml:space="preserve">entrar  </w:t>
+      </w:r>
+      <w:r>
+        <w:t>no</w:t>
+      </w:r>
+      <w:proofErr w:type="gramEnd"/>
+      <w:r>
+        <w:t xml:space="preserve"> aplicativ</w:t>
       </w:r>
       <w:r>
         <w:t>o depois de se cadastrar informando</w:t>
@@ -4588,10 +4760,18 @@
         <w:t>o Diagrama de Casos de U</w:t>
       </w:r>
       <w:r>
-        <w:t xml:space="preserve">so e </w:t>
-      </w:r>
-      <w:r>
-        <w:t xml:space="preserve">também </w:t>
+        <w:t xml:space="preserve">so </w:t>
+      </w:r>
+      <w:proofErr w:type="gramStart"/>
+      <w:r>
+        <w:t xml:space="preserve">e </w:t>
+      </w:r>
+      <w:r>
+        <w:t>também</w:t>
+      </w:r>
+      <w:proofErr w:type="gramEnd"/>
+      <w:r>
+        <w:t xml:space="preserve"> </w:t>
       </w:r>
       <w:r>
         <w:t xml:space="preserve">a descrição </w:t>
@@ -5087,147 +5267,233 @@
     </w:p>
     <w:p/>
     <w:p>
-      <w:r>
-        <w:t>São aqueles que não dizem respeito, diretamente às funções específicas fornecidas pelo sistema. Eles estão relacionados a propriedades como confiabilidade, tempo de resposta e espaço em disco.</w:t>
-      </w:r>
-    </w:p>
-    <w:p>
-      <w:r>
-        <w:t>Requisitos não f</w:t>
-      </w:r>
-      <w:r>
-        <w:t xml:space="preserve">uncionais de processo podem solicitar o uso de uma determinada ferramenta CASE, linguagem de programação ou método de desenvolvimento. </w:t>
-      </w:r>
-    </w:p>
-    <w:p>
-      <w:r>
-        <w:t>Os r</w:t>
-      </w:r>
-      <w:r>
-        <w:t xml:space="preserve">equisitos </w:t>
-      </w:r>
-      <w:r>
-        <w:t>não f</w:t>
-      </w:r>
-      <w:r>
-        <w:t>uncionais podem ser mais importantes que requisitos funcionais individuais</w:t>
+      <w:pPr>
+        <w:pStyle w:val="Subttulo"/>
+      </w:pPr>
+      <w:r>
+        <w:t>Tempo de resposta</w:t>
+      </w:r>
+    </w:p>
+    <w:p>
+      <w:r>
+        <w:t>Para oferecer as funcionalidades desejadas, é importante que a comunicação entre instâncias cliente seja a menor possível. Não é razoável decidir um valor fixo para o tempo de viagem dos pacotes, já que, num cenário real, este tempo vai depender de uma rede probabilística (a Internet), e da localização geográfica dos usuários conectados pelo sistema.</w:t>
+      </w:r>
+    </w:p>
+    <w:p>
+      <w:r>
+        <w:t xml:space="preserve">Entretanto, no quadro da demonstração </w:t>
+      </w:r>
+      <w:r>
+        <w:t xml:space="preserve">que se pretende fazer ao final do projeto, espera-se que a latência entre os dois computadores conectados esteja na ordem de </w:t>
+      </w:r>
+      <w:r>
+        <w:lastRenderedPageBreak/>
+        <w:t xml:space="preserve">dezenas de milissegundos, quanto que a latência entre as instâncias cliente e a instância no servidor remoto, localizado em um </w:t>
+      </w:r>
+      <w:r>
+        <w:rPr>
+          <w:i/>
+          <w:iCs/>
+        </w:rPr>
+        <w:t>datacenter</w:t>
+      </w:r>
+      <w:r>
+        <w:t>, em São Paulo, seja de até 200 milissegundos.</w:t>
+      </w:r>
+    </w:p>
+    <w:p/>
+    <w:p>
+      <w:pPr>
+        <w:pStyle w:val="Subttulo"/>
+      </w:pPr>
+      <w:r>
+        <w:t>Uso de memória</w:t>
+      </w:r>
+    </w:p>
+    <w:p>
+      <w:r>
+        <w:t>O programa, tanto no servidor quanto no cliente, não deve utilizar mais do que 500 MB de memória principal.</w:t>
+      </w:r>
+    </w:p>
+    <w:p>
+      <w:r>
+        <w:t xml:space="preserve">Além disso, dada a liberdade de manipulação de memória oferecida por C++, medidas específicas devem ser tomadas para evitar </w:t>
+      </w:r>
+      <w:r>
+        <w:t>vazamento de memória</w:t>
+      </w:r>
+      <w:r>
+        <w:rPr>
+          <w:i/>
+          <w:iCs/>
+        </w:rPr>
+        <w:t xml:space="preserve"> </w:t>
+      </w:r>
+      <w:r>
+        <w:t>(</w:t>
+      </w:r>
+      <w:proofErr w:type="spellStart"/>
+      <w:r>
+        <w:rPr>
+          <w:i/>
+          <w:iCs/>
+        </w:rPr>
+        <w:t>memory</w:t>
+      </w:r>
+      <w:proofErr w:type="spellEnd"/>
+      <w:r>
+        <w:rPr>
+          <w:i/>
+          <w:iCs/>
+        </w:rPr>
+        <w:t xml:space="preserve"> </w:t>
+      </w:r>
+      <w:proofErr w:type="spellStart"/>
+      <w:r>
+        <w:rPr>
+          <w:i/>
+          <w:iCs/>
+        </w:rPr>
+        <w:t>leak</w:t>
+      </w:r>
+      <w:proofErr w:type="spellEnd"/>
+      <w:r>
+        <w:t>)</w:t>
+      </w:r>
+      <w:r>
+        <w:t>.</w:t>
+      </w:r>
+    </w:p>
+    <w:p/>
+    <w:p>
+      <w:pPr>
+        <w:pStyle w:val="Subttulo"/>
+      </w:pPr>
+      <w:r>
+        <w:t>Uso de espaço em disco</w:t>
+      </w:r>
+    </w:p>
+    <w:p>
+      <w:r>
+        <w:t>O arquivo de instalação não deve ultrapassar 200 MB.</w:t>
+      </w:r>
+    </w:p>
+    <w:p>
+      <w:r>
+        <w:t>O espaço ocupado pelo sistema cliente, uma vez instalado, não deve ultrapassar 400 MB.</w:t>
+      </w:r>
+    </w:p>
+    <w:p/>
+    <w:p>
+      <w:pPr>
+        <w:pStyle w:val="Subttulo"/>
+      </w:pPr>
+      <w:r>
+        <w:t>Uso de recursos de processamento no servidor</w:t>
+      </w:r>
+    </w:p>
+    <w:p>
+      <w:r>
+        <w:t>A</w:t>
+      </w:r>
+      <w:r>
+        <w:t xml:space="preserve"> </w:t>
+      </w:r>
+      <w:r>
+        <w:t>instância em execução no servidor não deve ultrapassar 20% dos recursos de processamento da máquina virtual, exceto durante a instanciação do programa.</w:t>
+      </w:r>
+    </w:p>
+    <w:p/>
+    <w:p>
+      <w:bookmarkStart w:id="14" w:name="_GoBack"/>
+      <w:bookmarkEnd w:id="14"/>
+    </w:p>
+    <w:p/>
+    <w:p/>
+    <w:p/>
+    <w:p/>
+    <w:p/>
+    <w:p/>
+    <w:p/>
+    <w:p/>
+    <w:p/>
+    <w:p/>
+    <w:p>
+      <w:pPr>
+        <w:pStyle w:val="Ttulo"/>
+      </w:pPr>
+      <w:r>
+        <w:lastRenderedPageBreak/>
+        <w:t xml:space="preserve">5.  </w:t>
+      </w:r>
+      <w:r>
+        <w:t>Projeto</w:t>
+      </w:r>
+      <w:r>
+        <w:t xml:space="preserve"> </w:t>
+      </w:r>
+      <w:r>
+        <w:t xml:space="preserve">Detalhado </w:t>
+      </w:r>
+      <w:r>
+        <w:t>do Sof</w:t>
+      </w:r>
+      <w:r>
+        <w:t>t</w:t>
+      </w:r>
+      <w:r>
+        <w:t>ware</w:t>
+      </w:r>
+    </w:p>
+    <w:p/>
+    <w:p>
+      <w:r>
+        <w:t xml:space="preserve">      </w:t>
+      </w:r>
+      <w:r>
+        <w:t>Este item poderá ter</w:t>
+      </w:r>
+      <w:r>
+        <w:t xml:space="preserve"> </w:t>
+      </w:r>
+      <w:r>
+        <w:t xml:space="preserve">suas seções alteradas com a autorização do orientador. As modificações podem ser decorrentes do emprego de um Método de Processo de Software </w:t>
+      </w:r>
+      <w:r>
+        <w:t>específico.</w:t>
+      </w:r>
+      <w:r>
+        <w:t xml:space="preserve"> Por exemplo</w:t>
       </w:r>
       <w:r>
         <w:t>,</w:t>
       </w:r>
       <w:r>
-        <w:t xml:space="preserve"> pois a falha em não cumprir um requisito não funcion</w:t>
-      </w:r>
-      <w:r>
-        <w:t>al pode tornar o sistema inútil (Sommerville,2000).</w:t>
-      </w:r>
-    </w:p>
-    <w:p>
-      <w:r>
-        <w:lastRenderedPageBreak/>
-        <w:tab/>
-        <w:t>Alguns outros tipos de Requisitos Não Funcionais podem ser:</w:t>
-      </w:r>
-    </w:p>
-    <w:p>
-      <w:r>
-        <w:rPr>
-          <w:b/>
-        </w:rPr>
-        <w:tab/>
-      </w:r>
-      <w:r>
-        <w:t>- Requisitos de Desempenho</w:t>
-      </w:r>
-    </w:p>
-    <w:p>
-      <w:r>
-        <w:t>- Requisitos de Armazenamento</w:t>
-      </w:r>
-    </w:p>
-    <w:p>
-      <w:r>
-        <w:t>- Requisitos de HW, SW e Redes</w:t>
-      </w:r>
-    </w:p>
-    <w:p>
-      <w:r>
-        <w:t>- Outros (ver anexo1 deste documento</w:t>
-      </w:r>
-      <w:r>
-        <w:t xml:space="preserve"> conforme Sommerville,2000</w:t>
-      </w:r>
-      <w:r>
-        <w:t>)</w:t>
-      </w:r>
-    </w:p>
-    <w:p/>
-    <w:p/>
-    <w:p/>
-    <w:p/>
-    <w:p/>
-    <w:p/>
-    <w:p/>
-    <w:p/>
-    <w:p/>
-    <w:p/>
-    <w:p/>
-    <w:p/>
-    <w:p/>
-    <w:p>
-      <w:pPr>
-        <w:pStyle w:val="Ttulo"/>
-      </w:pPr>
-      <w:r>
-        <w:t xml:space="preserve">5.  </w:t>
-      </w:r>
-      <w:r>
-        <w:t>Projeto</w:t>
-      </w:r>
-      <w:r>
-        <w:t xml:space="preserve"> </w:t>
-      </w:r>
-      <w:r>
-        <w:t xml:space="preserve">Detalhado </w:t>
-      </w:r>
-      <w:r>
-        <w:t>do Sof</w:t>
-      </w:r>
-      <w:r>
-        <w:t>t</w:t>
-      </w:r>
-      <w:r>
-        <w:t>ware</w:t>
-      </w:r>
-    </w:p>
-    <w:p/>
-    <w:p>
-      <w:r>
-        <w:t xml:space="preserve">      </w:t>
-      </w:r>
-      <w:r>
-        <w:t>Este item poderá ter</w:t>
-      </w:r>
-      <w:r>
-        <w:t xml:space="preserve"> </w:t>
-      </w:r>
-      <w:r>
-        <w:t xml:space="preserve">suas seções alteradas com a autorização do orientador. As modificações podem ser decorrentes do emprego de um Método de Processo de Software </w:t>
-      </w:r>
-      <w:r>
-        <w:t>específico.</w:t>
-      </w:r>
-      <w:r>
-        <w:t xml:space="preserve"> Por exemplo</w:t>
-      </w:r>
-      <w:r>
-        <w:t>,</w:t>
-      </w:r>
-      <w:r>
-        <w:t xml:space="preserve"> se o desenvolvimento for na área de  jogos/jogos educativos  o aluno poderá seguir  outras metodologias por ex. Extreme Game Develoment (XGD) ou alguma sistemática indicada por algum especialista no assunto. O mesmo pode ocorrer com desenvolvimento </w:t>
-      </w:r>
-      <w:r>
-        <w:t>àgil para aplicações móveis ou web.</w:t>
+        <w:t xml:space="preserve"> se o desenvolvimento for na área </w:t>
+      </w:r>
+      <w:proofErr w:type="gramStart"/>
+      <w:r>
+        <w:t>de  jogos</w:t>
+      </w:r>
+      <w:proofErr w:type="gramEnd"/>
+      <w:r>
+        <w:t xml:space="preserve">/jogos educativos  o aluno poderá seguir  outras metodologias por ex. Extreme Game </w:t>
+      </w:r>
+      <w:proofErr w:type="spellStart"/>
+      <w:r>
+        <w:t>Develoment</w:t>
+      </w:r>
+      <w:proofErr w:type="spellEnd"/>
+      <w:r>
+        <w:t xml:space="preserve"> (XGD) ou alguma sistemática indicada por algum especialista no assunto. O mesmo pode ocorrer com desenvolvimento </w:t>
+      </w:r>
+      <w:proofErr w:type="spellStart"/>
+      <w:r>
+        <w:t>àgil</w:t>
+      </w:r>
+      <w:proofErr w:type="spellEnd"/>
+      <w:r>
+        <w:t xml:space="preserve"> para aplicações móveis ou web.</w:t>
       </w:r>
     </w:p>
     <w:p/>
@@ -5264,99 +5530,147 @@
     </w:p>
     <w:p>
       <w:r>
+        <w:t>O</w:t>
+      </w:r>
+      <w:r>
+        <w:t xml:space="preserve"> modelo arquitetural proposto para a solução </w:t>
+      </w:r>
+      <w:proofErr w:type="spellStart"/>
+      <w:r>
+        <w:t>AViS</w:t>
+      </w:r>
+      <w:proofErr w:type="spellEnd"/>
+      <w:r>
+        <w:t xml:space="preserve"> é híbrido. São associados o modelo cliente-servidor, tipicamente utilizado por </w:t>
+      </w:r>
+      <w:proofErr w:type="spellStart"/>
+      <w:r>
+        <w:t>webapps</w:t>
+      </w:r>
+      <w:proofErr w:type="spellEnd"/>
+      <w:r>
+        <w:t xml:space="preserve">, a um modelo P2P distribuído, como em aplicativos </w:t>
+      </w:r>
+      <w:proofErr w:type="spellStart"/>
+      <w:r>
+        <w:t>torrent</w:t>
+      </w:r>
+      <w:proofErr w:type="spellEnd"/>
+      <w:r>
+        <w:t>.</w:t>
+      </w:r>
+    </w:p>
+    <w:p>
+      <w:r>
+        <w:t xml:space="preserve">Seguindo o modelo cliente-servidor, é possível utilizar a API </w:t>
+      </w:r>
+      <w:proofErr w:type="spellStart"/>
+      <w:r>
+        <w:t>Alloy</w:t>
+      </w:r>
+      <w:proofErr w:type="spellEnd"/>
+      <w:r>
+        <w:t>, que já est</w:t>
+      </w:r>
+      <w:r>
+        <w:t>á</w:t>
+      </w:r>
+      <w:r>
+        <w:t xml:space="preserve"> em produção e oferecem uma parte essencial ao produto cuja viabilidade pretende-se demonstrar com </w:t>
+      </w:r>
+      <w:r>
+        <w:t>este</w:t>
+      </w:r>
+      <w:r>
+        <w:t xml:space="preserve"> MVP. Além disso, um servidor remoto, imparcial face ao cliente </w:t>
+      </w:r>
+      <w:proofErr w:type="spellStart"/>
+      <w:r>
+        <w:t>AViS</w:t>
+      </w:r>
+      <w:proofErr w:type="spellEnd"/>
+      <w:r>
+        <w:t>, vai arbitrar o diálogo de dados entre clientes.</w:t>
+      </w:r>
+    </w:p>
+    <w:p>
+      <w:r>
+        <w:t xml:space="preserve">Já com o </w:t>
+      </w:r>
+      <w:r>
+        <w:t xml:space="preserve">que um modelo P2P oferece, o sistema </w:t>
+      </w:r>
+      <w:proofErr w:type="spellStart"/>
+      <w:r>
+        <w:t>AViS</w:t>
+      </w:r>
+      <w:proofErr w:type="spellEnd"/>
+      <w:r>
+        <w:t xml:space="preserve"> será capaz de transmitir dados sensíveis ao tempo com mais agilidade. Buffers de áudio e vídeo serão transmitidos, via proto</w:t>
+      </w:r>
+      <w:bookmarkStart w:id="15" w:name="_Hlk18332672"/>
+      <w:r>
+        <w:t>col</w:t>
+      </w:r>
+      <w:bookmarkEnd w:id="15"/>
+      <w:r>
+        <w:t>o UDP, seguindo o caminho mais curto</w:t>
+      </w:r>
+      <w:r>
+        <w:t>,</w:t>
+      </w:r>
+      <w:r>
+        <w:t xml:space="preserve"> determinado pela infraestrutura de redes</w:t>
+      </w:r>
+      <w:r>
+        <w:t>, entre um cliente</w:t>
+      </w:r>
+      <w:r>
+        <w:t xml:space="preserve"> e outro.</w:t>
+      </w:r>
+    </w:p>
+    <w:p/>
+    <w:p/>
+    <w:p>
+      <w:pPr>
+        <w:pStyle w:val="Ttulo"/>
+      </w:pPr>
+      <w:r>
+        <w:t>5</w:t>
+      </w:r>
+      <w:r>
+        <w:t xml:space="preserve">.2 </w:t>
+      </w:r>
+      <w:r>
+        <w:t>Tecnologias</w:t>
+      </w:r>
+      <w:r>
+        <w:t xml:space="preserve"> utilizadas</w:t>
+      </w:r>
+      <w:r>
+        <w:t xml:space="preserve"> e APIs</w:t>
+      </w:r>
+    </w:p>
+    <w:p/>
+    <w:p>
+      <w:r>
+        <w:tab/>
+      </w:r>
+      <w:r>
+        <w:t>5.2.1 Tecnologias</w:t>
+      </w:r>
+    </w:p>
+    <w:p>
+      <w:pPr>
+        <w:pStyle w:val="Subttulo"/>
+      </w:pPr>
+      <w:r>
+        <w:t>C++</w:t>
+      </w:r>
+    </w:p>
+    <w:p>
+      <w:r>
         <w:lastRenderedPageBreak/>
-        <w:t>O</w:t>
-      </w:r>
-      <w:r>
-        <w:t xml:space="preserve"> modelo arquitetural proposto para a solução AViS é híbrido. São associados o modelo cliente-servidor, tipicamente utilizado por webapps, a um modelo P2P distribuído, como em aplicativos torrent.</w:t>
-      </w:r>
-    </w:p>
-    <w:p>
-      <w:r>
-        <w:t>Seguindo o modelo cliente-servidor, é possível utilizar a API Alloy, que já est</w:t>
-      </w:r>
-      <w:r>
-        <w:t>á</w:t>
-      </w:r>
-      <w:r>
-        <w:t xml:space="preserve"> em produção e oferecem uma parte essencial ao produto cuja viabilidade pretende-se demonstrar com </w:t>
-      </w:r>
-      <w:r>
-        <w:t>este</w:t>
-      </w:r>
-      <w:r>
-        <w:t xml:space="preserve"> MVP. Além disso, um servidor remoto, imparcial face ao cliente AViS, vai arbitrar o diálogo de dados entre clientes.</w:t>
-      </w:r>
-    </w:p>
-    <w:p>
-      <w:r>
-        <w:t xml:space="preserve">Já com o </w:t>
-      </w:r>
-      <w:r>
-        <w:t>que um modelo P2P oferece, o sistema AViS será capaz de transmitir dados sensíveis ao tempo com mais agilidade. Buffers de áudio e vídeo serão transmitidos, via proto</w:t>
-      </w:r>
-      <w:bookmarkStart w:id="14" w:name="_Hlk18332672"/>
-      <w:r>
-        <w:t>col</w:t>
-      </w:r>
-      <w:bookmarkEnd w:id="14"/>
-      <w:r>
-        <w:t>o UDP, seguindo o caminho mais curto</w:t>
-      </w:r>
-      <w:r>
-        <w:t>,</w:t>
-      </w:r>
-      <w:r>
-        <w:t xml:space="preserve"> determinado pela infraestrutura de redes</w:t>
-      </w:r>
-      <w:r>
-        <w:t>, entre um cliente</w:t>
-      </w:r>
-      <w:r>
-        <w:t xml:space="preserve"> e outro.</w:t>
-      </w:r>
-    </w:p>
-    <w:p/>
-    <w:p/>
-    <w:p>
-      <w:pPr>
-        <w:pStyle w:val="Ttulo"/>
-      </w:pPr>
-      <w:r>
-        <w:t>5</w:t>
-      </w:r>
-      <w:r>
-        <w:t xml:space="preserve">.2 </w:t>
-      </w:r>
-      <w:r>
-        <w:t>Tecnologias</w:t>
-      </w:r>
-      <w:r>
-        <w:t xml:space="preserve"> utilizadas</w:t>
-      </w:r>
-      <w:r>
-        <w:t xml:space="preserve"> e APIs</w:t>
-      </w:r>
-    </w:p>
-    <w:p/>
-    <w:p>
-      <w:r>
-        <w:tab/>
-      </w:r>
-      <w:r>
-        <w:t>5.2.1 Tecnologias</w:t>
-      </w:r>
-    </w:p>
-    <w:p>
-      <w:pPr>
-        <w:pStyle w:val="Subttulo"/>
-      </w:pPr>
-      <w:r>
-        <w:t>C++</w:t>
-      </w:r>
-    </w:p>
-    <w:p>
-      <w:r>
         <w:t xml:space="preserve">Uma linguagem de programação com 34 anos de amadurecimento, C++ é o padrão de algumas das indústrias mais exigentes em matéria de </w:t>
       </w:r>
       <w:r>
@@ -5378,8 +5692,37 @@
           <w:numId w:val="25"/>
         </w:numPr>
       </w:pPr>
-      <w:r>
-        <w:t>Oferece acesso de baixo nível aos recursos de sistema, particularmente à memória;</w:t>
+      <w:proofErr w:type="spellStart"/>
+      <w:r>
+        <w:t>Oferece</w:t>
+      </w:r>
+      <w:proofErr w:type="spellEnd"/>
+      <w:r>
+        <w:t xml:space="preserve"> acesso de baixo nível aos recursos de </w:t>
+      </w:r>
+      <w:proofErr w:type="spellStart"/>
+      <w:r>
+        <w:t>sistema</w:t>
+      </w:r>
+      <w:proofErr w:type="spellEnd"/>
+      <w:r>
+        <w:t xml:space="preserve">, </w:t>
+      </w:r>
+      <w:proofErr w:type="spellStart"/>
+      <w:r>
+        <w:t>particularmente</w:t>
+      </w:r>
+      <w:proofErr w:type="spellEnd"/>
+      <w:r>
+        <w:t xml:space="preserve"> à </w:t>
+      </w:r>
+      <w:proofErr w:type="spellStart"/>
+      <w:r>
+        <w:t>memória</w:t>
+      </w:r>
+      <w:proofErr w:type="spellEnd"/>
+      <w:r>
+        <w:t>;</w:t>
       </w:r>
     </w:p>
     <w:p>
@@ -5390,8 +5733,45 @@
           <w:numId w:val="25"/>
         </w:numPr>
       </w:pPr>
-      <w:r>
-        <w:t>Oferece abstrações de nível mais alto, como classes e iteradores.</w:t>
+      <w:proofErr w:type="spellStart"/>
+      <w:r>
+        <w:t>Oferece</w:t>
+      </w:r>
+      <w:proofErr w:type="spellEnd"/>
+      <w:r>
+        <w:t xml:space="preserve"> </w:t>
+      </w:r>
+      <w:proofErr w:type="spellStart"/>
+      <w:r>
+        <w:t>abstrações</w:t>
+      </w:r>
+      <w:proofErr w:type="spellEnd"/>
+      <w:r>
+        <w:t xml:space="preserve"> de </w:t>
+      </w:r>
+      <w:proofErr w:type="spellStart"/>
+      <w:r>
+        <w:t>nível</w:t>
+      </w:r>
+      <w:proofErr w:type="spellEnd"/>
+      <w:r>
+        <w:t xml:space="preserve"> mais alto, </w:t>
+      </w:r>
+      <w:proofErr w:type="spellStart"/>
+      <w:r>
+        <w:t>como</w:t>
+      </w:r>
+      <w:proofErr w:type="spellEnd"/>
+      <w:r>
+        <w:t xml:space="preserve"> classes e </w:t>
+      </w:r>
+      <w:proofErr w:type="spellStart"/>
+      <w:r>
+        <w:t>iteradores</w:t>
+      </w:r>
+      <w:proofErr w:type="spellEnd"/>
+      <w:r>
+        <w:t>.</w:t>
       </w:r>
     </w:p>
     <w:p>
@@ -5403,7 +5783,47 @@
         </w:numPr>
       </w:pPr>
       <w:r>
-        <w:t>Alta performance em tempo de execução (na mesma ordem de C e Rust)</w:t>
+        <w:t xml:space="preserve">Alta performance </w:t>
+      </w:r>
+      <w:proofErr w:type="spellStart"/>
+      <w:r>
+        <w:t>em</w:t>
+      </w:r>
+      <w:proofErr w:type="spellEnd"/>
+      <w:r>
+        <w:t xml:space="preserve"> tempo de </w:t>
+      </w:r>
+      <w:proofErr w:type="spellStart"/>
+      <w:r>
+        <w:t>execução</w:t>
+      </w:r>
+      <w:proofErr w:type="spellEnd"/>
+      <w:r>
+        <w:t xml:space="preserve"> (</w:t>
+      </w:r>
+      <w:proofErr w:type="spellStart"/>
+      <w:r>
+        <w:t>na</w:t>
+      </w:r>
+      <w:proofErr w:type="spellEnd"/>
+      <w:r>
+        <w:t xml:space="preserve"> </w:t>
+      </w:r>
+      <w:proofErr w:type="spellStart"/>
+      <w:r>
+        <w:t>mesma</w:t>
+      </w:r>
+      <w:proofErr w:type="spellEnd"/>
+      <w:r>
+        <w:t xml:space="preserve"> </w:t>
+      </w:r>
+      <w:proofErr w:type="spellStart"/>
+      <w:r>
+        <w:t>ordem</w:t>
+      </w:r>
+      <w:proofErr w:type="spellEnd"/>
+      <w:r>
+        <w:t xml:space="preserve"> de C e Rust)</w:t>
       </w:r>
     </w:p>
     <w:p>
@@ -5414,8 +5834,29 @@
           <w:numId w:val="25"/>
         </w:numPr>
       </w:pPr>
-      <w:r>
-        <w:t xml:space="preserve">Desenvolvimento ativo (última </w:t>
+      <w:proofErr w:type="spellStart"/>
+      <w:r>
+        <w:t>Desenvolvimento</w:t>
+      </w:r>
+      <w:proofErr w:type="spellEnd"/>
+      <w:r>
+        <w:t xml:space="preserve"> </w:t>
+      </w:r>
+      <w:proofErr w:type="spellStart"/>
+      <w:r>
+        <w:t>ativo</w:t>
+      </w:r>
+      <w:proofErr w:type="spellEnd"/>
+      <w:r>
+        <w:t xml:space="preserve"> (</w:t>
+      </w:r>
+      <w:proofErr w:type="spellStart"/>
+      <w:r>
+        <w:t>última</w:t>
+      </w:r>
+      <w:proofErr w:type="spellEnd"/>
+      <w:r>
+        <w:t xml:space="preserve"> </w:t>
       </w:r>
       <w:r>
         <w:rPr>
@@ -5425,7 +5866,47 @@
         <w:t>release</w:t>
       </w:r>
       <w:r>
-        <w:t xml:space="preserve"> estável em dezembro de 2017, próxima prevista para 2020</w:t>
+        <w:t xml:space="preserve"> </w:t>
+      </w:r>
+      <w:proofErr w:type="spellStart"/>
+      <w:r>
+        <w:t>estável</w:t>
+      </w:r>
+      <w:proofErr w:type="spellEnd"/>
+      <w:r>
+        <w:t xml:space="preserve"> </w:t>
+      </w:r>
+      <w:proofErr w:type="spellStart"/>
+      <w:r>
+        <w:t>em</w:t>
+      </w:r>
+      <w:proofErr w:type="spellEnd"/>
+      <w:r>
+        <w:t xml:space="preserve"> </w:t>
+      </w:r>
+      <w:proofErr w:type="spellStart"/>
+      <w:r>
+        <w:t>dezembro</w:t>
+      </w:r>
+      <w:proofErr w:type="spellEnd"/>
+      <w:r>
+        <w:t xml:space="preserve"> de 2017, </w:t>
+      </w:r>
+      <w:proofErr w:type="spellStart"/>
+      <w:r>
+        <w:t>próxima</w:t>
+      </w:r>
+      <w:proofErr w:type="spellEnd"/>
+      <w:r>
+        <w:t xml:space="preserve"> </w:t>
+      </w:r>
+      <w:proofErr w:type="spellStart"/>
+      <w:r>
+        <w:t>prevista</w:t>
+      </w:r>
+      <w:proofErr w:type="spellEnd"/>
+      <w:r>
+        <w:t xml:space="preserve"> para 2020</w:t>
       </w:r>
       <w:r>
         <w:t>)</w:t>
@@ -5439,9 +5920,51 @@
           <w:numId w:val="25"/>
         </w:numPr>
       </w:pPr>
-      <w:r>
-        <w:t>Escolha padrão da maior indústria de entretenimento do mundo</w:t>
-      </w:r>
+      <w:proofErr w:type="spellStart"/>
+      <w:r>
+        <w:t>Escolha</w:t>
+      </w:r>
+      <w:proofErr w:type="spellEnd"/>
+      <w:r>
+        <w:t xml:space="preserve"> </w:t>
+      </w:r>
+      <w:proofErr w:type="spellStart"/>
+      <w:r>
+        <w:t>padrão</w:t>
+      </w:r>
+      <w:proofErr w:type="spellEnd"/>
+      <w:r>
+        <w:t xml:space="preserve"> da </w:t>
+      </w:r>
+      <w:proofErr w:type="spellStart"/>
+      <w:r>
+        <w:t>maior</w:t>
+      </w:r>
+      <w:proofErr w:type="spellEnd"/>
+      <w:r>
+        <w:t xml:space="preserve"> </w:t>
+      </w:r>
+      <w:proofErr w:type="spellStart"/>
+      <w:r>
+        <w:t>indústria</w:t>
+      </w:r>
+      <w:proofErr w:type="spellEnd"/>
+      <w:r>
+        <w:t xml:space="preserve"> de </w:t>
+      </w:r>
+      <w:proofErr w:type="spellStart"/>
+      <w:r>
+        <w:t>entretenimento</w:t>
+      </w:r>
+      <w:proofErr w:type="spellEnd"/>
+      <w:r>
+        <w:t xml:space="preserve"> do </w:t>
+      </w:r>
+      <w:proofErr w:type="spellStart"/>
+      <w:r>
+        <w:t>mundo</w:t>
+      </w:r>
+      <w:proofErr w:type="spellEnd"/>
     </w:p>
     <w:p>
       <w:pPr>
@@ -5452,8 +5975,13 @@
         </w:numPr>
       </w:pPr>
       <w:r>
-        <w:t>Rico legado</w:t>
-      </w:r>
+        <w:t xml:space="preserve">Rico </w:t>
+      </w:r>
+      <w:proofErr w:type="spellStart"/>
+      <w:r>
+        <w:t>legado</w:t>
+      </w:r>
+      <w:proofErr w:type="spellEnd"/>
     </w:p>
     <w:p>
       <w:pPr>
@@ -5465,13 +5993,25 @@
       <w:pPr>
         <w:pStyle w:val="Subttulo"/>
       </w:pPr>
-      <w:r>
-        <w:t>Unreal Engine 4</w:t>
-      </w:r>
-    </w:p>
-    <w:p>
-      <w:r>
-        <w:lastRenderedPageBreak/>
+      <w:proofErr w:type="spellStart"/>
+      <w:r>
+        <w:t>Unreal</w:t>
+      </w:r>
+      <w:proofErr w:type="spellEnd"/>
+      <w:r>
+        <w:t xml:space="preserve"> </w:t>
+      </w:r>
+      <w:proofErr w:type="spellStart"/>
+      <w:r>
+        <w:t>Engine</w:t>
+      </w:r>
+      <w:proofErr w:type="spellEnd"/>
+      <w:r>
+        <w:t xml:space="preserve"> 4</w:t>
+      </w:r>
+    </w:p>
+    <w:p>
+      <w:r>
         <w:t xml:space="preserve">Originalmente </w:t>
       </w:r>
       <w:r>
@@ -5485,8 +6025,17 @@
           <w:i/>
           <w:iCs/>
         </w:rPr>
-        <w:t>game engine</w:t>
-      </w:r>
+        <w:t xml:space="preserve">game </w:t>
+      </w:r>
+      <w:proofErr w:type="spellStart"/>
+      <w:r>
+        <w:rPr>
+          <w:i/>
+          <w:iCs/>
+        </w:rPr>
+        <w:t>engine</w:t>
+      </w:r>
+      <w:proofErr w:type="spellEnd"/>
       <w:r>
         <w:t>)</w:t>
       </w:r>
@@ -5494,11 +6043,29 @@
         <w:t>,</w:t>
       </w:r>
       <w:r>
-        <w:t xml:space="preserve"> Unreal Engine 4 é um motor de renderização 3D em tempo real. Ele costuma ser manipulado via C++ e via UE </w:t>
-      </w:r>
+        <w:t xml:space="preserve"> </w:t>
+      </w:r>
+      <w:proofErr w:type="spellStart"/>
+      <w:r>
+        <w:t>Unreal</w:t>
+      </w:r>
+      <w:proofErr w:type="spellEnd"/>
+      <w:r>
+        <w:t xml:space="preserve"> </w:t>
+      </w:r>
+      <w:proofErr w:type="spellStart"/>
+      <w:r>
+        <w:t>Engine</w:t>
+      </w:r>
+      <w:proofErr w:type="spellEnd"/>
+      <w:r>
+        <w:t xml:space="preserve"> 4 é um motor de renderização 3D em tempo real. Ele costuma ser manipulado via C++ e via UE </w:t>
+      </w:r>
+      <w:proofErr w:type="spellStart"/>
       <w:r>
         <w:t>Blueprints</w:t>
       </w:r>
+      <w:proofErr w:type="spellEnd"/>
       <w:r>
         <w:t xml:space="preserve"> (</w:t>
       </w:r>
@@ -5532,7 +6099,23 @@
     </w:p>
     <w:p>
       <w:r>
-        <w:t xml:space="preserve">Além disso, Unreal Engine contém um módulo responsável pela comunicação via UDP entre usuários, tecnologia essencial ao projeto. Aprender a usar essa parte </w:t>
+        <w:t xml:space="preserve">Além disso, </w:t>
+      </w:r>
+      <w:proofErr w:type="spellStart"/>
+      <w:r>
+        <w:t>Unreal</w:t>
+      </w:r>
+      <w:proofErr w:type="spellEnd"/>
+      <w:r>
+        <w:t xml:space="preserve"> </w:t>
+      </w:r>
+      <w:proofErr w:type="spellStart"/>
+      <w:r>
+        <w:t>Engine</w:t>
+      </w:r>
+      <w:proofErr w:type="spellEnd"/>
+      <w:r>
+        <w:t xml:space="preserve"> contém um módulo responsável pela comunicação via UDP entre usuários, tecnologia essencial ao projeto. Aprender a usar essa parte </w:t>
       </w:r>
       <w:r>
         <w:t>do mecanismo demanda consideravelmente menos tempo</w:t>
@@ -5545,14 +6128,35 @@
       </w:r>
     </w:p>
     <w:p>
-      <w:r>
-        <w:t>Unreal Engine 4 se apoia em 21 anos de amadurecimento e é usada hoje por desenvolvedores de jogos, artistas 3D, estúdios de arquitetura, estúdios de efeitos especiais, pela indústria automobilística, por estudantes de C++</w:t>
+      <w:proofErr w:type="spellStart"/>
+      <w:r>
+        <w:t>Unreal</w:t>
+      </w:r>
+      <w:proofErr w:type="spellEnd"/>
+      <w:r>
+        <w:t xml:space="preserve"> </w:t>
+      </w:r>
+      <w:proofErr w:type="spellStart"/>
+      <w:r>
+        <w:t>Engine</w:t>
+      </w:r>
+      <w:proofErr w:type="spellEnd"/>
+      <w:r>
+        <w:t xml:space="preserve"> 4 se apoia em 21 anos de amadurecimento e é usada hoje por desenvolvedores de jogos, artistas 3D, estúdios de arquitetura, estúdios de efeitos especiais, pela indústria automobilística, por estudantes de C++</w:t>
       </w:r>
       <w:r>
         <w:t>, entre outros</w:t>
       </w:r>
       <w:r>
-        <w:t xml:space="preserve">. A tecnologia é desenvolvida por Epic Games, sob uma licença de código fonte acessível e </w:t>
+        <w:t xml:space="preserve">. A tecnologia é desenvolvida por </w:t>
+      </w:r>
+      <w:proofErr w:type="spellStart"/>
+      <w:r>
+        <w:t>Epic</w:t>
+      </w:r>
+      <w:proofErr w:type="spellEnd"/>
+      <w:r>
+        <w:t xml:space="preserve"> Games, sob uma licença de código fonte acessível e </w:t>
       </w:r>
       <w:r>
         <w:t xml:space="preserve">de </w:t>
@@ -5569,6 +6173,7 @@
     </w:p>
     <w:p>
       <w:r>
+        <w:lastRenderedPageBreak/>
         <w:t>5.2.2 APIs Utilizadas</w:t>
       </w:r>
     </w:p>
@@ -5596,12 +6201,28 @@
         </w:r>
       </w:hyperlink>
       <w:r>
-        <w:t xml:space="preserve"> e é acessível via C++, UE4 Blueprints ou Python. Neste projeto, o acesso será feito exclusivamente via C++.</w:t>
-      </w:r>
-    </w:p>
-    <w:p>
-      <w:r>
-        <w:t>Acesso à API Alloy (</w:t>
+        <w:t xml:space="preserve"> e é acessível via C++, UE4 </w:t>
+      </w:r>
+      <w:proofErr w:type="spellStart"/>
+      <w:r>
+        <w:t>Blueprints</w:t>
+      </w:r>
+      <w:proofErr w:type="spellEnd"/>
+      <w:r>
+        <w:t xml:space="preserve"> ou Python. Neste projeto, o acesso será feito exclusivamente via C++.</w:t>
+      </w:r>
+    </w:p>
+    <w:p>
+      <w:r>
+        <w:t xml:space="preserve">Acesso à API </w:t>
+      </w:r>
+      <w:proofErr w:type="spellStart"/>
+      <w:r>
+        <w:t>Alloy</w:t>
+      </w:r>
+      <w:proofErr w:type="spellEnd"/>
+      <w:r>
+        <w:t xml:space="preserve"> (</w:t>
       </w:r>
       <w:hyperlink r:id="rId13" w:history="1">
         <w:r>
@@ -5640,10 +6261,16 @@
     </w:p>
     <w:p>
       <w:r>
-        <w:t>Ambas as APIs são de acesso local. A API UE4 é acessível através da inclusão de arquivos de interface nos programas desenvolvidos. A API Alloy é acessível através de chamadas HTTP locais.</w:t>
-      </w:r>
-      <w:bookmarkStart w:id="15" w:name="_GoBack"/>
-      <w:bookmarkEnd w:id="15"/>
+        <w:t xml:space="preserve">Ambas as APIs são de acesso local. A API UE4 é acessível através da inclusão de arquivos de interface nos programas desenvolvidos. A API </w:t>
+      </w:r>
+      <w:proofErr w:type="spellStart"/>
+      <w:r>
+        <w:t>Alloy</w:t>
+      </w:r>
+      <w:proofErr w:type="spellEnd"/>
+      <w:r>
+        <w:t xml:space="preserve"> é acessível através de chamadas HTTP locais.</w:t>
+      </w:r>
     </w:p>
     <w:p/>
     <w:p/>
@@ -5692,6 +6319,7 @@
       <w:pPr>
         <w:pStyle w:val="Ttulo"/>
       </w:pPr>
+      <w:proofErr w:type="gramStart"/>
       <w:r>
         <w:t>5.4</w:t>
       </w:r>
@@ -5699,7 +6327,11 @@
         <w:t xml:space="preserve">  </w:t>
       </w:r>
       <w:r>
-        <w:t>Diagrama de Classe</w:t>
+        <w:t>Diagrama</w:t>
+      </w:r>
+      <w:proofErr w:type="gramEnd"/>
+      <w:r>
+        <w:t xml:space="preserve"> de Classe</w:t>
       </w:r>
       <w:r>
         <w:t>s</w:t>
@@ -5735,6 +6367,7 @@
         <w:pStyle w:val="Ttulo"/>
       </w:pPr>
       <w:r>
+        <w:lastRenderedPageBreak/>
         <w:t>5.5</w:t>
       </w:r>
       <w:r>
@@ -5788,8 +6421,13 @@
       <w:pPr>
         <w:pStyle w:val="Ttulo"/>
       </w:pPr>
-      <w:r>
-        <w:t>5.5.2  Modelo Lógico</w:t>
+      <w:proofErr w:type="gramStart"/>
+      <w:r>
+        <w:t>5.5.2  Modelo</w:t>
+      </w:r>
+      <w:proofErr w:type="gramEnd"/>
+      <w:r>
+        <w:t xml:space="preserve"> Lógico</w:t>
       </w:r>
     </w:p>
     <w:p>
@@ -5826,7 +6464,6 @@
         <w:pStyle w:val="Ttulo"/>
       </w:pPr>
       <w:r>
-        <w:lastRenderedPageBreak/>
         <w:t xml:space="preserve"> </w:t>
       </w:r>
       <w:r>
@@ -5837,7 +6474,15 @@
         <w:t>odelo de banco de dados não for o relacional</w:t>
       </w:r>
       <w:r>
-        <w:t xml:space="preserve"> (NoSQL) apresentar a estrutura do documento.</w:t>
+        <w:t xml:space="preserve"> (</w:t>
+      </w:r>
+      <w:proofErr w:type="spellStart"/>
+      <w:r>
+        <w:t>NoSQL</w:t>
+      </w:r>
+      <w:proofErr w:type="spellEnd"/>
+      <w:r>
+        <w:t>) apresentar a estrutura do documento.</w:t>
       </w:r>
     </w:p>
     <w:p>
@@ -5891,11 +6536,16 @@
       <w:pPr>
         <w:pStyle w:val="Ttulo"/>
       </w:pPr>
+      <w:proofErr w:type="gramStart"/>
       <w:r>
         <w:t xml:space="preserve">5.7  </w:t>
       </w:r>
       <w:r>
-        <w:t>Diagrama Pacotes</w:t>
+        <w:t>Diagrama</w:t>
+      </w:r>
+      <w:proofErr w:type="gramEnd"/>
+      <w:r>
+        <w:t xml:space="preserve"> Pacotes</w:t>
       </w:r>
       <w:r>
         <w:t xml:space="preserve">  (</w:t>
@@ -5920,7 +6570,11 @@
     </w:p>
     <w:p>
       <w:r>
-        <w:t>O diagrama de pacotes descreve os pacotes ou pedaços do sistema divididos em agrupamentos lógicos, mostrando as dependências entre estes, ou seja, pacotes podem depender de outros pacotes.</w:t>
+        <w:t xml:space="preserve">O diagrama de pacotes descreve os pacotes ou pedaços do sistema divididos em agrupamentos lógicos, mostrando as dependências entre estes, ou seja, pacotes podem </w:t>
+      </w:r>
+      <w:r>
+        <w:lastRenderedPageBreak/>
+        <w:t>depender de outros pacotes.</w:t>
       </w:r>
       <w:r>
         <w:t xml:space="preserve"> Utilizar o já definido na disciplina de Engenharia de Software 3, atualizando-o se necessário.</w:t>
@@ -5947,11 +6601,16 @@
         <w:pStyle w:val="Ttulo"/>
       </w:pPr>
       <w:r>
-        <w:t xml:space="preserve">5.8 Diagrama Estado </w:t>
+        <w:t xml:space="preserve">5.8 Diagrama </w:t>
+      </w:r>
+      <w:proofErr w:type="gramStart"/>
+      <w:r>
+        <w:t xml:space="preserve">Estado </w:t>
       </w:r>
       <w:r>
         <w:t xml:space="preserve"> (</w:t>
       </w:r>
+      <w:proofErr w:type="gramEnd"/>
       <w:r>
         <w:t>Somente Projeto Integrado</w:t>
       </w:r>
@@ -5978,7 +6637,15 @@
         <w:t xml:space="preserve">, </w:t>
       </w:r>
       <w:r>
-        <w:t>e mostra também quais são os eventos do sistemas que provocam tais mudanças.</w:t>
+        <w:t xml:space="preserve">e mostra também quais são os eventos </w:t>
+      </w:r>
+      <w:proofErr w:type="gramStart"/>
+      <w:r>
+        <w:t>do sistemas</w:t>
+      </w:r>
+      <w:proofErr w:type="gramEnd"/>
+      <w:r>
+        <w:t xml:space="preserve"> que provocam tais mudanças.</w:t>
       </w:r>
     </w:p>
     <w:p>
@@ -5989,17 +6656,21 @@
     <w:p/>
     <w:p>
       <w:r>
-        <w:lastRenderedPageBreak/>
         <w:t>Apresentar os diagramas</w:t>
       </w:r>
       <w:r>
         <w:t xml:space="preserve"> </w:t>
       </w:r>
+      <w:proofErr w:type="gramStart"/>
       <w:r>
         <w:t xml:space="preserve">apenas </w:t>
       </w:r>
       <w:r>
-        <w:t xml:space="preserve"> do mó</w:t>
+        <w:t xml:space="preserve"> do</w:t>
+      </w:r>
+      <w:proofErr w:type="gramEnd"/>
+      <w:r>
+        <w:t xml:space="preserve"> mó</w:t>
       </w:r>
       <w:r>
         <w:t>dulo principal</w:t>
@@ -6025,11 +6696,16 @@
       <w:pPr>
         <w:pStyle w:val="Ttulo"/>
       </w:pPr>
+      <w:proofErr w:type="gramStart"/>
       <w:r>
         <w:t xml:space="preserve">5.7  </w:t>
       </w:r>
       <w:r>
-        <w:t xml:space="preserve">Interfaces com o </w:t>
+        <w:t>Interfaces</w:t>
+      </w:r>
+      <w:proofErr w:type="gramEnd"/>
+      <w:r>
+        <w:t xml:space="preserve"> com o </w:t>
       </w:r>
       <w:r>
         <w:t xml:space="preserve">usuário </w:t>
@@ -6055,12 +6731,14 @@
       <w:r>
         <w:t xml:space="preserve"> Pode ser </w:t>
       </w:r>
+      <w:proofErr w:type="spellStart"/>
       <w:r>
         <w:rPr>
           <w:i/>
         </w:rPr>
         <w:t>printscreen</w:t>
       </w:r>
+      <w:proofErr w:type="spellEnd"/>
       <w:r>
         <w:t xml:space="preserve"> das telas ou layout.</w:t>
       </w:r>
@@ -6071,12 +6749,14 @@
       <w:pPr>
         <w:pStyle w:val="Ttulo"/>
       </w:pPr>
+      <w:proofErr w:type="gramStart"/>
       <w:r>
         <w:t xml:space="preserve">5.8  </w:t>
       </w:r>
       <w:r>
         <w:t>Relatórios</w:t>
       </w:r>
+      <w:proofErr w:type="gramEnd"/>
     </w:p>
     <w:p>
       <w:pPr>
@@ -6153,7 +6833,6 @@
         <w:pStyle w:val="Ttulo"/>
       </w:pPr>
       <w:r>
-        <w:lastRenderedPageBreak/>
         <w:t xml:space="preserve">         </w:t>
       </w:r>
     </w:p>
@@ -6220,8 +6899,13 @@
       <w:r>
         <w:t xml:space="preserve">      </w:t>
       </w:r>
-      <w:r>
-        <w:t>Fornecer informações sobre a instalação</w:t>
+      <w:proofErr w:type="spellStart"/>
+      <w:r>
+        <w:t>Fornecer</w:t>
+      </w:r>
+      <w:proofErr w:type="spellEnd"/>
+      <w:r>
+        <w:t xml:space="preserve"> informações sobre a instalação</w:t>
       </w:r>
       <w:r>
         <w:t xml:space="preserve"> do softwar</w:t>
@@ -6255,8 +6939,18 @@
         <w:t>podem ser especificadas informações adicionais sobre o software, inf</w:t>
       </w:r>
       <w:r>
-        <w:t>ormações sobre sua utilização, backups, monitoramento, etc</w:t>
-      </w:r>
+        <w:t xml:space="preserve">ormações sobre sua utilização, backups, </w:t>
+      </w:r>
+      <w:proofErr w:type="gramStart"/>
+      <w:r>
+        <w:t xml:space="preserve">monitoramento, </w:t>
+      </w:r>
+      <w:proofErr w:type="spellStart"/>
+      <w:r>
+        <w:t>etc</w:t>
+      </w:r>
+      <w:proofErr w:type="spellEnd"/>
+      <w:proofErr w:type="gramEnd"/>
     </w:p>
     <w:p/>
     <w:p/>
@@ -6287,8 +6981,13 @@
         </w:rPr>
       </w:pPr>
       <w:r>
-        <w:t>Caso o software já esteja em uso poderá ser incluída uma análise dos resultados .</w:t>
-      </w:r>
+        <w:t xml:space="preserve">Caso o software já esteja em uso poderá ser incluída uma análise dos </w:t>
+      </w:r>
+      <w:proofErr w:type="gramStart"/>
+      <w:r>
+        <w:t>resultados .</w:t>
+      </w:r>
+      <w:proofErr w:type="gramEnd"/>
     </w:p>
     <w:p/>
     <w:p>
@@ -6438,7 +7137,23 @@
         </w:rPr>
       </w:pPr>
       <w:r>
-        <w:t>MORE: Mecanismo online para referências, versão 2.0. Florianópolis: UFSC Rexlab, 2013. Disponível em: ‹ http://www.more.ufsc.br/ › . Acesso em: XX XXX XXXX.</w:t>
+        <w:t xml:space="preserve">MORE: Mecanismo online para referências, versão 2.0. Florianópolis: UFSC </w:t>
+      </w:r>
+      <w:proofErr w:type="spellStart"/>
+      <w:r>
+        <w:t>Rexlab</w:t>
+      </w:r>
+      <w:proofErr w:type="spellEnd"/>
+      <w:r>
+        <w:t xml:space="preserve">, 2013. Disponível em: ‹ http://www.more.ufsc.br/ </w:t>
+      </w:r>
+      <w:proofErr w:type="gramStart"/>
+      <w:r>
+        <w:t>› .</w:t>
+      </w:r>
+      <w:proofErr w:type="gramEnd"/>
+      <w:r>
+        <w:t xml:space="preserve"> Acesso em: XX XXX XXXX.</w:t>
       </w:r>
     </w:p>
     <w:p/>
@@ -6450,16 +7165,41 @@
         <w:rPr>
           <w:b/>
         </w:rPr>
-        <w:t xml:space="preserve">de AQUINO, Cleber Pinheiro </w:t>
-      </w:r>
-      <w:r>
-        <w:t xml:space="preserve">.- </w:t>
+        <w:t xml:space="preserve">de AQUINO, Cleber </w:t>
+      </w:r>
+      <w:proofErr w:type="gramStart"/>
+      <w:r>
+        <w:rPr>
+          <w:b/>
+        </w:rPr>
+        <w:t xml:space="preserve">Pinheiro </w:t>
+      </w:r>
+      <w:r>
+        <w:t>.</w:t>
+      </w:r>
+      <w:proofErr w:type="gramEnd"/>
+      <w:r>
+        <w:t xml:space="preserve">- </w:t>
       </w:r>
       <w:r>
         <w:rPr>
           <w:snapToGrid w:val="0"/>
         </w:rPr>
-        <w:t xml:space="preserve">Administração de Recursos Humanos . São Paulo : Atlas, 1992. </w:t>
+        <w:t xml:space="preserve">Administração de Recursos Humanos . São </w:t>
+      </w:r>
+      <w:proofErr w:type="gramStart"/>
+      <w:r>
+        <w:rPr>
+          <w:snapToGrid w:val="0"/>
+        </w:rPr>
+        <w:t>Paulo :</w:t>
+      </w:r>
+      <w:proofErr w:type="gramEnd"/>
+      <w:r>
+        <w:rPr>
+          <w:snapToGrid w:val="0"/>
+        </w:rPr>
+        <w:t xml:space="preserve"> Atlas, 1992. </w:t>
       </w:r>
       <w:r>
         <w:rPr>
@@ -6525,8 +7265,30 @@
         <w:rPr>
           <w:b/>
         </w:rPr>
-        <w:t>CASTRO, Alfredo Pires de.; dos REIS, Almiro (neto) ; et alli</w:t>
-      </w:r>
+        <w:t>CASTRO, Alfredo Pires de.; dos REIS, Almiro (neto</w:t>
+      </w:r>
+      <w:proofErr w:type="gramStart"/>
+      <w:r>
+        <w:rPr>
+          <w:b/>
+        </w:rPr>
+        <w:t>) ;</w:t>
+      </w:r>
+      <w:proofErr w:type="gramEnd"/>
+      <w:r>
+        <w:rPr>
+          <w:b/>
+        </w:rPr>
+        <w:t xml:space="preserve"> et </w:t>
+      </w:r>
+      <w:proofErr w:type="spellStart"/>
+      <w:r>
+        <w:rPr>
+          <w:b/>
+        </w:rPr>
+        <w:t>alli</w:t>
+      </w:r>
+      <w:proofErr w:type="spellEnd"/>
       <w:r>
         <w:t xml:space="preserve"> -</w:t>
       </w:r>
@@ -6540,7 +7302,21 @@
         <w:rPr>
           <w:snapToGrid w:val="0"/>
         </w:rPr>
-        <w:t>Manual de Gestão de Pessoas e Equipes. São Paulo : Editora Gente, 2003.</w:t>
+        <w:t xml:space="preserve">Manual de Gestão de Pessoas e Equipes. São </w:t>
+      </w:r>
+      <w:proofErr w:type="gramStart"/>
+      <w:r>
+        <w:rPr>
+          <w:snapToGrid w:val="0"/>
+        </w:rPr>
+        <w:t>Paulo :</w:t>
+      </w:r>
+      <w:proofErr w:type="gramEnd"/>
+      <w:r>
+        <w:rPr>
+          <w:snapToGrid w:val="0"/>
+        </w:rPr>
+        <w:t xml:space="preserve"> Editora Gente, 2003.</w:t>
       </w:r>
     </w:p>
     <w:p/>
@@ -6562,11 +7338,33 @@
         </w:rPr>
         <w:t xml:space="preserve"> </w:t>
       </w:r>
+      <w:proofErr w:type="gramStart"/>
       <w:r>
         <w:rPr>
           <w:snapToGrid w:val="0"/>
         </w:rPr>
-        <w:t xml:space="preserve">-  Recursos Humanos Edição Compacta . São Paulo : Atlas, 2002. 7ª edição.  </w:t>
+        <w:t>-  Recursos</w:t>
+      </w:r>
+      <w:proofErr w:type="gramEnd"/>
+      <w:r>
+        <w:rPr>
+          <w:snapToGrid w:val="0"/>
+        </w:rPr>
+        <w:t xml:space="preserve"> Humanos Edição Compacta . São </w:t>
+      </w:r>
+      <w:proofErr w:type="gramStart"/>
+      <w:r>
+        <w:rPr>
+          <w:snapToGrid w:val="0"/>
+        </w:rPr>
+        <w:t>Paulo :</w:t>
+      </w:r>
+      <w:proofErr w:type="gramEnd"/>
+      <w:r>
+        <w:rPr>
+          <w:snapToGrid w:val="0"/>
+        </w:rPr>
+        <w:t xml:space="preserve"> Atlas, 2002. 7ª edição.  </w:t>
       </w:r>
     </w:p>
     <w:p/>
@@ -6614,8 +7412,16 @@
         <w:rPr>
           <w:b/>
         </w:rPr>
-        <w:t>FISCHER, André Luiz; NOGUEIRA, Arnaldo José França Mazzei</w:t>
-      </w:r>
+        <w:t xml:space="preserve">FISCHER, André Luiz; NOGUEIRA, Arnaldo José França </w:t>
+      </w:r>
+      <w:proofErr w:type="spellStart"/>
+      <w:r>
+        <w:rPr>
+          <w:b/>
+        </w:rPr>
+        <w:t>Mazzei</w:t>
+      </w:r>
+      <w:proofErr w:type="spellEnd"/>
       <w:r>
         <w:rPr>
           <w:color w:val="FF0000"/>
@@ -6626,27 +7432,69 @@
         <w:rPr>
           <w:snapToGrid w:val="0"/>
         </w:rPr>
-        <w:t xml:space="preserve">– As Pessoas na Organização. São Paulo : Editora Gente, 2002, 2ª edição. </w:t>
-      </w:r>
-    </w:p>
-    <w:p/>
-    <w:p>
-      <w:pPr>
+        <w:t xml:space="preserve">– As Pessoas na Organização. São </w:t>
+      </w:r>
+      <w:proofErr w:type="gramStart"/>
+      <w:r>
         <w:rPr>
           <w:snapToGrid w:val="0"/>
         </w:rPr>
+        <w:t>Paulo :</w:t>
+      </w:r>
+      <w:proofErr w:type="gramEnd"/>
+      <w:r>
+        <w:rPr>
+          <w:snapToGrid w:val="0"/>
+        </w:rPr>
+        <w:t xml:space="preserve"> Editora Gente, 2002, 2ª edição. </w:t>
+      </w:r>
+    </w:p>
+    <w:p/>
+    <w:p>
+      <w:pPr>
+        <w:rPr>
+          <w:snapToGrid w:val="0"/>
+        </w:rPr>
       </w:pPr>
       <w:r>
         <w:rPr>
           <w:b/>
         </w:rPr>
-        <w:t xml:space="preserve">GATES, Bill </w:t>
+        <w:t xml:space="preserve">GATES, </w:t>
+      </w:r>
+      <w:proofErr w:type="gramStart"/>
+      <w:r>
+        <w:rPr>
+          <w:b/>
+        </w:rPr>
+        <w:t xml:space="preserve">Bill </w:t>
       </w:r>
       <w:r>
         <w:rPr>
           <w:snapToGrid w:val="0"/>
         </w:rPr>
-        <w:t>.  - A estrada do futuro. São Paulo : Companhia das Letras, 1995</w:t>
+        <w:t>.</w:t>
+      </w:r>
+      <w:proofErr w:type="gramEnd"/>
+      <w:r>
+        <w:rPr>
+          <w:snapToGrid w:val="0"/>
+        </w:rPr>
+        <w:t xml:space="preserve">  - A estrada do futuro. São </w:t>
+      </w:r>
+      <w:proofErr w:type="gramStart"/>
+      <w:r>
+        <w:rPr>
+          <w:snapToGrid w:val="0"/>
+        </w:rPr>
+        <w:t>Paulo :</w:t>
+      </w:r>
+      <w:proofErr w:type="gramEnd"/>
+      <w:r>
+        <w:rPr>
+          <w:snapToGrid w:val="0"/>
+        </w:rPr>
+        <w:t xml:space="preserve"> Companhia das Letras, 1995</w:t>
       </w:r>
     </w:p>
     <w:p/>
@@ -6665,10 +7513,54 @@
         <w:rPr>
           <w:i/>
         </w:rPr>
-        <w:t>APA style electronic formats</w:t>
-      </w:r>
-      <w:r>
-        <w:t xml:space="preserve">, originalmente publicado em Business Communication Quarterly, Mar., pp. 59-76, </w:t>
+        <w:t xml:space="preserve">APA </w:t>
+      </w:r>
+      <w:proofErr w:type="spellStart"/>
+      <w:r>
+        <w:rPr>
+          <w:i/>
+        </w:rPr>
+        <w:t>style</w:t>
+      </w:r>
+      <w:proofErr w:type="spellEnd"/>
+      <w:r>
+        <w:rPr>
+          <w:i/>
+        </w:rPr>
+        <w:t xml:space="preserve"> </w:t>
+      </w:r>
+      <w:proofErr w:type="spellStart"/>
+      <w:r>
+        <w:rPr>
+          <w:i/>
+        </w:rPr>
+        <w:t>electronic</w:t>
+      </w:r>
+      <w:proofErr w:type="spellEnd"/>
+      <w:r>
+        <w:rPr>
+          <w:i/>
+        </w:rPr>
+        <w:t xml:space="preserve"> </w:t>
+      </w:r>
+      <w:proofErr w:type="spellStart"/>
+      <w:r>
+        <w:rPr>
+          <w:i/>
+        </w:rPr>
+        <w:t>formats</w:t>
+      </w:r>
+      <w:proofErr w:type="spellEnd"/>
+      <w:r>
+        <w:t xml:space="preserve">, originalmente publicado em Business Communication </w:t>
+      </w:r>
+      <w:proofErr w:type="spellStart"/>
+      <w:r>
+        <w:t>Quarterly</w:t>
+      </w:r>
+      <w:proofErr w:type="spellEnd"/>
+      <w:r>
+        <w:t xml:space="preserve">, Mar., pp. 59-76, </w:t>
       </w:r>
       <w:bookmarkEnd w:id="16"/>
       <w:r>
@@ -6740,7 +7632,21 @@
         <w:rPr>
           <w:b/>
         </w:rPr>
-        <w:t>OLIVEIRA, Jayr Figueiredo de</w:t>
+        <w:t xml:space="preserve">OLIVEIRA, </w:t>
+      </w:r>
+      <w:proofErr w:type="spellStart"/>
+      <w:r>
+        <w:rPr>
+          <w:b/>
+        </w:rPr>
+        <w:t>Jayr</w:t>
+      </w:r>
+      <w:proofErr w:type="spellEnd"/>
+      <w:r>
+        <w:rPr>
+          <w:b/>
+        </w:rPr>
+        <w:t xml:space="preserve"> Figueiredo de</w:t>
       </w:r>
       <w:r>
         <w:rPr>
@@ -6770,7 +7676,15 @@
         <w:t>SANTOS, Fernando César Almada</w:t>
       </w:r>
       <w:r>
-        <w:t>. - Estratégia de Recursos Humanos: Dimensões Corporativaqs. São Paulo:  Atlas, 1999b.</w:t>
+        <w:t xml:space="preserve">. - Estratégia de Recursos Humanos: Dimensões </w:t>
+      </w:r>
+      <w:proofErr w:type="spellStart"/>
+      <w:r>
+        <w:t>Corporativaqs</w:t>
+      </w:r>
+      <w:proofErr w:type="spellEnd"/>
+      <w:r>
+        <w:t>. São Paulo:  Atlas, 1999b.</w:t>
       </w:r>
     </w:p>
     <w:p/>
@@ -6779,8 +7693,30 @@
         <w:rPr>
           <w:b/>
         </w:rPr>
-        <w:t>TACHIZAWA, Takeshy; et alli</w:t>
-      </w:r>
+        <w:t xml:space="preserve">TACHIZAWA, </w:t>
+      </w:r>
+      <w:proofErr w:type="spellStart"/>
+      <w:r>
+        <w:rPr>
+          <w:b/>
+        </w:rPr>
+        <w:t>Takeshy</w:t>
+      </w:r>
+      <w:proofErr w:type="spellEnd"/>
+      <w:r>
+        <w:rPr>
+          <w:b/>
+        </w:rPr>
+        <w:t xml:space="preserve">; et </w:t>
+      </w:r>
+      <w:proofErr w:type="spellStart"/>
+      <w:r>
+        <w:rPr>
+          <w:b/>
+        </w:rPr>
+        <w:t>alli</w:t>
+      </w:r>
+      <w:proofErr w:type="spellEnd"/>
       <w:r>
         <w:t>. - Gestão com pessoas: uma abordagem aplicada às estratégias de negócios. Ed. FGV, 2001.</w:t>
       </w:r>
@@ -6801,15 +7737,29 @@
         <w:rPr>
           <w:snapToGrid w:val="0"/>
         </w:rPr>
-        <w:t xml:space="preserve">- O que são recursos humanos. São Paulo : Ed. Brasiliense, 1993a </w:t>
-      </w:r>
-    </w:p>
-    <w:p/>
-    <w:p>
-      <w:pPr>
+        <w:t xml:space="preserve">- O que são recursos humanos. São </w:t>
+      </w:r>
+      <w:proofErr w:type="gramStart"/>
+      <w:r>
         <w:rPr>
           <w:snapToGrid w:val="0"/>
         </w:rPr>
+        <w:t>Paulo :</w:t>
+      </w:r>
+      <w:proofErr w:type="gramEnd"/>
+      <w:r>
+        <w:rPr>
+          <w:snapToGrid w:val="0"/>
+        </w:rPr>
+        <w:t xml:space="preserve"> Ed. Brasiliense, 1993a </w:t>
+      </w:r>
+    </w:p>
+    <w:p/>
+    <w:p>
+      <w:pPr>
+        <w:rPr>
+          <w:snapToGrid w:val="0"/>
+        </w:rPr>
       </w:pPr>
       <w:r>
         <w:rPr>
@@ -6827,7 +7777,21 @@
         <w:rPr>
           <w:snapToGrid w:val="0"/>
         </w:rPr>
-        <w:t>- O que são recursos humanos II. São Paulo : Ed. Brasiliense, 1993b</w:t>
+        <w:t xml:space="preserve">- O que são recursos humanos II. São </w:t>
+      </w:r>
+      <w:proofErr w:type="gramStart"/>
+      <w:r>
+        <w:rPr>
+          <w:snapToGrid w:val="0"/>
+        </w:rPr>
+        <w:t>Paulo :</w:t>
+      </w:r>
+      <w:proofErr w:type="gramEnd"/>
+      <w:r>
+        <w:rPr>
+          <w:snapToGrid w:val="0"/>
+        </w:rPr>
+        <w:t xml:space="preserve"> Ed. Brasiliense, 1993b</w:t>
       </w:r>
     </w:p>
     <w:p/>
@@ -6879,10 +7843,32 @@
         <w:rPr>
           <w:b/>
         </w:rPr>
-        <w:t>VASCONCELLOS, Eduardo ; MARCOVITCH, Jacques</w:t>
-      </w:r>
-      <w:r>
-        <w:t xml:space="preserve">. Gerenciamento da Tecnologia: um instrumento para a competitividade empresarial. Ed. Edgard Blücher Ltda, 1997. </w:t>
+        <w:t xml:space="preserve">VASCONCELLOS, </w:t>
+      </w:r>
+      <w:proofErr w:type="gramStart"/>
+      <w:r>
+        <w:rPr>
+          <w:b/>
+        </w:rPr>
+        <w:t>Eduardo ;</w:t>
+      </w:r>
+      <w:proofErr w:type="gramEnd"/>
+      <w:r>
+        <w:rPr>
+          <w:b/>
+        </w:rPr>
+        <w:t xml:space="preserve"> MARCOVITCH, Jacques</w:t>
+      </w:r>
+      <w:r>
+        <w:t xml:space="preserve">. Gerenciamento da Tecnologia: um instrumento para a competitividade empresarial. Ed. Edgard </w:t>
+      </w:r>
+      <w:proofErr w:type="spellStart"/>
+      <w:r>
+        <w:t>Blücher</w:t>
+      </w:r>
+      <w:proofErr w:type="spellEnd"/>
+      <w:r>
+        <w:t xml:space="preserve"> Ltda, 1997. </w:t>
       </w:r>
     </w:p>
     <w:p/>
@@ -7172,7 +8158,15 @@
         <w:t>É opcional</w:t>
       </w:r>
       <w:r>
-        <w:t xml:space="preserve"> – São documentos agregados à obra para fins de apoio à argumentação. Nesta parte são incluídos os questionários, entrevistas, tabulação de dados, etc.</w:t>
+        <w:t xml:space="preserve"> – São documentos agregados à obra para fins de apoio à argumentação. Nesta parte são </w:t>
+      </w:r>
+      <w:proofErr w:type="gramStart"/>
+      <w:r>
+        <w:t>incluídos</w:t>
+      </w:r>
+      <w:proofErr w:type="gramEnd"/>
+      <w:r>
+        <w:t xml:space="preserve"> os questionários, entrevistas, tabulação de dados, etc.</w:t>
       </w:r>
     </w:p>
     <w:p>
@@ -7320,8 +8314,13 @@
         <w:pStyle w:val="Ttulo1"/>
       </w:pPr>
       <w:r>
-        <w:t>Mais orientações sobre os padrões a serem usados .</w:t>
-      </w:r>
+        <w:t xml:space="preserve">Mais orientações sobre os padrões a serem </w:t>
+      </w:r>
+      <w:proofErr w:type="gramStart"/>
+      <w:r>
+        <w:t>usados .</w:t>
+      </w:r>
+      <w:proofErr w:type="gramEnd"/>
     </w:p>
     <w:p>
       <w:pPr>
@@ -7548,6 +8547,7 @@
       </w:pPr>
     </w:p>
     <w:p>
+      <w:proofErr w:type="gramStart"/>
       <w:r>
         <w:rPr>
           <w:rFonts w:eastAsia="Liberation Serif"/>
@@ -7566,13 +8566,21 @@
           <w:rFonts w:eastAsia="Liberation Serif"/>
           <w:b/>
         </w:rPr>
-        <w:t xml:space="preserve"> Daniella A. Franceschinell</w:t>
-      </w:r>
+        <w:t xml:space="preserve"> Daniella</w:t>
+      </w:r>
+      <w:proofErr w:type="gramEnd"/>
       <w:r>
         <w:rPr>
           <w:rFonts w:eastAsia="Liberation Serif"/>
           <w:b/>
         </w:rPr>
+        <w:t xml:space="preserve"> A. Franceschinell</w:t>
+      </w:r>
+      <w:r>
+        <w:rPr>
+          <w:rFonts w:eastAsia="Liberation Serif"/>
+          <w:b/>
+        </w:rPr>
         <w:t xml:space="preserve">i. </w:t>
       </w:r>
       <w:r>
@@ -7582,7 +8590,15 @@
         <w:t xml:space="preserve"> </w:t>
       </w:r>
       <w:r>
-        <w:t>Material da disciplina de Engenharia de Software III , Fatec Sorocaba, 2017</w:t>
+        <w:t xml:space="preserve">Material da disciplina de Engenharia de Software </w:t>
+      </w:r>
+      <w:proofErr w:type="gramStart"/>
+      <w:r>
+        <w:t>III ,</w:t>
+      </w:r>
+      <w:proofErr w:type="gramEnd"/>
+      <w:r>
+        <w:t xml:space="preserve"> Fatec Sorocaba, 2017</w:t>
       </w:r>
     </w:p>
     <w:p/>
@@ -7597,7 +8613,15 @@
         <w:t xml:space="preserve">IFSC,2018 - </w:t>
       </w:r>
       <w:r>
-        <w:t>Dicas para escrita de texto cientifico. Disponível em</w:t>
+        <w:t xml:space="preserve">Dicas para escrita de texto </w:t>
+      </w:r>
+      <w:proofErr w:type="gramStart"/>
+      <w:r>
+        <w:t>cientifico</w:t>
+      </w:r>
+      <w:proofErr w:type="gramEnd"/>
+      <w:r>
+        <w:t>. Disponível em</w:t>
       </w:r>
       <w:r>
         <w:rPr>
@@ -7623,11 +8647,19 @@
       <w:pPr>
         <w:pStyle w:val="jorge"/>
       </w:pPr>
+      <w:proofErr w:type="gramStart"/>
       <w:r>
         <w:rPr>
           <w:b/>
         </w:rPr>
-        <w:t xml:space="preserve">Medeiros,  Ernani Sales de.  </w:t>
+        <w:t>Medeiros,  Ernani</w:t>
+      </w:r>
+      <w:proofErr w:type="gramEnd"/>
+      <w:r>
+        <w:rPr>
+          <w:b/>
+        </w:rPr>
+        <w:t xml:space="preserve"> Sales de.  </w:t>
       </w:r>
       <w:r>
         <w:t xml:space="preserve">Desenvolvendo Software com UML.  </w:t>
@@ -7654,8 +8686,13 @@
       <w:r>
         <w:t xml:space="preserve">.  </w:t>
       </w:r>
-      <w:r>
-        <w:t xml:space="preserve">Material  da disciplina de Engenharia de Software </w:t>
+      <w:proofErr w:type="gramStart"/>
+      <w:r>
+        <w:t>Material  da</w:t>
+      </w:r>
+      <w:proofErr w:type="gramEnd"/>
+      <w:r>
+        <w:t xml:space="preserve"> disciplina de Engenharia de Software </w:t>
       </w:r>
       <w:r>
         <w:t xml:space="preserve">II, Fatec Sorocaba, 2017 </w:t>
@@ -11926,7 +12963,7 @@
 </file>
 
 <file path=customXml/itemProps1.xml><?xml version="1.0" encoding="utf-8"?>
-<ds:datastoreItem xmlns:ds="http://schemas.openxmlformats.org/officeDocument/2006/customXml" ds:itemID="{E1A4C4EC-3561-40D8-87B7-E5959AFBBEBE}">
+<ds:datastoreItem xmlns:ds="http://schemas.openxmlformats.org/officeDocument/2006/customXml" ds:itemID="{80507CC1-A800-4DBB-9FCF-245970BDAA4C}">
   <ds:schemaRefs>
     <ds:schemaRef ds:uri="http://schemas.openxmlformats.org/officeDocument/2006/bibliography"/>
   </ds:schemaRefs>

</xml_diff>

<commit_message>
Add OpenCV to used technologies
</commit_message>
<xml_diff>
--- a/docs/AViS_Documentacao_de_SW_2019_V1.docx
+++ b/docs/AViS_Documentacao_de_SW_2019_V1.docx
@@ -1396,15 +1396,7 @@
         <w:t xml:space="preserve"> Justifique a escolha do tema. </w:t>
       </w:r>
       <w:r>
-        <w:t xml:space="preserve"> Comente quais as ferramentas, tecnologias, metodologias, técnicas, </w:t>
-      </w:r>
-      <w:proofErr w:type="gramStart"/>
-      <w:r>
-        <w:t>modelos, etc.</w:t>
-      </w:r>
-      <w:proofErr w:type="gramEnd"/>
-      <w:r>
-        <w:t xml:space="preserve"> que serão utilizados para solucionar o problema apresentad</w:t>
+        <w:t xml:space="preserve"> Comente quais as ferramentas, tecnologias, metodologias, técnicas, modelos, etc. que serão utilizados para solucionar o problema apresentad</w:t>
       </w:r>
       <w:r>
         <w:t xml:space="preserve">o. </w:t>
@@ -1489,18 +1481,13 @@
         <w:t xml:space="preserve"> </w:t>
       </w:r>
       <w:r>
-        <w:t xml:space="preserve">Por exemplo, no caso do software desenvolvido </w:t>
-      </w:r>
-      <w:proofErr w:type="gramStart"/>
-      <w:r>
-        <w:t xml:space="preserve">utilizar  </w:t>
+        <w:t xml:space="preserve">Por exemplo, no caso do software desenvolvido utilizar  </w:t>
       </w:r>
       <w:proofErr w:type="spellStart"/>
       <w:r>
         <w:t>IoT</w:t>
       </w:r>
       <w:proofErr w:type="spellEnd"/>
-      <w:proofErr w:type="gramEnd"/>
       <w:r>
         <w:t xml:space="preserve"> (Internet das Coisas) para a solução do problema, apresentar  os conceitos de </w:t>
       </w:r>
@@ -1679,7 +1666,6 @@
       <w:r>
         <w:t xml:space="preserve">Inicial </w:t>
       </w:r>
-      <w:proofErr w:type="gramStart"/>
       <w:r>
         <w:t xml:space="preserve">do </w:t>
       </w:r>
@@ -1687,11 +1673,7 @@
         <w:t xml:space="preserve"> </w:t>
       </w:r>
       <w:r>
-        <w:t>Software</w:t>
-      </w:r>
-      <w:proofErr w:type="gramEnd"/>
-      <w:r>
-        <w:t xml:space="preserve"> </w:t>
+        <w:t xml:space="preserve">Software </w:t>
       </w:r>
     </w:p>
     <w:p>
@@ -1973,13 +1955,8 @@
         <w:t xml:space="preserve"> </w:t>
       </w:r>
       <w:r>
-        <w:t xml:space="preserve">população </w:t>
-      </w:r>
-      <w:proofErr w:type="gramStart"/>
-      <w:r>
-        <w:t>específica, etc.</w:t>
-      </w:r>
-      <w:proofErr w:type="gramEnd"/>
+        <w:t>população específica, etc.</w:t>
+      </w:r>
     </w:p>
     <w:p>
       <w:r>
@@ -2078,19 +2055,11 @@
         </w:rPr>
         <w:t>ocumento</w:t>
       </w:r>
-      <w:proofErr w:type="gramStart"/>
       <w:r>
         <w:rPr>
           <w:color w:val="C00000"/>
         </w:rPr>
-        <w:t>2  de</w:t>
-      </w:r>
-      <w:proofErr w:type="gramEnd"/>
-      <w:r>
-        <w:rPr>
-          <w:color w:val="C00000"/>
-        </w:rPr>
-        <w:t xml:space="preserve"> ES2</w:t>
+        <w:t>2  de ES2</w:t>
       </w:r>
       <w:r>
         <w:rPr>
@@ -2481,7 +2450,6 @@
       </w:pPr>
       <w:bookmarkStart w:id="6" w:name="_Toc333506966"/>
       <w:bookmarkStart w:id="7" w:name="_Toc334112701"/>
-      <w:proofErr w:type="gramStart"/>
       <w:r>
         <w:t>3</w:t>
       </w:r>
@@ -2489,11 +2457,7 @@
         <w:t xml:space="preserve">.3.2  </w:t>
       </w:r>
       <w:r>
-        <w:t>Considerações</w:t>
-      </w:r>
-      <w:proofErr w:type="gramEnd"/>
-      <w:r>
-        <w:t xml:space="preserve"> Legais</w:t>
+        <w:t>Considerações Legais</w:t>
       </w:r>
       <w:bookmarkEnd w:id="6"/>
       <w:bookmarkEnd w:id="7"/>
@@ -2618,15 +2582,7 @@
         <w:t>d</w:t>
       </w:r>
       <w:r>
-        <w:t xml:space="preserve">as de segurança, devem ser tomadas, como a utilização de computadores com antivírus e firewall sempre atualizados, a realização de </w:t>
-      </w:r>
-      <w:proofErr w:type="gramStart"/>
-      <w:r>
-        <w:t>backups  semanalmente</w:t>
-      </w:r>
-      <w:proofErr w:type="gramEnd"/>
-      <w:r>
-        <w:t>.</w:t>
+        <w:t>as de segurança, devem ser tomadas, como a utilização de computadores com antivírus e firewall sempre atualizados, a realização de backups  semanalmente.</w:t>
       </w:r>
       <w:r>
         <w:t>”</w:t>
@@ -4509,13 +4465,8 @@
         <w:t xml:space="preserve"> se foram utilizados q</w:t>
       </w:r>
       <w:r>
-        <w:t xml:space="preserve">uestionários, análise do sistema atual (antigo) da empresa, pesquisa de mercado, </w:t>
-      </w:r>
-      <w:proofErr w:type="gramStart"/>
-      <w:r>
-        <w:t>etc..</w:t>
-      </w:r>
-      <w:proofErr w:type="gramEnd"/>
+        <w:t>uestionários, análise do sistema atual (antigo) da empresa, pesquisa de mercado, etc..</w:t>
+      </w:r>
     </w:p>
     <w:p>
       <w:r>
@@ -4524,16 +4475,11 @@
       <w:r>
         <w:t xml:space="preserve">Se necessário para compreensão incluir os documentos </w:t>
       </w:r>
-      <w:proofErr w:type="gramStart"/>
       <w:r>
         <w:t xml:space="preserve">como </w:t>
       </w:r>
       <w:r>
-        <w:t xml:space="preserve"> Apêndice</w:t>
-      </w:r>
-      <w:proofErr w:type="gramEnd"/>
-      <w:r>
-        <w:t>.</w:t>
+        <w:t xml:space="preserve"> Apêndice.</w:t>
       </w:r>
     </w:p>
     <w:p/>
@@ -4563,13 +4509,8 @@
       </w:r>
     </w:p>
     <w:p>
-      <w:proofErr w:type="gramStart"/>
-      <w:r>
-        <w:t>Descrever  o</w:t>
-      </w:r>
-      <w:proofErr w:type="gramEnd"/>
-      <w:r>
-        <w:t xml:space="preserve"> que será feito sem descrever como.</w:t>
+      <w:r>
+        <w:t>Descrever  o que será feito sem descrever como.</w:t>
       </w:r>
     </w:p>
     <w:p>
@@ -4604,11 +4545,9 @@
       <w:r>
         <w:t>Requisitos Funcionais</w:t>
       </w:r>
-      <w:proofErr w:type="gramStart"/>
       <w:r>
         <w:t xml:space="preserve">   (</w:t>
       </w:r>
-      <w:proofErr w:type="gramEnd"/>
       <w:r>
         <w:t xml:space="preserve">Utilizar </w:t>
       </w:r>
@@ -4675,18 +4614,10 @@
     </w:p>
     <w:p>
       <w:r>
-        <w:t xml:space="preserve">O usuário só poderá </w:t>
-      </w:r>
-      <w:proofErr w:type="gramStart"/>
-      <w:r>
-        <w:t xml:space="preserve">entrar  </w:t>
-      </w:r>
-      <w:r>
-        <w:t>no</w:t>
-      </w:r>
-      <w:proofErr w:type="gramEnd"/>
-      <w:r>
-        <w:t xml:space="preserve"> aplicativ</w:t>
+        <w:t xml:space="preserve">O usuário só poderá entrar  </w:t>
+      </w:r>
+      <w:r>
+        <w:t>no aplicativ</w:t>
       </w:r>
       <w:r>
         <w:t>o depois de se cadastrar informando</w:t>
@@ -4760,18 +4691,10 @@
         <w:t>o Diagrama de Casos de U</w:t>
       </w:r>
       <w:r>
-        <w:t xml:space="preserve">so </w:t>
-      </w:r>
-      <w:proofErr w:type="gramStart"/>
-      <w:r>
-        <w:t xml:space="preserve">e </w:t>
-      </w:r>
-      <w:r>
-        <w:t>também</w:t>
-      </w:r>
-      <w:proofErr w:type="gramEnd"/>
-      <w:r>
-        <w:t xml:space="preserve"> </w:t>
+        <w:t xml:space="preserve">so e </w:t>
+      </w:r>
+      <w:r>
+        <w:t xml:space="preserve">também </w:t>
       </w:r>
       <w:r>
         <w:t xml:space="preserve">a descrição </w:t>
@@ -5404,10 +5327,7 @@
       </w:r>
     </w:p>
     <w:p/>
-    <w:p>
-      <w:bookmarkStart w:id="14" w:name="_GoBack"/>
-      <w:bookmarkEnd w:id="14"/>
-    </w:p>
+    <w:p/>
     <w:p/>
     <w:p/>
     <w:p/>
@@ -5469,15 +5389,7 @@
         <w:t>,</w:t>
       </w:r>
       <w:r>
-        <w:t xml:space="preserve"> se o desenvolvimento for na área </w:t>
-      </w:r>
-      <w:proofErr w:type="gramStart"/>
-      <w:r>
-        <w:t>de  jogos</w:t>
-      </w:r>
-      <w:proofErr w:type="gramEnd"/>
-      <w:r>
-        <w:t xml:space="preserve">/jogos educativos  o aluno poderá seguir  outras metodologias por ex. Extreme Game </w:t>
+        <w:t xml:space="preserve"> se o desenvolvimento for na área de  jogos/jogos educativos  o aluno poderá seguir  outras metodologias por ex. Extreme Game </w:t>
       </w:r>
       <w:proofErr w:type="spellStart"/>
       <w:r>
@@ -5608,11 +5520,11 @@
       <w:r>
         <w:t xml:space="preserve"> será capaz de transmitir dados sensíveis ao tempo com mais agilidade. Buffers de áudio e vídeo serão transmitidos, via proto</w:t>
       </w:r>
-      <w:bookmarkStart w:id="15" w:name="_Hlk18332672"/>
+      <w:bookmarkStart w:id="14" w:name="_Hlk18332672"/>
       <w:r>
         <w:t>col</w:t>
       </w:r>
-      <w:bookmarkEnd w:id="15"/>
+      <w:bookmarkEnd w:id="14"/>
       <w:r>
         <w:t>o UDP, seguindo o caminho mais curto</w:t>
       </w:r>
@@ -6165,6 +6077,97 @@
         <w:t>uso educacional livre.</w:t>
       </w:r>
     </w:p>
+    <w:p>
+      <w:pPr>
+        <w:pStyle w:val="Subttulo"/>
+      </w:pPr>
+      <w:proofErr w:type="spellStart"/>
+      <w:r>
+        <w:t>OpenCV</w:t>
+      </w:r>
+      <w:proofErr w:type="spellEnd"/>
+    </w:p>
+    <w:p>
+      <w:proofErr w:type="spellStart"/>
+      <w:r>
+        <w:lastRenderedPageBreak/>
+        <w:t>OpenCV</w:t>
+      </w:r>
+      <w:proofErr w:type="spellEnd"/>
+      <w:r>
+        <w:t xml:space="preserve"> (Open </w:t>
+      </w:r>
+      <w:proofErr w:type="spellStart"/>
+      <w:r>
+        <w:t>Source</w:t>
+      </w:r>
+      <w:proofErr w:type="spellEnd"/>
+      <w:r>
+        <w:t xml:space="preserve"> Computer Vision) é uma biblioteca de </w:t>
+      </w:r>
+      <w:proofErr w:type="spellStart"/>
+      <w:r>
+        <w:rPr>
+          <w:i/>
+          <w:iCs/>
+        </w:rPr>
+        <w:t>computer</w:t>
+      </w:r>
+      <w:proofErr w:type="spellEnd"/>
+      <w:r>
+        <w:rPr>
+          <w:i/>
+          <w:iCs/>
+        </w:rPr>
+        <w:t xml:space="preserve"> </w:t>
+      </w:r>
+      <w:proofErr w:type="spellStart"/>
+      <w:r>
+        <w:rPr>
+          <w:i/>
+          <w:iCs/>
+        </w:rPr>
+        <w:t>vision</w:t>
+      </w:r>
+      <w:proofErr w:type="spellEnd"/>
+      <w:r>
+        <w:t>. Inicialmente, ela foi desenvolvida pela Intel, mas hoje é mantida por uma ampla comunidade de programadores independentes, empresas e universidades, sob a licença aberta BSD. O desenvolvimento está ativo, com o último lançamento estável em julho de 2019.</w:t>
+      </w:r>
+    </w:p>
+    <w:p>
+      <w:pPr>
+        <w:rPr>
+          <w:u w:val="single"/>
+        </w:rPr>
+      </w:pPr>
+      <w:r>
+        <w:t xml:space="preserve">No projeto </w:t>
+      </w:r>
+      <w:proofErr w:type="spellStart"/>
+      <w:r>
+        <w:t>AViS</w:t>
+      </w:r>
+      <w:proofErr w:type="spellEnd"/>
+      <w:r>
+        <w:t xml:space="preserve">, </w:t>
+      </w:r>
+      <w:proofErr w:type="spellStart"/>
+      <w:r>
+        <w:t>OpenCV</w:t>
+      </w:r>
+      <w:proofErr w:type="spellEnd"/>
+      <w:r>
+        <w:t xml:space="preserve"> será usada</w:t>
+      </w:r>
+      <w:r>
+        <w:t>, sobretudo,</w:t>
+      </w:r>
+      <w:r>
+        <w:t xml:space="preserve"> para definir as coordenadas do rosto do usuário em cada frame do feed vídeo.</w:t>
+      </w:r>
+      <w:bookmarkStart w:id="15" w:name="_GoBack"/>
+      <w:bookmarkEnd w:id="15"/>
+    </w:p>
     <w:p/>
     <w:p>
       <w:r>
@@ -6173,7 +6176,6 @@
     </w:p>
     <w:p>
       <w:r>
-        <w:lastRenderedPageBreak/>
         <w:t>5.2.2 APIs Utilizadas</w:t>
       </w:r>
     </w:p>
@@ -6319,7 +6321,6 @@
       <w:pPr>
         <w:pStyle w:val="Ttulo"/>
       </w:pPr>
-      <w:proofErr w:type="gramStart"/>
       <w:r>
         <w:t>5.4</w:t>
       </w:r>
@@ -6327,11 +6328,7 @@
         <w:t xml:space="preserve">  </w:t>
       </w:r>
       <w:r>
-        <w:t>Diagrama</w:t>
-      </w:r>
-      <w:proofErr w:type="gramEnd"/>
-      <w:r>
-        <w:t xml:space="preserve"> de Classe</w:t>
+        <w:t>Diagrama de Classe</w:t>
       </w:r>
       <w:r>
         <w:t>s</w:t>
@@ -6346,6 +6343,7 @@
         <w:rPr>
           <w:b/>
         </w:rPr>
+        <w:lastRenderedPageBreak/>
         <w:t xml:space="preserve">         </w:t>
       </w:r>
       <w:r>
@@ -6367,7 +6365,6 @@
         <w:pStyle w:val="Ttulo"/>
       </w:pPr>
       <w:r>
-        <w:lastRenderedPageBreak/>
         <w:t>5.5</w:t>
       </w:r>
       <w:r>
@@ -6421,13 +6418,8 @@
       <w:pPr>
         <w:pStyle w:val="Ttulo"/>
       </w:pPr>
-      <w:proofErr w:type="gramStart"/>
-      <w:r>
-        <w:t>5.5.2  Modelo</w:t>
-      </w:r>
-      <w:proofErr w:type="gramEnd"/>
-      <w:r>
-        <w:t xml:space="preserve"> Lógico</w:t>
+      <w:r>
+        <w:t>5.5.2  Modelo Lógico</w:t>
       </w:r>
     </w:p>
     <w:p>
@@ -6536,16 +6528,11 @@
       <w:pPr>
         <w:pStyle w:val="Ttulo"/>
       </w:pPr>
-      <w:proofErr w:type="gramStart"/>
       <w:r>
         <w:t xml:space="preserve">5.7  </w:t>
       </w:r>
       <w:r>
-        <w:t>Diagrama</w:t>
-      </w:r>
-      <w:proofErr w:type="gramEnd"/>
-      <w:r>
-        <w:t xml:space="preserve"> Pacotes</w:t>
+        <w:t>Diagrama Pacotes</w:t>
       </w:r>
       <w:r>
         <w:t xml:space="preserve">  (</w:t>
@@ -6570,11 +6557,7 @@
     </w:p>
     <w:p>
       <w:r>
-        <w:t xml:space="preserve">O diagrama de pacotes descreve os pacotes ou pedaços do sistema divididos em agrupamentos lógicos, mostrando as dependências entre estes, ou seja, pacotes podem </w:t>
-      </w:r>
-      <w:r>
-        <w:lastRenderedPageBreak/>
-        <w:t>depender de outros pacotes.</w:t>
+        <w:t>O diagrama de pacotes descreve os pacotes ou pedaços do sistema divididos em agrupamentos lógicos, mostrando as dependências entre estes, ou seja, pacotes podem depender de outros pacotes.</w:t>
       </w:r>
       <w:r>
         <w:t xml:space="preserve"> Utilizar o já definido na disciplina de Engenharia de Software 3, atualizando-o se necessário.</w:t>
@@ -6601,16 +6584,11 @@
         <w:pStyle w:val="Ttulo"/>
       </w:pPr>
       <w:r>
-        <w:t xml:space="preserve">5.8 Diagrama </w:t>
-      </w:r>
-      <w:proofErr w:type="gramStart"/>
-      <w:r>
-        <w:t xml:space="preserve">Estado </w:t>
+        <w:t xml:space="preserve">5.8 Diagrama Estado </w:t>
       </w:r>
       <w:r>
         <w:t xml:space="preserve"> (</w:t>
       </w:r>
-      <w:proofErr w:type="gramEnd"/>
       <w:r>
         <w:t>Somente Projeto Integrado</w:t>
       </w:r>
@@ -6637,15 +6615,7 @@
         <w:t xml:space="preserve">, </w:t>
       </w:r>
       <w:r>
-        <w:t xml:space="preserve">e mostra também quais são os eventos </w:t>
-      </w:r>
-      <w:proofErr w:type="gramStart"/>
-      <w:r>
-        <w:t>do sistemas</w:t>
-      </w:r>
-      <w:proofErr w:type="gramEnd"/>
-      <w:r>
-        <w:t xml:space="preserve"> que provocam tais mudanças.</w:t>
+        <w:t>e mostra também quais são os eventos do sistemas que provocam tais mudanças.</w:t>
       </w:r>
     </w:p>
     <w:p>
@@ -6661,16 +6631,11 @@
       <w:r>
         <w:t xml:space="preserve"> </w:t>
       </w:r>
-      <w:proofErr w:type="gramStart"/>
       <w:r>
         <w:t xml:space="preserve">apenas </w:t>
       </w:r>
       <w:r>
-        <w:t xml:space="preserve"> do</w:t>
-      </w:r>
-      <w:proofErr w:type="gramEnd"/>
-      <w:r>
-        <w:t xml:space="preserve"> mó</w:t>
+        <w:t xml:space="preserve"> do mó</w:t>
       </w:r>
       <w:r>
         <w:t>dulo principal</w:t>
@@ -6696,16 +6661,11 @@
       <w:pPr>
         <w:pStyle w:val="Ttulo"/>
       </w:pPr>
-      <w:proofErr w:type="gramStart"/>
       <w:r>
         <w:t xml:space="preserve">5.7  </w:t>
       </w:r>
       <w:r>
-        <w:t>Interfaces</w:t>
-      </w:r>
-      <w:proofErr w:type="gramEnd"/>
-      <w:r>
-        <w:t xml:space="preserve"> com o </w:t>
+        <w:t xml:space="preserve">Interfaces com o </w:t>
       </w:r>
       <w:r>
         <w:t xml:space="preserve">usuário </w:t>
@@ -6749,14 +6709,12 @@
       <w:pPr>
         <w:pStyle w:val="Ttulo"/>
       </w:pPr>
-      <w:proofErr w:type="gramStart"/>
       <w:r>
         <w:t xml:space="preserve">5.8  </w:t>
       </w:r>
       <w:r>
         <w:t>Relatórios</w:t>
       </w:r>
-      <w:proofErr w:type="gramEnd"/>
     </w:p>
     <w:p>
       <w:pPr>
@@ -6939,18 +6897,13 @@
         <w:t>podem ser especificadas informações adicionais sobre o software, inf</w:t>
       </w:r>
       <w:r>
-        <w:t xml:space="preserve">ormações sobre sua utilização, backups, </w:t>
-      </w:r>
-      <w:proofErr w:type="gramStart"/>
-      <w:r>
-        <w:t xml:space="preserve">monitoramento, </w:t>
+        <w:t xml:space="preserve">ormações sobre sua utilização, backups, monitoramento, </w:t>
       </w:r>
       <w:proofErr w:type="spellStart"/>
       <w:r>
         <w:t>etc</w:t>
       </w:r>
       <w:proofErr w:type="spellEnd"/>
-      <w:proofErr w:type="gramEnd"/>
     </w:p>
     <w:p/>
     <w:p/>
@@ -6981,13 +6934,8 @@
         </w:rPr>
       </w:pPr>
       <w:r>
-        <w:t xml:space="preserve">Caso o software já esteja em uso poderá ser incluída uma análise dos </w:t>
-      </w:r>
-      <w:proofErr w:type="gramStart"/>
-      <w:r>
-        <w:t>resultados .</w:t>
-      </w:r>
-      <w:proofErr w:type="gramEnd"/>
+        <w:t>Caso o software já esteja em uso poderá ser incluída uma análise dos resultados .</w:t>
+      </w:r>
     </w:p>
     <w:p/>
     <w:p>
@@ -7145,15 +7093,7 @@
       </w:r>
       <w:proofErr w:type="spellEnd"/>
       <w:r>
-        <w:t xml:space="preserve">, 2013. Disponível em: ‹ http://www.more.ufsc.br/ </w:t>
-      </w:r>
-      <w:proofErr w:type="gramStart"/>
-      <w:r>
-        <w:t>› .</w:t>
-      </w:r>
-      <w:proofErr w:type="gramEnd"/>
-      <w:r>
-        <w:t xml:space="preserve"> Acesso em: XX XXX XXXX.</w:t>
+        <w:t>, 2013. Disponível em: ‹ http://www.more.ufsc.br/ › . Acesso em: XX XXX XXXX.</w:t>
       </w:r>
     </w:p>
     <w:p/>
@@ -7165,41 +7105,16 @@
         <w:rPr>
           <w:b/>
         </w:rPr>
-        <w:t xml:space="preserve">de AQUINO, Cleber </w:t>
-      </w:r>
-      <w:proofErr w:type="gramStart"/>
-      <w:r>
-        <w:rPr>
-          <w:b/>
-        </w:rPr>
-        <w:t xml:space="preserve">Pinheiro </w:t>
-      </w:r>
-      <w:r>
-        <w:t>.</w:t>
-      </w:r>
-      <w:proofErr w:type="gramEnd"/>
-      <w:r>
-        <w:t xml:space="preserve">- </w:t>
+        <w:t xml:space="preserve">de AQUINO, Cleber Pinheiro </w:t>
+      </w:r>
+      <w:r>
+        <w:t xml:space="preserve">.- </w:t>
       </w:r>
       <w:r>
         <w:rPr>
           <w:snapToGrid w:val="0"/>
         </w:rPr>
-        <w:t xml:space="preserve">Administração de Recursos Humanos . São </w:t>
-      </w:r>
-      <w:proofErr w:type="gramStart"/>
-      <w:r>
-        <w:rPr>
-          <w:snapToGrid w:val="0"/>
-        </w:rPr>
-        <w:t>Paulo :</w:t>
-      </w:r>
-      <w:proofErr w:type="gramEnd"/>
-      <w:r>
-        <w:rPr>
-          <w:snapToGrid w:val="0"/>
-        </w:rPr>
-        <w:t xml:space="preserve"> Atlas, 1992. </w:t>
+        <w:t xml:space="preserve">Administração de Recursos Humanos . São Paulo : Atlas, 1992. </w:t>
       </w:r>
       <w:r>
         <w:rPr>
@@ -7265,32 +7180,44 @@
         <w:rPr>
           <w:b/>
         </w:rPr>
-        <w:t>CASTRO, Alfredo Pires de.; dos REIS, Almiro (neto</w:t>
-      </w:r>
-      <w:proofErr w:type="gramStart"/>
+        <w:t xml:space="preserve">CASTRO, Alfredo Pires de.; dos REIS, Almiro (neto) ; et </w:t>
+      </w:r>
+      <w:proofErr w:type="spellStart"/>
       <w:r>
         <w:rPr>
           <w:b/>
         </w:rPr>
-        <w:t>) ;</w:t>
-      </w:r>
-      <w:proofErr w:type="gramEnd"/>
+        <w:t>alli</w:t>
+      </w:r>
+      <w:proofErr w:type="spellEnd"/>
+      <w:r>
+        <w:t xml:space="preserve"> -</w:t>
+      </w:r>
+      <w:r>
+        <w:rPr>
+          <w:color w:val="FF0000"/>
+        </w:rPr>
+        <w:t xml:space="preserve"> </w:t>
+      </w:r>
+      <w:r>
+        <w:rPr>
+          <w:snapToGrid w:val="0"/>
+        </w:rPr>
+        <w:t>Manual de Gestão de Pessoas e Equipes. São Paulo : Editora Gente, 2003.</w:t>
+      </w:r>
+    </w:p>
+    <w:p/>
+    <w:p>
+      <w:pPr>
+        <w:rPr>
+          <w:color w:val="FF0000"/>
+        </w:rPr>
+      </w:pPr>
       <w:r>
         <w:rPr>
           <w:b/>
         </w:rPr>
-        <w:t xml:space="preserve"> et </w:t>
-      </w:r>
-      <w:proofErr w:type="spellStart"/>
-      <w:r>
-        <w:rPr>
-          <w:b/>
-        </w:rPr>
-        <w:t>alli</w:t>
-      </w:r>
-      <w:proofErr w:type="spellEnd"/>
-      <w:r>
-        <w:t xml:space="preserve"> -</w:t>
+        <w:t>CHIAVENATO, Idalberto</w:t>
       </w:r>
       <w:r>
         <w:rPr>
@@ -7302,69 +7229,7 @@
         <w:rPr>
           <w:snapToGrid w:val="0"/>
         </w:rPr>
-        <w:t xml:space="preserve">Manual de Gestão de Pessoas e Equipes. São </w:t>
-      </w:r>
-      <w:proofErr w:type="gramStart"/>
-      <w:r>
-        <w:rPr>
-          <w:snapToGrid w:val="0"/>
-        </w:rPr>
-        <w:t>Paulo :</w:t>
-      </w:r>
-      <w:proofErr w:type="gramEnd"/>
-      <w:r>
-        <w:rPr>
-          <w:snapToGrid w:val="0"/>
-        </w:rPr>
-        <w:t xml:space="preserve"> Editora Gente, 2003.</w:t>
-      </w:r>
-    </w:p>
-    <w:p/>
-    <w:p>
-      <w:pPr>
-        <w:rPr>
-          <w:color w:val="FF0000"/>
-        </w:rPr>
-      </w:pPr>
-      <w:r>
-        <w:rPr>
-          <w:b/>
-        </w:rPr>
-        <w:t>CHIAVENATO, Idalberto</w:t>
-      </w:r>
-      <w:r>
-        <w:rPr>
-          <w:color w:val="FF0000"/>
-        </w:rPr>
-        <w:t xml:space="preserve"> </w:t>
-      </w:r>
-      <w:proofErr w:type="gramStart"/>
-      <w:r>
-        <w:rPr>
-          <w:snapToGrid w:val="0"/>
-        </w:rPr>
-        <w:t>-  Recursos</w:t>
-      </w:r>
-      <w:proofErr w:type="gramEnd"/>
-      <w:r>
-        <w:rPr>
-          <w:snapToGrid w:val="0"/>
-        </w:rPr>
-        <w:t xml:space="preserve"> Humanos Edição Compacta . São </w:t>
-      </w:r>
-      <w:proofErr w:type="gramStart"/>
-      <w:r>
-        <w:rPr>
-          <w:snapToGrid w:val="0"/>
-        </w:rPr>
-        <w:t>Paulo :</w:t>
-      </w:r>
-      <w:proofErr w:type="gramEnd"/>
-      <w:r>
-        <w:rPr>
-          <w:snapToGrid w:val="0"/>
-        </w:rPr>
-        <w:t xml:space="preserve"> Atlas, 2002. 7ª edição.  </w:t>
+        <w:t xml:space="preserve">-  Recursos Humanos Edição Compacta . São Paulo : Atlas, 2002. 7ª edição.  </w:t>
       </w:r>
     </w:p>
     <w:p/>
@@ -7432,69 +7297,27 @@
         <w:rPr>
           <w:snapToGrid w:val="0"/>
         </w:rPr>
-        <w:t xml:space="preserve">– As Pessoas na Organização. São </w:t>
-      </w:r>
-      <w:proofErr w:type="gramStart"/>
-      <w:r>
+        <w:t xml:space="preserve">– As Pessoas na Organização. São Paulo : Editora Gente, 2002, 2ª edição. </w:t>
+      </w:r>
+    </w:p>
+    <w:p/>
+    <w:p>
+      <w:pPr>
         <w:rPr>
           <w:snapToGrid w:val="0"/>
         </w:rPr>
-        <w:t>Paulo :</w:t>
-      </w:r>
-      <w:proofErr w:type="gramEnd"/>
+      </w:pPr>
+      <w:r>
+        <w:rPr>
+          <w:b/>
+        </w:rPr>
+        <w:t xml:space="preserve">GATES, Bill </w:t>
+      </w:r>
       <w:r>
         <w:rPr>
           <w:snapToGrid w:val="0"/>
         </w:rPr>
-        <w:t xml:space="preserve"> Editora Gente, 2002, 2ª edição. </w:t>
-      </w:r>
-    </w:p>
-    <w:p/>
-    <w:p>
-      <w:pPr>
-        <w:rPr>
-          <w:snapToGrid w:val="0"/>
-        </w:rPr>
-      </w:pPr>
-      <w:r>
-        <w:rPr>
-          <w:b/>
-        </w:rPr>
-        <w:t xml:space="preserve">GATES, </w:t>
-      </w:r>
-      <w:proofErr w:type="gramStart"/>
-      <w:r>
-        <w:rPr>
-          <w:b/>
-        </w:rPr>
-        <w:t xml:space="preserve">Bill </w:t>
-      </w:r>
-      <w:r>
-        <w:rPr>
-          <w:snapToGrid w:val="0"/>
-        </w:rPr>
-        <w:t>.</w:t>
-      </w:r>
-      <w:proofErr w:type="gramEnd"/>
-      <w:r>
-        <w:rPr>
-          <w:snapToGrid w:val="0"/>
-        </w:rPr>
-        <w:t xml:space="preserve">  - A estrada do futuro. São </w:t>
-      </w:r>
-      <w:proofErr w:type="gramStart"/>
-      <w:r>
-        <w:rPr>
-          <w:snapToGrid w:val="0"/>
-        </w:rPr>
-        <w:t>Paulo :</w:t>
-      </w:r>
-      <w:proofErr w:type="gramEnd"/>
-      <w:r>
-        <w:rPr>
-          <w:snapToGrid w:val="0"/>
-        </w:rPr>
-        <w:t xml:space="preserve"> Companhia das Letras, 1995</w:t>
+        <w:t>.  - A estrada do futuro. São Paulo : Companhia das Letras, 1995</w:t>
       </w:r>
     </w:p>
     <w:p/>
@@ -7737,61 +7560,33 @@
         <w:rPr>
           <w:snapToGrid w:val="0"/>
         </w:rPr>
-        <w:t xml:space="preserve">- O que são recursos humanos. São </w:t>
-      </w:r>
-      <w:proofErr w:type="gramStart"/>
-      <w:r>
+        <w:t xml:space="preserve">- O que são recursos humanos. São Paulo : Ed. Brasiliense, 1993a </w:t>
+      </w:r>
+    </w:p>
+    <w:p/>
+    <w:p>
+      <w:pPr>
         <w:rPr>
           <w:snapToGrid w:val="0"/>
         </w:rPr>
-        <w:t>Paulo :</w:t>
-      </w:r>
-      <w:proofErr w:type="gramEnd"/>
+      </w:pPr>
+      <w:r>
+        <w:rPr>
+          <w:b/>
+        </w:rPr>
+        <w:t>TOLEDO, Flávio de.</w:t>
+      </w:r>
+      <w:r>
+        <w:rPr>
+          <w:color w:val="FF0000"/>
+        </w:rPr>
+        <w:t xml:space="preserve"> </w:t>
+      </w:r>
       <w:r>
         <w:rPr>
           <w:snapToGrid w:val="0"/>
         </w:rPr>
-        <w:t xml:space="preserve"> Ed. Brasiliense, 1993a </w:t>
-      </w:r>
-    </w:p>
-    <w:p/>
-    <w:p>
-      <w:pPr>
-        <w:rPr>
-          <w:snapToGrid w:val="0"/>
-        </w:rPr>
-      </w:pPr>
-      <w:r>
-        <w:rPr>
-          <w:b/>
-        </w:rPr>
-        <w:t>TOLEDO, Flávio de.</w:t>
-      </w:r>
-      <w:r>
-        <w:rPr>
-          <w:color w:val="FF0000"/>
-        </w:rPr>
-        <w:t xml:space="preserve"> </w:t>
-      </w:r>
-      <w:r>
-        <w:rPr>
-          <w:snapToGrid w:val="0"/>
-        </w:rPr>
-        <w:t xml:space="preserve">- O que são recursos humanos II. São </w:t>
-      </w:r>
-      <w:proofErr w:type="gramStart"/>
-      <w:r>
-        <w:rPr>
-          <w:snapToGrid w:val="0"/>
-        </w:rPr>
-        <w:t>Paulo :</w:t>
-      </w:r>
-      <w:proofErr w:type="gramEnd"/>
-      <w:r>
-        <w:rPr>
-          <w:snapToGrid w:val="0"/>
-        </w:rPr>
-        <w:t xml:space="preserve"> Ed. Brasiliense, 1993b</w:t>
+        <w:t>- O que são recursos humanos II. São Paulo : Ed. Brasiliense, 1993b</w:t>
       </w:r>
     </w:p>
     <w:p/>
@@ -7843,21 +7638,7 @@
         <w:rPr>
           <w:b/>
         </w:rPr>
-        <w:t xml:space="preserve">VASCONCELLOS, </w:t>
-      </w:r>
-      <w:proofErr w:type="gramStart"/>
-      <w:r>
-        <w:rPr>
-          <w:b/>
-        </w:rPr>
-        <w:t>Eduardo ;</w:t>
-      </w:r>
-      <w:proofErr w:type="gramEnd"/>
-      <w:r>
-        <w:rPr>
-          <w:b/>
-        </w:rPr>
-        <w:t xml:space="preserve"> MARCOVITCH, Jacques</w:t>
+        <w:t>VASCONCELLOS, Eduardo ; MARCOVITCH, Jacques</w:t>
       </w:r>
       <w:r>
         <w:t xml:space="preserve">. Gerenciamento da Tecnologia: um instrumento para a competitividade empresarial. Ed. Edgard </w:t>
@@ -8158,15 +7939,7 @@
         <w:t>É opcional</w:t>
       </w:r>
       <w:r>
-        <w:t xml:space="preserve"> – São documentos agregados à obra para fins de apoio à argumentação. Nesta parte são </w:t>
-      </w:r>
-      <w:proofErr w:type="gramStart"/>
-      <w:r>
-        <w:t>incluídos</w:t>
-      </w:r>
-      <w:proofErr w:type="gramEnd"/>
-      <w:r>
-        <w:t xml:space="preserve"> os questionários, entrevistas, tabulação de dados, etc.</w:t>
+        <w:t xml:space="preserve"> – São documentos agregados à obra para fins de apoio à argumentação. Nesta parte são incluídos os questionários, entrevistas, tabulação de dados, etc.</w:t>
       </w:r>
     </w:p>
     <w:p>
@@ -8314,13 +8087,8 @@
         <w:pStyle w:val="Ttulo1"/>
       </w:pPr>
       <w:r>
-        <w:t xml:space="preserve">Mais orientações sobre os padrões a serem </w:t>
-      </w:r>
-      <w:proofErr w:type="gramStart"/>
-      <w:r>
-        <w:t>usados .</w:t>
-      </w:r>
-      <w:proofErr w:type="gramEnd"/>
+        <w:t>Mais orientações sobre os padrões a serem usados .</w:t>
+      </w:r>
     </w:p>
     <w:p>
       <w:pPr>
@@ -8547,7 +8315,6 @@
       </w:pPr>
     </w:p>
     <w:p>
-      <w:proofErr w:type="gramStart"/>
       <w:r>
         <w:rPr>
           <w:rFonts w:eastAsia="Liberation Serif"/>
@@ -8566,62 +8333,38 @@
           <w:rFonts w:eastAsia="Liberation Serif"/>
           <w:b/>
         </w:rPr>
-        <w:t xml:space="preserve"> Daniella</w:t>
-      </w:r>
-      <w:proofErr w:type="gramEnd"/>
+        <w:t xml:space="preserve"> Daniella A. Franceschinell</w:t>
+      </w:r>
       <w:r>
         <w:rPr>
           <w:rFonts w:eastAsia="Liberation Serif"/>
           <w:b/>
         </w:rPr>
-        <w:t xml:space="preserve"> A. Franceschinell</w:t>
+        <w:t xml:space="preserve">i. </w:t>
       </w:r>
       <w:r>
         <w:rPr>
           <w:rFonts w:eastAsia="Liberation Serif"/>
+        </w:rPr>
+        <w:t xml:space="preserve"> </w:t>
+      </w:r>
+      <w:r>
+        <w:t>Material da disciplina de Engenharia de Software III , Fatec Sorocaba, 2017</w:t>
+      </w:r>
+    </w:p>
+    <w:p/>
+    <w:p>
+      <w:pPr>
+        <w:pStyle w:val="NormalWeb"/>
+      </w:pPr>
+      <w:r>
+        <w:rPr>
           <w:b/>
         </w:rPr>
-        <w:t xml:space="preserve">i. </w:t>
-      </w:r>
-      <w:r>
-        <w:rPr>
-          <w:rFonts w:eastAsia="Liberation Serif"/>
-        </w:rPr>
-        <w:t xml:space="preserve"> </w:t>
-      </w:r>
-      <w:r>
-        <w:t xml:space="preserve">Material da disciplina de Engenharia de Software </w:t>
-      </w:r>
-      <w:proofErr w:type="gramStart"/>
-      <w:r>
-        <w:t>III ,</w:t>
-      </w:r>
-      <w:proofErr w:type="gramEnd"/>
-      <w:r>
-        <w:t xml:space="preserve"> Fatec Sorocaba, 2017</w:t>
-      </w:r>
-    </w:p>
-    <w:p/>
-    <w:p>
-      <w:pPr>
-        <w:pStyle w:val="NormalWeb"/>
-      </w:pPr>
-      <w:r>
-        <w:rPr>
-          <w:b/>
-        </w:rPr>
         <w:t xml:space="preserve">IFSC,2018 - </w:t>
       </w:r>
       <w:r>
-        <w:t xml:space="preserve">Dicas para escrita de texto </w:t>
-      </w:r>
-      <w:proofErr w:type="gramStart"/>
-      <w:r>
-        <w:t>cientifico</w:t>
-      </w:r>
-      <w:proofErr w:type="gramEnd"/>
-      <w:r>
-        <w:t>. Disponível em</w:t>
+        <w:t>Dicas para escrita de texto cientifico. Disponível em</w:t>
       </w:r>
       <w:r>
         <w:rPr>
@@ -8647,52 +8390,39 @@
       <w:pPr>
         <w:pStyle w:val="jorge"/>
       </w:pPr>
-      <w:proofErr w:type="gramStart"/>
       <w:r>
         <w:rPr>
           <w:b/>
         </w:rPr>
-        <w:t>Medeiros,  Ernani</w:t>
-      </w:r>
-      <w:proofErr w:type="gramEnd"/>
+        <w:t xml:space="preserve">Medeiros,  Ernani Sales de.  </w:t>
+      </w:r>
+      <w:r>
+        <w:t xml:space="preserve">Desenvolvendo Software com UML.  </w:t>
+      </w:r>
+      <w:r>
+        <w:t>Makron Books – São Paulo, 2004</w:t>
+      </w:r>
+    </w:p>
+    <w:p>
+      <w:pPr>
+        <w:pStyle w:val="jorge"/>
+      </w:pPr>
+    </w:p>
+    <w:p>
+      <w:pPr>
+        <w:pStyle w:val="NormalWeb"/>
+      </w:pPr>
       <w:r>
         <w:rPr>
           <w:b/>
         </w:rPr>
-        <w:t xml:space="preserve"> Sales de.  </w:t>
-      </w:r>
-      <w:r>
-        <w:t xml:space="preserve">Desenvolvendo Software com UML.  </w:t>
-      </w:r>
-      <w:r>
-        <w:t>Makron Books – São Paulo, 2004</w:t>
-      </w:r>
-    </w:p>
-    <w:p>
-      <w:pPr>
-        <w:pStyle w:val="jorge"/>
-      </w:pPr>
-    </w:p>
-    <w:p>
-      <w:pPr>
-        <w:pStyle w:val="NormalWeb"/>
-      </w:pPr>
-      <w:r>
-        <w:rPr>
-          <w:b/>
-        </w:rPr>
         <w:t>Munhoz, Levi Rodrigues</w:t>
       </w:r>
       <w:r>
         <w:t xml:space="preserve">.  </w:t>
       </w:r>
-      <w:proofErr w:type="gramStart"/>
-      <w:r>
-        <w:t>Material  da</w:t>
-      </w:r>
-      <w:proofErr w:type="gramEnd"/>
-      <w:r>
-        <w:t xml:space="preserve"> disciplina de Engenharia de Software </w:t>
+      <w:r>
+        <w:t xml:space="preserve">Material  da disciplina de Engenharia de Software </w:t>
       </w:r>
       <w:r>
         <w:t xml:space="preserve">II, Fatec Sorocaba, 2017 </w:t>
@@ -12963,7 +12693,7 @@
 </file>
 
 <file path=customXml/itemProps1.xml><?xml version="1.0" encoding="utf-8"?>
-<ds:datastoreItem xmlns:ds="http://schemas.openxmlformats.org/officeDocument/2006/customXml" ds:itemID="{80507CC1-A800-4DBB-9FCF-245970BDAA4C}">
+<ds:datastoreItem xmlns:ds="http://schemas.openxmlformats.org/officeDocument/2006/customXml" ds:itemID="{40DDE248-E6AE-4CE9-8E0C-AF15A59A8187}">
   <ds:schemaRefs>
     <ds:schemaRef ds:uri="http://schemas.openxmlformats.org/officeDocument/2006/bibliography"/>
   </ds:schemaRefs>

</xml_diff>

<commit_message>
Add considerations about database currently in production
</commit_message>
<xml_diff>
--- a/docs/AViS_Documentacao_de_SW_2019_V1.docx
+++ b/docs/AViS_Documentacao_de_SW_2019_V1.docx
@@ -1396,7 +1396,15 @@
         <w:t xml:space="preserve"> Justifique a escolha do tema. </w:t>
       </w:r>
       <w:r>
-        <w:t xml:space="preserve"> Comente quais as ferramentas, tecnologias, metodologias, técnicas, modelos, etc. que serão utilizados para solucionar o problema apresentad</w:t>
+        <w:t xml:space="preserve"> Comente quais as ferramentas, tecnologias, metodologias, técnicas, </w:t>
+      </w:r>
+      <w:proofErr w:type="gramStart"/>
+      <w:r>
+        <w:t>modelos, etc.</w:t>
+      </w:r>
+      <w:proofErr w:type="gramEnd"/>
+      <w:r>
+        <w:t xml:space="preserve"> que serão utilizados para solucionar o problema apresentad</w:t>
       </w:r>
       <w:r>
         <w:t xml:space="preserve">o. </w:t>
@@ -1481,13 +1489,18 @@
         <w:t xml:space="preserve"> </w:t>
       </w:r>
       <w:r>
-        <w:t xml:space="preserve">Por exemplo, no caso do software desenvolvido utilizar  </w:t>
+        <w:t xml:space="preserve">Por exemplo, no caso do software desenvolvido </w:t>
+      </w:r>
+      <w:proofErr w:type="gramStart"/>
+      <w:r>
+        <w:t xml:space="preserve">utilizar  </w:t>
       </w:r>
       <w:proofErr w:type="spellStart"/>
       <w:r>
         <w:t>IoT</w:t>
       </w:r>
       <w:proofErr w:type="spellEnd"/>
+      <w:proofErr w:type="gramEnd"/>
       <w:r>
         <w:t xml:space="preserve"> (Internet das Coisas) para a solução do problema, apresentar  os conceitos de </w:t>
       </w:r>
@@ -1666,6 +1679,7 @@
       <w:r>
         <w:t xml:space="preserve">Inicial </w:t>
       </w:r>
+      <w:proofErr w:type="gramStart"/>
       <w:r>
         <w:t xml:space="preserve">do </w:t>
       </w:r>
@@ -1673,7 +1687,11 @@
         <w:t xml:space="preserve"> </w:t>
       </w:r>
       <w:r>
-        <w:t xml:space="preserve">Software </w:t>
+        <w:t>Software</w:t>
+      </w:r>
+      <w:proofErr w:type="gramEnd"/>
+      <w:r>
+        <w:t xml:space="preserve"> </w:t>
       </w:r>
     </w:p>
     <w:p>
@@ -1955,8 +1973,13 @@
         <w:t xml:space="preserve"> </w:t>
       </w:r>
       <w:r>
-        <w:t>população específica, etc.</w:t>
-      </w:r>
+        <w:t xml:space="preserve">população </w:t>
+      </w:r>
+      <w:proofErr w:type="gramStart"/>
+      <w:r>
+        <w:t>específica, etc.</w:t>
+      </w:r>
+      <w:proofErr w:type="gramEnd"/>
     </w:p>
     <w:p>
       <w:r>
@@ -2055,11 +2078,19 @@
         </w:rPr>
         <w:t>ocumento</w:t>
       </w:r>
+      <w:proofErr w:type="gramStart"/>
       <w:r>
         <w:rPr>
           <w:color w:val="C00000"/>
         </w:rPr>
-        <w:t>2  de ES2</w:t>
+        <w:t>2  de</w:t>
+      </w:r>
+      <w:proofErr w:type="gramEnd"/>
+      <w:r>
+        <w:rPr>
+          <w:color w:val="C00000"/>
+        </w:rPr>
+        <w:t xml:space="preserve"> ES2</w:t>
       </w:r>
       <w:r>
         <w:rPr>
@@ -2450,6 +2481,7 @@
       </w:pPr>
       <w:bookmarkStart w:id="6" w:name="_Toc333506966"/>
       <w:bookmarkStart w:id="7" w:name="_Toc334112701"/>
+      <w:proofErr w:type="gramStart"/>
       <w:r>
         <w:t>3</w:t>
       </w:r>
@@ -2457,7 +2489,11 @@
         <w:t xml:space="preserve">.3.2  </w:t>
       </w:r>
       <w:r>
-        <w:t>Considerações Legais</w:t>
+        <w:t>Considerações</w:t>
+      </w:r>
+      <w:proofErr w:type="gramEnd"/>
+      <w:r>
+        <w:t xml:space="preserve"> Legais</w:t>
       </w:r>
       <w:bookmarkEnd w:id="6"/>
       <w:bookmarkEnd w:id="7"/>
@@ -2582,7 +2618,15 @@
         <w:t>d</w:t>
       </w:r>
       <w:r>
-        <w:t>as de segurança, devem ser tomadas, como a utilização de computadores com antivírus e firewall sempre atualizados, a realização de backups  semanalmente.</w:t>
+        <w:t xml:space="preserve">as de segurança, devem ser tomadas, como a utilização de computadores com antivírus e firewall sempre atualizados, a realização de </w:t>
+      </w:r>
+      <w:proofErr w:type="gramStart"/>
+      <w:r>
+        <w:t>backups  semanalmente</w:t>
+      </w:r>
+      <w:proofErr w:type="gramEnd"/>
+      <w:r>
+        <w:t>.</w:t>
       </w:r>
       <w:r>
         <w:t>”</w:t>
@@ -4465,8 +4509,13 @@
         <w:t xml:space="preserve"> se foram utilizados q</w:t>
       </w:r>
       <w:r>
-        <w:t>uestionários, análise do sistema atual (antigo) da empresa, pesquisa de mercado, etc..</w:t>
-      </w:r>
+        <w:t xml:space="preserve">uestionários, análise do sistema atual (antigo) da empresa, pesquisa de mercado, </w:t>
+      </w:r>
+      <w:proofErr w:type="gramStart"/>
+      <w:r>
+        <w:t>etc..</w:t>
+      </w:r>
+      <w:proofErr w:type="gramEnd"/>
     </w:p>
     <w:p>
       <w:r>
@@ -4475,11 +4524,16 @@
       <w:r>
         <w:t xml:space="preserve">Se necessário para compreensão incluir os documentos </w:t>
       </w:r>
+      <w:proofErr w:type="gramStart"/>
       <w:r>
         <w:t xml:space="preserve">como </w:t>
       </w:r>
       <w:r>
-        <w:t xml:space="preserve"> Apêndice.</w:t>
+        <w:t xml:space="preserve"> Apêndice</w:t>
+      </w:r>
+      <w:proofErr w:type="gramEnd"/>
+      <w:r>
+        <w:t>.</w:t>
       </w:r>
     </w:p>
     <w:p/>
@@ -4509,8 +4563,13 @@
       </w:r>
     </w:p>
     <w:p>
-      <w:r>
-        <w:t>Descrever  o que será feito sem descrever como.</w:t>
+      <w:proofErr w:type="gramStart"/>
+      <w:r>
+        <w:t>Descrever  o</w:t>
+      </w:r>
+      <w:proofErr w:type="gramEnd"/>
+      <w:r>
+        <w:t xml:space="preserve"> que será feito sem descrever como.</w:t>
       </w:r>
     </w:p>
     <w:p>
@@ -4545,9 +4604,11 @@
       <w:r>
         <w:t>Requisitos Funcionais</w:t>
       </w:r>
+      <w:proofErr w:type="gramStart"/>
       <w:r>
         <w:t xml:space="preserve">   (</w:t>
       </w:r>
+      <w:proofErr w:type="gramEnd"/>
       <w:r>
         <w:t xml:space="preserve">Utilizar </w:t>
       </w:r>
@@ -4614,10 +4675,18 @@
     </w:p>
     <w:p>
       <w:r>
-        <w:t xml:space="preserve">O usuário só poderá entrar  </w:t>
-      </w:r>
-      <w:r>
-        <w:t>no aplicativ</w:t>
+        <w:t xml:space="preserve">O usuário só poderá </w:t>
+      </w:r>
+      <w:proofErr w:type="gramStart"/>
+      <w:r>
+        <w:t xml:space="preserve">entrar  </w:t>
+      </w:r>
+      <w:r>
+        <w:t>no</w:t>
+      </w:r>
+      <w:proofErr w:type="gramEnd"/>
+      <w:r>
+        <w:t xml:space="preserve"> aplicativ</w:t>
       </w:r>
       <w:r>
         <w:t>o depois de se cadastrar informando</w:t>
@@ -4691,10 +4760,18 @@
         <w:t>o Diagrama de Casos de U</w:t>
       </w:r>
       <w:r>
-        <w:t xml:space="preserve">so e </w:t>
-      </w:r>
-      <w:r>
-        <w:t xml:space="preserve">também </w:t>
+        <w:t xml:space="preserve">so </w:t>
+      </w:r>
+      <w:proofErr w:type="gramStart"/>
+      <w:r>
+        <w:t xml:space="preserve">e </w:t>
+      </w:r>
+      <w:r>
+        <w:t>também</w:t>
+      </w:r>
+      <w:proofErr w:type="gramEnd"/>
+      <w:r>
+        <w:t xml:space="preserve"> </w:t>
       </w:r>
       <w:r>
         <w:t xml:space="preserve">a descrição </w:t>
@@ -5389,7 +5466,15 @@
         <w:t>,</w:t>
       </w:r>
       <w:r>
-        <w:t xml:space="preserve"> se o desenvolvimento for na área de  jogos/jogos educativos  o aluno poderá seguir  outras metodologias por ex. Extreme Game </w:t>
+        <w:t xml:space="preserve"> se o desenvolvimento for na área </w:t>
+      </w:r>
+      <w:proofErr w:type="gramStart"/>
+      <w:r>
+        <w:t>de  jogos</w:t>
+      </w:r>
+      <w:proofErr w:type="gramEnd"/>
+      <w:r>
+        <w:t xml:space="preserve">/jogos educativos  o aluno poderá seguir  outras metodologias por ex. Extreme Game </w:t>
       </w:r>
       <w:proofErr w:type="spellStart"/>
       <w:r>
@@ -6165,8 +6250,6 @@
       <w:r>
         <w:t xml:space="preserve"> para definir as coordenadas do rosto do usuário em cada frame do feed vídeo.</w:t>
       </w:r>
-      <w:bookmarkStart w:id="15" w:name="_GoBack"/>
-      <w:bookmarkEnd w:id="15"/>
     </w:p>
     <w:p/>
     <w:p>
@@ -6321,6 +6404,7 @@
       <w:pPr>
         <w:pStyle w:val="Ttulo"/>
       </w:pPr>
+      <w:proofErr w:type="gramStart"/>
       <w:r>
         <w:t>5.4</w:t>
       </w:r>
@@ -6328,7 +6412,11 @@
         <w:t xml:space="preserve">  </w:t>
       </w:r>
       <w:r>
-        <w:t>Diagrama de Classe</w:t>
+        <w:t>Diagrama</w:t>
+      </w:r>
+      <w:proofErr w:type="gramEnd"/>
+      <w:r>
+        <w:t xml:space="preserve"> de Classe</w:t>
       </w:r>
       <w:r>
         <w:t>s</w:t>
@@ -6368,16 +6456,280 @@
         <w:t>5.5</w:t>
       </w:r>
       <w:r>
-        <w:t xml:space="preserve"> Banco de </w:t>
-      </w:r>
-      <w:r>
-        <w:t>Dados</w:t>
-      </w:r>
-    </w:p>
-    <w:p>
-      <w:pPr>
-        <w:pStyle w:val="Ttulo"/>
-      </w:pPr>
+        <w:t xml:space="preserve"> </w:t>
+      </w:r>
+      <w:r>
+        <w:t>Considerações sobre o Banco de Dados Utilizado</w:t>
+      </w:r>
+    </w:p>
+    <w:p>
+      <w:pPr>
+        <w:pStyle w:val="Ttulo"/>
+      </w:pPr>
+    </w:p>
+    <w:p>
+      <w:pPr>
+        <w:rPr>
+          <w:color w:val="2F5496" w:themeColor="accent5" w:themeShade="BF"/>
+        </w:rPr>
+      </w:pPr>
+      <w:r>
+        <w:t xml:space="preserve">O sistema utilizado pelo </w:t>
+      </w:r>
+      <w:r>
+        <w:t>aplicativo</w:t>
+      </w:r>
+      <w:r>
+        <w:t xml:space="preserve"> </w:t>
+      </w:r>
+      <w:hyperlink r:id="rId15" w:history="1">
+        <w:r>
+          <w:rPr>
+            <w:rStyle w:val="Hyperlink"/>
+          </w:rPr>
+          <w:t>https://pantoufle.online</w:t>
+        </w:r>
+      </w:hyperlink>
+      <w:r>
+        <w:t xml:space="preserve"> atualmente </w:t>
+      </w:r>
+      <w:r>
+        <w:t>se apoia em</w:t>
+      </w:r>
+      <w:r>
+        <w:t xml:space="preserve"> um banco de dados </w:t>
+      </w:r>
+      <w:proofErr w:type="spellStart"/>
+      <w:r>
+        <w:t>NoSQL</w:t>
+      </w:r>
+      <w:proofErr w:type="spellEnd"/>
+      <w:r>
+        <w:t xml:space="preserve"> </w:t>
+      </w:r>
+      <w:proofErr w:type="spellStart"/>
+      <w:r>
+        <w:t>MongoDB</w:t>
+      </w:r>
+      <w:proofErr w:type="spellEnd"/>
+      <w:r>
+        <w:t xml:space="preserve">, conectado à API via </w:t>
+      </w:r>
+      <w:proofErr w:type="spellStart"/>
+      <w:r>
+        <w:t>Mongoose</w:t>
+      </w:r>
+      <w:proofErr w:type="spellEnd"/>
+      <w:r>
+        <w:t xml:space="preserve"> JS. Futuramente, seria necessário acessar esse banco de dados através da API exposta. </w:t>
+      </w:r>
+      <w:r>
+        <w:t>Por isso, demonstraremos a habilidade de realizar essa conexão, mas julgamos desnecessário</w:t>
+      </w:r>
+      <w:r>
+        <w:t>,</w:t>
+      </w:r>
+      <w:r>
+        <w:t xml:space="preserve"> </w:t>
+      </w:r>
+      <w:r>
+        <w:t>tendo em vista</w:t>
+      </w:r>
+      <w:r>
+        <w:t xml:space="preserve"> os objetivos do MVP</w:t>
+      </w:r>
+      <w:r>
+        <w:t>,</w:t>
+      </w:r>
+      <w:r>
+        <w:t xml:space="preserve"> mapear </w:t>
+      </w:r>
+      <w:r>
+        <w:t xml:space="preserve">ou modelar </w:t>
+      </w:r>
+      <w:r>
+        <w:t>o banco de dados, tal qual ele existe em produção hoje. Primeiramente, porque o contato com o banco é intermediado pela API. Bas</w:t>
+      </w:r>
+      <w:r>
+        <w:t>t</w:t>
+      </w:r>
+      <w:r>
+        <w:t xml:space="preserve">a conhecer a interface da API </w:t>
+      </w:r>
+      <w:r>
+        <w:t>e o acesso é feito sem maiores complicações. Segund</w:t>
+      </w:r>
+      <w:r>
+        <w:t>amente</w:t>
+      </w:r>
+      <w:r>
+        <w:t xml:space="preserve">, o MVP vai demonstrar capacidades técnicas efêmeras, </w:t>
+      </w:r>
+      <w:r>
+        <w:t>que utilizam a</w:t>
+      </w:r>
+      <w:r>
+        <w:t xml:space="preserve"> memória</w:t>
+      </w:r>
+      <w:r>
+        <w:t xml:space="preserve"> principal</w:t>
+      </w:r>
+      <w:r>
+        <w:t>, apenas</w:t>
+      </w:r>
+      <w:r>
+        <w:t xml:space="preserve">. Não será necessário, no escopo do MVP, persistir dados gerados </w:t>
+      </w:r>
+      <w:r>
+        <w:t xml:space="preserve">ou coletados </w:t>
+      </w:r>
+      <w:r>
+        <w:t xml:space="preserve">durante a execução do </w:t>
+      </w:r>
+      <w:r>
+        <w:t xml:space="preserve">programa, tanto </w:t>
+      </w:r>
+      <w:r>
+        <w:t>n</w:t>
+      </w:r>
+      <w:r>
+        <w:t xml:space="preserve">a instância </w:t>
+      </w:r>
+      <w:r>
+        <w:t>em</w:t>
+      </w:r>
+      <w:r>
+        <w:t xml:space="preserve"> servidor quanto </w:t>
+      </w:r>
+      <w:r>
+        <w:t>nas</w:t>
+      </w:r>
+      <w:r>
+        <w:t xml:space="preserve"> instâncias clientes</w:t>
+      </w:r>
+      <w:r>
+        <w:t>.</w:t>
+      </w:r>
+    </w:p>
+    <w:p>
+      <w:bookmarkStart w:id="15" w:name="_GoBack"/>
+      <w:bookmarkEnd w:id="15"/>
+    </w:p>
+    <w:p>
+      <w:pPr>
+        <w:pStyle w:val="Ttulo"/>
+      </w:pPr>
+      <w:r>
+        <w:t xml:space="preserve">5.6 </w:t>
+      </w:r>
+      <w:r>
+        <w:t>Diagrama de Sequência</w:t>
+      </w:r>
+    </w:p>
+    <w:p>
+      <w:pPr>
+        <w:pStyle w:val="Ttulo"/>
+      </w:pPr>
+    </w:p>
+    <w:p>
+      <w:r>
+        <w:t xml:space="preserve"> É um diagrama de comportamento dinâmico que procura determinar a sequência de eventos que ocorrem em um determinado processo, identificando quais mensagens devem ser disparadas entre os elementos envolvidos e em que ordem.</w:t>
+      </w:r>
+    </w:p>
+    <w:p>
+      <w:pPr>
+        <w:pStyle w:val="Ttulo"/>
+      </w:pPr>
+    </w:p>
+    <w:p>
+      <w:pPr>
+        <w:pStyle w:val="Ttulo"/>
+      </w:pPr>
+    </w:p>
+    <w:p>
+      <w:pPr>
+        <w:pStyle w:val="Ttulo"/>
+      </w:pPr>
+      <w:proofErr w:type="gramStart"/>
+      <w:r>
+        <w:t xml:space="preserve">5.7  </w:t>
+      </w:r>
+      <w:r>
+        <w:t>Diagrama</w:t>
+      </w:r>
+      <w:proofErr w:type="gramEnd"/>
+      <w:r>
+        <w:t xml:space="preserve"> Pacotes</w:t>
+      </w:r>
+      <w:r>
+        <w:t xml:space="preserve">  (</w:t>
+      </w:r>
+      <w:r>
+        <w:t>Somente para  P</w:t>
+      </w:r>
+      <w:r>
+        <w:t>rojeto Integrado</w:t>
+      </w:r>
+      <w:r>
+        <w:t xml:space="preserve"> – ES3)</w:t>
+      </w:r>
+    </w:p>
+    <w:p>
+      <w:pPr>
+        <w:pStyle w:val="Ttulo"/>
+        <w:rPr>
+          <w:highlight w:val="yellow"/>
+        </w:rPr>
+      </w:pPr>
+    </w:p>
+    <w:p>
+      <w:r>
+        <w:t>O diagrama de pacotes descreve os pacotes ou pedaços do sistema divididos em agrupamentos lógicos, mostrando as dependências entre estes, ou seja, pacotes podem depender de outros pacotes.</w:t>
+      </w:r>
+      <w:r>
+        <w:t xml:space="preserve"> Utilizar o já definido na disciplina de Engenharia de Software 3, atualizando-o se necessário.</w:t>
+      </w:r>
+    </w:p>
+    <w:p>
+      <w:pPr>
+        <w:pStyle w:val="Ttulo"/>
+        <w:rPr>
+          <w:highlight w:val="yellow"/>
+        </w:rPr>
+      </w:pPr>
+    </w:p>
+    <w:p>
+      <w:pPr>
+        <w:pStyle w:val="Ttulo"/>
+        <w:rPr>
+          <w:highlight w:val="yellow"/>
+        </w:rPr>
+      </w:pPr>
+    </w:p>
+    <w:p>
+      <w:pPr>
+        <w:pStyle w:val="Ttulo"/>
+      </w:pPr>
+      <w:r>
+        <w:t xml:space="preserve">5.8 Diagrama </w:t>
+      </w:r>
+      <w:proofErr w:type="gramStart"/>
+      <w:r>
+        <w:t xml:space="preserve">Estado </w:t>
+      </w:r>
+      <w:r>
+        <w:t xml:space="preserve"> (</w:t>
+      </w:r>
+      <w:proofErr w:type="gramEnd"/>
+      <w:r>
+        <w:t>Somente Projeto Integrado</w:t>
+      </w:r>
+      <w:r>
+        <w:t xml:space="preserve"> – ES3</w:t>
+      </w:r>
+      <w:r>
+        <w:t>)</w:t>
+      </w:r>
     </w:p>
     <w:p>
       <w:pPr>
@@ -6385,321 +6737,119 @@
       </w:pPr>
       <w:r>
         <w:tab/>
-        <w:t>Informar o banco de dados utilizado, fabricante e versão.</w:t>
-      </w:r>
-    </w:p>
-    <w:p>
-      <w:pPr>
-        <w:pStyle w:val="Ttulo"/>
-      </w:pPr>
-    </w:p>
-    <w:p>
-      <w:pPr>
-        <w:pStyle w:val="Ttulo"/>
-      </w:pPr>
-      <w:r>
-        <w:t>5.5.1 Modelo Conceitual</w:t>
-      </w:r>
-    </w:p>
-    <w:p>
-      <w:pPr>
-        <w:pStyle w:val="Ttulo"/>
-      </w:pPr>
-      <w:r>
-        <w:t xml:space="preserve">       Diagrama Entidade-relacionamento</w:t>
-      </w:r>
-    </w:p>
-    <w:p>
-      <w:pPr>
-        <w:pStyle w:val="Ttulo"/>
-      </w:pPr>
-    </w:p>
-    <w:p>
-      <w:pPr>
-        <w:pStyle w:val="Ttulo"/>
-      </w:pPr>
-      <w:r>
-        <w:t>5.5.2  Modelo Lógico</w:t>
-      </w:r>
-    </w:p>
-    <w:p>
-      <w:pPr>
-        <w:pStyle w:val="Ttulo"/>
-      </w:pPr>
-      <w:r>
-        <w:t xml:space="preserve">          </w:t>
-      </w:r>
-      <w:r>
-        <w:t xml:space="preserve">Definir as entidades, atributos, relacionamentos domínios e validações. </w:t>
-      </w:r>
-      <w:r>
-        <w:t>Se necessário incluir um dicionário de dados com detalhamento dos atributos.</w:t>
+      </w:r>
+    </w:p>
+    <w:p>
+      <w:r>
+        <w:t>O diagrama de estado é tipicamente um complemento para a descrição das classes. Este diagrama mostra todos os estados possíveis que objetos de uma certa classe podem se encontrar</w:t>
+      </w:r>
+      <w:r>
+        <w:t xml:space="preserve">, </w:t>
+      </w:r>
+      <w:r>
+        <w:t xml:space="preserve">e mostra também quais são os eventos </w:t>
+      </w:r>
+      <w:proofErr w:type="gramStart"/>
+      <w:r>
+        <w:t>do sistemas</w:t>
+      </w:r>
+      <w:proofErr w:type="gramEnd"/>
+      <w:r>
+        <w:t xml:space="preserve"> que provocam tais mudanças.</w:t>
+      </w:r>
+    </w:p>
+    <w:p>
+      <w:r>
+        <w:t>Ele captura todo o ciclo de vida dos objetos, subsistemas e sistemas. Ele mostra os estados que um objeto pode possuir e como os eventos afetam estes estados ao passar do tempo.</w:t>
+      </w:r>
+    </w:p>
+    <w:p/>
+    <w:p>
+      <w:r>
+        <w:t>Apresentar os diagramas</w:t>
       </w:r>
       <w:r>
         <w:t xml:space="preserve"> </w:t>
       </w:r>
-      <w:r>
-        <w:t xml:space="preserve">O </w:t>
-      </w:r>
-      <w:r>
-        <w:t>Script das</w:t>
-      </w:r>
-      <w:r>
-        <w:t xml:space="preserve"> tabelas</w:t>
-      </w:r>
-      <w:r>
-        <w:t xml:space="preserve"> pode ser colocado no Apêndice.</w:t>
-      </w:r>
-    </w:p>
-    <w:p>
-      <w:pPr>
-        <w:pStyle w:val="Ttulo"/>
-      </w:pPr>
-      <w:r>
-        <w:t xml:space="preserve"> </w:t>
-      </w:r>
-      <w:r>
+      <w:proofErr w:type="gramStart"/>
+      <w:r>
+        <w:t xml:space="preserve">apenas </w:t>
+      </w:r>
+      <w:r>
+        <w:t xml:space="preserve"> do</w:t>
+      </w:r>
+      <w:proofErr w:type="gramEnd"/>
+      <w:r>
+        <w:t xml:space="preserve"> mó</w:t>
+      </w:r>
+      <w:r>
+        <w:t>dulo principal</w:t>
+      </w:r>
+      <w:r>
+        <w:t xml:space="preserve"> conforme definido na disciplinas de Engenharia de SW 3</w:t>
+      </w:r>
+      <w:r>
+        <w:t xml:space="preserve"> . Operações de Inclusão, alteração e exclusão não devem ser incluídas</w:t>
+      </w:r>
+      <w:r>
+        <w:t>.</w:t>
+      </w:r>
+    </w:p>
+    <w:p>
+      <w:pPr>
+        <w:pStyle w:val="Ttulo"/>
+      </w:pPr>
+    </w:p>
+    <w:p/>
+    <w:p/>
+    <w:p>
+      <w:pPr>
+        <w:pStyle w:val="Ttulo"/>
+      </w:pPr>
+      <w:proofErr w:type="gramStart"/>
+      <w:r>
+        <w:t xml:space="preserve">5.7  </w:t>
+      </w:r>
+      <w:r>
+        <w:t>Interfaces</w:t>
+      </w:r>
+      <w:proofErr w:type="gramEnd"/>
+      <w:r>
+        <w:t xml:space="preserve"> com o </w:t>
+      </w:r>
+      <w:r>
+        <w:t xml:space="preserve">usuário </w:t>
+      </w:r>
+    </w:p>
+    <w:p/>
+    <w:p>
+      <w:r>
+        <w:rPr>
+          <w:b/>
+        </w:rPr>
         <w:tab/>
-        <w:t>Se o m</w:t>
-      </w:r>
-      <w:r>
-        <w:t>odelo de banco de dados não for o relacional</w:t>
-      </w:r>
-      <w:r>
-        <w:t xml:space="preserve"> (</w:t>
+      </w:r>
+      <w:r>
+        <w:t xml:space="preserve">Apresentar </w:t>
+      </w:r>
+      <w:r>
+        <w:t xml:space="preserve">aqui </w:t>
+      </w:r>
+      <w:r>
+        <w:t>as Interfaces com o usuário.</w:t>
+      </w:r>
+      <w:r>
+        <w:t xml:space="preserve"> Pode ser </w:t>
       </w:r>
       <w:proofErr w:type="spellStart"/>
       <w:r>
-        <w:t>NoSQL</w:t>
+        <w:rPr>
+          <w:i/>
+        </w:rPr>
+        <w:t>printscreen</w:t>
       </w:r>
       <w:proofErr w:type="spellEnd"/>
       <w:r>
-        <w:t>) apresentar a estrutura do documento.</w:t>
-      </w:r>
-    </w:p>
-    <w:p>
-      <w:pPr>
-        <w:pStyle w:val="Ttulo"/>
-        <w:rPr>
-          <w:color w:val="2F5496" w:themeColor="accent5" w:themeShade="BF"/>
-          <w:sz w:val="24"/>
-        </w:rPr>
-      </w:pPr>
-      <w:r>
-        <w:t xml:space="preserve"> </w:t>
-      </w:r>
-      <w:r>
-        <w:tab/>
-      </w:r>
-    </w:p>
-    <w:p/>
-    <w:p>
-      <w:pPr>
-        <w:pStyle w:val="Ttulo"/>
-      </w:pPr>
-      <w:r>
-        <w:t xml:space="preserve">5.6 </w:t>
-      </w:r>
-      <w:r>
-        <w:t>Diagrama de Sequência</w:t>
-      </w:r>
-    </w:p>
-    <w:p>
-      <w:pPr>
-        <w:pStyle w:val="Ttulo"/>
-      </w:pPr>
-    </w:p>
-    <w:p>
-      <w:r>
-        <w:t xml:space="preserve"> É um diagrama de comportamento dinâmico que procura determinar a sequência de eventos que ocorrem em um determinado processo, identificando quais mensagens devem ser disparadas entre os elementos envolvidos e em que ordem.</w:t>
-      </w:r>
-    </w:p>
-    <w:p>
-      <w:pPr>
-        <w:pStyle w:val="Ttulo"/>
-      </w:pPr>
-    </w:p>
-    <w:p>
-      <w:pPr>
-        <w:pStyle w:val="Ttulo"/>
-      </w:pPr>
-    </w:p>
-    <w:p>
-      <w:pPr>
-        <w:pStyle w:val="Ttulo"/>
-      </w:pPr>
-      <w:r>
-        <w:t xml:space="preserve">5.7  </w:t>
-      </w:r>
-      <w:r>
-        <w:t>Diagrama Pacotes</w:t>
-      </w:r>
-      <w:r>
-        <w:t xml:space="preserve">  (</w:t>
-      </w:r>
-      <w:r>
-        <w:t>Somente para  P</w:t>
-      </w:r>
-      <w:r>
-        <w:t>rojeto Integrado</w:t>
-      </w:r>
-      <w:r>
-        <w:t xml:space="preserve"> – ES3)</w:t>
-      </w:r>
-    </w:p>
-    <w:p>
-      <w:pPr>
-        <w:pStyle w:val="Ttulo"/>
-        <w:rPr>
-          <w:highlight w:val="yellow"/>
-        </w:rPr>
-      </w:pPr>
-    </w:p>
-    <w:p>
-      <w:r>
-        <w:t>O diagrama de pacotes descreve os pacotes ou pedaços do sistema divididos em agrupamentos lógicos, mostrando as dependências entre estes, ou seja, pacotes podem depender de outros pacotes.</w:t>
-      </w:r>
-      <w:r>
-        <w:t xml:space="preserve"> Utilizar o já definido na disciplina de Engenharia de Software 3, atualizando-o se necessário.</w:t>
-      </w:r>
-    </w:p>
-    <w:p>
-      <w:pPr>
-        <w:pStyle w:val="Ttulo"/>
-        <w:rPr>
-          <w:highlight w:val="yellow"/>
-        </w:rPr>
-      </w:pPr>
-    </w:p>
-    <w:p>
-      <w:pPr>
-        <w:pStyle w:val="Ttulo"/>
-        <w:rPr>
-          <w:highlight w:val="yellow"/>
-        </w:rPr>
-      </w:pPr>
-    </w:p>
-    <w:p>
-      <w:pPr>
-        <w:pStyle w:val="Ttulo"/>
-      </w:pPr>
-      <w:r>
-        <w:t xml:space="preserve">5.8 Diagrama Estado </w:t>
-      </w:r>
-      <w:r>
-        <w:t xml:space="preserve"> (</w:t>
-      </w:r>
-      <w:r>
-        <w:t>Somente Projeto Integrado</w:t>
-      </w:r>
-      <w:r>
-        <w:t xml:space="preserve"> – ES3</w:t>
-      </w:r>
-      <w:r>
-        <w:t>)</w:t>
-      </w:r>
-    </w:p>
-    <w:p>
-      <w:pPr>
-        <w:pStyle w:val="Ttulo"/>
-      </w:pPr>
-      <w:r>
-        <w:tab/>
-      </w:r>
-    </w:p>
-    <w:p>
-      <w:r>
-        <w:t>O diagrama de estado é tipicamente um complemento para a descrição das classes. Este diagrama mostra todos os estados possíveis que objetos de uma certa classe podem se encontrar</w:t>
-      </w:r>
-      <w:r>
-        <w:t xml:space="preserve">, </w:t>
-      </w:r>
-      <w:r>
-        <w:t>e mostra também quais são os eventos do sistemas que provocam tais mudanças.</w:t>
-      </w:r>
-    </w:p>
-    <w:p>
-      <w:r>
-        <w:t>Ele captura todo o ciclo de vida dos objetos, subsistemas e sistemas. Ele mostra os estados que um objeto pode possuir e como os eventos afetam estes estados ao passar do tempo.</w:t>
-      </w:r>
-    </w:p>
-    <w:p/>
-    <w:p>
-      <w:r>
-        <w:t>Apresentar os diagramas</w:t>
-      </w:r>
-      <w:r>
-        <w:t xml:space="preserve"> </w:t>
-      </w:r>
-      <w:r>
-        <w:t xml:space="preserve">apenas </w:t>
-      </w:r>
-      <w:r>
-        <w:t xml:space="preserve"> do mó</w:t>
-      </w:r>
-      <w:r>
-        <w:t>dulo principal</w:t>
-      </w:r>
-      <w:r>
-        <w:t xml:space="preserve"> conforme definido na disciplinas de Engenharia de SW 3</w:t>
-      </w:r>
-      <w:r>
-        <w:t xml:space="preserve"> . Operações de Inclusão, alteração e exclusão não devem ser incluídas</w:t>
-      </w:r>
-      <w:r>
-        <w:t>.</w:t>
-      </w:r>
-    </w:p>
-    <w:p>
-      <w:pPr>
-        <w:pStyle w:val="Ttulo"/>
-      </w:pPr>
-    </w:p>
-    <w:p/>
-    <w:p/>
-    <w:p>
-      <w:pPr>
-        <w:pStyle w:val="Ttulo"/>
-      </w:pPr>
-      <w:r>
-        <w:t xml:space="preserve">5.7  </w:t>
-      </w:r>
-      <w:r>
-        <w:t xml:space="preserve">Interfaces com o </w:t>
-      </w:r>
-      <w:r>
-        <w:t xml:space="preserve">usuário </w:t>
-      </w:r>
-    </w:p>
-    <w:p/>
-    <w:p>
-      <w:r>
-        <w:rPr>
-          <w:b/>
-        </w:rPr>
-        <w:tab/>
-      </w:r>
-      <w:r>
-        <w:t xml:space="preserve">Apresentar </w:t>
-      </w:r>
-      <w:r>
-        <w:t xml:space="preserve">aqui </w:t>
-      </w:r>
-      <w:r>
-        <w:t>as Interfaces com o usuário.</w:t>
-      </w:r>
-      <w:r>
-        <w:t xml:space="preserve"> Pode ser </w:t>
-      </w:r>
-      <w:proofErr w:type="spellStart"/>
-      <w:r>
-        <w:rPr>
-          <w:i/>
-        </w:rPr>
-        <w:t>printscreen</w:t>
-      </w:r>
-      <w:proofErr w:type="spellEnd"/>
-      <w:r>
         <w:t xml:space="preserve"> das telas ou layout.</w:t>
       </w:r>
     </w:p>
@@ -6709,12 +6859,14 @@
       <w:pPr>
         <w:pStyle w:val="Ttulo"/>
       </w:pPr>
+      <w:proofErr w:type="gramStart"/>
       <w:r>
         <w:t xml:space="preserve">5.8  </w:t>
       </w:r>
       <w:r>
         <w:t>Relatórios</w:t>
       </w:r>
+      <w:proofErr w:type="gramEnd"/>
     </w:p>
     <w:p>
       <w:pPr>
@@ -6897,13 +7049,18 @@
         <w:t>podem ser especificadas informações adicionais sobre o software, inf</w:t>
       </w:r>
       <w:r>
-        <w:t xml:space="preserve">ormações sobre sua utilização, backups, monitoramento, </w:t>
+        <w:t xml:space="preserve">ormações sobre sua utilização, backups, </w:t>
+      </w:r>
+      <w:proofErr w:type="gramStart"/>
+      <w:r>
+        <w:t xml:space="preserve">monitoramento, </w:t>
       </w:r>
       <w:proofErr w:type="spellStart"/>
       <w:r>
         <w:t>etc</w:t>
       </w:r>
       <w:proofErr w:type="spellEnd"/>
+      <w:proofErr w:type="gramEnd"/>
     </w:p>
     <w:p/>
     <w:p/>
@@ -6934,8 +7091,13 @@
         </w:rPr>
       </w:pPr>
       <w:r>
-        <w:t>Caso o software já esteja em uso poderá ser incluída uma análise dos resultados .</w:t>
-      </w:r>
+        <w:t xml:space="preserve">Caso o software já esteja em uso poderá ser incluída uma análise dos </w:t>
+      </w:r>
+      <w:proofErr w:type="gramStart"/>
+      <w:r>
+        <w:t>resultados .</w:t>
+      </w:r>
+      <w:proofErr w:type="gramEnd"/>
     </w:p>
     <w:p/>
     <w:p>
@@ -7055,7 +7217,7 @@
       <w:r>
         <w:t xml:space="preserve">: UTILIZAR A FERRAMENTA MORE (Mecanismo Online para Referências) da UFSC – </w:t>
       </w:r>
-      <w:hyperlink r:id="rId15" w:history="1">
+      <w:hyperlink r:id="rId16" w:history="1">
         <w:r>
           <w:rPr>
             <w:rStyle w:val="Hyperlink"/>
@@ -7093,7 +7255,15 @@
       </w:r>
       <w:proofErr w:type="spellEnd"/>
       <w:r>
-        <w:t>, 2013. Disponível em: ‹ http://www.more.ufsc.br/ › . Acesso em: XX XXX XXXX.</w:t>
+        <w:t xml:space="preserve">, 2013. Disponível em: ‹ http://www.more.ufsc.br/ </w:t>
+      </w:r>
+      <w:proofErr w:type="gramStart"/>
+      <w:r>
+        <w:t>› .</w:t>
+      </w:r>
+      <w:proofErr w:type="gramEnd"/>
+      <w:r>
+        <w:t xml:space="preserve"> Acesso em: XX XXX XXXX.</w:t>
       </w:r>
     </w:p>
     <w:p/>
@@ -7105,16 +7275,41 @@
         <w:rPr>
           <w:b/>
         </w:rPr>
-        <w:t xml:space="preserve">de AQUINO, Cleber Pinheiro </w:t>
-      </w:r>
-      <w:r>
-        <w:t xml:space="preserve">.- </w:t>
+        <w:t xml:space="preserve">de AQUINO, Cleber </w:t>
+      </w:r>
+      <w:proofErr w:type="gramStart"/>
+      <w:r>
+        <w:rPr>
+          <w:b/>
+        </w:rPr>
+        <w:t xml:space="preserve">Pinheiro </w:t>
+      </w:r>
+      <w:r>
+        <w:t>.</w:t>
+      </w:r>
+      <w:proofErr w:type="gramEnd"/>
+      <w:r>
+        <w:t xml:space="preserve">- </w:t>
       </w:r>
       <w:r>
         <w:rPr>
           <w:snapToGrid w:val="0"/>
         </w:rPr>
-        <w:t xml:space="preserve">Administração de Recursos Humanos . São Paulo : Atlas, 1992. </w:t>
+        <w:t xml:space="preserve">Administração de Recursos Humanos . São </w:t>
+      </w:r>
+      <w:proofErr w:type="gramStart"/>
+      <w:r>
+        <w:rPr>
+          <w:snapToGrid w:val="0"/>
+        </w:rPr>
+        <w:t>Paulo :</w:t>
+      </w:r>
+      <w:proofErr w:type="gramEnd"/>
+      <w:r>
+        <w:rPr>
+          <w:snapToGrid w:val="0"/>
+        </w:rPr>
+        <w:t xml:space="preserve"> Atlas, 1992. </w:t>
       </w:r>
       <w:r>
         <w:rPr>
@@ -7155,7 +7350,7 @@
       <w:r>
         <w:t xml:space="preserve"> Responsabilidade do autor do vídeo. YouTube, 2013. Duração: 5min52seg. Disponível em:&lt;</w:t>
       </w:r>
-      <w:hyperlink r:id="rId16" w:history="1">
+      <w:hyperlink r:id="rId17" w:history="1">
         <w:r>
           <w:rPr>
             <w:rStyle w:val="Hyperlink"/>
@@ -7180,7 +7375,21 @@
         <w:rPr>
           <w:b/>
         </w:rPr>
-        <w:t xml:space="preserve">CASTRO, Alfredo Pires de.; dos REIS, Almiro (neto) ; et </w:t>
+        <w:t>CASTRO, Alfredo Pires de.; dos REIS, Almiro (neto</w:t>
+      </w:r>
+      <w:proofErr w:type="gramStart"/>
+      <w:r>
+        <w:rPr>
+          <w:b/>
+        </w:rPr>
+        <w:t>) ;</w:t>
+      </w:r>
+      <w:proofErr w:type="gramEnd"/>
+      <w:r>
+        <w:rPr>
+          <w:b/>
+        </w:rPr>
+        <w:t xml:space="preserve"> et </w:t>
       </w:r>
       <w:proofErr w:type="spellStart"/>
       <w:r>
@@ -7203,7 +7412,21 @@
         <w:rPr>
           <w:snapToGrid w:val="0"/>
         </w:rPr>
-        <w:t>Manual de Gestão de Pessoas e Equipes. São Paulo : Editora Gente, 2003.</w:t>
+        <w:t xml:space="preserve">Manual de Gestão de Pessoas e Equipes. São </w:t>
+      </w:r>
+      <w:proofErr w:type="gramStart"/>
+      <w:r>
+        <w:rPr>
+          <w:snapToGrid w:val="0"/>
+        </w:rPr>
+        <w:t>Paulo :</w:t>
+      </w:r>
+      <w:proofErr w:type="gramEnd"/>
+      <w:r>
+        <w:rPr>
+          <w:snapToGrid w:val="0"/>
+        </w:rPr>
+        <w:t xml:space="preserve"> Editora Gente, 2003.</w:t>
       </w:r>
     </w:p>
     <w:p/>
@@ -7225,11 +7448,33 @@
         </w:rPr>
         <w:t xml:space="preserve"> </w:t>
       </w:r>
+      <w:proofErr w:type="gramStart"/>
       <w:r>
         <w:rPr>
           <w:snapToGrid w:val="0"/>
         </w:rPr>
-        <w:t xml:space="preserve">-  Recursos Humanos Edição Compacta . São Paulo : Atlas, 2002. 7ª edição.  </w:t>
+        <w:t>-  Recursos</w:t>
+      </w:r>
+      <w:proofErr w:type="gramEnd"/>
+      <w:r>
+        <w:rPr>
+          <w:snapToGrid w:val="0"/>
+        </w:rPr>
+        <w:t xml:space="preserve"> Humanos Edição Compacta . São </w:t>
+      </w:r>
+      <w:proofErr w:type="gramStart"/>
+      <w:r>
+        <w:rPr>
+          <w:snapToGrid w:val="0"/>
+        </w:rPr>
+        <w:t>Paulo :</w:t>
+      </w:r>
+      <w:proofErr w:type="gramEnd"/>
+      <w:r>
+        <w:rPr>
+          <w:snapToGrid w:val="0"/>
+        </w:rPr>
+        <w:t xml:space="preserve"> Atlas, 2002. 7ª edição.  </w:t>
       </w:r>
     </w:p>
     <w:p/>
@@ -7297,27 +7542,69 @@
         <w:rPr>
           <w:snapToGrid w:val="0"/>
         </w:rPr>
-        <w:t xml:space="preserve">– As Pessoas na Organização. São Paulo : Editora Gente, 2002, 2ª edição. </w:t>
-      </w:r>
-    </w:p>
-    <w:p/>
-    <w:p>
-      <w:pPr>
+        <w:t xml:space="preserve">– As Pessoas na Organização. São </w:t>
+      </w:r>
+      <w:proofErr w:type="gramStart"/>
+      <w:r>
         <w:rPr>
           <w:snapToGrid w:val="0"/>
         </w:rPr>
+        <w:t>Paulo :</w:t>
+      </w:r>
+      <w:proofErr w:type="gramEnd"/>
+      <w:r>
+        <w:rPr>
+          <w:snapToGrid w:val="0"/>
+        </w:rPr>
+        <w:t xml:space="preserve"> Editora Gente, 2002, 2ª edição. </w:t>
+      </w:r>
+    </w:p>
+    <w:p/>
+    <w:p>
+      <w:pPr>
+        <w:rPr>
+          <w:snapToGrid w:val="0"/>
+        </w:rPr>
       </w:pPr>
       <w:r>
         <w:rPr>
           <w:b/>
         </w:rPr>
-        <w:t xml:space="preserve">GATES, Bill </w:t>
+        <w:t xml:space="preserve">GATES, </w:t>
+      </w:r>
+      <w:proofErr w:type="gramStart"/>
+      <w:r>
+        <w:rPr>
+          <w:b/>
+        </w:rPr>
+        <w:t xml:space="preserve">Bill </w:t>
       </w:r>
       <w:r>
         <w:rPr>
           <w:snapToGrid w:val="0"/>
         </w:rPr>
-        <w:t>.  - A estrada do futuro. São Paulo : Companhia das Letras, 1995</w:t>
+        <w:t>.</w:t>
+      </w:r>
+      <w:proofErr w:type="gramEnd"/>
+      <w:r>
+        <w:rPr>
+          <w:snapToGrid w:val="0"/>
+        </w:rPr>
+        <w:t xml:space="preserve">  - A estrada do futuro. São </w:t>
+      </w:r>
+      <w:proofErr w:type="gramStart"/>
+      <w:r>
+        <w:rPr>
+          <w:snapToGrid w:val="0"/>
+        </w:rPr>
+        <w:t>Paulo :</w:t>
+      </w:r>
+      <w:proofErr w:type="gramEnd"/>
+      <w:r>
+        <w:rPr>
+          <w:snapToGrid w:val="0"/>
+        </w:rPr>
+        <w:t xml:space="preserve"> Companhia das Letras, 1995</w:t>
       </w:r>
     </w:p>
     <w:p/>
@@ -7560,15 +7847,29 @@
         <w:rPr>
           <w:snapToGrid w:val="0"/>
         </w:rPr>
-        <w:t xml:space="preserve">- O que são recursos humanos. São Paulo : Ed. Brasiliense, 1993a </w:t>
-      </w:r>
-    </w:p>
-    <w:p/>
-    <w:p>
-      <w:pPr>
+        <w:t xml:space="preserve">- O que são recursos humanos. São </w:t>
+      </w:r>
+      <w:proofErr w:type="gramStart"/>
+      <w:r>
         <w:rPr>
           <w:snapToGrid w:val="0"/>
         </w:rPr>
+        <w:t>Paulo :</w:t>
+      </w:r>
+      <w:proofErr w:type="gramEnd"/>
+      <w:r>
+        <w:rPr>
+          <w:snapToGrid w:val="0"/>
+        </w:rPr>
+        <w:t xml:space="preserve"> Ed. Brasiliense, 1993a </w:t>
+      </w:r>
+    </w:p>
+    <w:p/>
+    <w:p>
+      <w:pPr>
+        <w:rPr>
+          <w:snapToGrid w:val="0"/>
+        </w:rPr>
       </w:pPr>
       <w:r>
         <w:rPr>
@@ -7586,7 +7887,21 @@
         <w:rPr>
           <w:snapToGrid w:val="0"/>
         </w:rPr>
-        <w:t>- O que são recursos humanos II. São Paulo : Ed. Brasiliense, 1993b</w:t>
+        <w:t xml:space="preserve">- O que são recursos humanos II. São </w:t>
+      </w:r>
+      <w:proofErr w:type="gramStart"/>
+      <w:r>
+        <w:rPr>
+          <w:snapToGrid w:val="0"/>
+        </w:rPr>
+        <w:t>Paulo :</w:t>
+      </w:r>
+      <w:proofErr w:type="gramEnd"/>
+      <w:r>
+        <w:rPr>
+          <w:snapToGrid w:val="0"/>
+        </w:rPr>
+        <w:t xml:space="preserve"> Ed. Brasiliense, 1993b</w:t>
       </w:r>
     </w:p>
     <w:p/>
@@ -7618,7 +7933,7 @@
       <w:r>
         <w:t xml:space="preserve">, 2007. Disponível em:&lt; </w:t>
       </w:r>
-      <w:hyperlink r:id="rId17" w:history="1">
+      <w:hyperlink r:id="rId18" w:history="1">
         <w:r>
           <w:rPr>
             <w:rStyle w:val="Hyperlink"/>
@@ -7638,7 +7953,21 @@
         <w:rPr>
           <w:b/>
         </w:rPr>
-        <w:t>VASCONCELLOS, Eduardo ; MARCOVITCH, Jacques</w:t>
+        <w:t xml:space="preserve">VASCONCELLOS, </w:t>
+      </w:r>
+      <w:proofErr w:type="gramStart"/>
+      <w:r>
+        <w:rPr>
+          <w:b/>
+        </w:rPr>
+        <w:t>Eduardo ;</w:t>
+      </w:r>
+      <w:proofErr w:type="gramEnd"/>
+      <w:r>
+        <w:rPr>
+          <w:b/>
+        </w:rPr>
+        <w:t xml:space="preserve"> MARCOVITCH, Jacques</w:t>
       </w:r>
       <w:r>
         <w:t xml:space="preserve">. Gerenciamento da Tecnologia: um instrumento para a competitividade empresarial. Ed. Edgard </w:t>
@@ -7939,7 +8268,15 @@
         <w:t>É opcional</w:t>
       </w:r>
       <w:r>
-        <w:t xml:space="preserve"> – São documentos agregados à obra para fins de apoio à argumentação. Nesta parte são incluídos os questionários, entrevistas, tabulação de dados, etc.</w:t>
+        <w:t xml:space="preserve"> – São documentos agregados à obra para fins de apoio à argumentação. Nesta parte são </w:t>
+      </w:r>
+      <w:proofErr w:type="gramStart"/>
+      <w:r>
+        <w:t>incluídos</w:t>
+      </w:r>
+      <w:proofErr w:type="gramEnd"/>
+      <w:r>
+        <w:t xml:space="preserve"> os questionários, entrevistas, tabulação de dados, etc.</w:t>
       </w:r>
     </w:p>
     <w:p>
@@ -8087,8 +8424,13 @@
         <w:pStyle w:val="Ttulo1"/>
       </w:pPr>
       <w:r>
-        <w:t>Mais orientações sobre os padrões a serem usados .</w:t>
-      </w:r>
+        <w:t xml:space="preserve">Mais orientações sobre os padrões a serem </w:t>
+      </w:r>
+      <w:proofErr w:type="gramStart"/>
+      <w:r>
+        <w:t>usados .</w:t>
+      </w:r>
+      <w:proofErr w:type="gramEnd"/>
     </w:p>
     <w:p>
       <w:pPr>
@@ -8315,6 +8657,7 @@
       </w:pPr>
     </w:p>
     <w:p>
+      <w:proofErr w:type="gramStart"/>
       <w:r>
         <w:rPr>
           <w:rFonts w:eastAsia="Liberation Serif"/>
@@ -8333,13 +8676,21 @@
           <w:rFonts w:eastAsia="Liberation Serif"/>
           <w:b/>
         </w:rPr>
-        <w:t xml:space="preserve"> Daniella A. Franceschinell</w:t>
-      </w:r>
+        <w:t xml:space="preserve"> Daniella</w:t>
+      </w:r>
+      <w:proofErr w:type="gramEnd"/>
       <w:r>
         <w:rPr>
           <w:rFonts w:eastAsia="Liberation Serif"/>
           <w:b/>
         </w:rPr>
+        <w:t xml:space="preserve"> A. Franceschinell</w:t>
+      </w:r>
+      <w:r>
+        <w:rPr>
+          <w:rFonts w:eastAsia="Liberation Serif"/>
+          <w:b/>
+        </w:rPr>
         <w:t xml:space="preserve">i. </w:t>
       </w:r>
       <w:r>
@@ -8349,7 +8700,15 @@
         <w:t xml:space="preserve"> </w:t>
       </w:r>
       <w:r>
-        <w:t>Material da disciplina de Engenharia de Software III , Fatec Sorocaba, 2017</w:t>
+        <w:t xml:space="preserve">Material da disciplina de Engenharia de Software </w:t>
+      </w:r>
+      <w:proofErr w:type="gramStart"/>
+      <w:r>
+        <w:t>III ,</w:t>
+      </w:r>
+      <w:proofErr w:type="gramEnd"/>
+      <w:r>
+        <w:t xml:space="preserve"> Fatec Sorocaba, 2017</w:t>
       </w:r>
     </w:p>
     <w:p/>
@@ -8364,7 +8723,15 @@
         <w:t xml:space="preserve">IFSC,2018 - </w:t>
       </w:r>
       <w:r>
-        <w:t>Dicas para escrita de texto cientifico. Disponível em</w:t>
+        <w:t xml:space="preserve">Dicas para escrita de texto </w:t>
+      </w:r>
+      <w:proofErr w:type="gramStart"/>
+      <w:r>
+        <w:t>cientifico</w:t>
+      </w:r>
+      <w:proofErr w:type="gramEnd"/>
+      <w:r>
+        <w:t>. Disponível em</w:t>
       </w:r>
       <w:r>
         <w:rPr>
@@ -8372,7 +8739,7 @@
         </w:rPr>
         <w:t xml:space="preserve"> : </w:t>
       </w:r>
-      <w:hyperlink r:id="rId18" w:history="1">
+      <w:hyperlink r:id="rId19" w:history="1">
         <w:r>
           <w:rPr>
             <w:rStyle w:val="Hyperlink"/>
@@ -8390,11 +8757,19 @@
       <w:pPr>
         <w:pStyle w:val="jorge"/>
       </w:pPr>
+      <w:proofErr w:type="gramStart"/>
       <w:r>
         <w:rPr>
           <w:b/>
         </w:rPr>
-        <w:t xml:space="preserve">Medeiros,  Ernani Sales de.  </w:t>
+        <w:t>Medeiros,  Ernani</w:t>
+      </w:r>
+      <w:proofErr w:type="gramEnd"/>
+      <w:r>
+        <w:rPr>
+          <w:b/>
+        </w:rPr>
+        <w:t xml:space="preserve"> Sales de.  </w:t>
       </w:r>
       <w:r>
         <w:t xml:space="preserve">Desenvolvendo Software com UML.  </w:t>
@@ -8421,8 +8796,13 @@
       <w:r>
         <w:t xml:space="preserve">.  </w:t>
       </w:r>
-      <w:r>
-        <w:t xml:space="preserve">Material  da disciplina de Engenharia de Software </w:t>
+      <w:proofErr w:type="gramStart"/>
+      <w:r>
+        <w:t>Material  da</w:t>
+      </w:r>
+      <w:proofErr w:type="gramEnd"/>
+      <w:r>
+        <w:t xml:space="preserve"> disciplina de Engenharia de Software </w:t>
       </w:r>
       <w:r>
         <w:t xml:space="preserve">II, Fatec Sorocaba, 2017 </w:t>
@@ -8441,7 +8821,7 @@
       <w:r>
         <w:t xml:space="preserve">Disponível em </w:t>
       </w:r>
-      <w:hyperlink r:id="rId19" w:history="1">
+      <w:hyperlink r:id="rId20" w:history="1">
         <w:r>
           <w:rPr>
             <w:rStyle w:val="Hyperlink"/>
@@ -8547,7 +8927,7 @@
       </w:pPr>
     </w:p>
     <w:sectPr>
-      <w:footerReference w:type="default" r:id="rId20"/>
+      <w:footerReference w:type="default" r:id="rId21"/>
       <w:pgSz w:w="12240" w:h="15840"/>
       <w:pgMar w:top="1701" w:right="1134" w:bottom="1134" w:left="1701" w:header="720" w:footer="720" w:gutter="0"/>
       <w:pgNumType w:start="1"/>
@@ -12693,7 +13073,7 @@
 </file>
 
 <file path=customXml/itemProps1.xml><?xml version="1.0" encoding="utf-8"?>
-<ds:datastoreItem xmlns:ds="http://schemas.openxmlformats.org/officeDocument/2006/customXml" ds:itemID="{40DDE248-E6AE-4CE9-8E0C-AF15A59A8187}">
+<ds:datastoreItem xmlns:ds="http://schemas.openxmlformats.org/officeDocument/2006/customXml" ds:itemID="{59A35F89-AC41-40CF-A6D0-0AE2277A01A2}">
   <ds:schemaRefs>
     <ds:schemaRef ds:uri="http://schemas.openxmlformats.org/officeDocument/2006/bibliography"/>
   </ds:schemaRefs>

</xml_diff>

<commit_message>
Acrescente a tabela de riscos que Vitor fez
</commit_message>
<xml_diff>
--- a/docs/AViS_Documentacao_de_SW_2019_V1.docx
+++ b/docs/AViS_Documentacao_de_SW_2019_V1.docx
@@ -1,6 +1,6 @@
 
 <file path=word/document.xml><?xml version="1.0" encoding="utf-8"?>
-<w:document xmlns:wpc="http://schemas.microsoft.com/office/word/2010/wordprocessingCanvas" xmlns:mc="http://schemas.openxmlformats.org/markup-compatibility/2006" xmlns:o="urn:schemas-microsoft-com:office:office" xmlns:r="http://schemas.openxmlformats.org/officeDocument/2006/relationships" xmlns:m="http://schemas.openxmlformats.org/officeDocument/2006/math" xmlns:v="urn:schemas-microsoft-com:vml" xmlns:wp14="http://schemas.microsoft.com/office/word/2010/wordprocessingDrawing" xmlns:wp="http://schemas.openxmlformats.org/drawingml/2006/wordprocessingDrawing" xmlns:w10="urn:schemas-microsoft-com:office:word" xmlns:w="http://schemas.openxmlformats.org/wordprocessingml/2006/main" xmlns:w14="http://schemas.microsoft.com/office/word/2010/wordml" xmlns:w15="http://schemas.microsoft.com/office/word/2012/wordml" xmlns:wpg="http://schemas.microsoft.com/office/word/2010/wordprocessingGroup" xmlns:wpi="http://schemas.microsoft.com/office/word/2010/wordprocessingInk" xmlns:wne="http://schemas.microsoft.com/office/word/2006/wordml" xmlns:wps="http://schemas.microsoft.com/office/word/2010/wordprocessingShape" mc:Ignorable="w14 w15 wp14">
+<w:document xmlns:wpc="http://schemas.microsoft.com/office/word/2010/wordprocessingCanvas" xmlns:cx="http://schemas.microsoft.com/office/drawing/2014/chartex" xmlns:cx1="http://schemas.microsoft.com/office/drawing/2015/9/8/chartex" xmlns:cx2="http://schemas.microsoft.com/office/drawing/2015/10/21/chartex" xmlns:cx3="http://schemas.microsoft.com/office/drawing/2016/5/9/chartex" xmlns:cx4="http://schemas.microsoft.com/office/drawing/2016/5/10/chartex" xmlns:cx5="http://schemas.microsoft.com/office/drawing/2016/5/11/chartex" xmlns:cx6="http://schemas.microsoft.com/office/drawing/2016/5/12/chartex" xmlns:cx7="http://schemas.microsoft.com/office/drawing/2016/5/13/chartex" xmlns:cx8="http://schemas.microsoft.com/office/drawing/2016/5/14/chartex" xmlns:mc="http://schemas.openxmlformats.org/markup-compatibility/2006" xmlns:aink="http://schemas.microsoft.com/office/drawing/2016/ink" xmlns:am3d="http://schemas.microsoft.com/office/drawing/2017/model3d" xmlns:o="urn:schemas-microsoft-com:office:office" xmlns:r="http://schemas.openxmlformats.org/officeDocument/2006/relationships" xmlns:m="http://schemas.openxmlformats.org/officeDocument/2006/math" xmlns:v="urn:schemas-microsoft-com:vml" xmlns:wp14="http://schemas.microsoft.com/office/word/2010/wordprocessingDrawing" xmlns:wp="http://schemas.openxmlformats.org/drawingml/2006/wordprocessingDrawing" xmlns:w10="urn:schemas-microsoft-com:office:word" xmlns:w="http://schemas.openxmlformats.org/wordprocessingml/2006/main" xmlns:w14="http://schemas.microsoft.com/office/word/2010/wordml" xmlns:w15="http://schemas.microsoft.com/office/word/2012/wordml" xmlns:w16cid="http://schemas.microsoft.com/office/word/2016/wordml/cid" xmlns:w16se="http://schemas.microsoft.com/office/word/2015/wordml/symex" xmlns:wpg="http://schemas.microsoft.com/office/word/2010/wordprocessingGroup" xmlns:wpi="http://schemas.microsoft.com/office/word/2010/wordprocessingInk" xmlns:wne="http://schemas.microsoft.com/office/word/2006/wordml" xmlns:wps="http://schemas.microsoft.com/office/word/2010/wordprocessingShape" mc:Ignorable="w14 w15 w16se w16cid wp14">
   <w:body>
     <w:p>
       <w:pPr>
@@ -1851,14 +1851,14 @@
       <w:r>
         <w:t xml:space="preserve"> </w:t>
       </w:r>
+      <w:r>
+        <w:t xml:space="preserve">população </w:t>
+      </w:r>
       <w:proofErr w:type="gramStart"/>
       <w:r>
-        <w:t>população</w:t>
+        <w:t>específica, etc.</w:t>
       </w:r>
       <w:proofErr w:type="gramEnd"/>
-      <w:r>
-        <w:t xml:space="preserve"> específica, etc.</w:t>
-      </w:r>
     </w:p>
     <w:p>
       <w:r>
@@ -2506,33 +2506,445 @@
     <w:p/>
     <w:p>
       <w:pPr>
-        <w:pStyle w:val="Ttulo"/>
+        <w:spacing w:after="200" w:line="276" w:lineRule="auto"/>
+        <w:jc w:val="center"/>
+        <w:rPr>
+          <w:rFonts w:ascii="Calibri" w:eastAsia="Calibri" w:hAnsi="Calibri" w:cs="Calibri"/>
+          <w:b/>
+        </w:rPr>
       </w:pPr>
       <w:bookmarkStart w:id="11" w:name="_Toc333506971"/>
       <w:bookmarkStart w:id="12" w:name="_Toc334112706"/>
       <w:r>
         <w:lastRenderedPageBreak/>
-        <w:t xml:space="preserve">       3</w:t>
-      </w:r>
-      <w:r>
-        <w:t xml:space="preserve">.3.6 </w:t>
-      </w:r>
-      <w:r>
-        <w:t>Riscos</w:t>
+        <w:t xml:space="preserve">       </w:t>
       </w:r>
       <w:bookmarkEnd w:id="11"/>
       <w:bookmarkEnd w:id="12"/>
-    </w:p>
-    <w:p>
-      <w:pPr>
-        <w:pStyle w:val="Ttulo"/>
+      <w:r>
+        <w:rPr>
+          <w:rFonts w:ascii="Calibri" w:eastAsia="Calibri" w:hAnsi="Calibri" w:cs="Calibri"/>
+          <w:b/>
+        </w:rPr>
+        <w:t xml:space="preserve">Riscos do Projeto </w:t>
+      </w:r>
+      <w:proofErr w:type="spellStart"/>
+      <w:r>
+        <w:rPr>
+          <w:rFonts w:ascii="Calibri" w:eastAsia="Calibri" w:hAnsi="Calibri" w:cs="Calibri"/>
+          <w:b/>
+        </w:rPr>
+        <w:t>AViS</w:t>
+      </w:r>
+      <w:proofErr w:type="spellEnd"/>
+    </w:p>
+    <w:p>
+      <w:pPr>
+        <w:spacing w:after="200" w:line="276" w:lineRule="auto"/>
+        <w:rPr>
+          <w:rFonts w:eastAsia="Arial"/>
+        </w:rPr>
+      </w:pPr>
+      <w:r>
+        <w:rPr>
+          <w:rFonts w:ascii="Calibri" w:eastAsia="Calibri" w:hAnsi="Calibri" w:cs="Calibri"/>
+          <w:b/>
+        </w:rPr>
+        <w:tab/>
+      </w:r>
+      <w:r>
+        <w:rPr>
+          <w:rFonts w:eastAsia="Arial"/>
+        </w:rPr>
+        <w:t xml:space="preserve">Partindo da premissa de que a viabilidade de um projeto depende de uma boa avaliação dos riscos e das formas de vencê-los, para o projeto </w:t>
+      </w:r>
+      <w:proofErr w:type="spellStart"/>
+      <w:r>
+        <w:rPr>
+          <w:rFonts w:eastAsia="Arial"/>
+        </w:rPr>
+        <w:t>AViS</w:t>
+      </w:r>
+      <w:proofErr w:type="spellEnd"/>
+      <w:r>
+        <w:rPr>
+          <w:rFonts w:eastAsia="Arial"/>
+        </w:rPr>
+        <w:t>, consideramos como riscos:</w:t>
+      </w:r>
+    </w:p>
+    <w:p>
+      <w:pPr>
+        <w:keepNext/>
+        <w:spacing w:line="240" w:lineRule="auto"/>
+        <w:rPr>
+          <w:rFonts w:eastAsia="Arial"/>
+        </w:rPr>
+      </w:pPr>
+    </w:p>
+    <w:p>
+      <w:pPr>
+        <w:keepNext/>
+        <w:spacing w:line="240" w:lineRule="auto"/>
+        <w:rPr>
+          <w:rFonts w:eastAsia="Arial"/>
+          <w:b/>
+          <w:color w:val="C00000"/>
+        </w:rPr>
+      </w:pPr>
+      <w:r>
+        <w:rPr>
+          <w:rFonts w:eastAsia="Arial"/>
+          <w:b/>
+          <w:sz w:val="28"/>
+        </w:rPr>
+        <w:tab/>
+        <w:t xml:space="preserve">3.3   Restrições e Riscos do Projeto Atual  </w:t>
+      </w:r>
+    </w:p>
+    <w:p>
+      <w:pPr>
+        <w:spacing w:line="240" w:lineRule="auto"/>
+        <w:rPr>
+          <w:rFonts w:eastAsia="Arial"/>
+          <w:sz w:val="20"/>
+        </w:rPr>
+      </w:pPr>
+    </w:p>
+    <w:p>
+      <w:pPr>
+        <w:spacing w:line="240" w:lineRule="auto"/>
+        <w:rPr>
+          <w:rFonts w:eastAsia="Arial"/>
+          <w:b/>
+          <w:spacing w:val="15"/>
+        </w:rPr>
+      </w:pPr>
+    </w:p>
+    <w:p>
+      <w:pPr>
+        <w:spacing w:line="240" w:lineRule="auto"/>
+        <w:rPr>
+          <w:rFonts w:eastAsia="Arial"/>
+          <w:b/>
+          <w:spacing w:val="15"/>
+        </w:rPr>
+      </w:pPr>
+      <w:r>
+        <w:rPr>
+          <w:rFonts w:eastAsia="Arial"/>
+          <w:b/>
+          <w:spacing w:val="15"/>
+        </w:rPr>
+        <w:t xml:space="preserve">3.3.1 Limitações Operacionais </w:t>
+      </w:r>
+    </w:p>
+    <w:p>
+      <w:pPr>
+        <w:ind w:firstLine="851"/>
+        <w:rPr>
+          <w:rFonts w:eastAsia="Arial"/>
+        </w:rPr>
+      </w:pPr>
+    </w:p>
+    <w:p>
+      <w:pPr>
+        <w:spacing w:before="40"/>
+        <w:rPr>
+          <w:rFonts w:eastAsia="Arial"/>
+          <w:color w:val="2F5496"/>
+        </w:rPr>
+      </w:pPr>
+      <w:r>
+        <w:rPr>
+          <w:rFonts w:eastAsia="Arial"/>
+          <w:color w:val="2F5496"/>
+        </w:rPr>
+        <w:tab/>
+        <w:t>Entre as limitações operacionais que podem interferir no correto funcionamento da aplicação, podemos citar:</w:t>
+      </w:r>
+    </w:p>
+    <w:p>
+      <w:pPr>
+        <w:spacing w:before="40"/>
+        <w:rPr>
+          <w:rFonts w:eastAsia="Arial"/>
+          <w:color w:val="2F5496"/>
+        </w:rPr>
+      </w:pPr>
+      <w:r>
+        <w:rPr>
+          <w:rFonts w:eastAsia="Arial"/>
+          <w:color w:val="2F5496"/>
+        </w:rPr>
+        <w:tab/>
+        <w:t>* Oscilações na largura de banda e/ou interrupção da conexão com a internet de um ou mais usuários ativos em um ambiente virtual durante suas interações;</w:t>
+      </w:r>
+    </w:p>
+    <w:p>
+      <w:pPr>
+        <w:spacing w:before="40"/>
+        <w:rPr>
+          <w:rFonts w:eastAsia="Arial"/>
+          <w:color w:val="2F5496"/>
+        </w:rPr>
+      </w:pPr>
+      <w:r>
+        <w:rPr>
+          <w:rFonts w:eastAsia="Arial"/>
+          <w:color w:val="2F5496"/>
+        </w:rPr>
+        <w:tab/>
+        <w:t>* Falta de energia que afete o servidor ou um dos usuários ativos no ambiente virtual;</w:t>
+      </w:r>
+    </w:p>
+    <w:p>
+      <w:pPr>
+        <w:spacing w:before="40"/>
+        <w:rPr>
+          <w:rFonts w:eastAsia="Arial"/>
+          <w:color w:val="2F5496"/>
+        </w:rPr>
+      </w:pPr>
+      <w:r>
+        <w:rPr>
+          <w:rFonts w:eastAsia="Arial"/>
+          <w:color w:val="2F5496"/>
+        </w:rPr>
+        <w:tab/>
+        <w:t>* Incompatibilidade de hardware ou software (sistema operacional) após uma atualização do sistema operacional;</w:t>
+      </w:r>
+    </w:p>
+    <w:p>
+      <w:pPr>
+        <w:spacing w:before="40"/>
+        <w:rPr>
+          <w:rFonts w:eastAsia="Arial"/>
+          <w:b/>
+          <w:i/>
+          <w:color w:val="404040"/>
+          <w:sz w:val="20"/>
+          <w:u w:val="single"/>
+        </w:rPr>
+      </w:pPr>
+      <w:r>
+        <w:rPr>
+          <w:rFonts w:eastAsia="Arial"/>
+          <w:color w:val="2F5496"/>
+        </w:rPr>
+        <w:tab/>
+        <w:t>* Indisponibilidade do servidor de hospedagem dos serviços necessários à aplicação.</w:t>
+      </w:r>
+    </w:p>
+    <w:p>
+      <w:pPr>
+        <w:ind w:firstLine="851"/>
+        <w:rPr>
+          <w:rFonts w:eastAsia="Arial"/>
+        </w:rPr>
+      </w:pPr>
+    </w:p>
+    <w:p>
+      <w:pPr>
+        <w:spacing w:line="240" w:lineRule="auto"/>
+        <w:rPr>
+          <w:rFonts w:eastAsia="Arial"/>
+          <w:b/>
+          <w:spacing w:val="15"/>
+        </w:rPr>
+      </w:pPr>
+      <w:r>
+        <w:rPr>
+          <w:rFonts w:eastAsia="Arial"/>
+          <w:b/>
+          <w:spacing w:val="15"/>
+        </w:rPr>
+        <w:t>3.3.2 Considerações Legais</w:t>
+      </w:r>
+    </w:p>
+    <w:p>
+      <w:pPr>
+        <w:ind w:firstLine="851"/>
+        <w:rPr>
+          <w:rFonts w:eastAsia="Arial"/>
+          <w:b/>
+          <w:sz w:val="28"/>
+        </w:rPr>
+      </w:pPr>
+    </w:p>
+    <w:p>
+      <w:pPr>
+        <w:ind w:firstLine="851"/>
+        <w:rPr>
+          <w:rFonts w:eastAsia="Arial"/>
+          <w:color w:val="2F5496"/>
+        </w:rPr>
+      </w:pPr>
+      <w:r>
+        <w:rPr>
+          <w:rFonts w:eastAsia="Arial"/>
+          <w:color w:val="2F5496"/>
+        </w:rPr>
+        <w:t>Sob aspectos legais, o uso da aplicação será baseado nos termos de licenças de código aberto. Entretanto, a aplicação proverá a cada usuário, acesso à imagem e voz de cada um dos demais usuários que partilhem do mesmo ambiente virtual. Assim, nos termos e condições de uso, cada usuário deverá tomar ciência e aceitar sua total responsabilidade em relação à captura e/ou divulgação indevidas dos fluxos de áudio e/ou vídeo de outros usuários.</w:t>
+      </w:r>
+    </w:p>
+    <w:p>
+      <w:pPr>
+        <w:ind w:left="720"/>
+        <w:rPr>
+          <w:rFonts w:eastAsia="Arial"/>
+        </w:rPr>
+      </w:pPr>
+    </w:p>
+    <w:p>
+      <w:pPr>
+        <w:spacing w:line="240" w:lineRule="auto"/>
+        <w:rPr>
+          <w:rFonts w:eastAsia="Arial"/>
+          <w:b/>
+          <w:spacing w:val="15"/>
+        </w:rPr>
+      </w:pPr>
+      <w:r>
+        <w:rPr>
+          <w:rFonts w:eastAsia="Arial"/>
+          <w:b/>
+          <w:spacing w:val="15"/>
+        </w:rPr>
+        <w:t xml:space="preserve">3.3.3 Considerações de Hardware / Software / Rede </w:t>
+      </w:r>
+    </w:p>
+    <w:p>
+      <w:pPr>
+        <w:ind w:firstLine="851"/>
+        <w:rPr>
+          <w:rFonts w:eastAsia="Arial"/>
+        </w:rPr>
+      </w:pPr>
+    </w:p>
+    <w:p>
+      <w:pPr>
+        <w:ind w:firstLine="851"/>
+        <w:rPr>
+          <w:rFonts w:eastAsia="Arial"/>
+          <w:color w:val="2F5496"/>
+        </w:rPr>
+      </w:pPr>
+      <w:r>
+        <w:rPr>
+          <w:rFonts w:eastAsia="Arial"/>
+          <w:color w:val="2F5496"/>
+        </w:rPr>
+        <w:lastRenderedPageBreak/>
+        <w:t xml:space="preserve">A aplicação foi desenvolvida com foco no sistema operacional Windows 10 de 64 bits, as demandas em relação ao que esse sistema operacional exige, especificam o mínimo necessário ao bom funcionamento da aplicação. Entretanto, para o pleno uso das funcionalidades da aplicação, exige-se também um microfone e uma webcam para capturar a voz e a imagem do usuário, além destes itens de hardware, a estação de trabalho deve dispor de uma conexão com a internet, quanto à largura de banda da conexão, um mínimo de 1Mbps para download e 1Mbps de upload. </w:t>
+      </w:r>
+    </w:p>
+    <w:p>
+      <w:pPr>
+        <w:ind w:firstLine="851"/>
+        <w:rPr>
+          <w:rFonts w:eastAsia="Arial"/>
+        </w:rPr>
+      </w:pPr>
+    </w:p>
+    <w:p>
+      <w:pPr>
+        <w:ind w:left="709"/>
+        <w:rPr>
+          <w:rFonts w:eastAsia="Arial"/>
+          <w:b/>
+          <w:sz w:val="28"/>
+        </w:rPr>
+      </w:pPr>
+      <w:r>
+        <w:rPr>
+          <w:rFonts w:eastAsia="Arial"/>
+          <w:b/>
+          <w:sz w:val="28"/>
+        </w:rPr>
+        <w:t xml:space="preserve">3.3.4 Políticas Organizacionais </w:t>
+      </w:r>
+    </w:p>
+    <w:p>
+      <w:pPr>
+        <w:ind w:left="709"/>
+        <w:rPr>
+          <w:rFonts w:eastAsia="Arial"/>
+          <w:b/>
+          <w:sz w:val="28"/>
+        </w:rPr>
+      </w:pPr>
+    </w:p>
+    <w:p>
+      <w:pPr>
+        <w:ind w:firstLine="851"/>
+        <w:rPr>
+          <w:rFonts w:eastAsia="Arial"/>
+          <w:color w:val="2F5496"/>
+        </w:rPr>
+      </w:pPr>
+      <w:r>
+        <w:rPr>
+          <w:rFonts w:eastAsia="Arial"/>
+          <w:color w:val="2F5496"/>
+        </w:rPr>
+        <w:t xml:space="preserve">Para o funcionamento do MVP, o projeto </w:t>
+      </w:r>
+      <w:proofErr w:type="spellStart"/>
+      <w:r>
+        <w:rPr>
+          <w:rFonts w:eastAsia="Arial"/>
+          <w:color w:val="2F5496"/>
+        </w:rPr>
+        <w:t>AViS</w:t>
+      </w:r>
+      <w:proofErr w:type="spellEnd"/>
+      <w:r>
+        <w:rPr>
+          <w:rFonts w:eastAsia="Arial"/>
+          <w:color w:val="2F5496"/>
+        </w:rPr>
+        <w:t xml:space="preserve"> deve contar com a porta 7777 aberta no servidor da aplicação para os protocolos UDP e TCP. Não há a necessidade de manipulação das configurações do roteador ou das políticas do firewall nas estações de trabalho dos usuários.</w:t>
+      </w:r>
+    </w:p>
+    <w:p>
+      <w:pPr>
+        <w:ind w:firstLine="851"/>
+        <w:rPr>
+          <w:rFonts w:eastAsia="Arial"/>
+        </w:rPr>
+      </w:pPr>
+    </w:p>
+    <w:p>
+      <w:pPr>
+        <w:rPr>
+          <w:rFonts w:eastAsia="Arial"/>
+          <w:b/>
+          <w:sz w:val="28"/>
+        </w:rPr>
+      </w:pPr>
+      <w:r>
+        <w:rPr>
+          <w:rFonts w:eastAsia="Arial"/>
+          <w:b/>
+          <w:sz w:val="28"/>
+        </w:rPr>
+        <w:t xml:space="preserve">       3.3.6 Riscos</w:t>
+      </w:r>
+    </w:p>
+    <w:p>
+      <w:pPr>
+        <w:rPr>
+          <w:rFonts w:eastAsia="Arial"/>
+          <w:b/>
+          <w:sz w:val="28"/>
+        </w:rPr>
       </w:pPr>
     </w:p>
     <w:tbl>
       <w:tblPr>
-        <w:tblpPr w:leftFromText="141" w:rightFromText="141" w:vertAnchor="text" w:horzAnchor="margin" w:tblpY="983"/>
-        <w:tblOverlap w:val="never"/>
-        <w:tblW w:w="10418" w:type="dxa"/>
+        <w:tblW w:w="10460" w:type="dxa"/>
+        <w:jc w:val="center"/>
         <w:tblCellMar>
           <w:left w:w="70" w:type="dxa"/>
           <w:right w:w="70" w:type="dxa"/>
@@ -2540,34 +2952,48 @@
         <w:tblLook w:val="04A0" w:firstRow="1" w:lastRow="0" w:firstColumn="1" w:lastColumn="0" w:noHBand="0" w:noVBand="1"/>
       </w:tblPr>
       <w:tblGrid>
-        <w:gridCol w:w="2597"/>
-        <w:gridCol w:w="1623"/>
-        <w:gridCol w:w="1703"/>
-        <w:gridCol w:w="1983"/>
-        <w:gridCol w:w="4819"/>
+        <w:gridCol w:w="2695"/>
+        <w:gridCol w:w="1676"/>
+        <w:gridCol w:w="1770"/>
+        <w:gridCol w:w="2076"/>
+        <w:gridCol w:w="2243"/>
       </w:tblGrid>
       <w:tr>
         <w:trPr>
-          <w:trHeight w:val="414"/>
+          <w:trHeight w:val="450"/>
+          <w:jc w:val="center"/>
         </w:trPr>
         <w:tc>
           <w:tcPr>
-            <w:tcW w:w="10418" w:type="dxa"/>
+            <w:tcW w:w="10460" w:type="dxa"/>
             <w:gridSpan w:val="5"/>
             <w:vMerge w:val="restart"/>
             <w:tcBorders>
               <w:top w:val="single" w:sz="4" w:space="0" w:color="auto"/>
               <w:left w:val="single" w:sz="4" w:space="0" w:color="auto"/>
-              <w:bottom w:val="single" w:sz="4" w:space="0" w:color="000000"/>
-              <w:right w:val="single" w:sz="4" w:space="0" w:color="000000"/>
-            </w:tcBorders>
-            <w:shd w:val="clear" w:color="000000" w:fill="A9D08E"/>
-            <w:noWrap/>
+              <w:bottom w:val="single" w:sz="4" w:space="0" w:color="auto"/>
+              <w:right w:val="single" w:sz="4" w:space="0" w:color="auto"/>
+            </w:tcBorders>
+            <w:shd w:val="clear" w:color="000000" w:fill="548235"/>
             <w:vAlign w:val="center"/>
             <w:hideMark/>
           </w:tcPr>
           <w:p>
-            <w:r>
+            <w:pPr>
+              <w:spacing w:line="240" w:lineRule="auto"/>
+              <w:jc w:val="center"/>
+              <w:rPr>
+                <w:b/>
+                <w:bCs/>
+                <w:color w:val="000000"/>
+              </w:rPr>
+            </w:pPr>
+            <w:r>
+              <w:rPr>
+                <w:b/>
+                <w:bCs/>
+                <w:color w:val="000000"/>
+              </w:rPr>
               <w:t>PLANO DE RISCOS</w:t>
             </w:r>
           </w:p>
@@ -2575,1417 +3001,1414 @@
       </w:tr>
       <w:tr>
         <w:trPr>
-          <w:trHeight w:val="414"/>
+          <w:trHeight w:val="450"/>
+          <w:jc w:val="center"/>
         </w:trPr>
         <w:tc>
           <w:tcPr>
-            <w:tcW w:w="10418" w:type="dxa"/>
+            <w:tcW w:w="10460" w:type="dxa"/>
             <w:gridSpan w:val="5"/>
             <w:vMerge/>
             <w:tcBorders>
               <w:top w:val="single" w:sz="4" w:space="0" w:color="auto"/>
               <w:left w:val="single" w:sz="4" w:space="0" w:color="auto"/>
-              <w:bottom w:val="single" w:sz="4" w:space="0" w:color="000000"/>
-              <w:right w:val="single" w:sz="4" w:space="0" w:color="000000"/>
+              <w:bottom w:val="single" w:sz="4" w:space="0" w:color="auto"/>
+              <w:right w:val="single" w:sz="4" w:space="0" w:color="auto"/>
             </w:tcBorders>
             <w:vAlign w:val="center"/>
             <w:hideMark/>
           </w:tcPr>
-          <w:p/>
+          <w:p>
+            <w:pPr>
+              <w:spacing w:line="240" w:lineRule="auto"/>
+              <w:rPr>
+                <w:b/>
+                <w:bCs/>
+                <w:color w:val="000000"/>
+              </w:rPr>
+            </w:pPr>
+          </w:p>
         </w:tc>
       </w:tr>
       <w:tr>
         <w:trPr>
-          <w:trHeight w:val="414"/>
+          <w:trHeight w:val="450"/>
+          <w:jc w:val="center"/>
         </w:trPr>
         <w:tc>
           <w:tcPr>
-            <w:tcW w:w="2480" w:type="dxa"/>
+            <w:tcW w:w="3533" w:type="dxa"/>
             <w:vMerge w:val="restart"/>
-            <w:tcBorders>
-              <w:top w:val="nil"/>
-              <w:left w:val="single" w:sz="4" w:space="0" w:color="auto"/>
-              <w:bottom w:val="single" w:sz="4" w:space="0" w:color="000000"/>
-              <w:right w:val="single" w:sz="4" w:space="0" w:color="auto"/>
-            </w:tcBorders>
-            <w:shd w:val="clear" w:color="000000" w:fill="A9D08E"/>
-            <w:noWrap/>
-            <w:vAlign w:val="center"/>
-            <w:hideMark/>
-          </w:tcPr>
-          <w:p>
-            <w:r>
-              <w:t>Risco</w:t>
-            </w:r>
-          </w:p>
-        </w:tc>
-        <w:tc>
-          <w:tcPr>
-            <w:tcW w:w="851" w:type="dxa"/>
-            <w:vMerge w:val="restart"/>
-            <w:tcBorders>
-              <w:top w:val="nil"/>
-              <w:left w:val="single" w:sz="4" w:space="0" w:color="auto"/>
-              <w:bottom w:val="single" w:sz="4" w:space="0" w:color="000000"/>
-              <w:right w:val="single" w:sz="4" w:space="0" w:color="auto"/>
-            </w:tcBorders>
-            <w:shd w:val="clear" w:color="000000" w:fill="A9D08E"/>
-            <w:vAlign w:val="center"/>
-            <w:hideMark/>
-          </w:tcPr>
-          <w:p>
-            <w:proofErr w:type="spellStart"/>
-            <w:r>
-              <w:t>Probab</w:t>
-            </w:r>
-            <w:proofErr w:type="spellEnd"/>
-            <w:r>
-              <w:t xml:space="preserve"> (P)</w:t>
-            </w:r>
-          </w:p>
-        </w:tc>
-        <w:tc>
-          <w:tcPr>
-            <w:tcW w:w="992" w:type="dxa"/>
-            <w:vMerge w:val="restart"/>
-            <w:tcBorders>
-              <w:top w:val="nil"/>
-              <w:left w:val="single" w:sz="4" w:space="0" w:color="auto"/>
-              <w:bottom w:val="single" w:sz="4" w:space="0" w:color="000000"/>
-              <w:right w:val="single" w:sz="4" w:space="0" w:color="auto"/>
-            </w:tcBorders>
-            <w:shd w:val="clear" w:color="000000" w:fill="A9D08E"/>
-            <w:vAlign w:val="center"/>
-            <w:hideMark/>
-          </w:tcPr>
-          <w:p>
-            <w:r>
-              <w:t>Impacto (I)</w:t>
-            </w:r>
-          </w:p>
-        </w:tc>
-        <w:tc>
-          <w:tcPr>
-            <w:tcW w:w="1276" w:type="dxa"/>
-            <w:vMerge w:val="restart"/>
-            <w:tcBorders>
-              <w:top w:val="nil"/>
-              <w:left w:val="single" w:sz="4" w:space="0" w:color="auto"/>
-              <w:bottom w:val="single" w:sz="4" w:space="0" w:color="000000"/>
-              <w:right w:val="single" w:sz="4" w:space="0" w:color="auto"/>
-            </w:tcBorders>
-            <w:shd w:val="clear" w:color="000000" w:fill="A9D08E"/>
-            <w:vAlign w:val="center"/>
-            <w:hideMark/>
-          </w:tcPr>
-          <w:p>
-            <w:proofErr w:type="spellStart"/>
-            <w:r>
-              <w:t>Risco</w:t>
-            </w:r>
-            <w:r>
-              <w:t>Total</w:t>
-            </w:r>
-            <w:proofErr w:type="spellEnd"/>
-            <w:r>
-              <w:t xml:space="preserve"> (P x I)</w:t>
-            </w:r>
-          </w:p>
-        </w:tc>
-        <w:tc>
-          <w:tcPr>
-            <w:tcW w:w="4819" w:type="dxa"/>
-            <w:vMerge w:val="restart"/>
-            <w:tcBorders>
-              <w:top w:val="nil"/>
-              <w:left w:val="single" w:sz="4" w:space="0" w:color="auto"/>
-              <w:bottom w:val="single" w:sz="4" w:space="0" w:color="000000"/>
-              <w:right w:val="single" w:sz="4" w:space="0" w:color="auto"/>
-            </w:tcBorders>
-            <w:shd w:val="clear" w:color="000000" w:fill="A9D08E"/>
-            <w:noWrap/>
-            <w:vAlign w:val="center"/>
-            <w:hideMark/>
-          </w:tcPr>
-          <w:p>
-            <w:r>
-              <w:t>Tratamento</w:t>
-            </w:r>
-          </w:p>
-        </w:tc>
-      </w:tr>
-      <w:tr>
-        <w:trPr>
-          <w:trHeight w:val="414"/>
-        </w:trPr>
-        <w:tc>
-          <w:tcPr>
-            <w:tcW w:w="2480" w:type="dxa"/>
-            <w:vMerge/>
-            <w:tcBorders>
-              <w:top w:val="nil"/>
-              <w:left w:val="single" w:sz="4" w:space="0" w:color="auto"/>
-              <w:bottom w:val="single" w:sz="4" w:space="0" w:color="000000"/>
-              <w:right w:val="single" w:sz="4" w:space="0" w:color="auto"/>
-            </w:tcBorders>
-            <w:vAlign w:val="center"/>
-            <w:hideMark/>
-          </w:tcPr>
-          <w:p/>
-        </w:tc>
-        <w:tc>
-          <w:tcPr>
-            <w:tcW w:w="851" w:type="dxa"/>
-            <w:vMerge/>
-            <w:tcBorders>
-              <w:top w:val="nil"/>
-              <w:left w:val="single" w:sz="4" w:space="0" w:color="auto"/>
-              <w:bottom w:val="single" w:sz="4" w:space="0" w:color="000000"/>
-              <w:right w:val="single" w:sz="4" w:space="0" w:color="auto"/>
-            </w:tcBorders>
-            <w:vAlign w:val="center"/>
-            <w:hideMark/>
-          </w:tcPr>
-          <w:p/>
-        </w:tc>
-        <w:tc>
-          <w:tcPr>
-            <w:tcW w:w="992" w:type="dxa"/>
-            <w:vMerge/>
-            <w:tcBorders>
-              <w:top w:val="nil"/>
-              <w:left w:val="single" w:sz="4" w:space="0" w:color="auto"/>
-              <w:bottom w:val="single" w:sz="4" w:space="0" w:color="000000"/>
-              <w:right w:val="single" w:sz="4" w:space="0" w:color="auto"/>
-            </w:tcBorders>
-            <w:vAlign w:val="center"/>
-            <w:hideMark/>
-          </w:tcPr>
-          <w:p/>
-        </w:tc>
-        <w:tc>
-          <w:tcPr>
-            <w:tcW w:w="1276" w:type="dxa"/>
-            <w:vMerge/>
-            <w:tcBorders>
-              <w:top w:val="nil"/>
-              <w:left w:val="single" w:sz="4" w:space="0" w:color="auto"/>
-              <w:bottom w:val="single" w:sz="4" w:space="0" w:color="000000"/>
-              <w:right w:val="single" w:sz="4" w:space="0" w:color="auto"/>
-            </w:tcBorders>
-            <w:vAlign w:val="center"/>
-            <w:hideMark/>
-          </w:tcPr>
-          <w:p/>
-        </w:tc>
-        <w:tc>
-          <w:tcPr>
-            <w:tcW w:w="4819" w:type="dxa"/>
-            <w:vMerge/>
-            <w:tcBorders>
-              <w:top w:val="nil"/>
-              <w:left w:val="single" w:sz="4" w:space="0" w:color="auto"/>
-              <w:bottom w:val="single" w:sz="4" w:space="0" w:color="000000"/>
-              <w:right w:val="single" w:sz="4" w:space="0" w:color="auto"/>
-            </w:tcBorders>
-            <w:vAlign w:val="center"/>
-            <w:hideMark/>
-          </w:tcPr>
-          <w:p/>
-        </w:tc>
-      </w:tr>
-      <w:tr>
-        <w:trPr>
-          <w:trHeight w:val="309"/>
-        </w:trPr>
-        <w:tc>
-          <w:tcPr>
-            <w:tcW w:w="2480" w:type="dxa"/>
             <w:tcBorders>
               <w:top w:val="nil"/>
               <w:left w:val="single" w:sz="4" w:space="0" w:color="auto"/>
               <w:bottom w:val="single" w:sz="4" w:space="0" w:color="auto"/>
               <w:right w:val="single" w:sz="4" w:space="0" w:color="auto"/>
             </w:tcBorders>
-            <w:shd w:val="clear" w:color="auto" w:fill="auto"/>
-            <w:noWrap/>
+            <w:shd w:val="clear" w:color="000000" w:fill="A9D08E"/>
             <w:vAlign w:val="center"/>
             <w:hideMark/>
           </w:tcPr>
           <w:p>
-            <w:r>
-              <w:t>Cronograma sem folgas</w:t>
+            <w:pPr>
+              <w:spacing w:line="240" w:lineRule="auto"/>
+              <w:jc w:val="center"/>
+              <w:rPr>
+                <w:b/>
+                <w:bCs/>
+                <w:color w:val="000000"/>
+              </w:rPr>
+            </w:pPr>
+            <w:r>
+              <w:rPr>
+                <w:b/>
+                <w:bCs/>
+                <w:color w:val="000000"/>
+              </w:rPr>
+              <w:t>Risco</w:t>
             </w:r>
           </w:p>
         </w:tc>
         <w:tc>
           <w:tcPr>
-            <w:tcW w:w="851" w:type="dxa"/>
+            <w:tcW w:w="967" w:type="dxa"/>
+            <w:vMerge w:val="restart"/>
+            <w:tcBorders>
+              <w:top w:val="nil"/>
+              <w:left w:val="single" w:sz="4" w:space="0" w:color="auto"/>
+              <w:bottom w:val="single" w:sz="4" w:space="0" w:color="auto"/>
+              <w:right w:val="single" w:sz="4" w:space="0" w:color="auto"/>
+            </w:tcBorders>
+            <w:shd w:val="clear" w:color="000000" w:fill="A9D08E"/>
+            <w:vAlign w:val="center"/>
+            <w:hideMark/>
+          </w:tcPr>
+          <w:p>
+            <w:pPr>
+              <w:spacing w:line="240" w:lineRule="auto"/>
+              <w:jc w:val="center"/>
+              <w:rPr>
+                <w:b/>
+                <w:bCs/>
+                <w:color w:val="000000"/>
+              </w:rPr>
+            </w:pPr>
+            <w:proofErr w:type="spellStart"/>
+            <w:r>
+              <w:rPr>
+                <w:b/>
+                <w:bCs/>
+                <w:color w:val="000000"/>
+              </w:rPr>
+              <w:t>Probab</w:t>
+            </w:r>
+            <w:proofErr w:type="spellEnd"/>
+            <w:r>
+              <w:rPr>
+                <w:b/>
+                <w:bCs/>
+                <w:color w:val="000000"/>
+              </w:rPr>
+              <w:t xml:space="preserve"> (P)</w:t>
+            </w:r>
+          </w:p>
+        </w:tc>
+        <w:tc>
+          <w:tcPr>
+            <w:tcW w:w="1061" w:type="dxa"/>
+            <w:vMerge w:val="restart"/>
+            <w:tcBorders>
+              <w:top w:val="nil"/>
+              <w:left w:val="single" w:sz="4" w:space="0" w:color="auto"/>
+              <w:bottom w:val="single" w:sz="4" w:space="0" w:color="auto"/>
+              <w:right w:val="single" w:sz="4" w:space="0" w:color="auto"/>
+            </w:tcBorders>
+            <w:shd w:val="clear" w:color="000000" w:fill="A9D08E"/>
+            <w:vAlign w:val="center"/>
+            <w:hideMark/>
+          </w:tcPr>
+          <w:p>
+            <w:pPr>
+              <w:spacing w:line="240" w:lineRule="auto"/>
+              <w:jc w:val="center"/>
+              <w:rPr>
+                <w:b/>
+                <w:bCs/>
+                <w:color w:val="000000"/>
+              </w:rPr>
+            </w:pPr>
+            <w:r>
+              <w:rPr>
+                <w:b/>
+                <w:bCs/>
+                <w:color w:val="000000"/>
+              </w:rPr>
+              <w:t>Impacto (I)</w:t>
+            </w:r>
+          </w:p>
+        </w:tc>
+        <w:tc>
+          <w:tcPr>
+            <w:tcW w:w="1367" w:type="dxa"/>
+            <w:vMerge w:val="restart"/>
+            <w:tcBorders>
+              <w:top w:val="nil"/>
+              <w:left w:val="single" w:sz="4" w:space="0" w:color="auto"/>
+              <w:bottom w:val="single" w:sz="4" w:space="0" w:color="auto"/>
+              <w:right w:val="single" w:sz="4" w:space="0" w:color="auto"/>
+            </w:tcBorders>
+            <w:shd w:val="clear" w:color="000000" w:fill="A9D08E"/>
+            <w:vAlign w:val="center"/>
+            <w:hideMark/>
+          </w:tcPr>
+          <w:p>
+            <w:pPr>
+              <w:spacing w:line="240" w:lineRule="auto"/>
+              <w:jc w:val="center"/>
+              <w:rPr>
+                <w:b/>
+                <w:bCs/>
+                <w:color w:val="000000"/>
+              </w:rPr>
+            </w:pPr>
+            <w:proofErr w:type="spellStart"/>
+            <w:r>
+              <w:rPr>
+                <w:b/>
+                <w:bCs/>
+                <w:color w:val="000000"/>
+              </w:rPr>
+              <w:t>RiscoTotal</w:t>
+            </w:r>
+            <w:proofErr w:type="spellEnd"/>
+            <w:r>
+              <w:rPr>
+                <w:b/>
+                <w:bCs/>
+                <w:color w:val="000000"/>
+              </w:rPr>
+              <w:t xml:space="preserve"> (P x I)</w:t>
+            </w:r>
+          </w:p>
+        </w:tc>
+        <w:tc>
+          <w:tcPr>
+            <w:tcW w:w="3532" w:type="dxa"/>
+            <w:vMerge w:val="restart"/>
+            <w:tcBorders>
+              <w:top w:val="nil"/>
+              <w:left w:val="single" w:sz="4" w:space="0" w:color="auto"/>
+              <w:bottom w:val="single" w:sz="4" w:space="0" w:color="auto"/>
+              <w:right w:val="single" w:sz="4" w:space="0" w:color="auto"/>
+            </w:tcBorders>
+            <w:shd w:val="clear" w:color="000000" w:fill="A9D08E"/>
+            <w:vAlign w:val="center"/>
+            <w:hideMark/>
+          </w:tcPr>
+          <w:p>
+            <w:pPr>
+              <w:spacing w:line="240" w:lineRule="auto"/>
+              <w:jc w:val="center"/>
+              <w:rPr>
+                <w:b/>
+                <w:bCs/>
+                <w:color w:val="000000"/>
+              </w:rPr>
+            </w:pPr>
+            <w:r>
+              <w:rPr>
+                <w:b/>
+                <w:bCs/>
+                <w:color w:val="000000"/>
+              </w:rPr>
+              <w:t>Tratamento</w:t>
+            </w:r>
+          </w:p>
+        </w:tc>
+      </w:tr>
+      <w:tr>
+        <w:trPr>
+          <w:trHeight w:val="450"/>
+          <w:jc w:val="center"/>
+        </w:trPr>
+        <w:tc>
+          <w:tcPr>
+            <w:tcW w:w="3533" w:type="dxa"/>
+            <w:vMerge/>
+            <w:tcBorders>
+              <w:top w:val="nil"/>
+              <w:left w:val="single" w:sz="4" w:space="0" w:color="auto"/>
+              <w:bottom w:val="single" w:sz="4" w:space="0" w:color="auto"/>
+              <w:right w:val="single" w:sz="4" w:space="0" w:color="auto"/>
+            </w:tcBorders>
+            <w:vAlign w:val="center"/>
+            <w:hideMark/>
+          </w:tcPr>
+          <w:p>
+            <w:pPr>
+              <w:spacing w:line="240" w:lineRule="auto"/>
+              <w:rPr>
+                <w:b/>
+                <w:bCs/>
+                <w:color w:val="000000"/>
+              </w:rPr>
+            </w:pPr>
+          </w:p>
+        </w:tc>
+        <w:tc>
+          <w:tcPr>
+            <w:tcW w:w="967" w:type="dxa"/>
+            <w:vMerge/>
+            <w:tcBorders>
+              <w:top w:val="nil"/>
+              <w:left w:val="single" w:sz="4" w:space="0" w:color="auto"/>
+              <w:bottom w:val="single" w:sz="4" w:space="0" w:color="auto"/>
+              <w:right w:val="single" w:sz="4" w:space="0" w:color="auto"/>
+            </w:tcBorders>
+            <w:vAlign w:val="center"/>
+            <w:hideMark/>
+          </w:tcPr>
+          <w:p>
+            <w:pPr>
+              <w:spacing w:line="240" w:lineRule="auto"/>
+              <w:rPr>
+                <w:b/>
+                <w:bCs/>
+                <w:color w:val="000000"/>
+              </w:rPr>
+            </w:pPr>
+          </w:p>
+        </w:tc>
+        <w:tc>
+          <w:tcPr>
+            <w:tcW w:w="1061" w:type="dxa"/>
+            <w:vMerge/>
+            <w:tcBorders>
+              <w:top w:val="nil"/>
+              <w:left w:val="single" w:sz="4" w:space="0" w:color="auto"/>
+              <w:bottom w:val="single" w:sz="4" w:space="0" w:color="auto"/>
+              <w:right w:val="single" w:sz="4" w:space="0" w:color="auto"/>
+            </w:tcBorders>
+            <w:vAlign w:val="center"/>
+            <w:hideMark/>
+          </w:tcPr>
+          <w:p>
+            <w:pPr>
+              <w:spacing w:line="240" w:lineRule="auto"/>
+              <w:rPr>
+                <w:b/>
+                <w:bCs/>
+                <w:color w:val="000000"/>
+              </w:rPr>
+            </w:pPr>
+          </w:p>
+        </w:tc>
+        <w:tc>
+          <w:tcPr>
+            <w:tcW w:w="1367" w:type="dxa"/>
+            <w:vMerge/>
+            <w:tcBorders>
+              <w:top w:val="nil"/>
+              <w:left w:val="single" w:sz="4" w:space="0" w:color="auto"/>
+              <w:bottom w:val="single" w:sz="4" w:space="0" w:color="auto"/>
+              <w:right w:val="single" w:sz="4" w:space="0" w:color="auto"/>
+            </w:tcBorders>
+            <w:vAlign w:val="center"/>
+            <w:hideMark/>
+          </w:tcPr>
+          <w:p>
+            <w:pPr>
+              <w:spacing w:line="240" w:lineRule="auto"/>
+              <w:rPr>
+                <w:b/>
+                <w:bCs/>
+                <w:color w:val="000000"/>
+              </w:rPr>
+            </w:pPr>
+          </w:p>
+        </w:tc>
+        <w:tc>
+          <w:tcPr>
+            <w:tcW w:w="3532" w:type="dxa"/>
+            <w:vMerge/>
+            <w:tcBorders>
+              <w:top w:val="nil"/>
+              <w:left w:val="single" w:sz="4" w:space="0" w:color="auto"/>
+              <w:bottom w:val="single" w:sz="4" w:space="0" w:color="auto"/>
+              <w:right w:val="single" w:sz="4" w:space="0" w:color="auto"/>
+            </w:tcBorders>
+            <w:vAlign w:val="center"/>
+            <w:hideMark/>
+          </w:tcPr>
+          <w:p>
+            <w:pPr>
+              <w:spacing w:line="240" w:lineRule="auto"/>
+              <w:rPr>
+                <w:b/>
+                <w:bCs/>
+                <w:color w:val="000000"/>
+              </w:rPr>
+            </w:pPr>
+          </w:p>
+        </w:tc>
+      </w:tr>
+      <w:tr>
+        <w:trPr>
+          <w:trHeight w:val="915"/>
+          <w:jc w:val="center"/>
+        </w:trPr>
+        <w:tc>
+          <w:tcPr>
+            <w:tcW w:w="3533" w:type="dxa"/>
+            <w:tcBorders>
+              <w:top w:val="nil"/>
+              <w:left w:val="single" w:sz="4" w:space="0" w:color="auto"/>
+              <w:bottom w:val="single" w:sz="4" w:space="0" w:color="auto"/>
+              <w:right w:val="single" w:sz="4" w:space="0" w:color="auto"/>
+            </w:tcBorders>
+            <w:shd w:val="clear" w:color="000000" w:fill="C6E0B4"/>
+            <w:vAlign w:val="center"/>
+            <w:hideMark/>
+          </w:tcPr>
+          <w:p>
+            <w:pPr>
+              <w:spacing w:line="240" w:lineRule="auto"/>
+              <w:rPr>
+                <w:color w:val="000000"/>
+              </w:rPr>
+            </w:pPr>
+            <w:r>
+              <w:rPr>
+                <w:color w:val="000000"/>
+              </w:rPr>
+              <w:t>Oscilações / interrupções do provedor de internet</w:t>
+            </w:r>
+          </w:p>
+        </w:tc>
+        <w:tc>
+          <w:tcPr>
+            <w:tcW w:w="967" w:type="dxa"/>
             <w:tcBorders>
               <w:top w:val="nil"/>
               <w:left w:val="nil"/>
               <w:bottom w:val="single" w:sz="4" w:space="0" w:color="auto"/>
               <w:right w:val="single" w:sz="4" w:space="0" w:color="auto"/>
             </w:tcBorders>
-            <w:shd w:val="clear" w:color="auto" w:fill="auto"/>
-            <w:noWrap/>
+            <w:shd w:val="clear" w:color="000000" w:fill="C6E0B4"/>
             <w:vAlign w:val="center"/>
             <w:hideMark/>
           </w:tcPr>
           <w:p>
-            <w:r>
+            <w:pPr>
+              <w:spacing w:line="240" w:lineRule="auto"/>
+              <w:jc w:val="center"/>
+              <w:rPr>
+                <w:color w:val="000000"/>
+              </w:rPr>
+            </w:pPr>
+            <w:r>
+              <w:rPr>
+                <w:color w:val="000000"/>
+              </w:rPr>
               <w:t>5</w:t>
             </w:r>
           </w:p>
         </w:tc>
         <w:tc>
           <w:tcPr>
-            <w:tcW w:w="992" w:type="dxa"/>
+            <w:tcW w:w="1061" w:type="dxa"/>
             <w:tcBorders>
               <w:top w:val="nil"/>
               <w:left w:val="nil"/>
               <w:bottom w:val="single" w:sz="4" w:space="0" w:color="auto"/>
               <w:right w:val="single" w:sz="4" w:space="0" w:color="auto"/>
             </w:tcBorders>
-            <w:shd w:val="clear" w:color="auto" w:fill="auto"/>
-            <w:noWrap/>
+            <w:shd w:val="clear" w:color="000000" w:fill="C6E0B4"/>
             <w:vAlign w:val="center"/>
             <w:hideMark/>
           </w:tcPr>
           <w:p>
-            <w:r>
+            <w:pPr>
+              <w:spacing w:line="240" w:lineRule="auto"/>
+              <w:jc w:val="center"/>
+              <w:rPr>
+                <w:color w:val="000000"/>
+              </w:rPr>
+            </w:pPr>
+            <w:r>
+              <w:rPr>
+                <w:color w:val="000000"/>
+              </w:rPr>
               <w:t>4</w:t>
             </w:r>
           </w:p>
         </w:tc>
         <w:tc>
           <w:tcPr>
-            <w:tcW w:w="1276" w:type="dxa"/>
+            <w:tcW w:w="1367" w:type="dxa"/>
             <w:tcBorders>
               <w:top w:val="nil"/>
               <w:left w:val="nil"/>
               <w:bottom w:val="single" w:sz="4" w:space="0" w:color="auto"/>
               <w:right w:val="single" w:sz="4" w:space="0" w:color="auto"/>
             </w:tcBorders>
-            <w:shd w:val="clear" w:color="auto" w:fill="auto"/>
-            <w:noWrap/>
+            <w:shd w:val="clear" w:color="000000" w:fill="C6E0B4"/>
             <w:vAlign w:val="center"/>
             <w:hideMark/>
           </w:tcPr>
           <w:p>
-            <w:r>
+            <w:pPr>
+              <w:spacing w:line="240" w:lineRule="auto"/>
+              <w:jc w:val="center"/>
+              <w:rPr>
+                <w:color w:val="000000"/>
+              </w:rPr>
+            </w:pPr>
+            <w:r>
+              <w:rPr>
+                <w:color w:val="000000"/>
+              </w:rPr>
               <w:t>20</w:t>
             </w:r>
           </w:p>
         </w:tc>
         <w:tc>
           <w:tcPr>
-            <w:tcW w:w="4819" w:type="dxa"/>
+            <w:tcW w:w="3532" w:type="dxa"/>
             <w:tcBorders>
               <w:top w:val="nil"/>
               <w:left w:val="nil"/>
               <w:bottom w:val="single" w:sz="4" w:space="0" w:color="auto"/>
               <w:right w:val="single" w:sz="4" w:space="0" w:color="auto"/>
             </w:tcBorders>
-            <w:shd w:val="clear" w:color="auto" w:fill="auto"/>
-            <w:noWrap/>
+            <w:shd w:val="clear" w:color="000000" w:fill="C6E0B4"/>
             <w:vAlign w:val="center"/>
             <w:hideMark/>
           </w:tcPr>
           <w:p>
-            <w:r>
-              <w:t>Extensão do prazo.</w:t>
+            <w:pPr>
+              <w:spacing w:line="240" w:lineRule="auto"/>
+              <w:rPr>
+                <w:color w:val="000000"/>
+              </w:rPr>
+            </w:pPr>
+            <w:r>
+              <w:rPr>
+                <w:color w:val="000000"/>
+              </w:rPr>
+              <w:t>Buscar a opção mais estável dentre os provedores disponíveis.</w:t>
             </w:r>
           </w:p>
         </w:tc>
       </w:tr>
       <w:tr>
         <w:trPr>
-          <w:trHeight w:val="309"/>
+          <w:trHeight w:val="315"/>
+          <w:jc w:val="center"/>
         </w:trPr>
         <w:tc>
           <w:tcPr>
-            <w:tcW w:w="2480" w:type="dxa"/>
+            <w:tcW w:w="3533" w:type="dxa"/>
             <w:tcBorders>
               <w:top w:val="nil"/>
               <w:left w:val="single" w:sz="4" w:space="0" w:color="auto"/>
               <w:bottom w:val="single" w:sz="4" w:space="0" w:color="auto"/>
               <w:right w:val="single" w:sz="4" w:space="0" w:color="auto"/>
             </w:tcBorders>
-            <w:shd w:val="clear" w:color="auto" w:fill="auto"/>
-            <w:noWrap/>
+            <w:shd w:val="clear" w:color="000000" w:fill="C6E0B4"/>
             <w:vAlign w:val="center"/>
             <w:hideMark/>
           </w:tcPr>
           <w:p>
-            <w:r>
-              <w:t>Falta de mão de obra</w:t>
+            <w:pPr>
+              <w:spacing w:line="240" w:lineRule="auto"/>
+              <w:rPr>
+                <w:color w:val="000000"/>
+              </w:rPr>
+            </w:pPr>
+            <w:r>
+              <w:rPr>
+                <w:color w:val="000000"/>
+              </w:rPr>
+              <w:t>Falta de energia</w:t>
             </w:r>
           </w:p>
         </w:tc>
         <w:tc>
           <w:tcPr>
-            <w:tcW w:w="851" w:type="dxa"/>
+            <w:tcW w:w="967" w:type="dxa"/>
             <w:tcBorders>
               <w:top w:val="nil"/>
               <w:left w:val="nil"/>
               <w:bottom w:val="single" w:sz="4" w:space="0" w:color="auto"/>
               <w:right w:val="single" w:sz="4" w:space="0" w:color="auto"/>
             </w:tcBorders>
-            <w:shd w:val="clear" w:color="auto" w:fill="auto"/>
-            <w:noWrap/>
+            <w:shd w:val="clear" w:color="000000" w:fill="C6E0B4"/>
             <w:vAlign w:val="center"/>
             <w:hideMark/>
           </w:tcPr>
           <w:p>
-            <w:r>
-              <w:t>4</w:t>
+            <w:pPr>
+              <w:spacing w:line="240" w:lineRule="auto"/>
+              <w:jc w:val="center"/>
+              <w:rPr>
+                <w:color w:val="000000"/>
+              </w:rPr>
+            </w:pPr>
+            <w:r>
+              <w:rPr>
+                <w:color w:val="000000"/>
+              </w:rPr>
+              <w:t>2</w:t>
             </w:r>
           </w:p>
         </w:tc>
         <w:tc>
           <w:tcPr>
-            <w:tcW w:w="992" w:type="dxa"/>
+            <w:tcW w:w="1061" w:type="dxa"/>
             <w:tcBorders>
               <w:top w:val="nil"/>
               <w:left w:val="nil"/>
               <w:bottom w:val="single" w:sz="4" w:space="0" w:color="auto"/>
               <w:right w:val="single" w:sz="4" w:space="0" w:color="auto"/>
             </w:tcBorders>
-            <w:shd w:val="clear" w:color="auto" w:fill="auto"/>
-            <w:noWrap/>
+            <w:shd w:val="clear" w:color="000000" w:fill="C6E0B4"/>
             <w:vAlign w:val="center"/>
             <w:hideMark/>
           </w:tcPr>
           <w:p>
-            <w:r>
+            <w:pPr>
+              <w:spacing w:line="240" w:lineRule="auto"/>
+              <w:jc w:val="center"/>
+              <w:rPr>
+                <w:color w:val="000000"/>
+              </w:rPr>
+            </w:pPr>
+            <w:r>
+              <w:rPr>
+                <w:color w:val="000000"/>
+              </w:rPr>
               <w:t>4</w:t>
             </w:r>
           </w:p>
         </w:tc>
         <w:tc>
           <w:tcPr>
-            <w:tcW w:w="1276" w:type="dxa"/>
+            <w:tcW w:w="1367" w:type="dxa"/>
             <w:tcBorders>
               <w:top w:val="nil"/>
               <w:left w:val="nil"/>
               <w:bottom w:val="single" w:sz="4" w:space="0" w:color="auto"/>
               <w:right w:val="single" w:sz="4" w:space="0" w:color="auto"/>
             </w:tcBorders>
-            <w:shd w:val="clear" w:color="auto" w:fill="auto"/>
-            <w:noWrap/>
+            <w:shd w:val="clear" w:color="000000" w:fill="C6E0B4"/>
             <w:vAlign w:val="center"/>
             <w:hideMark/>
           </w:tcPr>
           <w:p>
-            <w:r>
-              <w:t>16</w:t>
+            <w:pPr>
+              <w:spacing w:line="240" w:lineRule="auto"/>
+              <w:jc w:val="center"/>
+              <w:rPr>
+                <w:color w:val="000000"/>
+              </w:rPr>
+            </w:pPr>
+            <w:r>
+              <w:rPr>
+                <w:color w:val="000000"/>
+              </w:rPr>
+              <w:t>8</w:t>
             </w:r>
           </w:p>
         </w:tc>
         <w:tc>
           <w:tcPr>
-            <w:tcW w:w="4819" w:type="dxa"/>
+            <w:tcW w:w="3532" w:type="dxa"/>
             <w:tcBorders>
               <w:top w:val="nil"/>
               <w:left w:val="nil"/>
               <w:bottom w:val="single" w:sz="4" w:space="0" w:color="auto"/>
               <w:right w:val="single" w:sz="4" w:space="0" w:color="auto"/>
             </w:tcBorders>
-            <w:shd w:val="clear" w:color="auto" w:fill="auto"/>
-            <w:noWrap/>
+            <w:shd w:val="clear" w:color="000000" w:fill="C6E0B4"/>
             <w:vAlign w:val="center"/>
             <w:hideMark/>
           </w:tcPr>
           <w:p>
-            <w:r>
-              <w:t>Contratação de mais funcionários.</w:t>
+            <w:pPr>
+              <w:spacing w:line="240" w:lineRule="auto"/>
+              <w:rPr>
+                <w:color w:val="000000"/>
+              </w:rPr>
+            </w:pPr>
+            <w:r>
+              <w:rPr>
+                <w:color w:val="000000"/>
+              </w:rPr>
+              <w:t>Compra de nobreaks.</w:t>
             </w:r>
           </w:p>
         </w:tc>
       </w:tr>
       <w:tr>
         <w:trPr>
-          <w:trHeight w:val="309"/>
+          <w:trHeight w:val="915"/>
+          <w:jc w:val="center"/>
         </w:trPr>
         <w:tc>
           <w:tcPr>
-            <w:tcW w:w="2480" w:type="dxa"/>
+            <w:tcW w:w="3533" w:type="dxa"/>
             <w:tcBorders>
               <w:top w:val="nil"/>
               <w:left w:val="single" w:sz="4" w:space="0" w:color="auto"/>
               <w:bottom w:val="single" w:sz="4" w:space="0" w:color="auto"/>
               <w:right w:val="single" w:sz="4" w:space="0" w:color="auto"/>
             </w:tcBorders>
-            <w:shd w:val="clear" w:color="auto" w:fill="auto"/>
-            <w:noWrap/>
+            <w:shd w:val="clear" w:color="000000" w:fill="C6E0B4"/>
             <w:vAlign w:val="center"/>
             <w:hideMark/>
           </w:tcPr>
           <w:p>
-            <w:r>
-              <w:t>Funcionalidades Genéricas</w:t>
+            <w:pPr>
+              <w:spacing w:line="240" w:lineRule="auto"/>
+              <w:rPr>
+                <w:color w:val="000000"/>
+              </w:rPr>
+            </w:pPr>
+            <w:r>
+              <w:rPr>
+                <w:color w:val="000000"/>
+              </w:rPr>
+              <w:t>Problemas de compatibilidade com atualizações do SO</w:t>
             </w:r>
           </w:p>
         </w:tc>
         <w:tc>
           <w:tcPr>
-            <w:tcW w:w="851" w:type="dxa"/>
+            <w:tcW w:w="967" w:type="dxa"/>
             <w:tcBorders>
               <w:top w:val="nil"/>
               <w:left w:val="nil"/>
               <w:bottom w:val="single" w:sz="4" w:space="0" w:color="auto"/>
               <w:right w:val="single" w:sz="4" w:space="0" w:color="auto"/>
             </w:tcBorders>
-            <w:shd w:val="clear" w:color="auto" w:fill="auto"/>
-            <w:noWrap/>
+            <w:shd w:val="clear" w:color="000000" w:fill="C6E0B4"/>
             <w:vAlign w:val="center"/>
             <w:hideMark/>
           </w:tcPr>
           <w:p>
-            <w:r>
-              <w:t>5</w:t>
+            <w:pPr>
+              <w:spacing w:line="240" w:lineRule="auto"/>
+              <w:jc w:val="center"/>
+              <w:rPr>
+                <w:color w:val="000000"/>
+              </w:rPr>
+            </w:pPr>
+            <w:r>
+              <w:rPr>
+                <w:color w:val="000000"/>
+              </w:rPr>
+              <w:t>4</w:t>
             </w:r>
           </w:p>
         </w:tc>
         <w:tc>
           <w:tcPr>
-            <w:tcW w:w="992" w:type="dxa"/>
+            <w:tcW w:w="1061" w:type="dxa"/>
             <w:tcBorders>
               <w:top w:val="nil"/>
               <w:left w:val="nil"/>
               <w:bottom w:val="single" w:sz="4" w:space="0" w:color="auto"/>
               <w:right w:val="single" w:sz="4" w:space="0" w:color="auto"/>
             </w:tcBorders>
-            <w:shd w:val="clear" w:color="auto" w:fill="auto"/>
-            <w:noWrap/>
+            <w:shd w:val="clear" w:color="000000" w:fill="C6E0B4"/>
             <w:vAlign w:val="center"/>
             <w:hideMark/>
           </w:tcPr>
           <w:p>
-            <w:r>
+            <w:pPr>
+              <w:spacing w:line="240" w:lineRule="auto"/>
+              <w:jc w:val="center"/>
+              <w:rPr>
+                <w:color w:val="000000"/>
+              </w:rPr>
+            </w:pPr>
+            <w:r>
+              <w:rPr>
+                <w:color w:val="000000"/>
+              </w:rPr>
               <w:t>3</w:t>
             </w:r>
           </w:p>
         </w:tc>
         <w:tc>
           <w:tcPr>
-            <w:tcW w:w="1276" w:type="dxa"/>
+            <w:tcW w:w="1367" w:type="dxa"/>
             <w:tcBorders>
               <w:top w:val="nil"/>
               <w:left w:val="nil"/>
               <w:bottom w:val="single" w:sz="4" w:space="0" w:color="auto"/>
               <w:right w:val="single" w:sz="4" w:space="0" w:color="auto"/>
             </w:tcBorders>
-            <w:shd w:val="clear" w:color="auto" w:fill="auto"/>
-            <w:noWrap/>
+            <w:shd w:val="clear" w:color="000000" w:fill="C6E0B4"/>
             <w:vAlign w:val="center"/>
             <w:hideMark/>
           </w:tcPr>
           <w:p>
-            <w:r>
-              <w:t>15</w:t>
+            <w:pPr>
+              <w:spacing w:line="240" w:lineRule="auto"/>
+              <w:jc w:val="center"/>
+              <w:rPr>
+                <w:color w:val="000000"/>
+              </w:rPr>
+            </w:pPr>
+            <w:r>
+              <w:rPr>
+                <w:color w:val="000000"/>
+              </w:rPr>
+              <w:t>12</w:t>
             </w:r>
           </w:p>
         </w:tc>
         <w:tc>
           <w:tcPr>
-            <w:tcW w:w="4819" w:type="dxa"/>
+            <w:tcW w:w="3532" w:type="dxa"/>
             <w:tcBorders>
               <w:top w:val="nil"/>
               <w:left w:val="nil"/>
               <w:bottom w:val="single" w:sz="4" w:space="0" w:color="auto"/>
               <w:right w:val="single" w:sz="4" w:space="0" w:color="auto"/>
             </w:tcBorders>
-            <w:shd w:val="clear" w:color="auto" w:fill="auto"/>
-            <w:noWrap/>
+            <w:shd w:val="clear" w:color="000000" w:fill="C6E0B4"/>
             <w:vAlign w:val="center"/>
             <w:hideMark/>
           </w:tcPr>
           <w:p>
-            <w:r>
-              <w:t>Definição elaborada das funcionalidades.</w:t>
+            <w:pPr>
+              <w:spacing w:line="240" w:lineRule="auto"/>
+              <w:rPr>
+                <w:color w:val="000000"/>
+              </w:rPr>
+            </w:pPr>
+            <w:r>
+              <w:rPr>
+                <w:color w:val="000000"/>
+              </w:rPr>
+              <w:t>Antes de cada atualização, criar um ponto de restauração do sistema.</w:t>
             </w:r>
           </w:p>
         </w:tc>
       </w:tr>
       <w:tr>
         <w:trPr>
-          <w:trHeight w:val="309"/>
+          <w:trHeight w:val="600"/>
+          <w:jc w:val="center"/>
         </w:trPr>
         <w:tc>
           <w:tcPr>
-            <w:tcW w:w="2480" w:type="dxa"/>
+            <w:tcW w:w="3533" w:type="dxa"/>
             <w:tcBorders>
               <w:top w:val="nil"/>
               <w:left w:val="single" w:sz="4" w:space="0" w:color="auto"/>
               <w:bottom w:val="single" w:sz="4" w:space="0" w:color="auto"/>
               <w:right w:val="single" w:sz="4" w:space="0" w:color="auto"/>
             </w:tcBorders>
-            <w:shd w:val="clear" w:color="auto" w:fill="auto"/>
-            <w:noWrap/>
+            <w:shd w:val="clear" w:color="000000" w:fill="C6E0B4"/>
             <w:vAlign w:val="center"/>
             <w:hideMark/>
           </w:tcPr>
           <w:p>
-            <w:r>
-              <w:t>Problemas de Integração</w:t>
+            <w:pPr>
+              <w:spacing w:line="240" w:lineRule="auto"/>
+              <w:rPr>
+                <w:color w:val="000000"/>
+              </w:rPr>
+            </w:pPr>
+            <w:r>
+              <w:rPr>
+                <w:color w:val="000000"/>
+              </w:rPr>
+              <w:lastRenderedPageBreak/>
+              <w:t>Indisponibilidade do servidor de hospedagem</w:t>
             </w:r>
           </w:p>
         </w:tc>
         <w:tc>
           <w:tcPr>
-            <w:tcW w:w="851" w:type="dxa"/>
+            <w:tcW w:w="967" w:type="dxa"/>
             <w:tcBorders>
               <w:top w:val="nil"/>
               <w:left w:val="nil"/>
               <w:bottom w:val="single" w:sz="4" w:space="0" w:color="auto"/>
               <w:right w:val="single" w:sz="4" w:space="0" w:color="auto"/>
             </w:tcBorders>
-            <w:shd w:val="clear" w:color="auto" w:fill="auto"/>
-            <w:noWrap/>
+            <w:shd w:val="clear" w:color="000000" w:fill="C6E0B4"/>
             <w:vAlign w:val="center"/>
             <w:hideMark/>
           </w:tcPr>
           <w:p>
-            <w:r>
-              <w:t>4</w:t>
+            <w:pPr>
+              <w:spacing w:line="240" w:lineRule="auto"/>
+              <w:jc w:val="center"/>
+              <w:rPr>
+                <w:color w:val="000000"/>
+              </w:rPr>
+            </w:pPr>
+            <w:r>
+              <w:rPr>
+                <w:color w:val="000000"/>
+              </w:rPr>
+              <w:t>2</w:t>
             </w:r>
           </w:p>
         </w:tc>
         <w:tc>
           <w:tcPr>
-            <w:tcW w:w="992" w:type="dxa"/>
+            <w:tcW w:w="1061" w:type="dxa"/>
             <w:tcBorders>
               <w:top w:val="nil"/>
               <w:left w:val="nil"/>
               <w:bottom w:val="single" w:sz="4" w:space="0" w:color="auto"/>
               <w:right w:val="single" w:sz="4" w:space="0" w:color="auto"/>
             </w:tcBorders>
-            <w:shd w:val="clear" w:color="auto" w:fill="auto"/>
-            <w:noWrap/>
+            <w:shd w:val="clear" w:color="000000" w:fill="C6E0B4"/>
             <w:vAlign w:val="center"/>
             <w:hideMark/>
           </w:tcPr>
           <w:p>
-            <w:r>
-              <w:t>3</w:t>
+            <w:pPr>
+              <w:spacing w:line="240" w:lineRule="auto"/>
+              <w:jc w:val="center"/>
+              <w:rPr>
+                <w:color w:val="000000"/>
+              </w:rPr>
+            </w:pPr>
+            <w:r>
+              <w:rPr>
+                <w:color w:val="000000"/>
+              </w:rPr>
+              <w:t>5</w:t>
             </w:r>
           </w:p>
         </w:tc>
         <w:tc>
           <w:tcPr>
-            <w:tcW w:w="1276" w:type="dxa"/>
+            <w:tcW w:w="1367" w:type="dxa"/>
             <w:tcBorders>
               <w:top w:val="nil"/>
               <w:left w:val="nil"/>
               <w:bottom w:val="single" w:sz="4" w:space="0" w:color="auto"/>
               <w:right w:val="single" w:sz="4" w:space="0" w:color="auto"/>
             </w:tcBorders>
-            <w:shd w:val="clear" w:color="auto" w:fill="auto"/>
-            <w:noWrap/>
+            <w:shd w:val="clear" w:color="000000" w:fill="C6E0B4"/>
             <w:vAlign w:val="center"/>
             <w:hideMark/>
           </w:tcPr>
           <w:p>
-            <w:r>
-              <w:t>12</w:t>
+            <w:pPr>
+              <w:spacing w:line="240" w:lineRule="auto"/>
+              <w:jc w:val="center"/>
+              <w:rPr>
+                <w:color w:val="000000"/>
+              </w:rPr>
+            </w:pPr>
+            <w:r>
+              <w:rPr>
+                <w:color w:val="000000"/>
+              </w:rPr>
+              <w:t>10</w:t>
             </w:r>
           </w:p>
         </w:tc>
         <w:tc>
           <w:tcPr>
-            <w:tcW w:w="4819" w:type="dxa"/>
+            <w:tcW w:w="3532" w:type="dxa"/>
             <w:tcBorders>
               <w:top w:val="nil"/>
               <w:left w:val="nil"/>
               <w:bottom w:val="single" w:sz="4" w:space="0" w:color="auto"/>
               <w:right w:val="single" w:sz="4" w:space="0" w:color="auto"/>
             </w:tcBorders>
-            <w:shd w:val="clear" w:color="auto" w:fill="auto"/>
-            <w:noWrap/>
+            <w:shd w:val="clear" w:color="000000" w:fill="C6E0B4"/>
             <w:vAlign w:val="center"/>
             <w:hideMark/>
           </w:tcPr>
           <w:p>
-            <w:r>
-              <w:t>Fazer uma apresentação de como funcionará o projeto.</w:t>
+            <w:pPr>
+              <w:spacing w:line="240" w:lineRule="auto"/>
+              <w:rPr>
+                <w:color w:val="000000"/>
+              </w:rPr>
+            </w:pPr>
+            <w:r>
+              <w:rPr>
+                <w:color w:val="000000"/>
+              </w:rPr>
+              <w:t>Verificar a opção mais confiável dentro do orçamento.</w:t>
             </w:r>
           </w:p>
         </w:tc>
       </w:tr>
       <w:tr>
         <w:trPr>
-          <w:trHeight w:val="309"/>
+          <w:trHeight w:val="600"/>
+          <w:jc w:val="center"/>
         </w:trPr>
         <w:tc>
           <w:tcPr>
-            <w:tcW w:w="2480" w:type="dxa"/>
+            <w:tcW w:w="3533" w:type="dxa"/>
             <w:tcBorders>
               <w:top w:val="nil"/>
               <w:left w:val="single" w:sz="4" w:space="0" w:color="auto"/>
               <w:bottom w:val="single" w:sz="4" w:space="0" w:color="auto"/>
               <w:right w:val="single" w:sz="4" w:space="0" w:color="auto"/>
             </w:tcBorders>
-            <w:shd w:val="clear" w:color="auto" w:fill="auto"/>
-            <w:noWrap/>
+            <w:shd w:val="clear" w:color="000000" w:fill="C6E0B4"/>
             <w:vAlign w:val="center"/>
             <w:hideMark/>
           </w:tcPr>
           <w:p>
-            <w:r>
-              <w:t>Problemas com sistemas já desenvolvidos</w:t>
+            <w:pPr>
+              <w:spacing w:line="240" w:lineRule="auto"/>
+              <w:rPr>
+                <w:color w:val="000000"/>
+              </w:rPr>
+            </w:pPr>
+            <w:r>
+              <w:rPr>
+                <w:color w:val="000000"/>
+              </w:rPr>
+              <w:t>Uso de imagem indevida entre os usuários</w:t>
             </w:r>
           </w:p>
         </w:tc>
         <w:tc>
           <w:tcPr>
-            <w:tcW w:w="851" w:type="dxa"/>
+            <w:tcW w:w="967" w:type="dxa"/>
             <w:tcBorders>
               <w:top w:val="nil"/>
               <w:left w:val="nil"/>
               <w:bottom w:val="single" w:sz="4" w:space="0" w:color="auto"/>
               <w:right w:val="single" w:sz="4" w:space="0" w:color="auto"/>
             </w:tcBorders>
-            <w:shd w:val="clear" w:color="auto" w:fill="auto"/>
-            <w:noWrap/>
+            <w:shd w:val="clear" w:color="000000" w:fill="C6E0B4"/>
             <w:vAlign w:val="center"/>
             <w:hideMark/>
           </w:tcPr>
           <w:p>
-            <w:r>
+            <w:pPr>
+              <w:spacing w:line="240" w:lineRule="auto"/>
+              <w:jc w:val="center"/>
+              <w:rPr>
+                <w:color w:val="000000"/>
+              </w:rPr>
+            </w:pPr>
+            <w:r>
+              <w:rPr>
+                <w:color w:val="000000"/>
+              </w:rPr>
               <w:t>2</w:t>
             </w:r>
           </w:p>
         </w:tc>
         <w:tc>
           <w:tcPr>
-            <w:tcW w:w="992" w:type="dxa"/>
+            <w:tcW w:w="1061" w:type="dxa"/>
             <w:tcBorders>
               <w:top w:val="nil"/>
               <w:left w:val="nil"/>
               <w:bottom w:val="single" w:sz="4" w:space="0" w:color="auto"/>
               <w:right w:val="single" w:sz="4" w:space="0" w:color="auto"/>
             </w:tcBorders>
-            <w:shd w:val="clear" w:color="auto" w:fill="auto"/>
-            <w:noWrap/>
+            <w:shd w:val="clear" w:color="000000" w:fill="C6E0B4"/>
             <w:vAlign w:val="center"/>
             <w:hideMark/>
           </w:tcPr>
           <w:p>
-            <w:r>
+            <w:pPr>
+              <w:spacing w:line="240" w:lineRule="auto"/>
+              <w:jc w:val="center"/>
+              <w:rPr>
+                <w:color w:val="000000"/>
+              </w:rPr>
+            </w:pPr>
+            <w:r>
+              <w:rPr>
+                <w:color w:val="000000"/>
+              </w:rPr>
               <w:t>5</w:t>
             </w:r>
           </w:p>
         </w:tc>
         <w:tc>
           <w:tcPr>
-            <w:tcW w:w="1276" w:type="dxa"/>
+            <w:tcW w:w="1367" w:type="dxa"/>
             <w:tcBorders>
               <w:top w:val="nil"/>
               <w:left w:val="nil"/>
               <w:bottom w:val="single" w:sz="4" w:space="0" w:color="auto"/>
               <w:right w:val="single" w:sz="4" w:space="0" w:color="auto"/>
             </w:tcBorders>
-            <w:shd w:val="clear" w:color="auto" w:fill="auto"/>
-            <w:noWrap/>
+            <w:shd w:val="clear" w:color="000000" w:fill="C6E0B4"/>
             <w:vAlign w:val="center"/>
             <w:hideMark/>
           </w:tcPr>
           <w:p>
-            <w:r>
+            <w:pPr>
+              <w:spacing w:line="240" w:lineRule="auto"/>
+              <w:jc w:val="center"/>
+              <w:rPr>
+                <w:color w:val="000000"/>
+              </w:rPr>
+            </w:pPr>
+            <w:r>
+              <w:rPr>
+                <w:color w:val="000000"/>
+              </w:rPr>
               <w:t>10</w:t>
             </w:r>
           </w:p>
         </w:tc>
         <w:tc>
           <w:tcPr>
-            <w:tcW w:w="4819" w:type="dxa"/>
+            <w:tcW w:w="3532" w:type="dxa"/>
             <w:tcBorders>
               <w:top w:val="nil"/>
               <w:left w:val="nil"/>
               <w:bottom w:val="single" w:sz="4" w:space="0" w:color="auto"/>
               <w:right w:val="single" w:sz="4" w:space="0" w:color="auto"/>
             </w:tcBorders>
-            <w:shd w:val="clear" w:color="auto" w:fill="auto"/>
-            <w:noWrap/>
+            <w:shd w:val="clear" w:color="000000" w:fill="C6E0B4"/>
             <w:vAlign w:val="center"/>
             <w:hideMark/>
           </w:tcPr>
           <w:p>
-            <w:r>
-              <w:t>Contratação de mais funcionários.</w:t>
+            <w:pPr>
+              <w:spacing w:line="240" w:lineRule="auto"/>
+              <w:rPr>
+                <w:color w:val="000000"/>
+              </w:rPr>
+            </w:pPr>
+            <w:r>
+              <w:rPr>
+                <w:color w:val="000000"/>
+              </w:rPr>
+              <w:t>Estabelecer um documento de termos e condições de uso.</w:t>
             </w:r>
           </w:p>
         </w:tc>
       </w:tr>
       <w:tr>
         <w:trPr>
-          <w:trHeight w:val="309"/>
+          <w:trHeight w:val="900"/>
+          <w:jc w:val="center"/>
         </w:trPr>
         <w:tc>
           <w:tcPr>
-            <w:tcW w:w="2480" w:type="dxa"/>
+            <w:tcW w:w="3533" w:type="dxa"/>
             <w:tcBorders>
               <w:top w:val="nil"/>
               <w:left w:val="single" w:sz="4" w:space="0" w:color="auto"/>
               <w:bottom w:val="single" w:sz="4" w:space="0" w:color="auto"/>
               <w:right w:val="single" w:sz="4" w:space="0" w:color="auto"/>
             </w:tcBorders>
-            <w:shd w:val="clear" w:color="auto" w:fill="auto"/>
-            <w:noWrap/>
+            <w:shd w:val="clear" w:color="000000" w:fill="C6E0B4"/>
             <w:vAlign w:val="center"/>
             <w:hideMark/>
           </w:tcPr>
           <w:p>
-            <w:r>
-              <w:t>Problema de saúde com os funcionários</w:t>
+            <w:pPr>
+              <w:spacing w:line="240" w:lineRule="auto"/>
+              <w:rPr>
+                <w:color w:val="000000"/>
+              </w:rPr>
+            </w:pPr>
+            <w:r>
+              <w:rPr>
+                <w:color w:val="000000"/>
+              </w:rPr>
+              <w:t>Especificações incompatíveis da estação de trabalho</w:t>
             </w:r>
           </w:p>
         </w:tc>
         <w:tc>
           <w:tcPr>
-            <w:tcW w:w="851" w:type="dxa"/>
+            <w:tcW w:w="967" w:type="dxa"/>
             <w:tcBorders>
               <w:top w:val="nil"/>
               <w:left w:val="nil"/>
               <w:bottom w:val="single" w:sz="4" w:space="0" w:color="auto"/>
               <w:right w:val="single" w:sz="4" w:space="0" w:color="auto"/>
             </w:tcBorders>
-            <w:shd w:val="clear" w:color="auto" w:fill="auto"/>
-            <w:noWrap/>
+            <w:shd w:val="clear" w:color="000000" w:fill="C6E0B4"/>
             <w:vAlign w:val="center"/>
             <w:hideMark/>
           </w:tcPr>
           <w:p>
-            <w:r>
-              <w:t>2</w:t>
+            <w:pPr>
+              <w:spacing w:line="240" w:lineRule="auto"/>
+              <w:jc w:val="center"/>
+              <w:rPr>
+                <w:color w:val="000000"/>
+              </w:rPr>
+            </w:pPr>
+            <w:r>
+              <w:rPr>
+                <w:color w:val="000000"/>
+              </w:rPr>
+              <w:t>1</w:t>
             </w:r>
           </w:p>
         </w:tc>
         <w:tc>
           <w:tcPr>
-            <w:tcW w:w="992" w:type="dxa"/>
+            <w:tcW w:w="1061" w:type="dxa"/>
             <w:tcBorders>
               <w:top w:val="nil"/>
               <w:left w:val="nil"/>
               <w:bottom w:val="single" w:sz="4" w:space="0" w:color="auto"/>
               <w:right w:val="single" w:sz="4" w:space="0" w:color="auto"/>
             </w:tcBorders>
-            <w:shd w:val="clear" w:color="auto" w:fill="auto"/>
-            <w:noWrap/>
+            <w:shd w:val="clear" w:color="000000" w:fill="C6E0B4"/>
             <w:vAlign w:val="center"/>
             <w:hideMark/>
           </w:tcPr>
           <w:p>
-            <w:r>
+            <w:pPr>
+              <w:spacing w:line="240" w:lineRule="auto"/>
+              <w:jc w:val="center"/>
+              <w:rPr>
+                <w:color w:val="000000"/>
+              </w:rPr>
+            </w:pPr>
+            <w:r>
+              <w:rPr>
+                <w:color w:val="000000"/>
+              </w:rPr>
               <w:t>5</w:t>
             </w:r>
           </w:p>
         </w:tc>
         <w:tc>
           <w:tcPr>
-            <w:tcW w:w="1276" w:type="dxa"/>
+            <w:tcW w:w="1367" w:type="dxa"/>
             <w:tcBorders>
               <w:top w:val="nil"/>
               <w:left w:val="nil"/>
               <w:bottom w:val="single" w:sz="4" w:space="0" w:color="auto"/>
               <w:right w:val="single" w:sz="4" w:space="0" w:color="auto"/>
             </w:tcBorders>
-            <w:shd w:val="clear" w:color="auto" w:fill="auto"/>
-            <w:noWrap/>
+            <w:shd w:val="clear" w:color="000000" w:fill="C6E0B4"/>
             <w:vAlign w:val="center"/>
             <w:hideMark/>
           </w:tcPr>
           <w:p>
-            <w:r>
-              <w:t>10</w:t>
+            <w:pPr>
+              <w:spacing w:line="240" w:lineRule="auto"/>
+              <w:jc w:val="center"/>
+              <w:rPr>
+                <w:color w:val="000000"/>
+              </w:rPr>
+            </w:pPr>
+            <w:r>
+              <w:rPr>
+                <w:color w:val="000000"/>
+              </w:rPr>
+              <w:t>5</w:t>
             </w:r>
           </w:p>
         </w:tc>
         <w:tc>
           <w:tcPr>
-            <w:tcW w:w="4819" w:type="dxa"/>
+            <w:tcW w:w="3532" w:type="dxa"/>
             <w:tcBorders>
               <w:top w:val="nil"/>
               <w:left w:val="nil"/>
               <w:bottom w:val="single" w:sz="4" w:space="0" w:color="auto"/>
               <w:right w:val="single" w:sz="4" w:space="0" w:color="auto"/>
             </w:tcBorders>
-            <w:shd w:val="clear" w:color="auto" w:fill="auto"/>
-            <w:noWrap/>
+            <w:shd w:val="clear" w:color="000000" w:fill="C6E0B4"/>
             <w:vAlign w:val="center"/>
             <w:hideMark/>
           </w:tcPr>
           <w:p>
-            <w:r>
-              <w:t xml:space="preserve">Incentivar a boa alimentação, exercícios físicos e vacinação. </w:t>
+            <w:pPr>
+              <w:spacing w:line="240" w:lineRule="auto"/>
+              <w:rPr>
+                <w:color w:val="000000"/>
+              </w:rPr>
+            </w:pPr>
+            <w:r>
+              <w:rPr>
+                <w:color w:val="000000"/>
+              </w:rPr>
+              <w:t>Realizar as adequações necessárias de hardware, software e acesso à internet.</w:t>
             </w:r>
           </w:p>
         </w:tc>
       </w:tr>
       <w:tr>
         <w:trPr>
-          <w:trHeight w:val="309"/>
+          <w:trHeight w:val="600"/>
+          <w:jc w:val="center"/>
         </w:trPr>
         <w:tc>
           <w:tcPr>
-            <w:tcW w:w="2480" w:type="dxa"/>
+            <w:tcW w:w="3533" w:type="dxa"/>
             <w:tcBorders>
               <w:top w:val="nil"/>
               <w:left w:val="single" w:sz="4" w:space="0" w:color="auto"/>
               <w:bottom w:val="single" w:sz="4" w:space="0" w:color="auto"/>
               <w:right w:val="single" w:sz="4" w:space="0" w:color="auto"/>
             </w:tcBorders>
-            <w:shd w:val="clear" w:color="auto" w:fill="auto"/>
-            <w:noWrap/>
+            <w:shd w:val="clear" w:color="000000" w:fill="C6E0B4"/>
             <w:vAlign w:val="center"/>
             <w:hideMark/>
           </w:tcPr>
           <w:p>
-            <w:r>
-              <w:t>Tecnologia utilizada</w:t>
+            <w:pPr>
+              <w:spacing w:line="240" w:lineRule="auto"/>
+              <w:rPr>
+                <w:color w:val="000000"/>
+              </w:rPr>
+            </w:pPr>
+            <w:r>
+              <w:rPr>
+                <w:color w:val="000000"/>
+              </w:rPr>
+              <w:t>Indisponibilidade da porta 7777 para os protocolos UDP e TCP</w:t>
             </w:r>
           </w:p>
         </w:tc>
         <w:tc>
           <w:tcPr>
-            <w:tcW w:w="851" w:type="dxa"/>
+            <w:tcW w:w="967" w:type="dxa"/>
             <w:tcBorders>
               <w:top w:val="nil"/>
               <w:left w:val="nil"/>
               <w:bottom w:val="single" w:sz="4" w:space="0" w:color="auto"/>
               <w:right w:val="single" w:sz="4" w:space="0" w:color="auto"/>
             </w:tcBorders>
-            <w:shd w:val="clear" w:color="auto" w:fill="auto"/>
-            <w:noWrap/>
+            <w:shd w:val="clear" w:color="000000" w:fill="C6E0B4"/>
             <w:vAlign w:val="center"/>
             <w:hideMark/>
           </w:tcPr>
           <w:p>
-            <w:r>
-              <w:t>3</w:t>
+            <w:pPr>
+              <w:spacing w:line="240" w:lineRule="auto"/>
+              <w:jc w:val="center"/>
+              <w:rPr>
+                <w:color w:val="000000"/>
+              </w:rPr>
+            </w:pPr>
+            <w:r>
+              <w:rPr>
+                <w:color w:val="000000"/>
+              </w:rPr>
+              <w:t>1</w:t>
             </w:r>
           </w:p>
         </w:tc>
         <w:tc>
           <w:tcPr>
-            <w:tcW w:w="992" w:type="dxa"/>
+            <w:tcW w:w="1061" w:type="dxa"/>
             <w:tcBorders>
               <w:top w:val="nil"/>
               <w:left w:val="nil"/>
               <w:bottom w:val="single" w:sz="4" w:space="0" w:color="auto"/>
               <w:right w:val="single" w:sz="4" w:space="0" w:color="auto"/>
             </w:tcBorders>
-            <w:shd w:val="clear" w:color="auto" w:fill="auto"/>
-            <w:noWrap/>
+            <w:shd w:val="clear" w:color="000000" w:fill="C6E0B4"/>
             <w:vAlign w:val="center"/>
             <w:hideMark/>
           </w:tcPr>
           <w:p>
-            <w:r>
-              <w:t>3</w:t>
+            <w:pPr>
+              <w:spacing w:line="240" w:lineRule="auto"/>
+              <w:jc w:val="center"/>
+              <w:rPr>
+                <w:color w:val="000000"/>
+              </w:rPr>
+            </w:pPr>
+            <w:r>
+              <w:rPr>
+                <w:color w:val="000000"/>
+              </w:rPr>
+              <w:t>5</w:t>
             </w:r>
           </w:p>
         </w:tc>
         <w:tc>
           <w:tcPr>
-            <w:tcW w:w="1276" w:type="dxa"/>
+            <w:tcW w:w="1367" w:type="dxa"/>
             <w:tcBorders>
               <w:top w:val="nil"/>
               <w:left w:val="nil"/>
               <w:bottom w:val="single" w:sz="4" w:space="0" w:color="auto"/>
               <w:right w:val="single" w:sz="4" w:space="0" w:color="auto"/>
             </w:tcBorders>
-            <w:shd w:val="clear" w:color="auto" w:fill="auto"/>
-            <w:noWrap/>
+            <w:shd w:val="clear" w:color="000000" w:fill="C6E0B4"/>
             <w:vAlign w:val="center"/>
             <w:hideMark/>
           </w:tcPr>
           <w:p>
-            <w:r>
-              <w:t>9</w:t>
+            <w:pPr>
+              <w:spacing w:line="240" w:lineRule="auto"/>
+              <w:jc w:val="center"/>
+              <w:rPr>
+                <w:color w:val="000000"/>
+              </w:rPr>
+            </w:pPr>
+            <w:r>
+              <w:rPr>
+                <w:color w:val="000000"/>
+              </w:rPr>
+              <w:t>5</w:t>
             </w:r>
           </w:p>
         </w:tc>
         <w:tc>
           <w:tcPr>
-            <w:tcW w:w="4819" w:type="dxa"/>
+            <w:tcW w:w="3532" w:type="dxa"/>
             <w:tcBorders>
               <w:top w:val="nil"/>
               <w:left w:val="nil"/>
               <w:bottom w:val="single" w:sz="4" w:space="0" w:color="auto"/>
               <w:right w:val="single" w:sz="4" w:space="0" w:color="auto"/>
             </w:tcBorders>
-            <w:shd w:val="clear" w:color="auto" w:fill="auto"/>
-            <w:noWrap/>
+            <w:shd w:val="clear" w:color="000000" w:fill="C6E0B4"/>
             <w:vAlign w:val="center"/>
             <w:hideMark/>
           </w:tcPr>
           <w:p>
-            <w:r>
-              <w:t>Realizar um estudo das tecnologias já usadas pelos sistemas.</w:t>
-            </w:r>
-          </w:p>
-        </w:tc>
-      </w:tr>
-      <w:tr>
-        <w:trPr>
-          <w:trHeight w:val="309"/>
-        </w:trPr>
-        <w:tc>
-          <w:tcPr>
-            <w:tcW w:w="2480" w:type="dxa"/>
-            <w:tcBorders>
-              <w:top w:val="nil"/>
-              <w:left w:val="single" w:sz="4" w:space="0" w:color="auto"/>
-              <w:bottom w:val="single" w:sz="4" w:space="0" w:color="auto"/>
-              <w:right w:val="single" w:sz="4" w:space="0" w:color="auto"/>
-            </w:tcBorders>
-            <w:shd w:val="clear" w:color="auto" w:fill="auto"/>
-            <w:noWrap/>
-            <w:vAlign w:val="center"/>
-            <w:hideMark/>
-          </w:tcPr>
-          <w:p>
-            <w:r>
-              <w:t>Falta de energia</w:t>
-            </w:r>
-          </w:p>
-        </w:tc>
-        <w:tc>
-          <w:tcPr>
-            <w:tcW w:w="851" w:type="dxa"/>
-            <w:tcBorders>
-              <w:top w:val="nil"/>
-              <w:left w:val="nil"/>
-              <w:bottom w:val="single" w:sz="4" w:space="0" w:color="auto"/>
-              <w:right w:val="single" w:sz="4" w:space="0" w:color="auto"/>
-            </w:tcBorders>
-            <w:shd w:val="clear" w:color="auto" w:fill="auto"/>
-            <w:noWrap/>
-            <w:vAlign w:val="center"/>
-            <w:hideMark/>
-          </w:tcPr>
-          <w:p>
-            <w:r>
-              <w:t>2</w:t>
-            </w:r>
-          </w:p>
-        </w:tc>
-        <w:tc>
-          <w:tcPr>
-            <w:tcW w:w="992" w:type="dxa"/>
-            <w:tcBorders>
-              <w:top w:val="nil"/>
-              <w:left w:val="nil"/>
-              <w:bottom w:val="single" w:sz="4" w:space="0" w:color="auto"/>
-              <w:right w:val="single" w:sz="4" w:space="0" w:color="auto"/>
-            </w:tcBorders>
-            <w:shd w:val="clear" w:color="auto" w:fill="auto"/>
-            <w:noWrap/>
-            <w:vAlign w:val="center"/>
-            <w:hideMark/>
-          </w:tcPr>
-          <w:p>
-            <w:r>
-              <w:t>4</w:t>
-            </w:r>
-          </w:p>
-        </w:tc>
-        <w:tc>
-          <w:tcPr>
-            <w:tcW w:w="1276" w:type="dxa"/>
-            <w:tcBorders>
-              <w:top w:val="nil"/>
-              <w:left w:val="nil"/>
-              <w:bottom w:val="single" w:sz="4" w:space="0" w:color="auto"/>
-              <w:right w:val="single" w:sz="4" w:space="0" w:color="auto"/>
-            </w:tcBorders>
-            <w:shd w:val="clear" w:color="auto" w:fill="auto"/>
-            <w:noWrap/>
-            <w:vAlign w:val="center"/>
-            <w:hideMark/>
-          </w:tcPr>
-          <w:p>
-            <w:r>
-              <w:t>8</w:t>
-            </w:r>
-          </w:p>
-        </w:tc>
-        <w:tc>
-          <w:tcPr>
-            <w:tcW w:w="4819" w:type="dxa"/>
-            <w:tcBorders>
-              <w:top w:val="nil"/>
-              <w:left w:val="nil"/>
-              <w:bottom w:val="single" w:sz="4" w:space="0" w:color="auto"/>
-              <w:right w:val="single" w:sz="4" w:space="0" w:color="auto"/>
-            </w:tcBorders>
-            <w:shd w:val="clear" w:color="auto" w:fill="auto"/>
-            <w:noWrap/>
-            <w:vAlign w:val="center"/>
-            <w:hideMark/>
-          </w:tcPr>
-          <w:p>
-            <w:r>
-              <w:t>Contratação/Compra de geradores.</w:t>
-            </w:r>
-          </w:p>
-        </w:tc>
-      </w:tr>
-      <w:tr>
-        <w:trPr>
-          <w:trHeight w:val="309"/>
-        </w:trPr>
-        <w:tc>
-          <w:tcPr>
-            <w:tcW w:w="2480" w:type="dxa"/>
-            <w:tcBorders>
-              <w:top w:val="nil"/>
-              <w:left w:val="single" w:sz="4" w:space="0" w:color="auto"/>
-              <w:bottom w:val="single" w:sz="4" w:space="0" w:color="auto"/>
-              <w:right w:val="single" w:sz="4" w:space="0" w:color="auto"/>
-            </w:tcBorders>
-            <w:shd w:val="clear" w:color="auto" w:fill="auto"/>
-            <w:noWrap/>
-            <w:vAlign w:val="center"/>
-            <w:hideMark/>
-          </w:tcPr>
-          <w:p>
-            <w:r>
-              <w:t>Pagamento pelo cliente</w:t>
-            </w:r>
-          </w:p>
-        </w:tc>
-        <w:tc>
-          <w:tcPr>
-            <w:tcW w:w="851" w:type="dxa"/>
-            <w:tcBorders>
-              <w:top w:val="nil"/>
-              <w:left w:val="nil"/>
-              <w:bottom w:val="single" w:sz="4" w:space="0" w:color="auto"/>
-              <w:right w:val="single" w:sz="4" w:space="0" w:color="auto"/>
-            </w:tcBorders>
-            <w:shd w:val="clear" w:color="auto" w:fill="auto"/>
-            <w:noWrap/>
-            <w:vAlign w:val="center"/>
-            <w:hideMark/>
-          </w:tcPr>
-          <w:p>
-            <w:r>
-              <w:t>2</w:t>
-            </w:r>
-          </w:p>
-        </w:tc>
-        <w:tc>
-          <w:tcPr>
-            <w:tcW w:w="992" w:type="dxa"/>
-            <w:tcBorders>
-              <w:top w:val="nil"/>
-              <w:left w:val="nil"/>
-              <w:bottom w:val="single" w:sz="4" w:space="0" w:color="auto"/>
-              <w:right w:val="single" w:sz="4" w:space="0" w:color="auto"/>
-            </w:tcBorders>
-            <w:shd w:val="clear" w:color="auto" w:fill="auto"/>
-            <w:noWrap/>
-            <w:vAlign w:val="center"/>
-            <w:hideMark/>
-          </w:tcPr>
-          <w:p>
-            <w:r>
-              <w:t>3</w:t>
-            </w:r>
-          </w:p>
-        </w:tc>
-        <w:tc>
-          <w:tcPr>
-            <w:tcW w:w="1276" w:type="dxa"/>
-            <w:tcBorders>
-              <w:top w:val="nil"/>
-              <w:left w:val="nil"/>
-              <w:bottom w:val="single" w:sz="4" w:space="0" w:color="auto"/>
-              <w:right w:val="single" w:sz="4" w:space="0" w:color="auto"/>
-            </w:tcBorders>
-            <w:shd w:val="clear" w:color="auto" w:fill="auto"/>
-            <w:noWrap/>
-            <w:vAlign w:val="center"/>
-            <w:hideMark/>
-          </w:tcPr>
-          <w:p>
-            <w:r>
-              <w:t>6</w:t>
-            </w:r>
-          </w:p>
-        </w:tc>
-        <w:tc>
-          <w:tcPr>
-            <w:tcW w:w="4819" w:type="dxa"/>
-            <w:tcBorders>
-              <w:top w:val="nil"/>
-              <w:left w:val="nil"/>
-              <w:bottom w:val="single" w:sz="4" w:space="0" w:color="auto"/>
-              <w:right w:val="single" w:sz="4" w:space="0" w:color="auto"/>
-            </w:tcBorders>
-            <w:shd w:val="clear" w:color="auto" w:fill="auto"/>
-            <w:noWrap/>
-            <w:vAlign w:val="center"/>
-            <w:hideMark/>
-          </w:tcPr>
-          <w:p>
-            <w:r>
-              <w:t>Reservar dinheiro para pagamento dos funcionários.</w:t>
-            </w:r>
-          </w:p>
-        </w:tc>
-      </w:tr>
-      <w:tr>
-        <w:trPr>
-          <w:trHeight w:val="309"/>
-        </w:trPr>
-        <w:tc>
-          <w:tcPr>
-            <w:tcW w:w="2480" w:type="dxa"/>
-            <w:tcBorders>
-              <w:top w:val="nil"/>
-              <w:left w:val="single" w:sz="4" w:space="0" w:color="auto"/>
-              <w:bottom w:val="single" w:sz="4" w:space="0" w:color="auto"/>
-              <w:right w:val="single" w:sz="4" w:space="0" w:color="auto"/>
-            </w:tcBorders>
-            <w:shd w:val="clear" w:color="auto" w:fill="auto"/>
-            <w:noWrap/>
-            <w:vAlign w:val="center"/>
-            <w:hideMark/>
-          </w:tcPr>
-          <w:p>
-            <w:r>
-              <w:t>Catástrofe Naturais</w:t>
-            </w:r>
-          </w:p>
-        </w:tc>
-        <w:tc>
-          <w:tcPr>
-            <w:tcW w:w="851" w:type="dxa"/>
-            <w:tcBorders>
-              <w:top w:val="nil"/>
-              <w:left w:val="nil"/>
-              <w:bottom w:val="single" w:sz="4" w:space="0" w:color="auto"/>
-              <w:right w:val="single" w:sz="4" w:space="0" w:color="auto"/>
-            </w:tcBorders>
-            <w:shd w:val="clear" w:color="auto" w:fill="auto"/>
-            <w:noWrap/>
-            <w:vAlign w:val="center"/>
-            <w:hideMark/>
-          </w:tcPr>
-          <w:p>
-            <w:r>
-              <w:t>1</w:t>
-            </w:r>
-          </w:p>
-        </w:tc>
-        <w:tc>
-          <w:tcPr>
-            <w:tcW w:w="992" w:type="dxa"/>
-            <w:tcBorders>
-              <w:top w:val="nil"/>
-              <w:left w:val="nil"/>
-              <w:bottom w:val="single" w:sz="4" w:space="0" w:color="auto"/>
-              <w:right w:val="single" w:sz="4" w:space="0" w:color="auto"/>
-            </w:tcBorders>
-            <w:shd w:val="clear" w:color="auto" w:fill="auto"/>
-            <w:noWrap/>
-            <w:vAlign w:val="center"/>
-            <w:hideMark/>
-          </w:tcPr>
-          <w:p>
-            <w:r>
-              <w:t>5</w:t>
-            </w:r>
-          </w:p>
-        </w:tc>
-        <w:tc>
-          <w:tcPr>
-            <w:tcW w:w="1276" w:type="dxa"/>
-            <w:tcBorders>
-              <w:top w:val="nil"/>
-              <w:left w:val="nil"/>
-              <w:bottom w:val="single" w:sz="4" w:space="0" w:color="auto"/>
-              <w:right w:val="single" w:sz="4" w:space="0" w:color="auto"/>
-            </w:tcBorders>
-            <w:shd w:val="clear" w:color="auto" w:fill="auto"/>
-            <w:noWrap/>
-            <w:vAlign w:val="center"/>
-            <w:hideMark/>
-          </w:tcPr>
-          <w:p>
-            <w:r>
-              <w:t>5</w:t>
-            </w:r>
-          </w:p>
-        </w:tc>
-        <w:tc>
-          <w:tcPr>
-            <w:tcW w:w="4819" w:type="dxa"/>
-            <w:tcBorders>
-              <w:top w:val="nil"/>
-              <w:left w:val="nil"/>
-              <w:bottom w:val="single" w:sz="4" w:space="0" w:color="auto"/>
-              <w:right w:val="single" w:sz="4" w:space="0" w:color="auto"/>
-            </w:tcBorders>
-            <w:shd w:val="clear" w:color="auto" w:fill="auto"/>
-            <w:noWrap/>
-            <w:vAlign w:val="center"/>
-            <w:hideMark/>
-          </w:tcPr>
-          <w:p>
-            <w:r>
-              <w:t>Servidor ter uma sala própria e backups guardados em lugares seguros e distintos.</w:t>
-            </w:r>
-          </w:p>
-        </w:tc>
-      </w:tr>
-      <w:tr>
-        <w:trPr>
-          <w:trHeight w:val="309"/>
-        </w:trPr>
-        <w:tc>
-          <w:tcPr>
-            <w:tcW w:w="2480" w:type="dxa"/>
-            <w:tcBorders>
-              <w:top w:val="nil"/>
-              <w:left w:val="single" w:sz="4" w:space="0" w:color="auto"/>
-              <w:bottom w:val="single" w:sz="4" w:space="0" w:color="auto"/>
-              <w:right w:val="single" w:sz="4" w:space="0" w:color="auto"/>
-            </w:tcBorders>
-            <w:shd w:val="clear" w:color="auto" w:fill="auto"/>
-            <w:noWrap/>
-            <w:vAlign w:val="center"/>
-            <w:hideMark/>
-          </w:tcPr>
-          <w:p>
-            <w:r>
-              <w:lastRenderedPageBreak/>
-              <w:t>Perda de dados</w:t>
-            </w:r>
-          </w:p>
-        </w:tc>
-        <w:tc>
-          <w:tcPr>
-            <w:tcW w:w="851" w:type="dxa"/>
-            <w:tcBorders>
-              <w:top w:val="nil"/>
-              <w:left w:val="nil"/>
-              <w:bottom w:val="single" w:sz="4" w:space="0" w:color="auto"/>
-              <w:right w:val="single" w:sz="4" w:space="0" w:color="auto"/>
-            </w:tcBorders>
-            <w:shd w:val="clear" w:color="auto" w:fill="auto"/>
-            <w:noWrap/>
-            <w:vAlign w:val="center"/>
-            <w:hideMark/>
-          </w:tcPr>
-          <w:p>
-            <w:r>
-              <w:t>1</w:t>
-            </w:r>
-          </w:p>
-        </w:tc>
-        <w:tc>
-          <w:tcPr>
-            <w:tcW w:w="992" w:type="dxa"/>
-            <w:tcBorders>
-              <w:top w:val="nil"/>
-              <w:left w:val="nil"/>
-              <w:bottom w:val="single" w:sz="4" w:space="0" w:color="auto"/>
-              <w:right w:val="single" w:sz="4" w:space="0" w:color="auto"/>
-            </w:tcBorders>
-            <w:shd w:val="clear" w:color="auto" w:fill="auto"/>
-            <w:noWrap/>
-            <w:vAlign w:val="center"/>
-            <w:hideMark/>
-          </w:tcPr>
-          <w:p>
-            <w:r>
-              <w:t>5</w:t>
-            </w:r>
-          </w:p>
-        </w:tc>
-        <w:tc>
-          <w:tcPr>
-            <w:tcW w:w="1276" w:type="dxa"/>
-            <w:tcBorders>
-              <w:top w:val="nil"/>
-              <w:left w:val="nil"/>
-              <w:bottom w:val="single" w:sz="4" w:space="0" w:color="auto"/>
-              <w:right w:val="single" w:sz="4" w:space="0" w:color="auto"/>
-            </w:tcBorders>
-            <w:shd w:val="clear" w:color="auto" w:fill="auto"/>
-            <w:noWrap/>
-            <w:vAlign w:val="center"/>
-            <w:hideMark/>
-          </w:tcPr>
-          <w:p>
-            <w:r>
-              <w:t>5</w:t>
-            </w:r>
-          </w:p>
-        </w:tc>
-        <w:tc>
-          <w:tcPr>
-            <w:tcW w:w="4819" w:type="dxa"/>
-            <w:tcBorders>
-              <w:top w:val="nil"/>
-              <w:left w:val="nil"/>
-              <w:bottom w:val="single" w:sz="4" w:space="0" w:color="auto"/>
-              <w:right w:val="single" w:sz="4" w:space="0" w:color="auto"/>
-            </w:tcBorders>
-            <w:shd w:val="clear" w:color="auto" w:fill="auto"/>
-            <w:noWrap/>
-            <w:vAlign w:val="center"/>
-            <w:hideMark/>
-          </w:tcPr>
-          <w:p>
-            <w:r>
-              <w:t>Fazer backup diariamente.</w:t>
+            <w:pPr>
+              <w:spacing w:line="240" w:lineRule="auto"/>
+              <w:rPr>
+                <w:color w:val="000000"/>
+              </w:rPr>
+            </w:pPr>
+            <w:r>
+              <w:rPr>
+                <w:color w:val="000000"/>
+              </w:rPr>
+              <w:t>Realizar a configuração necessária para a operação.</w:t>
             </w:r>
           </w:p>
         </w:tc>
       </w:tr>
     </w:tbl>
     <w:p>
-      <w:r>
-        <w:t>Indicar os</w:t>
-      </w:r>
-      <w:r>
-        <w:t xml:space="preserve"> riscos envolvidos no projeto</w:t>
-      </w:r>
-      <w:r>
-        <w:t xml:space="preserve">. Utilizar </w:t>
-      </w:r>
-      <w:r>
-        <w:t xml:space="preserve">uma Matriz de Risco conforme definido no </w:t>
-      </w:r>
-      <w:proofErr w:type="spellStart"/>
-      <w:r>
-        <w:t>PMBo</w:t>
-      </w:r>
-      <w:r>
-        <w:t>K</w:t>
-      </w:r>
-      <w:proofErr w:type="spellEnd"/>
-      <w:r>
-        <w:t>. Veja exemplo a seguir.</w:t>
-      </w:r>
-    </w:p>
-    <w:p>
-      <w:r>
-        <w:br w:type="page"/>
-      </w:r>
+      <w:pPr>
+        <w:spacing w:after="200" w:line="276" w:lineRule="auto"/>
+        <w:rPr>
+          <w:rFonts w:ascii="Calibri" w:eastAsia="Calibri" w:hAnsi="Calibri" w:cs="Calibri"/>
+        </w:rPr>
+      </w:pPr>
     </w:p>
     <w:tbl>
       <w:tblPr>
-        <w:tblpPr w:leftFromText="141" w:rightFromText="141" w:vertAnchor="text" w:horzAnchor="page" w:tblpX="4215" w:tblpY="-607"/>
-        <w:tblOverlap w:val="never"/>
-        <w:tblW w:w="3045" w:type="dxa"/>
+        <w:tblW w:w="3140" w:type="dxa"/>
+        <w:jc w:val="center"/>
         <w:tblCellMar>
           <w:left w:w="70" w:type="dxa"/>
           <w:right w:w="70" w:type="dxa"/>
@@ -3993,32 +4416,117 @@
         <w:tblLook w:val="04A0" w:firstRow="1" w:lastRow="0" w:firstColumn="1" w:lastColumn="0" w:noHBand="0" w:noVBand="1"/>
       </w:tblPr>
       <w:tblGrid>
-        <w:gridCol w:w="1410"/>
-        <w:gridCol w:w="2371"/>
+        <w:gridCol w:w="1450"/>
+        <w:gridCol w:w="1997"/>
       </w:tblGrid>
       <w:tr>
         <w:trPr>
-          <w:trHeight w:val="375"/>
+          <w:trHeight w:val="330"/>
+          <w:jc w:val="center"/>
         </w:trPr>
         <w:tc>
           <w:tcPr>
-            <w:tcW w:w="3045" w:type="dxa"/>
+            <w:tcW w:w="3140" w:type="dxa"/>
             <w:gridSpan w:val="2"/>
             <w:tcBorders>
-              <w:top w:val="single" w:sz="4" w:space="0" w:color="auto"/>
-              <w:left w:val="single" w:sz="4" w:space="0" w:color="auto"/>
-              <w:bottom w:val="single" w:sz="4" w:space="0" w:color="auto"/>
-              <w:right w:val="single" w:sz="4" w:space="0" w:color="auto"/>
+              <w:top w:val="single" w:sz="8" w:space="0" w:color="auto"/>
+              <w:left w:val="single" w:sz="8" w:space="0" w:color="auto"/>
+              <w:bottom w:val="single" w:sz="8" w:space="0" w:color="auto"/>
+              <w:right w:val="single" w:sz="8" w:space="0" w:color="000000"/>
+            </w:tcBorders>
+            <w:shd w:val="clear" w:color="000000" w:fill="548235"/>
+            <w:vAlign w:val="center"/>
+            <w:hideMark/>
+          </w:tcPr>
+          <w:p>
+            <w:pPr>
+              <w:spacing w:line="240" w:lineRule="auto"/>
+              <w:jc w:val="center"/>
+              <w:rPr>
+                <w:b/>
+                <w:bCs/>
+                <w:color w:val="000000"/>
+              </w:rPr>
+            </w:pPr>
+            <w:r>
+              <w:rPr>
+                <w:b/>
+                <w:bCs/>
+                <w:color w:val="000000"/>
+              </w:rPr>
+              <w:t>Probabilidade e Impacto</w:t>
+            </w:r>
+          </w:p>
+        </w:tc>
+      </w:tr>
+      <w:tr>
+        <w:trPr>
+          <w:trHeight w:val="330"/>
+          <w:jc w:val="center"/>
+        </w:trPr>
+        <w:tc>
+          <w:tcPr>
+            <w:tcW w:w="760" w:type="dxa"/>
+            <w:tcBorders>
+              <w:top w:val="nil"/>
+              <w:left w:val="single" w:sz="8" w:space="0" w:color="auto"/>
+              <w:bottom w:val="single" w:sz="8" w:space="0" w:color="auto"/>
+              <w:right w:val="single" w:sz="8" w:space="0" w:color="auto"/>
             </w:tcBorders>
             <w:shd w:val="clear" w:color="000000" w:fill="A9D08E"/>
-            <w:noWrap/>
             <w:vAlign w:val="center"/>
             <w:hideMark/>
           </w:tcPr>
           <w:p>
-            <w:r>
-              <w:lastRenderedPageBreak/>
-              <w:t>Probabilidade e Impacto</w:t>
+            <w:pPr>
+              <w:spacing w:line="240" w:lineRule="auto"/>
+              <w:jc w:val="center"/>
+              <w:rPr>
+                <w:b/>
+                <w:bCs/>
+                <w:color w:val="000000"/>
+              </w:rPr>
+            </w:pPr>
+            <w:r>
+              <w:rPr>
+                <w:b/>
+                <w:bCs/>
+                <w:color w:val="000000"/>
+              </w:rPr>
+              <w:t>Valor</w:t>
+            </w:r>
+          </w:p>
+        </w:tc>
+        <w:tc>
+          <w:tcPr>
+            <w:tcW w:w="2380" w:type="dxa"/>
+            <w:tcBorders>
+              <w:top w:val="nil"/>
+              <w:left w:val="nil"/>
+              <w:bottom w:val="single" w:sz="8" w:space="0" w:color="auto"/>
+              <w:right w:val="single" w:sz="8" w:space="0" w:color="auto"/>
+            </w:tcBorders>
+            <w:shd w:val="clear" w:color="000000" w:fill="A9D08E"/>
+            <w:vAlign w:val="center"/>
+            <w:hideMark/>
+          </w:tcPr>
+          <w:p>
+            <w:pPr>
+              <w:spacing w:line="240" w:lineRule="auto"/>
+              <w:jc w:val="center"/>
+              <w:rPr>
+                <w:b/>
+                <w:bCs/>
+                <w:color w:val="000000"/>
+              </w:rPr>
+            </w:pPr>
+            <w:r>
+              <w:rPr>
+                <w:b/>
+                <w:bCs/>
+                <w:color w:val="000000"/>
+              </w:rPr>
+              <w:t>Descrição</w:t>
             </w:r>
           </w:p>
         </w:tc>
@@ -4026,44 +4534,63 @@
       <w:tr>
         <w:trPr>
           <w:trHeight w:val="315"/>
+          <w:jc w:val="center"/>
         </w:trPr>
         <w:tc>
           <w:tcPr>
-            <w:tcW w:w="674" w:type="dxa"/>
+            <w:tcW w:w="760" w:type="dxa"/>
             <w:tcBorders>
               <w:top w:val="nil"/>
-              <w:left w:val="single" w:sz="4" w:space="0" w:color="auto"/>
-              <w:bottom w:val="single" w:sz="4" w:space="0" w:color="auto"/>
-              <w:right w:val="single" w:sz="4" w:space="0" w:color="auto"/>
+              <w:left w:val="single" w:sz="8" w:space="0" w:color="auto"/>
+              <w:bottom w:val="single" w:sz="8" w:space="0" w:color="auto"/>
+              <w:right w:val="single" w:sz="8" w:space="0" w:color="auto"/>
             </w:tcBorders>
             <w:shd w:val="clear" w:color="000000" w:fill="C6E0B4"/>
-            <w:noWrap/>
             <w:vAlign w:val="center"/>
             <w:hideMark/>
           </w:tcPr>
           <w:p>
-            <w:r>
-              <w:t>Valor</w:t>
+            <w:pPr>
+              <w:spacing w:line="240" w:lineRule="auto"/>
+              <w:jc w:val="center"/>
+              <w:rPr>
+                <w:color w:val="000000"/>
+              </w:rPr>
+            </w:pPr>
+            <w:r>
+              <w:rPr>
+                <w:color w:val="000000"/>
+              </w:rPr>
+              <w:t>1</w:t>
             </w:r>
           </w:p>
         </w:tc>
         <w:tc>
           <w:tcPr>
-            <w:tcW w:w="2371" w:type="dxa"/>
+            <w:tcW w:w="2380" w:type="dxa"/>
             <w:tcBorders>
               <w:top w:val="nil"/>
               <w:left w:val="nil"/>
-              <w:bottom w:val="single" w:sz="4" w:space="0" w:color="auto"/>
-              <w:right w:val="single" w:sz="4" w:space="0" w:color="auto"/>
+              <w:bottom w:val="single" w:sz="8" w:space="0" w:color="auto"/>
+              <w:right w:val="single" w:sz="8" w:space="0" w:color="auto"/>
             </w:tcBorders>
             <w:shd w:val="clear" w:color="000000" w:fill="C6E0B4"/>
-            <w:noWrap/>
             <w:vAlign w:val="center"/>
             <w:hideMark/>
           </w:tcPr>
           <w:p>
-            <w:r>
-              <w:t>Descrição</w:t>
+            <w:pPr>
+              <w:spacing w:line="240" w:lineRule="auto"/>
+              <w:jc w:val="center"/>
+              <w:rPr>
+                <w:color w:val="000000"/>
+              </w:rPr>
+            </w:pPr>
+            <w:r>
+              <w:rPr>
+                <w:color w:val="000000"/>
+              </w:rPr>
+              <w:t>Muito baixa</w:t>
             </w:r>
           </w:p>
         </w:tc>
@@ -4071,44 +4598,63 @@
       <w:tr>
         <w:trPr>
           <w:trHeight w:val="315"/>
+          <w:jc w:val="center"/>
         </w:trPr>
         <w:tc>
           <w:tcPr>
-            <w:tcW w:w="674" w:type="dxa"/>
+            <w:tcW w:w="760" w:type="dxa"/>
             <w:tcBorders>
               <w:top w:val="nil"/>
-              <w:left w:val="single" w:sz="4" w:space="0" w:color="auto"/>
-              <w:bottom w:val="single" w:sz="4" w:space="0" w:color="auto"/>
-              <w:right w:val="single" w:sz="4" w:space="0" w:color="auto"/>
+              <w:left w:val="single" w:sz="8" w:space="0" w:color="auto"/>
+              <w:bottom w:val="single" w:sz="8" w:space="0" w:color="auto"/>
+              <w:right w:val="single" w:sz="8" w:space="0" w:color="auto"/>
             </w:tcBorders>
             <w:shd w:val="clear" w:color="000000" w:fill="C6E0B4"/>
-            <w:noWrap/>
             <w:vAlign w:val="center"/>
             <w:hideMark/>
           </w:tcPr>
           <w:p>
-            <w:r>
-              <w:t>1</w:t>
+            <w:pPr>
+              <w:spacing w:line="240" w:lineRule="auto"/>
+              <w:jc w:val="center"/>
+              <w:rPr>
+                <w:color w:val="000000"/>
+              </w:rPr>
+            </w:pPr>
+            <w:r>
+              <w:rPr>
+                <w:color w:val="000000"/>
+              </w:rPr>
+              <w:t>2</w:t>
             </w:r>
           </w:p>
         </w:tc>
         <w:tc>
           <w:tcPr>
-            <w:tcW w:w="2371" w:type="dxa"/>
+            <w:tcW w:w="2380" w:type="dxa"/>
             <w:tcBorders>
               <w:top w:val="nil"/>
               <w:left w:val="nil"/>
-              <w:bottom w:val="single" w:sz="4" w:space="0" w:color="auto"/>
-              <w:right w:val="single" w:sz="4" w:space="0" w:color="auto"/>
+              <w:bottom w:val="single" w:sz="8" w:space="0" w:color="auto"/>
+              <w:right w:val="single" w:sz="8" w:space="0" w:color="auto"/>
             </w:tcBorders>
             <w:shd w:val="clear" w:color="000000" w:fill="C6E0B4"/>
-            <w:noWrap/>
             <w:vAlign w:val="center"/>
             <w:hideMark/>
           </w:tcPr>
           <w:p>
-            <w:r>
-              <w:t>Muito baixa</w:t>
+            <w:pPr>
+              <w:spacing w:line="240" w:lineRule="auto"/>
+              <w:jc w:val="center"/>
+              <w:rPr>
+                <w:color w:val="000000"/>
+              </w:rPr>
+            </w:pPr>
+            <w:r>
+              <w:rPr>
+                <w:color w:val="000000"/>
+              </w:rPr>
+              <w:t>Baixa</w:t>
             </w:r>
           </w:p>
         </w:tc>
@@ -4116,44 +4662,63 @@
       <w:tr>
         <w:trPr>
           <w:trHeight w:val="315"/>
+          <w:jc w:val="center"/>
         </w:trPr>
         <w:tc>
           <w:tcPr>
-            <w:tcW w:w="674" w:type="dxa"/>
+            <w:tcW w:w="760" w:type="dxa"/>
             <w:tcBorders>
               <w:top w:val="nil"/>
-              <w:left w:val="single" w:sz="4" w:space="0" w:color="auto"/>
-              <w:bottom w:val="single" w:sz="4" w:space="0" w:color="auto"/>
-              <w:right w:val="single" w:sz="4" w:space="0" w:color="auto"/>
+              <w:left w:val="single" w:sz="8" w:space="0" w:color="auto"/>
+              <w:bottom w:val="single" w:sz="8" w:space="0" w:color="auto"/>
+              <w:right w:val="single" w:sz="8" w:space="0" w:color="auto"/>
             </w:tcBorders>
             <w:shd w:val="clear" w:color="000000" w:fill="C6E0B4"/>
-            <w:noWrap/>
             <w:vAlign w:val="center"/>
             <w:hideMark/>
           </w:tcPr>
           <w:p>
-            <w:r>
-              <w:t>2</w:t>
+            <w:pPr>
+              <w:spacing w:line="240" w:lineRule="auto"/>
+              <w:jc w:val="center"/>
+              <w:rPr>
+                <w:color w:val="000000"/>
+              </w:rPr>
+            </w:pPr>
+            <w:r>
+              <w:rPr>
+                <w:color w:val="000000"/>
+              </w:rPr>
+              <w:t>3</w:t>
             </w:r>
           </w:p>
         </w:tc>
         <w:tc>
           <w:tcPr>
-            <w:tcW w:w="2371" w:type="dxa"/>
+            <w:tcW w:w="2380" w:type="dxa"/>
             <w:tcBorders>
               <w:top w:val="nil"/>
               <w:left w:val="nil"/>
-              <w:bottom w:val="single" w:sz="4" w:space="0" w:color="auto"/>
-              <w:right w:val="single" w:sz="4" w:space="0" w:color="auto"/>
+              <w:bottom w:val="single" w:sz="8" w:space="0" w:color="auto"/>
+              <w:right w:val="single" w:sz="8" w:space="0" w:color="auto"/>
             </w:tcBorders>
             <w:shd w:val="clear" w:color="000000" w:fill="C6E0B4"/>
-            <w:noWrap/>
             <w:vAlign w:val="center"/>
             <w:hideMark/>
           </w:tcPr>
           <w:p>
-            <w:r>
-              <w:t>Baixa</w:t>
+            <w:pPr>
+              <w:spacing w:line="240" w:lineRule="auto"/>
+              <w:jc w:val="center"/>
+              <w:rPr>
+                <w:color w:val="000000"/>
+              </w:rPr>
+            </w:pPr>
+            <w:r>
+              <w:rPr>
+                <w:color w:val="000000"/>
+              </w:rPr>
+              <w:t>Média</w:t>
             </w:r>
           </w:p>
         </w:tc>
@@ -4161,44 +4726,63 @@
       <w:tr>
         <w:trPr>
           <w:trHeight w:val="315"/>
+          <w:jc w:val="center"/>
         </w:trPr>
         <w:tc>
           <w:tcPr>
-            <w:tcW w:w="674" w:type="dxa"/>
+            <w:tcW w:w="760" w:type="dxa"/>
             <w:tcBorders>
               <w:top w:val="nil"/>
-              <w:left w:val="single" w:sz="4" w:space="0" w:color="auto"/>
-              <w:bottom w:val="single" w:sz="4" w:space="0" w:color="auto"/>
-              <w:right w:val="single" w:sz="4" w:space="0" w:color="auto"/>
+              <w:left w:val="single" w:sz="8" w:space="0" w:color="auto"/>
+              <w:bottom w:val="single" w:sz="8" w:space="0" w:color="auto"/>
+              <w:right w:val="single" w:sz="8" w:space="0" w:color="auto"/>
             </w:tcBorders>
             <w:shd w:val="clear" w:color="000000" w:fill="C6E0B4"/>
-            <w:noWrap/>
             <w:vAlign w:val="center"/>
             <w:hideMark/>
           </w:tcPr>
           <w:p>
-            <w:r>
-              <w:t>3</w:t>
+            <w:pPr>
+              <w:spacing w:line="240" w:lineRule="auto"/>
+              <w:jc w:val="center"/>
+              <w:rPr>
+                <w:color w:val="000000"/>
+              </w:rPr>
+            </w:pPr>
+            <w:r>
+              <w:rPr>
+                <w:color w:val="000000"/>
+              </w:rPr>
+              <w:t>4</w:t>
             </w:r>
           </w:p>
         </w:tc>
         <w:tc>
           <w:tcPr>
-            <w:tcW w:w="2371" w:type="dxa"/>
+            <w:tcW w:w="2380" w:type="dxa"/>
             <w:tcBorders>
               <w:top w:val="nil"/>
               <w:left w:val="nil"/>
-              <w:bottom w:val="single" w:sz="4" w:space="0" w:color="auto"/>
-              <w:right w:val="single" w:sz="4" w:space="0" w:color="auto"/>
+              <w:bottom w:val="single" w:sz="8" w:space="0" w:color="auto"/>
+              <w:right w:val="single" w:sz="8" w:space="0" w:color="auto"/>
             </w:tcBorders>
             <w:shd w:val="clear" w:color="000000" w:fill="C6E0B4"/>
-            <w:noWrap/>
             <w:vAlign w:val="center"/>
             <w:hideMark/>
           </w:tcPr>
           <w:p>
-            <w:r>
-              <w:t>Média</w:t>
+            <w:pPr>
+              <w:spacing w:line="240" w:lineRule="auto"/>
+              <w:jc w:val="center"/>
+              <w:rPr>
+                <w:color w:val="000000"/>
+              </w:rPr>
+            </w:pPr>
+            <w:r>
+              <w:rPr>
+                <w:color w:val="000000"/>
+              </w:rPr>
+              <w:t>Alta</w:t>
             </w:r>
           </w:p>
         </w:tc>
@@ -4206,97 +4790,76 @@
       <w:tr>
         <w:trPr>
           <w:trHeight w:val="315"/>
+          <w:jc w:val="center"/>
         </w:trPr>
         <w:tc>
           <w:tcPr>
-            <w:tcW w:w="674" w:type="dxa"/>
+            <w:tcW w:w="760" w:type="dxa"/>
             <w:tcBorders>
               <w:top w:val="nil"/>
-              <w:left w:val="single" w:sz="4" w:space="0" w:color="auto"/>
-              <w:bottom w:val="single" w:sz="4" w:space="0" w:color="auto"/>
-              <w:right w:val="single" w:sz="4" w:space="0" w:color="auto"/>
+              <w:left w:val="single" w:sz="8" w:space="0" w:color="auto"/>
+              <w:bottom w:val="single" w:sz="8" w:space="0" w:color="auto"/>
+              <w:right w:val="single" w:sz="8" w:space="0" w:color="auto"/>
             </w:tcBorders>
             <w:shd w:val="clear" w:color="000000" w:fill="C6E0B4"/>
-            <w:noWrap/>
             <w:vAlign w:val="center"/>
             <w:hideMark/>
           </w:tcPr>
           <w:p>
-            <w:r>
-              <w:t>4</w:t>
+            <w:pPr>
+              <w:spacing w:line="240" w:lineRule="auto"/>
+              <w:jc w:val="center"/>
+              <w:rPr>
+                <w:color w:val="000000"/>
+              </w:rPr>
+            </w:pPr>
+            <w:r>
+              <w:rPr>
+                <w:color w:val="000000"/>
+              </w:rPr>
+              <w:t>5</w:t>
             </w:r>
           </w:p>
         </w:tc>
         <w:tc>
           <w:tcPr>
-            <w:tcW w:w="2371" w:type="dxa"/>
+            <w:tcW w:w="2380" w:type="dxa"/>
             <w:tcBorders>
               <w:top w:val="nil"/>
               <w:left w:val="nil"/>
-              <w:bottom w:val="single" w:sz="4" w:space="0" w:color="auto"/>
-              <w:right w:val="single" w:sz="4" w:space="0" w:color="auto"/>
+              <w:bottom w:val="single" w:sz="8" w:space="0" w:color="auto"/>
+              <w:right w:val="single" w:sz="8" w:space="0" w:color="auto"/>
             </w:tcBorders>
             <w:shd w:val="clear" w:color="000000" w:fill="C6E0B4"/>
-            <w:noWrap/>
             <w:vAlign w:val="center"/>
             <w:hideMark/>
           </w:tcPr>
           <w:p>
-            <w:r>
-              <w:t>Alta</w:t>
-            </w:r>
-          </w:p>
-        </w:tc>
-      </w:tr>
-      <w:tr>
-        <w:trPr>
-          <w:trHeight w:val="315"/>
-        </w:trPr>
-        <w:tc>
-          <w:tcPr>
-            <w:tcW w:w="674" w:type="dxa"/>
-            <w:tcBorders>
-              <w:top w:val="nil"/>
-              <w:left w:val="single" w:sz="4" w:space="0" w:color="auto"/>
-              <w:bottom w:val="single" w:sz="4" w:space="0" w:color="auto"/>
-              <w:right w:val="single" w:sz="4" w:space="0" w:color="auto"/>
-            </w:tcBorders>
-            <w:shd w:val="clear" w:color="000000" w:fill="C6E0B4"/>
-            <w:noWrap/>
-            <w:vAlign w:val="center"/>
-            <w:hideMark/>
-          </w:tcPr>
-          <w:p>
-            <w:r>
-              <w:t>5</w:t>
-            </w:r>
-          </w:p>
-        </w:tc>
-        <w:tc>
-          <w:tcPr>
-            <w:tcW w:w="2371" w:type="dxa"/>
-            <w:tcBorders>
-              <w:top w:val="nil"/>
-              <w:left w:val="nil"/>
-              <w:bottom w:val="single" w:sz="4" w:space="0" w:color="auto"/>
-              <w:right w:val="single" w:sz="4" w:space="0" w:color="auto"/>
-            </w:tcBorders>
-            <w:shd w:val="clear" w:color="000000" w:fill="C6E0B4"/>
-            <w:noWrap/>
-            <w:vAlign w:val="center"/>
-            <w:hideMark/>
-          </w:tcPr>
-          <w:p>
-            <w:r>
+            <w:pPr>
+              <w:spacing w:line="240" w:lineRule="auto"/>
+              <w:jc w:val="center"/>
+              <w:rPr>
+                <w:color w:val="000000"/>
+              </w:rPr>
+            </w:pPr>
+            <w:r>
+              <w:rPr>
+                <w:color w:val="000000"/>
+              </w:rPr>
               <w:t>Muito alta</w:t>
             </w:r>
           </w:p>
         </w:tc>
       </w:tr>
     </w:tbl>
-    <w:p/>
-    <w:p/>
-    <w:p/>
+    <w:p>
+      <w:pPr>
+        <w:spacing w:after="200" w:line="276" w:lineRule="auto"/>
+        <w:rPr>
+          <w:rFonts w:ascii="Calibri" w:eastAsia="Calibri" w:hAnsi="Calibri" w:cs="Calibri"/>
+        </w:rPr>
+      </w:pPr>
+    </w:p>
     <w:p>
       <w:pPr>
         <w:pStyle w:val="Ttulo"/>
@@ -4316,21 +4879,35 @@
       <w:pPr>
         <w:pStyle w:val="Ttulo"/>
       </w:pPr>
+      <w:r>
+        <w:t xml:space="preserve">4.  </w:t>
+      </w:r>
+      <w:r>
+        <w:t>Análise de Requisitos</w:t>
+      </w:r>
     </w:p>
     <w:p>
       <w:pPr>
         <w:pStyle w:val="Ttulo"/>
       </w:pPr>
+      <w:bookmarkStart w:id="13" w:name="_GoBack"/>
+      <w:bookmarkEnd w:id="13"/>
     </w:p>
     <w:p>
       <w:pPr>
         <w:pStyle w:val="Ttulo"/>
       </w:pPr>
       <w:r>
-        <w:t xml:space="preserve">4.  </w:t>
-      </w:r>
-      <w:r>
-        <w:t>Análise de Requisitos</w:t>
+        <w:t>4</w:t>
+      </w:r>
+      <w:r>
+        <w:t xml:space="preserve">.1 </w:t>
+      </w:r>
+      <w:r>
+        <w:t>Descrição da t</w:t>
+      </w:r>
+      <w:r>
+        <w:t>écnica utilizada para levantamento dos requisitos</w:t>
       </w:r>
     </w:p>
     <w:p>
@@ -4343,28 +4920,7 @@
         <w:pStyle w:val="Ttulo"/>
       </w:pPr>
       <w:r>
-        <w:t>4</w:t>
-      </w:r>
-      <w:r>
-        <w:t xml:space="preserve">.1 </w:t>
-      </w:r>
-      <w:r>
-        <w:t>Descrição da t</w:t>
-      </w:r>
-      <w:r>
-        <w:t>écnica utilizada para levantamento dos requisitos</w:t>
-      </w:r>
-    </w:p>
-    <w:p>
-      <w:pPr>
-        <w:pStyle w:val="Ttulo"/>
-      </w:pPr>
-    </w:p>
-    <w:p>
-      <w:pPr>
-        <w:pStyle w:val="Ttulo"/>
-      </w:pPr>
-      <w:r>
+        <w:lastRenderedPageBreak/>
         <w:t xml:space="preserve">    </w:t>
       </w:r>
       <w:r>
@@ -4526,7 +5082,6 @@
         <w:pStyle w:val="Texto"/>
       </w:pPr>
       <w:r>
-        <w:lastRenderedPageBreak/>
         <w:t>3.1.1 Comunicação</w:t>
       </w:r>
     </w:p>
@@ -4535,7 +5090,6 @@
         <w:pStyle w:val="Texto"/>
         <w:ind w:left="709"/>
       </w:pPr>
-      <w:proofErr w:type="gramStart"/>
       <w:r>
         <w:t xml:space="preserve">3.1.1.1 </w:t>
       </w:r>
@@ -4544,15 +5098,7 @@
           <w:b/>
           <w:bCs/>
         </w:rPr>
-        <w:t>Ouvir</w:t>
-      </w:r>
-      <w:proofErr w:type="gramEnd"/>
-      <w:r>
-        <w:rPr>
-          <w:b/>
-          <w:bCs/>
-        </w:rPr>
-        <w:t xml:space="preserve"> outros usuários presentes</w:t>
+        <w:t>Ouvir outros usuários presentes</w:t>
       </w:r>
     </w:p>
     <w:p>
@@ -4813,6 +5359,7 @@
           </w:p>
           <w:p>
             <w:r>
+              <w:lastRenderedPageBreak/>
               <w:t>4 – O recurso “</w:t>
             </w:r>
             <w:proofErr w:type="spellStart"/>
@@ -4909,6 +5456,7 @@
                 <w:b/>
                 <w:color w:val="000000"/>
               </w:rPr>
+              <w:lastRenderedPageBreak/>
               <w:t>Pós-Condição</w:t>
             </w:r>
           </w:p>
@@ -5042,13 +5590,8 @@
             <w:vAlign w:val="center"/>
           </w:tcPr>
           <w:p>
-            <w:proofErr w:type="spellStart"/>
-            <w:r>
-              <w:t>Feed</w:t>
-            </w:r>
-            <w:proofErr w:type="spellEnd"/>
-            <w:r>
-              <w:t xml:space="preserve"> de áudio originado na instância remota é capturado</w:t>
+            <w:r>
+              <w:t>Feed de áudio originado na instância remota é capturado</w:t>
             </w:r>
           </w:p>
         </w:tc>
@@ -5085,13 +5628,8 @@
             <w:hideMark/>
           </w:tcPr>
           <w:p>
-            <w:proofErr w:type="spellStart"/>
-            <w:r>
-              <w:t>Feed</w:t>
-            </w:r>
-            <w:proofErr w:type="spellEnd"/>
-            <w:r>
-              <w:t xml:space="preserve"> de áudio é compactado</w:t>
+            <w:r>
+              <w:t>Feed de áudio é compactado</w:t>
             </w:r>
           </w:p>
         </w:tc>
@@ -5127,13 +5665,8 @@
             <w:vAlign w:val="center"/>
           </w:tcPr>
           <w:p>
-            <w:proofErr w:type="spellStart"/>
-            <w:r>
-              <w:t>Feed</w:t>
-            </w:r>
-            <w:proofErr w:type="spellEnd"/>
-            <w:r>
-              <w:t xml:space="preserve"> de áudio é transmitido diretamente para a instância local via UDP</w:t>
+            <w:r>
+              <w:t>Feed de áudio é transmitido diretamente para a instância local via UDP</w:t>
             </w:r>
           </w:p>
         </w:tc>
@@ -5156,13 +5689,8 @@
             <w:vAlign w:val="center"/>
           </w:tcPr>
           <w:p>
-            <w:proofErr w:type="spellStart"/>
-            <w:r>
-              <w:t>Feed</w:t>
-            </w:r>
-            <w:proofErr w:type="spellEnd"/>
-            <w:r>
-              <w:t xml:space="preserve"> de áudio é recebido</w:t>
+            <w:r>
+              <w:t>Feed de áudio é recebido</w:t>
             </w:r>
           </w:p>
         </w:tc>
@@ -5198,13 +5726,8 @@
             <w:vAlign w:val="center"/>
           </w:tcPr>
           <w:p>
-            <w:proofErr w:type="spellStart"/>
-            <w:r>
-              <w:t>Feed</w:t>
-            </w:r>
-            <w:proofErr w:type="spellEnd"/>
-            <w:r>
-              <w:t xml:space="preserve"> de áudio é reproduzido pelo sistema de som</w:t>
+            <w:r>
+              <w:t>Feed de áudio é reproduzido pelo sistema de som</w:t>
             </w:r>
           </w:p>
         </w:tc>
@@ -5248,7 +5771,6 @@
           <w:bCs/>
         </w:rPr>
       </w:pPr>
-      <w:proofErr w:type="gramStart"/>
       <w:r>
         <w:lastRenderedPageBreak/>
         <w:t xml:space="preserve">3.1.1.2 </w:t>
@@ -5258,15 +5780,7 @@
           <w:b/>
           <w:bCs/>
         </w:rPr>
-        <w:t>Ver</w:t>
-      </w:r>
-      <w:proofErr w:type="gramEnd"/>
-      <w:r>
-        <w:rPr>
-          <w:b/>
-          <w:bCs/>
-        </w:rPr>
-        <w:t xml:space="preserve"> outros usuários presentes</w:t>
+        <w:t>Ver outros usuários presentes</w:t>
       </w:r>
     </w:p>
     <w:p>
@@ -5274,15 +5788,7 @@
         <w:pStyle w:val="Texto"/>
       </w:pPr>
       <w:r>
-        <w:t xml:space="preserve">Usuário deve poder ver outros usuários que estão na mesma sala. A sequência de ações do sistema abaixo deve ser executada para cada frame capturado </w:t>
-      </w:r>
-      <w:proofErr w:type="gramStart"/>
-      <w:r>
-        <w:t>pela webcam</w:t>
-      </w:r>
-      <w:proofErr w:type="gramEnd"/>
-      <w:r>
-        <w:t>, numa frequência mínima de 24 hertz.</w:t>
+        <w:t>Usuário deve poder ver outros usuários que estão na mesma sala. A sequência de ações do sistema abaixo deve ser executada para cada frame capturado pela webcam, numa frequência mínima de 24 hertz.</w:t>
       </w:r>
     </w:p>
     <w:tbl>
@@ -5600,23 +6106,7 @@
                 <w:bCs/>
                 <w:color w:val="000000"/>
               </w:rPr>
-              <w:t xml:space="preserve"> O </w:t>
-            </w:r>
-            <w:proofErr w:type="spellStart"/>
-            <w:r>
-              <w:rPr>
-                <w:bCs/>
-                <w:color w:val="000000"/>
-              </w:rPr>
-              <w:t>avatar</w:t>
-            </w:r>
-            <w:proofErr w:type="spellEnd"/>
-            <w:r>
-              <w:rPr>
-                <w:bCs/>
-                <w:color w:val="000000"/>
-              </w:rPr>
-              <w:t xml:space="preserve"> do usuário remoto tem sua posição no ambiente virtual da instância local sincronizada com a posição escolhida no ambiente virtual da instância remota;</w:t>
+              <w:t xml:space="preserve"> O avatar do usuário remoto tem sua posição no ambiente virtual da instância local sincronizada com a posição escolhida no ambiente virtual da instância remota;</w:t>
             </w:r>
           </w:p>
           <w:p>
@@ -5634,15 +6124,7 @@
               <w:t xml:space="preserve">2 </w:t>
             </w:r>
             <w:r>
-              <w:t xml:space="preserve">– O rosto do </w:t>
-            </w:r>
-            <w:proofErr w:type="spellStart"/>
-            <w:r>
-              <w:t>avatar</w:t>
-            </w:r>
-            <w:proofErr w:type="spellEnd"/>
-            <w:r>
-              <w:t xml:space="preserve"> do usuário remoto na instância local corresponde à expressão facial do usuário remoto.</w:t>
+              <w:t>– O rosto do avatar do usuário remoto na instância local corresponde à expressão facial do usuário remoto.</w:t>
             </w:r>
           </w:p>
         </w:tc>
@@ -5746,13 +6228,8 @@
           </w:tcPr>
           <w:p>
             <w:r>
-              <w:t xml:space="preserve">Frame capturado </w:t>
-            </w:r>
-            <w:proofErr w:type="gramStart"/>
-            <w:r>
-              <w:t>pela webcam</w:t>
-            </w:r>
-            <w:proofErr w:type="gramEnd"/>
+              <w:t>Frame capturado pela webcam</w:t>
+            </w:r>
           </w:p>
         </w:tc>
       </w:tr>
@@ -5916,15 +6393,7 @@
           </w:tcPr>
           <w:p>
             <w:r>
-              <w:t xml:space="preserve">Mapa de bits do rosto do </w:t>
-            </w:r>
-            <w:proofErr w:type="spellStart"/>
-            <w:r>
-              <w:t>avatar</w:t>
-            </w:r>
-            <w:proofErr w:type="spellEnd"/>
-            <w:r>
-              <w:t xml:space="preserve"> local é atualizado com o frame</w:t>
+              <w:t>Mapa de bits do rosto do avatar local é atualizado com o frame</w:t>
             </w:r>
           </w:p>
         </w:tc>
@@ -6031,15 +6500,7 @@
           </w:tcPr>
           <w:p>
             <w:r>
-              <w:t xml:space="preserve">Mapa de bits do rosto do </w:t>
-            </w:r>
-            <w:proofErr w:type="spellStart"/>
-            <w:r>
-              <w:t>avatar</w:t>
-            </w:r>
-            <w:proofErr w:type="spellEnd"/>
-            <w:r>
-              <w:t xml:space="preserve"> do usuário remoto é atualizado com o frame recebido</w:t>
+              <w:t>Mapa de bits do rosto do avatar do usuário remoto é atualizado com o frame recebido</w:t>
             </w:r>
           </w:p>
         </w:tc>
@@ -6601,13 +7062,8 @@
             <w:vAlign w:val="center"/>
           </w:tcPr>
           <w:p>
-            <w:proofErr w:type="spellStart"/>
-            <w:r>
-              <w:t>Feed</w:t>
-            </w:r>
-            <w:proofErr w:type="spellEnd"/>
-            <w:r>
-              <w:t xml:space="preserve"> de áudio é compactado</w:t>
+            <w:r>
+              <w:t>Feed de áudio é compactado</w:t>
             </w:r>
           </w:p>
         </w:tc>
@@ -6643,13 +7099,8 @@
             <w:vAlign w:val="center"/>
           </w:tcPr>
           <w:p>
-            <w:proofErr w:type="spellStart"/>
-            <w:r>
-              <w:t>Feed</w:t>
-            </w:r>
-            <w:proofErr w:type="spellEnd"/>
-            <w:r>
-              <w:t xml:space="preserve"> de áudio é enviado para todos os hosts remoto da mesma sala via UDP</w:t>
+            <w:r>
+              <w:t>Feed de áudio é enviado para todos os hosts remoto da mesma sala via UDP</w:t>
             </w:r>
           </w:p>
         </w:tc>
@@ -6698,13 +7149,8 @@
             <w:vAlign w:val="center"/>
           </w:tcPr>
           <w:p>
-            <w:proofErr w:type="spellStart"/>
-            <w:r>
-              <w:t>Feed</w:t>
-            </w:r>
-            <w:proofErr w:type="spellEnd"/>
-            <w:r>
-              <w:t xml:space="preserve"> de áudio é recebido</w:t>
+            <w:r>
+              <w:t>Feed de áudio é recebido</w:t>
             </w:r>
           </w:p>
         </w:tc>
@@ -6740,21 +7186,8 @@
             <w:vAlign w:val="center"/>
           </w:tcPr>
           <w:p>
-            <w:proofErr w:type="spellStart"/>
-            <w:r>
-              <w:t>Feed</w:t>
-            </w:r>
-            <w:proofErr w:type="spellEnd"/>
-            <w:r>
-              <w:t xml:space="preserve"> de áudio é reproduzido pelo host simulando direção e intensidade da fonte de som com base na posição do </w:t>
-            </w:r>
-            <w:proofErr w:type="spellStart"/>
-            <w:r>
-              <w:t>avatar</w:t>
-            </w:r>
-            <w:proofErr w:type="spellEnd"/>
-            <w:r>
-              <w:t xml:space="preserve"> de origem</w:t>
+            <w:r>
+              <w:t>Feed de áudio é reproduzido pelo host simulando direção e intensidade da fonte de som com base na posição do avatar de origem</w:t>
             </w:r>
           </w:p>
         </w:tc>
@@ -6815,7 +7248,7 @@
                     </pic:cNvPicPr>
                   </pic:nvPicPr>
                   <pic:blipFill>
-                    <a:blip r:embed="rId11">
+                    <a:blip r:embed="rId12">
                       <a:extLst>
                         <a:ext uri="{28A0092B-C50C-407E-A947-70E740481C1C}">
                           <a14:useLocalDpi xmlns:a14="http://schemas.microsoft.com/office/drawing/2010/main" val="0"/>
@@ -6846,8 +7279,6 @@
           </wp:inline>
         </w:drawing>
       </w:r>
-      <w:bookmarkStart w:id="13" w:name="_GoBack"/>
-      <w:bookmarkEnd w:id="13"/>
     </w:p>
     <w:p/>
     <w:p/>
@@ -7453,14 +7884,12 @@
       <w:r>
         <w:t xml:space="preserve">O usuário poderá controlar a posição de seu </w:t>
       </w:r>
-      <w:proofErr w:type="spellStart"/>
       <w:r>
         <w:rPr>
           <w:rStyle w:val="nfase"/>
         </w:rPr>
         <w:t>avatar</w:t>
       </w:r>
-      <w:proofErr w:type="spellEnd"/>
       <w:r>
         <w:t xml:space="preserve"> no ambiente 3D através do teclado, assim como os ângulos de seu ponto de vista através do mouse.</w:t>
       </w:r>
@@ -7755,15 +8184,7 @@
           </w:tcPr>
           <w:p>
             <w:r>
-              <w:t xml:space="preserve">O </w:t>
-            </w:r>
-            <w:proofErr w:type="spellStart"/>
-            <w:r>
-              <w:t>avatar</w:t>
-            </w:r>
-            <w:proofErr w:type="spellEnd"/>
-            <w:r>
-              <w:t xml:space="preserve"> do usuário deve estar na posição escolhida</w:t>
+              <w:t>O avatar do usuário deve estar na posição escolhida</w:t>
             </w:r>
           </w:p>
         </w:tc>
@@ -7856,21 +8277,12 @@
             <w:r>
               <w:t xml:space="preserve">Acionar funções de movimento (defaults </w:t>
             </w:r>
-            <w:proofErr w:type="gramStart"/>
             <w:r>
               <w:rPr>
                 <w:i/>
                 <w:iCs/>
               </w:rPr>
-              <w:t>A, D</w:t>
-            </w:r>
-            <w:proofErr w:type="gramEnd"/>
-            <w:r>
-              <w:rPr>
-                <w:i/>
-                <w:iCs/>
-              </w:rPr>
-              <w:t>, S, W</w:t>
+              <w:t>A, D, S, W</w:t>
             </w:r>
             <w:r>
               <w:t>)</w:t>
@@ -7924,15 +8336,7 @@
           </w:tcPr>
           <w:p>
             <w:r>
-              <w:t xml:space="preserve">Movimentar o </w:t>
-            </w:r>
-            <w:proofErr w:type="spellStart"/>
-            <w:r>
-              <w:t>avatar</w:t>
-            </w:r>
-            <w:proofErr w:type="spellEnd"/>
-            <w:r>
-              <w:t xml:space="preserve"> do usuário conforme a função de movimento escolhida</w:t>
+              <w:t>Movimentar o avatar do usuário conforme a função de movimento escolhida</w:t>
             </w:r>
           </w:p>
         </w:tc>
@@ -8491,14 +8895,7 @@
         <w:rPr>
           <w:lang w:val="pt-BR"/>
         </w:rPr>
-        <w:t>Desenvolvimento ativo (</w:t>
-      </w:r>
-      <w:proofErr w:type="gramStart"/>
-      <w:r>
-        <w:rPr>
-          <w:lang w:val="pt-BR"/>
-        </w:rPr>
-        <w:t xml:space="preserve">última </w:t>
+        <w:t xml:space="preserve">Desenvolvimento ativo (última </w:t>
       </w:r>
       <w:r>
         <w:rPr>
@@ -8508,7 +8905,6 @@
         </w:rPr>
         <w:t>release</w:t>
       </w:r>
-      <w:proofErr w:type="gramEnd"/>
       <w:r>
         <w:rPr>
           <w:lang w:val="pt-BR"/>
@@ -8835,6 +9231,9 @@
       </w:r>
     </w:p>
     <w:p>
+      <w:pPr>
+        <w:pStyle w:val="Subttulo"/>
+      </w:pPr>
       <w:r>
         <w:t>5.2.2 APIs Utilizadas</w:t>
       </w:r>
@@ -8854,7 +9253,7 @@
       <w:r>
         <w:t xml:space="preserve"> do projeto e UE4. Esta API é exaustivamente documentada no domínio </w:t>
       </w:r>
-      <w:hyperlink r:id="rId12" w:history="1">
+      <w:hyperlink r:id="rId13" w:history="1">
         <w:r>
           <w:rPr>
             <w:rStyle w:val="Hyperlink"/>
@@ -8886,7 +9285,7 @@
       <w:r>
         <w:t xml:space="preserve"> (</w:t>
       </w:r>
-      <w:hyperlink r:id="rId13" w:history="1">
+      <w:hyperlink r:id="rId14" w:history="1">
         <w:r>
           <w:rPr>
             <w:rStyle w:val="Hyperlink"/>
@@ -8900,7 +9299,7 @@
       <w:r>
         <w:t xml:space="preserve">, usada no aplicativo web </w:t>
       </w:r>
-      <w:hyperlink r:id="rId14" w:history="1">
+      <w:hyperlink r:id="rId15" w:history="1">
         <w:r>
           <w:rPr>
             <w:rStyle w:val="Hyperlink"/>
@@ -9027,7 +9426,7 @@
                     </pic:cNvPicPr>
                   </pic:nvPicPr>
                   <pic:blipFill>
-                    <a:blip r:embed="rId15">
+                    <a:blip r:embed="rId16">
                       <a:extLst>
                         <a:ext uri="{28A0092B-C50C-407E-A947-70E740481C1C}">
                           <a14:useLocalDpi xmlns:a14="http://schemas.microsoft.com/office/drawing/2010/main" val="0"/>
@@ -9099,7 +9498,7 @@
       <w:r>
         <w:t xml:space="preserve"> </w:t>
       </w:r>
-      <w:hyperlink r:id="rId16" w:history="1">
+      <w:hyperlink r:id="rId17" w:history="1">
         <w:r>
           <w:rPr>
             <w:rStyle w:val="Hyperlink"/>
@@ -9471,7 +9870,7 @@
                     </pic:cNvPicPr>
                   </pic:nvPicPr>
                   <pic:blipFill>
-                    <a:blip r:embed="rId17">
+                    <a:blip r:embed="rId18">
                       <a:extLst>
                         <a:ext uri="{28A0092B-C50C-407E-A947-70E740481C1C}">
                           <a14:useLocalDpi xmlns:a14="http://schemas.microsoft.com/office/drawing/2010/main" val="0"/>
@@ -9521,62 +9920,6 @@
                 <pic:pic xmlns:pic="http://schemas.openxmlformats.org/drawingml/2006/picture">
                   <pic:nvPicPr>
                     <pic:cNvPr id="0" name="Picture 3"/>
-                    <pic:cNvPicPr>
-                      <a:picLocks noChangeAspect="1" noChangeArrowheads="1"/>
-                    </pic:cNvPicPr>
-                  </pic:nvPicPr>
-                  <pic:blipFill>
-                    <a:blip r:embed="rId18">
-                      <a:extLst>
-                        <a:ext uri="{28A0092B-C50C-407E-A947-70E740481C1C}">
-                          <a14:useLocalDpi xmlns:a14="http://schemas.microsoft.com/office/drawing/2010/main" val="0"/>
-                        </a:ext>
-                      </a:extLst>
-                    </a:blip>
-                    <a:srcRect/>
-                    <a:stretch>
-                      <a:fillRect/>
-                    </a:stretch>
-                  </pic:blipFill>
-                  <pic:spPr bwMode="auto">
-                    <a:xfrm>
-                      <a:off x="0" y="0"/>
-                      <a:ext cx="5753100" cy="3238500"/>
-                    </a:xfrm>
-                    <a:prstGeom prst="rect">
-                      <a:avLst/>
-                    </a:prstGeom>
-                    <a:noFill/>
-                    <a:ln>
-                      <a:noFill/>
-                    </a:ln>
-                  </pic:spPr>
-                </pic:pic>
-              </a:graphicData>
-            </a:graphic>
-          </wp:inline>
-        </w:drawing>
-      </w:r>
-    </w:p>
-    <w:p>
-      <w:r>
-        <w:rPr>
-          <w:noProof/>
-        </w:rPr>
-        <w:lastRenderedPageBreak/>
-        <w:drawing>
-          <wp:inline distT="0" distB="0" distL="0" distR="0" wp14:anchorId="523A2188" wp14:editId="1B254AD4">
-            <wp:extent cx="5753100" cy="3238500"/>
-            <wp:effectExtent l="0" t="0" r="0" b="0"/>
-            <wp:docPr id="5" name="Imagem 5"/>
-            <wp:cNvGraphicFramePr>
-              <a:graphicFrameLocks xmlns:a="http://schemas.openxmlformats.org/drawingml/2006/main" noChangeAspect="1"/>
-            </wp:cNvGraphicFramePr>
-            <a:graphic xmlns:a="http://schemas.openxmlformats.org/drawingml/2006/main">
-              <a:graphicData uri="http://schemas.openxmlformats.org/drawingml/2006/picture">
-                <pic:pic xmlns:pic="http://schemas.openxmlformats.org/drawingml/2006/picture">
-                  <pic:nvPicPr>
-                    <pic:cNvPr id="0" name="Picture 2"/>
                     <pic:cNvPicPr>
                       <a:picLocks noChangeAspect="1" noChangeArrowheads="1"/>
                     </pic:cNvPicPr>
@@ -9614,6 +9957,62 @@
         </w:drawing>
       </w:r>
     </w:p>
+    <w:p>
+      <w:r>
+        <w:rPr>
+          <w:noProof/>
+        </w:rPr>
+        <w:lastRenderedPageBreak/>
+        <w:drawing>
+          <wp:inline distT="0" distB="0" distL="0" distR="0" wp14:anchorId="523A2188" wp14:editId="1B254AD4">
+            <wp:extent cx="5753100" cy="3238500"/>
+            <wp:effectExtent l="0" t="0" r="0" b="0"/>
+            <wp:docPr id="5" name="Imagem 5"/>
+            <wp:cNvGraphicFramePr>
+              <a:graphicFrameLocks xmlns:a="http://schemas.openxmlformats.org/drawingml/2006/main" noChangeAspect="1"/>
+            </wp:cNvGraphicFramePr>
+            <a:graphic xmlns:a="http://schemas.openxmlformats.org/drawingml/2006/main">
+              <a:graphicData uri="http://schemas.openxmlformats.org/drawingml/2006/picture">
+                <pic:pic xmlns:pic="http://schemas.openxmlformats.org/drawingml/2006/picture">
+                  <pic:nvPicPr>
+                    <pic:cNvPr id="0" name="Picture 2"/>
+                    <pic:cNvPicPr>
+                      <a:picLocks noChangeAspect="1" noChangeArrowheads="1"/>
+                    </pic:cNvPicPr>
+                  </pic:nvPicPr>
+                  <pic:blipFill>
+                    <a:blip r:embed="rId20">
+                      <a:extLst>
+                        <a:ext uri="{28A0092B-C50C-407E-A947-70E740481C1C}">
+                          <a14:useLocalDpi xmlns:a14="http://schemas.microsoft.com/office/drawing/2010/main" val="0"/>
+                        </a:ext>
+                      </a:extLst>
+                    </a:blip>
+                    <a:srcRect/>
+                    <a:stretch>
+                      <a:fillRect/>
+                    </a:stretch>
+                  </pic:blipFill>
+                  <pic:spPr bwMode="auto">
+                    <a:xfrm>
+                      <a:off x="0" y="0"/>
+                      <a:ext cx="5753100" cy="3238500"/>
+                    </a:xfrm>
+                    <a:prstGeom prst="rect">
+                      <a:avLst/>
+                    </a:prstGeom>
+                    <a:noFill/>
+                    <a:ln>
+                      <a:noFill/>
+                    </a:ln>
+                  </pic:spPr>
+                </pic:pic>
+              </a:graphicData>
+            </a:graphic>
+          </wp:inline>
+        </w:drawing>
+      </w:r>
+    </w:p>
     <w:p/>
     <w:p/>
     <w:p/>
@@ -9655,11 +10054,7 @@
         <w:t>do projeto está integralmente dispon</w:t>
       </w:r>
       <w:r>
-        <w:t xml:space="preserve">ível no GitHub, assim como </w:t>
-      </w:r>
-      <w:proofErr w:type="gramStart"/>
-      <w:r>
-        <w:t xml:space="preserve">as </w:t>
+        <w:t xml:space="preserve">ível no GitHub, assim como as </w:t>
       </w:r>
       <w:r>
         <w:rPr>
@@ -9667,7 +10062,6 @@
         </w:rPr>
         <w:t>releases</w:t>
       </w:r>
-      <w:proofErr w:type="gramEnd"/>
       <w:r>
         <w:t xml:space="preserve"> quinzenais </w:t>
       </w:r>
@@ -9679,7 +10073,7 @@
       <w:r>
         <w:t xml:space="preserve">-compiladas, no seguinte endereço: </w:t>
       </w:r>
-      <w:hyperlink r:id="rId20" w:history="1">
+      <w:hyperlink r:id="rId21" w:history="1">
         <w:r>
           <w:rPr>
             <w:rStyle w:val="Hyperlink"/>
@@ -9955,7 +10349,7 @@
       <w:r>
         <w:t xml:space="preserve">: UTILIZAR A FERRAMENTA MORE (Mecanismo Online para Referências) da UFSC – </w:t>
       </w:r>
-      <w:hyperlink r:id="rId21" w:history="1">
+      <w:hyperlink r:id="rId22" w:history="1">
         <w:r>
           <w:rPr>
             <w:rStyle w:val="Hyperlink"/>
@@ -10009,22 +10403,25 @@
     <w:p/>
     <w:p/>
     <w:p>
+      <w:r>
+        <w:rPr>
+          <w:b/>
+        </w:rPr>
+        <w:t xml:space="preserve">de AQUINO, Cleber </w:t>
+      </w:r>
       <w:proofErr w:type="gramStart"/>
       <w:r>
         <w:rPr>
           <w:b/>
         </w:rPr>
-        <w:t>de</w:t>
+        <w:t xml:space="preserve">Pinheiro </w:t>
+      </w:r>
+      <w:r>
+        <w:t>.</w:t>
       </w:r>
       <w:proofErr w:type="gramEnd"/>
       <w:r>
-        <w:rPr>
-          <w:b/>
-        </w:rPr>
-        <w:t xml:space="preserve"> AQUINO, Cleber Pinheiro </w:t>
-      </w:r>
-      <w:r>
-        <w:t xml:space="preserve">.- </w:t>
+        <w:t xml:space="preserve">- </w:t>
       </w:r>
       <w:r>
         <w:rPr>
@@ -10085,7 +10482,7 @@
       <w:r>
         <w:t xml:space="preserve"> Responsabilidade do autor do vídeo. YouTube, 2013. Duração: 5min52seg. Disponível em:&lt;</w:t>
       </w:r>
-      <w:hyperlink r:id="rId22" w:history="1">
+      <w:hyperlink r:id="rId23" w:history="1">
         <w:r>
           <w:rPr>
             <w:rStyle w:val="Hyperlink"/>
@@ -10110,21 +10507,21 @@
         <w:rPr>
           <w:b/>
         </w:rPr>
-        <w:t xml:space="preserve">CASTRO, Alfredo Pires </w:t>
+        <w:t>CASTRO, Alfredo Pires de.; dos REIS, Almiro (neto</w:t>
       </w:r>
       <w:proofErr w:type="gramStart"/>
       <w:r>
         <w:rPr>
           <w:b/>
         </w:rPr>
-        <w:t>de.;</w:t>
+        <w:t>) ;</w:t>
       </w:r>
       <w:proofErr w:type="gramEnd"/>
       <w:r>
         <w:rPr>
           <w:b/>
         </w:rPr>
-        <w:t xml:space="preserve"> dos REIS, Almiro (neto) ; et </w:t>
+        <w:t xml:space="preserve"> et </w:t>
       </w:r>
       <w:proofErr w:type="spellStart"/>
       <w:r>
@@ -10183,25 +10580,19 @@
         </w:rPr>
         <w:t xml:space="preserve"> </w:t>
       </w:r>
+      <w:proofErr w:type="gramStart"/>
       <w:r>
         <w:rPr>
           <w:snapToGrid w:val="0"/>
         </w:rPr>
-        <w:t xml:space="preserve">-  Recursos Humanos Edição </w:t>
-      </w:r>
-      <w:proofErr w:type="gramStart"/>
+        <w:t>-  Recursos</w:t>
+      </w:r>
+      <w:proofErr w:type="gramEnd"/>
       <w:r>
         <w:rPr>
           <w:snapToGrid w:val="0"/>
         </w:rPr>
-        <w:t>Compacta .</w:t>
-      </w:r>
-      <w:proofErr w:type="gramEnd"/>
-      <w:r>
-        <w:rPr>
-          <w:snapToGrid w:val="0"/>
-        </w:rPr>
-        <w:t xml:space="preserve"> São </w:t>
+        <w:t xml:space="preserve"> Humanos Edição Compacta . São </w:t>
       </w:r>
       <w:proofErr w:type="gramStart"/>
       <w:r>
@@ -10411,15 +10802,7 @@
       </w:r>
       <w:proofErr w:type="spellEnd"/>
       <w:r>
-        <w:t xml:space="preserve">, </w:t>
-      </w:r>
-      <w:proofErr w:type="gramStart"/>
-      <w:r>
-        <w:t>Mar.</w:t>
-      </w:r>
-      <w:proofErr w:type="gramEnd"/>
-      <w:r>
-        <w:t xml:space="preserve">, pp. 59-76, </w:t>
+        <w:t xml:space="preserve">, Mar., pp. 59-76, </w:t>
       </w:r>
       <w:bookmarkEnd w:id="15"/>
       <w:r>
@@ -10682,7 +11065,7 @@
       <w:r>
         <w:t xml:space="preserve">, 2007. Disponível em:&lt; </w:t>
       </w:r>
-      <w:hyperlink r:id="rId23" w:history="1">
+      <w:hyperlink r:id="rId24" w:history="1">
         <w:r>
           <w:rPr>
             <w:rStyle w:val="Hyperlink"/>
@@ -10727,15 +11110,7 @@
       </w:r>
       <w:proofErr w:type="spellEnd"/>
       <w:r>
-        <w:t xml:space="preserve"> </w:t>
-      </w:r>
-      <w:proofErr w:type="spellStart"/>
-      <w:r>
-        <w:t>Ltda</w:t>
-      </w:r>
-      <w:proofErr w:type="spellEnd"/>
-      <w:r>
-        <w:t xml:space="preserve">, 1997. </w:t>
+        <w:t xml:space="preserve"> Ltda, 1997. </w:t>
       </w:r>
     </w:p>
     <w:p/>
@@ -10868,7 +11243,6 @@
       <w:pPr>
         <w:pStyle w:val="Texto"/>
       </w:pPr>
-      <w:proofErr w:type="spellStart"/>
       <w:r>
         <w:rPr>
           <w:b/>
@@ -10876,7 +11250,6 @@
         </w:rPr>
         <w:t>Admin</w:t>
       </w:r>
-      <w:proofErr w:type="spellEnd"/>
       <w:r>
         <w:t>: usuário com nível de acesso 4;</w:t>
       </w:r>
@@ -11683,7 +12056,7 @@
         </w:rPr>
         <w:t xml:space="preserve"> : </w:t>
       </w:r>
-      <w:hyperlink r:id="rId24" w:history="1">
+      <w:hyperlink r:id="rId25" w:history="1">
         <w:r>
           <w:rPr>
             <w:rStyle w:val="Hyperlink"/>
@@ -11757,7 +12130,7 @@
       <w:r>
         <w:t xml:space="preserve">Disponível em </w:t>
       </w:r>
-      <w:hyperlink r:id="rId25" w:history="1">
+      <w:hyperlink r:id="rId26" w:history="1">
         <w:r>
           <w:rPr>
             <w:rStyle w:val="Hyperlink"/>
@@ -11863,7 +12236,7 @@
       </w:pPr>
     </w:p>
     <w:sectPr>
-      <w:footerReference w:type="default" r:id="rId26"/>
+      <w:footerReference w:type="default" r:id="rId27"/>
       <w:pgSz w:w="12240" w:h="15840"/>
       <w:pgMar w:top="1701" w:right="1134" w:bottom="1134" w:left="1701" w:header="720" w:footer="720" w:gutter="0"/>
       <w:pgNumType w:start="1"/>
@@ -11875,7 +12248,7 @@
 </file>
 
 <file path=word/comments.xml><?xml version="1.0" encoding="utf-8"?>
-<w:comments xmlns:wpc="http://schemas.microsoft.com/office/word/2010/wordprocessingCanvas" xmlns:mc="http://schemas.openxmlformats.org/markup-compatibility/2006" xmlns:o="urn:schemas-microsoft-com:office:office" xmlns:r="http://schemas.openxmlformats.org/officeDocument/2006/relationships" xmlns:m="http://schemas.openxmlformats.org/officeDocument/2006/math" xmlns:v="urn:schemas-microsoft-com:vml" xmlns:wp14="http://schemas.microsoft.com/office/word/2010/wordprocessingDrawing" xmlns:wp="http://schemas.openxmlformats.org/drawingml/2006/wordprocessingDrawing" xmlns:w10="urn:schemas-microsoft-com:office:word" xmlns:w="http://schemas.openxmlformats.org/wordprocessingml/2006/main" xmlns:w14="http://schemas.microsoft.com/office/word/2010/wordml" xmlns:w15="http://schemas.microsoft.com/office/word/2012/wordml" xmlns:wpg="http://schemas.microsoft.com/office/word/2010/wordprocessingGroup" xmlns:wpi="http://schemas.microsoft.com/office/word/2010/wordprocessingInk" xmlns:wne="http://schemas.microsoft.com/office/word/2006/wordml" xmlns:wps="http://schemas.microsoft.com/office/word/2010/wordprocessingShape" mc:Ignorable="w14 w15 wp14">
+<w:comments xmlns:wpc="http://schemas.microsoft.com/office/word/2010/wordprocessingCanvas" xmlns:cx="http://schemas.microsoft.com/office/drawing/2014/chartex" xmlns:cx1="http://schemas.microsoft.com/office/drawing/2015/9/8/chartex" xmlns:cx2="http://schemas.microsoft.com/office/drawing/2015/10/21/chartex" xmlns:cx3="http://schemas.microsoft.com/office/drawing/2016/5/9/chartex" xmlns:cx4="http://schemas.microsoft.com/office/drawing/2016/5/10/chartex" xmlns:cx5="http://schemas.microsoft.com/office/drawing/2016/5/11/chartex" xmlns:cx6="http://schemas.microsoft.com/office/drawing/2016/5/12/chartex" xmlns:cx7="http://schemas.microsoft.com/office/drawing/2016/5/13/chartex" xmlns:cx8="http://schemas.microsoft.com/office/drawing/2016/5/14/chartex" xmlns:mc="http://schemas.openxmlformats.org/markup-compatibility/2006" xmlns:aink="http://schemas.microsoft.com/office/drawing/2016/ink" xmlns:am3d="http://schemas.microsoft.com/office/drawing/2017/model3d" xmlns:o="urn:schemas-microsoft-com:office:office" xmlns:r="http://schemas.openxmlformats.org/officeDocument/2006/relationships" xmlns:m="http://schemas.openxmlformats.org/officeDocument/2006/math" xmlns:v="urn:schemas-microsoft-com:vml" xmlns:wp14="http://schemas.microsoft.com/office/word/2010/wordprocessingDrawing" xmlns:wp="http://schemas.openxmlformats.org/drawingml/2006/wordprocessingDrawing" xmlns:w10="urn:schemas-microsoft-com:office:word" xmlns:w="http://schemas.openxmlformats.org/wordprocessingml/2006/main" xmlns:w14="http://schemas.microsoft.com/office/word/2010/wordml" xmlns:w15="http://schemas.microsoft.com/office/word/2012/wordml" xmlns:w16cid="http://schemas.microsoft.com/office/word/2016/wordml/cid" xmlns:w16se="http://schemas.microsoft.com/office/word/2015/wordml/symex" xmlns:wpg="http://schemas.microsoft.com/office/word/2010/wordprocessingGroup" xmlns:wpi="http://schemas.microsoft.com/office/word/2010/wordprocessingInk" xmlns:wne="http://schemas.microsoft.com/office/word/2006/wordml" xmlns:wps="http://schemas.microsoft.com/office/word/2010/wordprocessingShape" mc:Ignorable="w14 w15 w16se w16cid wp14">
   <w:comment w:id="1" w:author="Maria Angelica" w:date="2018-04-17T12:28:00Z" w:initials="MA">
     <w:p>
       <w:pPr>
@@ -11896,20 +12269,19 @@
 </file>
 
 <file path=word/commentsExtended.xml><?xml version="1.0" encoding="utf-8"?>
-<w15:commentsEx xmlns:wpc="http://schemas.microsoft.com/office/word/2010/wordprocessingCanvas" xmlns:mc="http://schemas.openxmlformats.org/markup-compatibility/2006" xmlns:o="urn:schemas-microsoft-com:office:office" xmlns:r="http://schemas.openxmlformats.org/officeDocument/2006/relationships" xmlns:m="http://schemas.openxmlformats.org/officeDocument/2006/math" xmlns:v="urn:schemas-microsoft-com:vml" xmlns:wp14="http://schemas.microsoft.com/office/word/2010/wordprocessingDrawing" xmlns:wp="http://schemas.openxmlformats.org/drawingml/2006/wordprocessingDrawing" xmlns:w10="urn:schemas-microsoft-com:office:word" xmlns:w="http://schemas.openxmlformats.org/wordprocessingml/2006/main" xmlns:w14="http://schemas.microsoft.com/office/word/2010/wordml" xmlns:w15="http://schemas.microsoft.com/office/word/2012/wordml" xmlns:wpg="http://schemas.microsoft.com/office/word/2010/wordprocessingGroup" xmlns:wpi="http://schemas.microsoft.com/office/word/2010/wordprocessingInk" xmlns:wne="http://schemas.microsoft.com/office/word/2006/wordml" xmlns:wps="http://schemas.microsoft.com/office/word/2010/wordprocessingShape" mc:Ignorable="w14 w15 wp14">
+<w15:commentsEx xmlns:wpc="http://schemas.microsoft.com/office/word/2010/wordprocessingCanvas" xmlns:cx="http://schemas.microsoft.com/office/drawing/2014/chartex" xmlns:cx1="http://schemas.microsoft.com/office/drawing/2015/9/8/chartex" xmlns:cx2="http://schemas.microsoft.com/office/drawing/2015/10/21/chartex" xmlns:cx3="http://schemas.microsoft.com/office/drawing/2016/5/9/chartex" xmlns:cx4="http://schemas.microsoft.com/office/drawing/2016/5/10/chartex" xmlns:cx5="http://schemas.microsoft.com/office/drawing/2016/5/11/chartex" xmlns:cx6="http://schemas.microsoft.com/office/drawing/2016/5/12/chartex" xmlns:cx7="http://schemas.microsoft.com/office/drawing/2016/5/13/chartex" xmlns:cx8="http://schemas.microsoft.com/office/drawing/2016/5/14/chartex" xmlns:mc="http://schemas.openxmlformats.org/markup-compatibility/2006" xmlns:aink="http://schemas.microsoft.com/office/drawing/2016/ink" xmlns:am3d="http://schemas.microsoft.com/office/drawing/2017/model3d" xmlns:o="urn:schemas-microsoft-com:office:office" xmlns:r="http://schemas.openxmlformats.org/officeDocument/2006/relationships" xmlns:m="http://schemas.openxmlformats.org/officeDocument/2006/math" xmlns:v="urn:schemas-microsoft-com:vml" xmlns:wp14="http://schemas.microsoft.com/office/word/2010/wordprocessingDrawing" xmlns:wp="http://schemas.openxmlformats.org/drawingml/2006/wordprocessingDrawing" xmlns:w10="urn:schemas-microsoft-com:office:word" xmlns:w="http://schemas.openxmlformats.org/wordprocessingml/2006/main" xmlns:w14="http://schemas.microsoft.com/office/word/2010/wordml" xmlns:w15="http://schemas.microsoft.com/office/word/2012/wordml" xmlns:w16cid="http://schemas.microsoft.com/office/word/2016/wordml/cid" xmlns:w16se="http://schemas.microsoft.com/office/word/2015/wordml/symex" xmlns:wpg="http://schemas.microsoft.com/office/word/2010/wordprocessingGroup" xmlns:wpi="http://schemas.microsoft.com/office/word/2010/wordprocessingInk" xmlns:wne="http://schemas.microsoft.com/office/word/2006/wordml" xmlns:wps="http://schemas.microsoft.com/office/word/2010/wordprocessingShape" mc:Ignorable="w14 w15 w16se w16cid wp14">
   <w15:commentEx w15:paraId="70493A2F" w15:done="0"/>
 </w15:commentsEx>
 </file>
 
 <file path=word/commentsIds.xml><?xml version="1.0" encoding="utf-8"?>
 <w16cid:commentsIds xmlns:wpc="http://schemas.microsoft.com/office/word/2010/wordprocessingCanvas" xmlns:cx="http://schemas.microsoft.com/office/drawing/2014/chartex" xmlns:cx1="http://schemas.microsoft.com/office/drawing/2015/9/8/chartex" xmlns:cx2="http://schemas.microsoft.com/office/drawing/2015/10/21/chartex" xmlns:cx3="http://schemas.microsoft.com/office/drawing/2016/5/9/chartex" xmlns:cx4="http://schemas.microsoft.com/office/drawing/2016/5/10/chartex" xmlns:cx5="http://schemas.microsoft.com/office/drawing/2016/5/11/chartex" xmlns:cx6="http://schemas.microsoft.com/office/drawing/2016/5/12/chartex" xmlns:cx7="http://schemas.microsoft.com/office/drawing/2016/5/13/chartex" xmlns:cx8="http://schemas.microsoft.com/office/drawing/2016/5/14/chartex" xmlns:mc="http://schemas.openxmlformats.org/markup-compatibility/2006" xmlns:aink="http://schemas.microsoft.com/office/drawing/2016/ink" xmlns:am3d="http://schemas.microsoft.com/office/drawing/2017/model3d" xmlns:o="urn:schemas-microsoft-com:office:office" xmlns:r="http://schemas.openxmlformats.org/officeDocument/2006/relationships" xmlns:m="http://schemas.openxmlformats.org/officeDocument/2006/math" xmlns:v="urn:schemas-microsoft-com:vml" xmlns:wp14="http://schemas.microsoft.com/office/word/2010/wordprocessingDrawing" xmlns:wp="http://schemas.openxmlformats.org/drawingml/2006/wordprocessingDrawing" xmlns:w10="urn:schemas-microsoft-com:office:word" xmlns:w="http://schemas.openxmlformats.org/wordprocessingml/2006/main" xmlns:w14="http://schemas.microsoft.com/office/word/2010/wordml" xmlns:w15="http://schemas.microsoft.com/office/word/2012/wordml" xmlns:w16cid="http://schemas.microsoft.com/office/word/2016/wordml/cid" xmlns:w16se="http://schemas.microsoft.com/office/word/2015/wordml/symex" xmlns:wpg="http://schemas.microsoft.com/office/word/2010/wordprocessingGroup" xmlns:wpi="http://schemas.microsoft.com/office/word/2010/wordprocessingInk" xmlns:wne="http://schemas.microsoft.com/office/word/2006/wordml" xmlns:wps="http://schemas.microsoft.com/office/word/2010/wordprocessingShape" mc:Ignorable="w14 w15 w16se w16cid wp14">
-  <w16cid:commentId w16cid:paraId="7A7F5D0D" w16cid:durableId="20B74A20"/>
   <w16cid:commentId w16cid:paraId="70493A2F" w16cid:durableId="20B74A21"/>
 </w16cid:commentsIds>
 </file>
 
 <file path=word/endnotes.xml><?xml version="1.0" encoding="utf-8"?>
-<w:endnotes xmlns:wpc="http://schemas.microsoft.com/office/word/2010/wordprocessingCanvas" xmlns:mc="http://schemas.openxmlformats.org/markup-compatibility/2006" xmlns:o="urn:schemas-microsoft-com:office:office" xmlns:r="http://schemas.openxmlformats.org/officeDocument/2006/relationships" xmlns:m="http://schemas.openxmlformats.org/officeDocument/2006/math" xmlns:v="urn:schemas-microsoft-com:vml" xmlns:wp14="http://schemas.microsoft.com/office/word/2010/wordprocessingDrawing" xmlns:wp="http://schemas.openxmlformats.org/drawingml/2006/wordprocessingDrawing" xmlns:w10="urn:schemas-microsoft-com:office:word" xmlns:w="http://schemas.openxmlformats.org/wordprocessingml/2006/main" xmlns:w14="http://schemas.microsoft.com/office/word/2010/wordml" xmlns:w15="http://schemas.microsoft.com/office/word/2012/wordml" xmlns:wpg="http://schemas.microsoft.com/office/word/2010/wordprocessingGroup" xmlns:wpi="http://schemas.microsoft.com/office/word/2010/wordprocessingInk" xmlns:wne="http://schemas.microsoft.com/office/word/2006/wordml" xmlns:wps="http://schemas.microsoft.com/office/word/2010/wordprocessingShape" mc:Ignorable="w14 w15 wp14">
+<w:endnotes xmlns:wpc="http://schemas.microsoft.com/office/word/2010/wordprocessingCanvas" xmlns:cx="http://schemas.microsoft.com/office/drawing/2014/chartex" xmlns:cx1="http://schemas.microsoft.com/office/drawing/2015/9/8/chartex" xmlns:cx2="http://schemas.microsoft.com/office/drawing/2015/10/21/chartex" xmlns:cx3="http://schemas.microsoft.com/office/drawing/2016/5/9/chartex" xmlns:cx4="http://schemas.microsoft.com/office/drawing/2016/5/10/chartex" xmlns:cx5="http://schemas.microsoft.com/office/drawing/2016/5/11/chartex" xmlns:cx6="http://schemas.microsoft.com/office/drawing/2016/5/12/chartex" xmlns:cx7="http://schemas.microsoft.com/office/drawing/2016/5/13/chartex" xmlns:cx8="http://schemas.microsoft.com/office/drawing/2016/5/14/chartex" xmlns:mc="http://schemas.openxmlformats.org/markup-compatibility/2006" xmlns:aink="http://schemas.microsoft.com/office/drawing/2016/ink" xmlns:am3d="http://schemas.microsoft.com/office/drawing/2017/model3d" xmlns:o="urn:schemas-microsoft-com:office:office" xmlns:r="http://schemas.openxmlformats.org/officeDocument/2006/relationships" xmlns:m="http://schemas.openxmlformats.org/officeDocument/2006/math" xmlns:v="urn:schemas-microsoft-com:vml" xmlns:wp14="http://schemas.microsoft.com/office/word/2010/wordprocessingDrawing" xmlns:wp="http://schemas.openxmlformats.org/drawingml/2006/wordprocessingDrawing" xmlns:w10="urn:schemas-microsoft-com:office:word" xmlns:w="http://schemas.openxmlformats.org/wordprocessingml/2006/main" xmlns:w14="http://schemas.microsoft.com/office/word/2010/wordml" xmlns:w15="http://schemas.microsoft.com/office/word/2012/wordml" xmlns:w16cid="http://schemas.microsoft.com/office/word/2016/wordml/cid" xmlns:w16se="http://schemas.microsoft.com/office/word/2015/wordml/symex" xmlns:wpg="http://schemas.microsoft.com/office/word/2010/wordprocessingGroup" xmlns:wpi="http://schemas.microsoft.com/office/word/2010/wordprocessingInk" xmlns:wne="http://schemas.microsoft.com/office/word/2006/wordml" xmlns:wps="http://schemas.microsoft.com/office/word/2010/wordprocessingShape" mc:Ignorable="w14 w15 w16se w16cid wp14">
   <w:endnote w:type="separator" w:id="-1">
     <w:p>
       <w:r>
@@ -11928,7 +12300,7 @@
 </file>
 
 <file path=word/footer1.xml><?xml version="1.0" encoding="utf-8"?>
-<w:ftr xmlns:wpc="http://schemas.microsoft.com/office/word/2010/wordprocessingCanvas" xmlns:mc="http://schemas.openxmlformats.org/markup-compatibility/2006" xmlns:o="urn:schemas-microsoft-com:office:office" xmlns:r="http://schemas.openxmlformats.org/officeDocument/2006/relationships" xmlns:m="http://schemas.openxmlformats.org/officeDocument/2006/math" xmlns:v="urn:schemas-microsoft-com:vml" xmlns:wp14="http://schemas.microsoft.com/office/word/2010/wordprocessingDrawing" xmlns:wp="http://schemas.openxmlformats.org/drawingml/2006/wordprocessingDrawing" xmlns:w10="urn:schemas-microsoft-com:office:word" xmlns:w="http://schemas.openxmlformats.org/wordprocessingml/2006/main" xmlns:w14="http://schemas.microsoft.com/office/word/2010/wordml" xmlns:w15="http://schemas.microsoft.com/office/word/2012/wordml" xmlns:wpg="http://schemas.microsoft.com/office/word/2010/wordprocessingGroup" xmlns:wpi="http://schemas.microsoft.com/office/word/2010/wordprocessingInk" xmlns:wne="http://schemas.microsoft.com/office/word/2006/wordml" xmlns:wps="http://schemas.microsoft.com/office/word/2010/wordprocessingShape" mc:Ignorable="w14 w15 wp14">
+<w:ftr xmlns:wpc="http://schemas.microsoft.com/office/word/2010/wordprocessingCanvas" xmlns:cx="http://schemas.microsoft.com/office/drawing/2014/chartex" xmlns:cx1="http://schemas.microsoft.com/office/drawing/2015/9/8/chartex" xmlns:cx2="http://schemas.microsoft.com/office/drawing/2015/10/21/chartex" xmlns:cx3="http://schemas.microsoft.com/office/drawing/2016/5/9/chartex" xmlns:cx4="http://schemas.microsoft.com/office/drawing/2016/5/10/chartex" xmlns:cx5="http://schemas.microsoft.com/office/drawing/2016/5/11/chartex" xmlns:cx6="http://schemas.microsoft.com/office/drawing/2016/5/12/chartex" xmlns:cx7="http://schemas.microsoft.com/office/drawing/2016/5/13/chartex" xmlns:cx8="http://schemas.microsoft.com/office/drawing/2016/5/14/chartex" xmlns:mc="http://schemas.openxmlformats.org/markup-compatibility/2006" xmlns:aink="http://schemas.microsoft.com/office/drawing/2016/ink" xmlns:am3d="http://schemas.microsoft.com/office/drawing/2017/model3d" xmlns:o="urn:schemas-microsoft-com:office:office" xmlns:r="http://schemas.openxmlformats.org/officeDocument/2006/relationships" xmlns:m="http://schemas.openxmlformats.org/officeDocument/2006/math" xmlns:v="urn:schemas-microsoft-com:vml" xmlns:wp14="http://schemas.microsoft.com/office/word/2010/wordprocessingDrawing" xmlns:wp="http://schemas.openxmlformats.org/drawingml/2006/wordprocessingDrawing" xmlns:w10="urn:schemas-microsoft-com:office:word" xmlns:w="http://schemas.openxmlformats.org/wordprocessingml/2006/main" xmlns:w14="http://schemas.microsoft.com/office/word/2010/wordml" xmlns:w15="http://schemas.microsoft.com/office/word/2012/wordml" xmlns:w16cid="http://schemas.microsoft.com/office/word/2016/wordml/cid" xmlns:w16se="http://schemas.microsoft.com/office/word/2015/wordml/symex" xmlns:wpg="http://schemas.microsoft.com/office/word/2010/wordprocessingGroup" xmlns:wpi="http://schemas.microsoft.com/office/word/2010/wordprocessingInk" xmlns:wne="http://schemas.microsoft.com/office/word/2006/wordml" xmlns:wps="http://schemas.microsoft.com/office/word/2010/wordprocessingShape" mc:Ignorable="w14 w15 w16se w16cid wp14">
   <w:p>
     <w:pPr>
       <w:pStyle w:val="Rodap"/>
@@ -11990,7 +12362,7 @@
 </file>
 
 <file path=word/footnotes.xml><?xml version="1.0" encoding="utf-8"?>
-<w:footnotes xmlns:wpc="http://schemas.microsoft.com/office/word/2010/wordprocessingCanvas" xmlns:mc="http://schemas.openxmlformats.org/markup-compatibility/2006" xmlns:o="urn:schemas-microsoft-com:office:office" xmlns:r="http://schemas.openxmlformats.org/officeDocument/2006/relationships" xmlns:m="http://schemas.openxmlformats.org/officeDocument/2006/math" xmlns:v="urn:schemas-microsoft-com:vml" xmlns:wp14="http://schemas.microsoft.com/office/word/2010/wordprocessingDrawing" xmlns:wp="http://schemas.openxmlformats.org/drawingml/2006/wordprocessingDrawing" xmlns:w10="urn:schemas-microsoft-com:office:word" xmlns:w="http://schemas.openxmlformats.org/wordprocessingml/2006/main" xmlns:w14="http://schemas.microsoft.com/office/word/2010/wordml" xmlns:w15="http://schemas.microsoft.com/office/word/2012/wordml" xmlns:wpg="http://schemas.microsoft.com/office/word/2010/wordprocessingGroup" xmlns:wpi="http://schemas.microsoft.com/office/word/2010/wordprocessingInk" xmlns:wne="http://schemas.microsoft.com/office/word/2006/wordml" xmlns:wps="http://schemas.microsoft.com/office/word/2010/wordprocessingShape" mc:Ignorable="w14 w15 wp14">
+<w:footnotes xmlns:wpc="http://schemas.microsoft.com/office/word/2010/wordprocessingCanvas" xmlns:cx="http://schemas.microsoft.com/office/drawing/2014/chartex" xmlns:cx1="http://schemas.microsoft.com/office/drawing/2015/9/8/chartex" xmlns:cx2="http://schemas.microsoft.com/office/drawing/2015/10/21/chartex" xmlns:cx3="http://schemas.microsoft.com/office/drawing/2016/5/9/chartex" xmlns:cx4="http://schemas.microsoft.com/office/drawing/2016/5/10/chartex" xmlns:cx5="http://schemas.microsoft.com/office/drawing/2016/5/11/chartex" xmlns:cx6="http://schemas.microsoft.com/office/drawing/2016/5/12/chartex" xmlns:cx7="http://schemas.microsoft.com/office/drawing/2016/5/13/chartex" xmlns:cx8="http://schemas.microsoft.com/office/drawing/2016/5/14/chartex" xmlns:mc="http://schemas.openxmlformats.org/markup-compatibility/2006" xmlns:aink="http://schemas.microsoft.com/office/drawing/2016/ink" xmlns:am3d="http://schemas.microsoft.com/office/drawing/2017/model3d" xmlns:o="urn:schemas-microsoft-com:office:office" xmlns:r="http://schemas.openxmlformats.org/officeDocument/2006/relationships" xmlns:m="http://schemas.openxmlformats.org/officeDocument/2006/math" xmlns:v="urn:schemas-microsoft-com:vml" xmlns:wp14="http://schemas.microsoft.com/office/word/2010/wordprocessingDrawing" xmlns:wp="http://schemas.openxmlformats.org/drawingml/2006/wordprocessingDrawing" xmlns:w10="urn:schemas-microsoft-com:office:word" xmlns:w="http://schemas.openxmlformats.org/wordprocessingml/2006/main" xmlns:w14="http://schemas.microsoft.com/office/word/2010/wordml" xmlns:w15="http://schemas.microsoft.com/office/word/2012/wordml" xmlns:w16cid="http://schemas.microsoft.com/office/word/2016/wordml/cid" xmlns:w16se="http://schemas.microsoft.com/office/word/2015/wordml/symex" xmlns:wpg="http://schemas.microsoft.com/office/word/2010/wordprocessingGroup" xmlns:wpi="http://schemas.microsoft.com/office/word/2010/wordprocessingInk" xmlns:wne="http://schemas.microsoft.com/office/word/2006/wordml" xmlns:wps="http://schemas.microsoft.com/office/word/2010/wordprocessingShape" mc:Ignorable="w14 w15 w16se w16cid wp14">
   <w:footnote w:type="separator" w:id="-1">
     <w:p>
       <w:r>
@@ -12009,7 +12381,7 @@
 </file>
 
 <file path=word/numbering.xml><?xml version="1.0" encoding="utf-8"?>
-<w:numbering xmlns:wpc="http://schemas.microsoft.com/office/word/2010/wordprocessingCanvas" xmlns:mc="http://schemas.openxmlformats.org/markup-compatibility/2006" xmlns:o="urn:schemas-microsoft-com:office:office" xmlns:r="http://schemas.openxmlformats.org/officeDocument/2006/relationships" xmlns:m="http://schemas.openxmlformats.org/officeDocument/2006/math" xmlns:v="urn:schemas-microsoft-com:vml" xmlns:wp14="http://schemas.microsoft.com/office/word/2010/wordprocessingDrawing" xmlns:wp="http://schemas.openxmlformats.org/drawingml/2006/wordprocessingDrawing" xmlns:w10="urn:schemas-microsoft-com:office:word" xmlns:w="http://schemas.openxmlformats.org/wordprocessingml/2006/main" xmlns:w14="http://schemas.microsoft.com/office/word/2010/wordml" xmlns:w15="http://schemas.microsoft.com/office/word/2012/wordml" xmlns:wpg="http://schemas.microsoft.com/office/word/2010/wordprocessingGroup" xmlns:wpi="http://schemas.microsoft.com/office/word/2010/wordprocessingInk" xmlns:wne="http://schemas.microsoft.com/office/word/2006/wordml" xmlns:wps="http://schemas.microsoft.com/office/word/2010/wordprocessingShape" mc:Ignorable="w14 w15 wp14">
+<w:numbering xmlns:wpc="http://schemas.microsoft.com/office/word/2010/wordprocessingCanvas" xmlns:cx="http://schemas.microsoft.com/office/drawing/2014/chartex" xmlns:cx1="http://schemas.microsoft.com/office/drawing/2015/9/8/chartex" xmlns:cx2="http://schemas.microsoft.com/office/drawing/2015/10/21/chartex" xmlns:cx3="http://schemas.microsoft.com/office/drawing/2016/5/9/chartex" xmlns:cx4="http://schemas.microsoft.com/office/drawing/2016/5/10/chartex" xmlns:cx5="http://schemas.microsoft.com/office/drawing/2016/5/11/chartex" xmlns:cx6="http://schemas.microsoft.com/office/drawing/2016/5/12/chartex" xmlns:cx7="http://schemas.microsoft.com/office/drawing/2016/5/13/chartex" xmlns:cx8="http://schemas.microsoft.com/office/drawing/2016/5/14/chartex" xmlns:mc="http://schemas.openxmlformats.org/markup-compatibility/2006" xmlns:aink="http://schemas.microsoft.com/office/drawing/2016/ink" xmlns:am3d="http://schemas.microsoft.com/office/drawing/2017/model3d" xmlns:o="urn:schemas-microsoft-com:office:office" xmlns:r="http://schemas.openxmlformats.org/officeDocument/2006/relationships" xmlns:m="http://schemas.openxmlformats.org/officeDocument/2006/math" xmlns:v="urn:schemas-microsoft-com:vml" xmlns:wp14="http://schemas.microsoft.com/office/word/2010/wordprocessingDrawing" xmlns:wp="http://schemas.openxmlformats.org/drawingml/2006/wordprocessingDrawing" xmlns:w10="urn:schemas-microsoft-com:office:word" xmlns:w="http://schemas.openxmlformats.org/wordprocessingml/2006/main" xmlns:w14="http://schemas.microsoft.com/office/word/2010/wordml" xmlns:w15="http://schemas.microsoft.com/office/word/2012/wordml" xmlns:w16cid="http://schemas.microsoft.com/office/word/2016/wordml/cid" xmlns:w16se="http://schemas.microsoft.com/office/word/2015/wordml/symex" xmlns:wpg="http://schemas.microsoft.com/office/word/2010/wordprocessingGroup" xmlns:wpi="http://schemas.microsoft.com/office/word/2010/wordprocessingInk" xmlns:wne="http://schemas.microsoft.com/office/word/2006/wordml" xmlns:wps="http://schemas.microsoft.com/office/word/2010/wordprocessingShape" mc:Ignorable="w14 w15 w16se w16cid wp14">
   <w:abstractNum w:abstractNumId="0" w15:restartNumberingAfterBreak="0">
     <w:nsid w:val="056D6772"/>
     <w:multiLevelType w:val="multilevel"/>
@@ -14818,7 +15190,7 @@
 </file>
 
 <file path=word/styles.xml><?xml version="1.0" encoding="utf-8"?>
-<w:styles xmlns:mc="http://schemas.openxmlformats.org/markup-compatibility/2006" xmlns:r="http://schemas.openxmlformats.org/officeDocument/2006/relationships" xmlns:w="http://schemas.openxmlformats.org/wordprocessingml/2006/main" xmlns:w14="http://schemas.microsoft.com/office/word/2010/wordml" xmlns:w15="http://schemas.microsoft.com/office/word/2012/wordml" mc:Ignorable="w14 w15">
+<w:styles xmlns:mc="http://schemas.openxmlformats.org/markup-compatibility/2006" xmlns:r="http://schemas.openxmlformats.org/officeDocument/2006/relationships" xmlns:w="http://schemas.openxmlformats.org/wordprocessingml/2006/main" xmlns:w14="http://schemas.microsoft.com/office/word/2010/wordml" xmlns:w15="http://schemas.microsoft.com/office/word/2012/wordml" xmlns:w16cid="http://schemas.microsoft.com/office/word/2016/wordml/cid" xmlns:w16se="http://schemas.microsoft.com/office/word/2015/wordml/symex" mc:Ignorable="w14 w15 w16se w16cid">
   <w:docDefaults>
     <w:rPrDefault>
       <w:rPr>
@@ -14828,7 +15200,7 @@
     </w:rPrDefault>
     <w:pPrDefault/>
   </w:docDefaults>
-  <w:latentStyles w:defLockedState="0" w:defUIPriority="0" w:defSemiHidden="0" w:defUnhideWhenUsed="0" w:defQFormat="0" w:count="371">
+  <w:latentStyles w:defLockedState="0" w:defUIPriority="0" w:defSemiHidden="0" w:defUnhideWhenUsed="0" w:defQFormat="0" w:count="377">
     <w:lsdException w:name="Normal" w:qFormat="1"/>
     <w:lsdException w:name="heading 1" w:qFormat="1"/>
     <w:lsdException w:name="heading 2" w:qFormat="1"/>
@@ -14970,11 +15342,8 @@
     <w:lsdException w:name="Table 3D effects 3" w:semiHidden="1" w:unhideWhenUsed="1"/>
     <w:lsdException w:name="Table Contemporary" w:semiHidden="1" w:unhideWhenUsed="1"/>
     <w:lsdException w:name="Table Elegant" w:semiHidden="1" w:unhideWhenUsed="1"/>
-    <w:lsdException w:name="Table Professional" w:semiHidden="1" w:unhideWhenUsed="1"/>
     <w:lsdException w:name="Table Subtle 1" w:semiHidden="1" w:unhideWhenUsed="1"/>
     <w:lsdException w:name="Table Subtle 2" w:semiHidden="1" w:unhideWhenUsed="1"/>
-    <w:lsdException w:name="Table Web 1" w:semiHidden="1" w:unhideWhenUsed="1"/>
-    <w:lsdException w:name="Table Web 2" w:semiHidden="1" w:unhideWhenUsed="1"/>
     <w:lsdException w:name="Table Web 3" w:semiHidden="1" w:unhideWhenUsed="1"/>
     <w:lsdException w:name="Balloon Text" w:semiHidden="1" w:unhideWhenUsed="1"/>
     <w:lsdException w:name="Table Theme" w:semiHidden="1" w:unhideWhenUsed="1"/>
@@ -15193,6 +15562,12 @@
     <w:lsdException w:name="List Table 5 Dark Accent 6" w:uiPriority="50"/>
     <w:lsdException w:name="List Table 6 Colorful Accent 6" w:uiPriority="51"/>
     <w:lsdException w:name="List Table 7 Colorful Accent 6" w:uiPriority="52"/>
+    <w:lsdException w:name="Mention" w:semiHidden="1" w:uiPriority="99" w:unhideWhenUsed="1"/>
+    <w:lsdException w:name="Smart Hyperlink" w:semiHidden="1" w:uiPriority="99" w:unhideWhenUsed="1"/>
+    <w:lsdException w:name="Hashtag" w:semiHidden="1" w:uiPriority="99" w:unhideWhenUsed="1"/>
+    <w:lsdException w:name="Unresolved Mention" w:semiHidden="1" w:uiPriority="99" w:unhideWhenUsed="1"/>
+    <w:lsdException w:name="Smart Link" w:semiHidden="1" w:uiPriority="99" w:unhideWhenUsed="1"/>
+    <w:lsdException w:name="Smart Link Error" w:semiHidden="1" w:uiPriority="99" w:unhideWhenUsed="1"/>
   </w:latentStyles>
   <w:style w:type="paragraph" w:default="1" w:styleId="Normal">
     <w:name w:val="Normal"/>
@@ -15711,8 +16086,8 @@
       <w:u w:val="single"/>
     </w:rPr>
   </w:style>
-  <w:style w:type="character" w:customStyle="1" w:styleId="UnresolvedMention">
-    <w:name w:val="Unresolved Mention"/>
+  <w:style w:type="character" w:customStyle="1" w:styleId="MenoPendente1">
+    <w:name w:val="Menção Pendente1"/>
     <w:basedOn w:val="Fontepargpadro"/>
     <w:uiPriority w:val="99"/>
     <w:semiHidden/>
@@ -16023,7 +16398,7 @@
 </file>
 
 <file path=customXml/itemProps1.xml><?xml version="1.0" encoding="utf-8"?>
-<ds:datastoreItem xmlns:ds="http://schemas.openxmlformats.org/officeDocument/2006/customXml" ds:itemID="{F7E6C565-C6B7-4A2E-BD20-EDC0C2E0219A}">
+<ds:datastoreItem xmlns:ds="http://schemas.openxmlformats.org/officeDocument/2006/customXml" ds:itemID="{5CC2660A-546C-454B-8069-29F7245C75FE}">
   <ds:schemaRefs>
     <ds:schemaRef ds:uri="http://schemas.openxmlformats.org/officeDocument/2006/bibliography"/>
   </ds:schemaRefs>

</xml_diff>

<commit_message>
Rename similar apps task
</commit_message>
<xml_diff>
--- a/docs/AViS_Documentacao_de_SW_2019_V1.docx
+++ b/docs/AViS_Documentacao_de_SW_2019_V1.docx
@@ -4890,9 +4890,76 @@
       <w:pPr>
         <w:pStyle w:val="Ttulo"/>
       </w:pPr>
+    </w:p>
+    <w:p>
+      <w:pPr>
+        <w:pStyle w:val="Ttulo"/>
+      </w:pPr>
+      <w:r>
+        <w:t>4</w:t>
+      </w:r>
+      <w:r>
+        <w:t xml:space="preserve">.1 </w:t>
+      </w:r>
+      <w:r>
+        <w:t>Descrição da t</w:t>
+      </w:r>
+      <w:r>
+        <w:t>écnica utilizada para levantamento dos requisitos</w:t>
+      </w:r>
+    </w:p>
+    <w:p>
+      <w:pPr>
+        <w:pStyle w:val="Ttulo"/>
+      </w:pPr>
+    </w:p>
+    <w:p>
+      <w:pPr>
+        <w:pStyle w:val="Ttulo"/>
+      </w:pPr>
+      <w:r>
+        <w:lastRenderedPageBreak/>
+        <w:t xml:space="preserve">    </w:t>
+      </w:r>
+      <w:r>
+        <w:t xml:space="preserve">  </w:t>
+      </w:r>
+      <w:r>
+        <w:tab/>
+        <w:t>Descrever a técnica utilizada para levantamento dos requisitos. Por exemplo</w:t>
+      </w:r>
+      <w:r>
+        <w:t>,</w:t>
+      </w:r>
+      <w:r>
+        <w:t xml:space="preserve"> se foram utilizados q</w:t>
+      </w:r>
+      <w:r>
+        <w:t xml:space="preserve">uestionários, análise do sistema atual (antigo) da empresa, pesquisa de mercado, </w:t>
+      </w:r>
+      <w:proofErr w:type="gramStart"/>
+      <w:r>
+        <w:t>etc..</w:t>
+      </w:r>
+      <w:proofErr w:type="gramEnd"/>
+    </w:p>
+    <w:p>
+      <w:r>
+        <w:t xml:space="preserve">Não é necessário incluir telas ou relatórios do sistema antigo. </w:t>
+      </w:r>
+      <w:r>
+        <w:t xml:space="preserve">Se necessário para compreensão incluir os documentos </w:t>
+      </w:r>
+      <w:r>
+        <w:t xml:space="preserve">como </w:t>
+      </w:r>
+      <w:r>
+        <w:t>Apêndice.</w:t>
+      </w:r>
       <w:bookmarkStart w:id="13" w:name="_GoBack"/>
       <w:bookmarkEnd w:id="13"/>
     </w:p>
+    <w:p/>
     <w:p>
       <w:pPr>
         <w:pStyle w:val="Ttulo"/>
@@ -4901,13 +4968,45 @@
         <w:t>4</w:t>
       </w:r>
       <w:r>
-        <w:t xml:space="preserve">.1 </w:t>
-      </w:r>
-      <w:r>
-        <w:t>Descrição da t</w:t>
-      </w:r>
-      <w:r>
-        <w:t>écnica utilizada para levantamento dos requisitos</w:t>
+        <w:t>.2</w:t>
+      </w:r>
+      <w:r>
+        <w:t xml:space="preserve"> </w:t>
+      </w:r>
+      <w:r>
+        <w:t>Situação P</w:t>
+      </w:r>
+      <w:r>
+        <w:t>roposta</w:t>
+      </w:r>
+    </w:p>
+    <w:p>
+      <w:r>
+        <w:tab/>
+      </w:r>
+    </w:p>
+    <w:p>
+      <w:proofErr w:type="gramStart"/>
+      <w:r>
+        <w:t>Descrever  o</w:t>
+      </w:r>
+      <w:proofErr w:type="gramEnd"/>
+      <w:r>
+        <w:t xml:space="preserve"> que será feito sem descrever como.</w:t>
+      </w:r>
+    </w:p>
+    <w:p>
+      <w:r>
+        <w:t xml:space="preserve">Descrever </w:t>
+      </w:r>
+      <w:r>
+        <w:t xml:space="preserve">a proposta do </w:t>
+      </w:r>
+      <w:r>
+        <w:t>que será desenvolvido em alto ní</w:t>
+      </w:r>
+      <w:r>
+        <w:t>vel.</w:t>
       </w:r>
     </w:p>
     <w:p>
@@ -4920,134 +5019,13 @@
         <w:pStyle w:val="Ttulo"/>
       </w:pPr>
       <w:r>
-        <w:lastRenderedPageBreak/>
-        <w:t xml:space="preserve">    </w:t>
-      </w:r>
-      <w:r>
-        <w:t xml:space="preserve">  </w:t>
-      </w:r>
-      <w:r>
-        <w:tab/>
-        <w:t>Descrever a técnica utilizada para levantamento dos requisitos. Por exemplo</w:t>
-      </w:r>
-      <w:r>
-        <w:t>,</w:t>
-      </w:r>
-      <w:r>
-        <w:t xml:space="preserve"> se foram utilizados q</w:t>
-      </w:r>
-      <w:r>
-        <w:t xml:space="preserve">uestionários, análise do sistema atual (antigo) da empresa, pesquisa de mercado, </w:t>
-      </w:r>
-      <w:proofErr w:type="gramStart"/>
-      <w:r>
-        <w:t>etc..</w:t>
-      </w:r>
-      <w:proofErr w:type="gramEnd"/>
-    </w:p>
-    <w:p>
-      <w:r>
-        <w:t xml:space="preserve">Não é necessário incluir telas ou relatórios do sistema antigo. </w:t>
-      </w:r>
-      <w:r>
-        <w:t xml:space="preserve">Se necessário para compreensão incluir os documentos </w:t>
-      </w:r>
-      <w:proofErr w:type="gramStart"/>
-      <w:r>
-        <w:t xml:space="preserve">como </w:t>
-      </w:r>
-      <w:r>
-        <w:t xml:space="preserve"> Apêndice</w:t>
-      </w:r>
-      <w:proofErr w:type="gramEnd"/>
-      <w:r>
-        <w:t>.</w:t>
-      </w:r>
-    </w:p>
-    <w:p/>
-    <w:p>
-      <w:pPr>
-        <w:pStyle w:val="Ttulo"/>
-      </w:pPr>
-      <w:r>
-        <w:t>4</w:t>
-      </w:r>
-      <w:r>
-        <w:t>.2</w:t>
+        <w:t>4.3</w:t>
       </w:r>
       <w:r>
         <w:t xml:space="preserve"> </w:t>
       </w:r>
       <w:r>
-        <w:t>Situação P</w:t>
-      </w:r>
-      <w:r>
-        <w:t>roposta</w:t>
-      </w:r>
-    </w:p>
-    <w:p>
-      <w:r>
-        <w:tab/>
-      </w:r>
-    </w:p>
-    <w:p>
-      <w:proofErr w:type="gramStart"/>
-      <w:r>
-        <w:t>Descrever  o</w:t>
-      </w:r>
-      <w:proofErr w:type="gramEnd"/>
-      <w:r>
-        <w:t xml:space="preserve"> que será feito sem descrever como.</w:t>
-      </w:r>
-    </w:p>
-    <w:p>
-      <w:r>
-        <w:t xml:space="preserve">Descrever </w:t>
-      </w:r>
-      <w:r>
-        <w:t xml:space="preserve">a proposta do </w:t>
-      </w:r>
-      <w:r>
-        <w:t>que será desenvolvido em alto ní</w:t>
-      </w:r>
-      <w:r>
-        <w:t>vel.</w:t>
-      </w:r>
-    </w:p>
-    <w:p>
-      <w:pPr>
-        <w:pStyle w:val="Ttulo"/>
-      </w:pPr>
-    </w:p>
-    <w:p>
-      <w:pPr>
-        <w:pStyle w:val="Ttulo"/>
-      </w:pPr>
-      <w:r>
-        <w:t>4.3</w:t>
-      </w:r>
-      <w:r>
-        <w:t xml:space="preserve"> </w:t>
-      </w:r>
-      <w:r>
         <w:t>Requisitos Funcionais</w:t>
-      </w:r>
-      <w:proofErr w:type="gramStart"/>
-      <w:r>
-        <w:t xml:space="preserve">   (</w:t>
-      </w:r>
-      <w:proofErr w:type="gramEnd"/>
-      <w:r>
-        <w:t xml:space="preserve">Utilizar </w:t>
-      </w:r>
-      <w:r>
-        <w:t xml:space="preserve">documento </w:t>
-      </w:r>
-      <w:r>
-        <w:t xml:space="preserve">de </w:t>
-      </w:r>
-      <w:r>
-        <w:t>Elaboração ES2)</w:t>
       </w:r>
     </w:p>
     <w:p>
@@ -5359,7 +5337,6 @@
           </w:p>
           <w:p>
             <w:r>
-              <w:lastRenderedPageBreak/>
               <w:t>4 – O recurso “</w:t>
             </w:r>
             <w:proofErr w:type="spellStart"/>
@@ -5393,6 +5370,7 @@
           </w:p>
           <w:p>
             <w:r>
+              <w:lastRenderedPageBreak/>
               <w:t>5 – O recurso “</w:t>
             </w:r>
             <w:proofErr w:type="spellStart"/>
@@ -15342,8 +15320,11 @@
     <w:lsdException w:name="Table 3D effects 3" w:semiHidden="1" w:unhideWhenUsed="1"/>
     <w:lsdException w:name="Table Contemporary" w:semiHidden="1" w:unhideWhenUsed="1"/>
     <w:lsdException w:name="Table Elegant" w:semiHidden="1" w:unhideWhenUsed="1"/>
+    <w:lsdException w:name="Table Professional" w:semiHidden="1" w:unhideWhenUsed="1"/>
     <w:lsdException w:name="Table Subtle 1" w:semiHidden="1" w:unhideWhenUsed="1"/>
     <w:lsdException w:name="Table Subtle 2" w:semiHidden="1" w:unhideWhenUsed="1"/>
+    <w:lsdException w:name="Table Web 1" w:semiHidden="1" w:unhideWhenUsed="1"/>
+    <w:lsdException w:name="Table Web 2" w:semiHidden="1" w:unhideWhenUsed="1"/>
     <w:lsdException w:name="Table Web 3" w:semiHidden="1" w:unhideWhenUsed="1"/>
     <w:lsdException w:name="Balloon Text" w:semiHidden="1" w:unhideWhenUsed="1"/>
     <w:lsdException w:name="Table Theme" w:semiHidden="1" w:unhideWhenUsed="1"/>
@@ -16398,7 +16379,7 @@
 </file>
 
 <file path=customXml/itemProps1.xml><?xml version="1.0" encoding="utf-8"?>
-<ds:datastoreItem xmlns:ds="http://schemas.openxmlformats.org/officeDocument/2006/customXml" ds:itemID="{5CC2660A-546C-454B-8069-29F7245C75FE}">
+<ds:datastoreItem xmlns:ds="http://schemas.openxmlformats.org/officeDocument/2006/customXml" ds:itemID="{9C50B725-7A73-4A31-8CAC-F314A5271848}">
   <ds:schemaRefs>
     <ds:schemaRef ds:uri="http://schemas.openxmlformats.org/officeDocument/2006/bibliography"/>
   </ds:schemaRefs>

</xml_diff>

<commit_message>
Start writing project objectives
</commit_message>
<xml_diff>
--- a/docs/AViS_Documentacao_de_SW_2019_V1.docx
+++ b/docs/AViS_Documentacao_de_SW_2019_V1.docx
@@ -76,16 +76,6 @@
     </w:p>
     <w:p>
       <w:pPr>
-        <w:pStyle w:val="Cabealho"/>
-      </w:pPr>
-    </w:p>
-    <w:p>
-      <w:pPr>
-        <w:pStyle w:val="Cabealho"/>
-      </w:pPr>
-    </w:p>
-    <w:p>
-      <w:pPr>
         <w:pStyle w:val="Ttulo"/>
       </w:pPr>
       <w:r>
@@ -124,66 +114,138 @@
       <w:pPr>
         <w:rPr>
           <w:rStyle w:val="pbnghe"/>
+        </w:rPr>
+      </w:pPr>
+      <w:r>
+        <w:rPr>
+          <w:rStyle w:val="pbnghe"/>
+        </w:rPr>
+        <w:t>Weuller Júnior Souza Bessa</w:t>
+      </w:r>
+      <w:r>
+        <w:rPr>
+          <w:rStyle w:val="pbnghe"/>
+        </w:rPr>
+        <w:tab/>
+      </w:r>
+      <w:r>
+        <w:rPr>
+          <w:rStyle w:val="pbnghe"/>
+        </w:rPr>
+        <w:tab/>
+      </w:r>
+      <w:r>
+        <w:rPr>
+          <w:rStyle w:val="pbnghe"/>
+        </w:rPr>
+        <w:tab/>
+      </w:r>
+      <w:r>
+        <w:rPr>
+          <w:rStyle w:val="pbnghe"/>
+        </w:rPr>
+        <w:t>0030481621040</w:t>
+      </w:r>
+    </w:p>
+    <w:p>
+      <w:r>
+        <w:t>Vítor Andrade Marques da Silva</w:t>
+      </w:r>
+      <w:r>
+        <w:tab/>
+      </w:r>
+      <w:r>
+        <w:tab/>
+      </w:r>
+      <w:r>
+        <w:tab/>
+      </w:r>
+      <w:r>
+        <w:rPr>
+          <w:rStyle w:val="pbnghe"/>
+        </w:rPr>
+        <w:t>0030481511040</w:t>
+      </w:r>
+    </w:p>
+    <w:bookmarkEnd w:id="0"/>
+    <w:p>
+      <w:pPr>
+        <w:pStyle w:val="Ttulo"/>
+      </w:pPr>
+    </w:p>
+    <w:p>
+      <w:pPr>
+        <w:pStyle w:val="Ttulo"/>
+      </w:pPr>
+    </w:p>
+    <w:p>
+      <w:pPr>
+        <w:pStyle w:val="Ttulo"/>
+      </w:pPr>
+    </w:p>
+    <w:p>
+      <w:pPr>
+        <w:pStyle w:val="Ttulo"/>
+        <w:rPr>
           <w:sz w:val="40"/>
-          <w:szCs w:val="40"/>
-        </w:rPr>
-      </w:pPr>
-      <w:r>
-        <w:rPr>
-          <w:rStyle w:val="pbnghe"/>
+          <w:szCs w:val="36"/>
+        </w:rPr>
+      </w:pPr>
+      <w:proofErr w:type="spellStart"/>
+      <w:r>
+        <w:rPr>
           <w:sz w:val="40"/>
-          <w:szCs w:val="40"/>
-        </w:rPr>
-        <w:t>Weuller Júnior Souza Bessa</w:t>
-      </w:r>
-      <w:r>
-        <w:rPr>
-          <w:rStyle w:val="pbnghe"/>
+          <w:szCs w:val="36"/>
+        </w:rPr>
+        <w:t>AViS</w:t>
+      </w:r>
+      <w:proofErr w:type="spellEnd"/>
+      <w:r>
+        <w:rPr>
           <w:sz w:val="40"/>
-          <w:szCs w:val="40"/>
-        </w:rPr>
-        <w:tab/>
-      </w:r>
-      <w:r>
-        <w:rPr>
-          <w:rStyle w:val="pbnghe"/>
+          <w:szCs w:val="36"/>
+        </w:rPr>
+        <w:t xml:space="preserve"> – </w:t>
+      </w:r>
+      <w:proofErr w:type="spellStart"/>
+      <w:r>
+        <w:rPr>
           <w:sz w:val="40"/>
-          <w:szCs w:val="40"/>
-        </w:rPr>
-        <w:tab/>
-      </w:r>
-      <w:r>
-        <w:rPr>
-          <w:rStyle w:val="pbnghe"/>
+          <w:szCs w:val="36"/>
+        </w:rPr>
+        <w:t>Alloy</w:t>
+      </w:r>
+      <w:proofErr w:type="spellEnd"/>
+      <w:r>
+        <w:rPr>
           <w:sz w:val="40"/>
-          <w:szCs w:val="40"/>
-        </w:rPr>
-        <w:t>0030481621040</w:t>
-      </w:r>
-    </w:p>
-    <w:p>
-      <w:r>
-        <w:t>Vítor Andrade Marques da Silva</w:t>
-      </w:r>
-      <w:r>
-        <w:tab/>
-      </w:r>
-      <w:r>
-        <w:tab/>
-      </w:r>
-      <w:r>
-        <w:rPr>
-          <w:rStyle w:val="pbnghe"/>
-          <w:sz w:val="40"/>
-          <w:szCs w:val="40"/>
-        </w:rPr>
-        <w:t>0030481511040</w:t>
-      </w:r>
-    </w:p>
-    <w:bookmarkEnd w:id="0"/>
+          <w:szCs w:val="36"/>
+        </w:rPr>
+        <w:t xml:space="preserve"> Virtual Space</w:t>
+      </w:r>
+    </w:p>
+    <w:p>
+      <w:pPr>
+        <w:pStyle w:val="Legenda"/>
+      </w:pPr>
+      <w:r>
+        <w:t xml:space="preserve">Documentação </w:t>
+      </w:r>
+      <w:r>
+        <w:t xml:space="preserve">de Desenvolvimento de </w:t>
+      </w:r>
+      <w:r>
+        <w:t>S</w:t>
+      </w:r>
+      <w:r>
+        <w:t>oftware</w:t>
+      </w:r>
+    </w:p>
     <w:p>
       <w:pPr>
         <w:pStyle w:val="Ttulo"/>
+        <w:ind w:firstLine="0"/>
+        <w:jc w:val="both"/>
       </w:pPr>
     </w:p>
     <w:p>
@@ -200,43 +262,25 @@
       <w:pPr>
         <w:pStyle w:val="Ttulo"/>
       </w:pPr>
+      <w:r>
+        <w:t>Sorocaba</w:t>
+      </w:r>
     </w:p>
     <w:p>
       <w:pPr>
         <w:pStyle w:val="Ttulo"/>
       </w:pPr>
       <w:r>
-        <w:t xml:space="preserve">Documentação </w:t>
-      </w:r>
-      <w:r>
-        <w:t xml:space="preserve">de Desenvolvimento de </w:t>
-      </w:r>
-      <w:r>
-        <w:t>S</w:t>
-      </w:r>
-      <w:r>
-        <w:t>oftware</w:t>
-      </w:r>
-    </w:p>
-    <w:p>
-      <w:r>
-        <w:t xml:space="preserve">Projeto </w:t>
-      </w:r>
-      <w:proofErr w:type="spellStart"/>
-      <w:r>
-        <w:t>AViS</w:t>
-      </w:r>
-      <w:proofErr w:type="spellEnd"/>
-      <w:r>
-        <w:t xml:space="preserve"> – </w:t>
-      </w:r>
-      <w:proofErr w:type="spellStart"/>
-      <w:r>
-        <w:t>Alloy</w:t>
-      </w:r>
-      <w:proofErr w:type="spellEnd"/>
-      <w:r>
-        <w:t xml:space="preserve"> Virtual Space</w:t>
+        <w:t>Dezembro</w:t>
+      </w:r>
+      <w:r>
+        <w:t xml:space="preserve"> - 20</w:t>
+      </w:r>
+      <w:r>
+        <w:t>1</w:t>
+      </w:r>
+      <w:r>
+        <w:t>9</w:t>
       </w:r>
     </w:p>
     <w:p>
@@ -246,46 +290,6 @@
     </w:p>
     <w:p>
       <w:pPr>
-        <w:pStyle w:val="Ttulo"/>
-      </w:pPr>
-    </w:p>
-    <w:p>
-      <w:pPr>
-        <w:pStyle w:val="Ttulo"/>
-      </w:pPr>
-    </w:p>
-    <w:p>
-      <w:pPr>
-        <w:pStyle w:val="Ttulo"/>
-      </w:pPr>
-      <w:r>
-        <w:t>Sorocaba</w:t>
-      </w:r>
-    </w:p>
-    <w:p>
-      <w:pPr>
-        <w:pStyle w:val="Ttulo"/>
-      </w:pPr>
-      <w:r>
-        <w:t>Dezembro</w:t>
-      </w:r>
-      <w:r>
-        <w:t xml:space="preserve"> - 20</w:t>
-      </w:r>
-      <w:r>
-        <w:t>1</w:t>
-      </w:r>
-      <w:r>
-        <w:t>9</w:t>
-      </w:r>
-    </w:p>
-    <w:p>
-      <w:pPr>
-        <w:pStyle w:val="Ttulo"/>
-      </w:pPr>
-    </w:p>
-    <w:p>
-      <w:pPr>
         <w:rPr>
           <w:noProof/>
         </w:rPr>
@@ -297,342 +301,225 @@
           <w:noProof/>
         </w:rPr>
       </w:pPr>
-    </w:p>
-    <w:p>
-      <w:r>
-        <w:rPr>
-          <w:noProof/>
-        </w:rPr>
-        <w:lastRenderedPageBreak/>
-        <w:drawing>
-          <wp:anchor distT="0" distB="0" distL="114300" distR="114300" simplePos="0" relativeHeight="251659264" behindDoc="0" locked="0" layoutInCell="1" allowOverlap="1" wp14:anchorId="177BAF33" wp14:editId="7EFCEF6C">
-            <wp:simplePos x="0" y="0"/>
-            <wp:positionH relativeFrom="margin">
-              <wp:posOffset>-207645</wp:posOffset>
-            </wp:positionH>
-            <wp:positionV relativeFrom="margin">
-              <wp:posOffset>-205105</wp:posOffset>
-            </wp:positionV>
-            <wp:extent cx="6324600" cy="1019175"/>
-            <wp:effectExtent l="0" t="0" r="0" b="0"/>
-            <wp:wrapSquare wrapText="bothSides"/>
-            <wp:docPr id="4" name="Imagem 4" descr="Logo fatec - 2016 - Denilce"/>
-            <wp:cNvGraphicFramePr>
-              <a:graphicFrameLocks xmlns:a="http://schemas.openxmlformats.org/drawingml/2006/main" noChangeAspect="1"/>
-            </wp:cNvGraphicFramePr>
-            <a:graphic xmlns:a="http://schemas.openxmlformats.org/drawingml/2006/main">
-              <a:graphicData uri="http://schemas.openxmlformats.org/drawingml/2006/picture">
-                <pic:pic xmlns:pic="http://schemas.openxmlformats.org/drawingml/2006/picture">
-                  <pic:nvPicPr>
-                    <pic:cNvPr id="0" name="Picture 2" descr="Logo fatec - 2016 - Denilce"/>
-                    <pic:cNvPicPr>
-                      <a:picLocks noChangeAspect="1" noChangeArrowheads="1"/>
-                    </pic:cNvPicPr>
-                  </pic:nvPicPr>
-                  <pic:blipFill>
-                    <a:blip r:embed="rId8" cstate="print">
-                      <a:extLst>
-                        <a:ext uri="{28A0092B-C50C-407E-A947-70E740481C1C}">
-                          <a14:useLocalDpi xmlns:a14="http://schemas.microsoft.com/office/drawing/2010/main" val="0"/>
-                        </a:ext>
-                      </a:extLst>
-                    </a:blip>
-                    <a:srcRect/>
-                    <a:stretch>
-                      <a:fillRect/>
-                    </a:stretch>
-                  </pic:blipFill>
-                  <pic:spPr bwMode="auto">
-                    <a:xfrm>
-                      <a:off x="0" y="0"/>
-                      <a:ext cx="6324600" cy="1019175"/>
-                    </a:xfrm>
-                    <a:prstGeom prst="rect">
-                      <a:avLst/>
-                    </a:prstGeom>
-                    <a:noFill/>
-                    <a:ln>
-                      <a:noFill/>
-                    </a:ln>
-                  </pic:spPr>
-                </pic:pic>
-              </a:graphicData>
-            </a:graphic>
-            <wp14:sizeRelH relativeFrom="page">
-              <wp14:pctWidth>0</wp14:pctWidth>
-            </wp14:sizeRelH>
-            <wp14:sizeRelV relativeFrom="page">
-              <wp14:pctHeight>0</wp14:pctHeight>
-            </wp14:sizeRelV>
-          </wp:anchor>
-        </w:drawing>
-      </w:r>
-      <w:r>
-        <w:t>Pedro Bernardo de SOUSA</w:t>
-      </w:r>
-    </w:p>
-    <w:p>
-      <w:pPr>
-        <w:rPr>
-          <w:rStyle w:val="pbnghe"/>
-          <w:b/>
-          <w:sz w:val="36"/>
-          <w:szCs w:val="36"/>
-        </w:rPr>
-      </w:pPr>
-      <w:r>
-        <w:rPr>
-          <w:rStyle w:val="pbnghe"/>
-          <w:b/>
-          <w:sz w:val="36"/>
-          <w:szCs w:val="36"/>
-        </w:rPr>
-        <w:t>Weuller Júnior Souza Bessa</w:t>
-      </w:r>
-    </w:p>
-    <w:p>
-      <w:r>
-        <w:t>Vítor Andrade Marques da Silva</w:t>
-      </w:r>
-    </w:p>
-    <w:p>
-      <w:pPr>
-        <w:rPr>
-          <w:noProof/>
-        </w:rPr>
-      </w:pPr>
-    </w:p>
-    <w:p>
-      <w:pPr>
-        <w:pStyle w:val="Ttulo"/>
-        <w:rPr>
-          <w:noProof/>
-        </w:rPr>
-      </w:pPr>
-    </w:p>
-    <w:p>
-      <w:pPr>
-        <w:pStyle w:val="Ttulo"/>
-        <w:rPr>
-          <w:noProof/>
-        </w:rPr>
-      </w:pPr>
-      <w:r>
-        <w:rPr>
-          <w:noProof/>
-        </w:rPr>
-        <w:t>Documentação</w:t>
-      </w:r>
-      <w:r>
-        <w:rPr>
-          <w:noProof/>
-        </w:rPr>
-        <w:t xml:space="preserve"> de Desenvolvimento de Software</w:t>
-      </w:r>
-    </w:p>
-    <w:p>
-      <w:r>
-        <w:t xml:space="preserve">Título: </w:t>
-      </w:r>
-      <w:r>
-        <w:t xml:space="preserve">Projeto </w:t>
-      </w:r>
-      <w:proofErr w:type="spellStart"/>
-      <w:r>
-        <w:t>AViS</w:t>
-      </w:r>
-      <w:proofErr w:type="spellEnd"/>
-      <w:r>
-        <w:t xml:space="preserve"> – </w:t>
-      </w:r>
-      <w:proofErr w:type="spellStart"/>
-      <w:r>
-        <w:t>Alloy</w:t>
-      </w:r>
-      <w:proofErr w:type="spellEnd"/>
-      <w:r>
-        <w:t xml:space="preserve"> Virtual Space</w:t>
-      </w:r>
-    </w:p>
-    <w:p>
-      <w:pPr>
-        <w:pStyle w:val="Ttulo"/>
-      </w:pPr>
-    </w:p>
-    <w:p>
-      <w:pPr>
-        <w:pStyle w:val="Ttulo"/>
-      </w:pPr>
-      <w:r>
-        <w:t>Trabalho de Graduação apresentado à Faculdade de Tecnologia de Sorocaba –FATEC, como parte dos pré-requisitos para obtenção do título de Tecnólogo em Análise e Desenvolvimento de Sistemas</w:t>
-      </w:r>
-    </w:p>
-    <w:p>
-      <w:pPr>
-        <w:pStyle w:val="Ttulo"/>
-      </w:pPr>
-    </w:p>
-    <w:p>
-      <w:pPr>
-        <w:pStyle w:val="Ttulo"/>
-      </w:pPr>
-      <w:r>
-        <w:t xml:space="preserve">Orientador: </w:t>
-      </w:r>
-      <w:r>
-        <w:rPr>
-          <w:shd w:val="clear" w:color="auto" w:fill="FFFFFF"/>
-        </w:rPr>
-        <w:t xml:space="preserve">Maria Angélica Calixto de Andrade </w:t>
-      </w:r>
-      <w:proofErr w:type="spellStart"/>
-      <w:r>
-        <w:rPr>
-          <w:shd w:val="clear" w:color="auto" w:fill="FFFFFF"/>
-        </w:rPr>
-        <w:t>Cardieri</w:t>
-      </w:r>
-      <w:proofErr w:type="spellEnd"/>
-    </w:p>
-    <w:p>
-      <w:pPr>
-        <w:pStyle w:val="Ttulo"/>
-      </w:pPr>
-    </w:p>
-    <w:p>
-      <w:pPr>
-        <w:pStyle w:val="Ttulo"/>
-      </w:pPr>
-    </w:p>
-    <w:p>
-      <w:pPr>
-        <w:pStyle w:val="Ttulo"/>
-      </w:pPr>
-      <w:r>
-        <w:t>Sorocaba</w:t>
-      </w:r>
-    </w:p>
-    <w:p>
-      <w:pPr>
-        <w:pStyle w:val="Ttulo"/>
-      </w:pPr>
-      <w:r>
-        <w:t>Dezembro</w:t>
-      </w:r>
-      <w:r>
-        <w:t xml:space="preserve"> - 2019</w:t>
-      </w:r>
-    </w:p>
-    <w:p>
-      <w:pPr>
-        <w:pStyle w:val="Ttulo"/>
-      </w:pPr>
-    </w:p>
-    <w:p>
-      <w:pPr>
-        <w:pStyle w:val="Ttulo"/>
-      </w:pPr>
-    </w:p>
-    <w:p>
-      <w:pPr>
-        <w:pStyle w:val="Ttulo"/>
-      </w:pPr>
-    </w:p>
-    <w:p>
-      <w:pPr>
-        <w:pStyle w:val="Ttulo"/>
-      </w:pPr>
-    </w:p>
-    <w:p>
-      <w:pPr>
-        <w:pStyle w:val="Ttulo"/>
-      </w:pPr>
-    </w:p>
-    <w:p>
-      <w:pPr>
-        <w:pStyle w:val="Ttulo"/>
-      </w:pPr>
-    </w:p>
-    <w:p>
-      <w:pPr>
-        <w:pStyle w:val="Ttulo"/>
-      </w:pPr>
-    </w:p>
-    <w:p>
-      <w:pPr>
-        <w:pStyle w:val="Ttulo"/>
-      </w:pPr>
-    </w:p>
-    <w:p>
-      <w:pPr>
-        <w:pStyle w:val="Ttulo"/>
-      </w:pPr>
-    </w:p>
-    <w:p>
-      <w:pPr>
-        <w:pStyle w:val="Ttulo"/>
-      </w:pPr>
-    </w:p>
-    <w:p>
-      <w:pPr>
-        <w:pStyle w:val="Ttulo"/>
-      </w:pPr>
-    </w:p>
-    <w:p>
-      <w:pPr>
-        <w:pStyle w:val="Ttulo"/>
-      </w:pPr>
-    </w:p>
-    <w:p>
-      <w:r>
-        <w:t>Dedicatória</w:t>
-      </w:r>
     </w:p>
     <w:p/>
     <w:p/>
     <w:p/>
+    <w:p/>
+    <w:p>
+      <w:pPr>
+        <w:rPr>
+          <w:noProof/>
+        </w:rPr>
+      </w:pPr>
+    </w:p>
+    <w:p>
+      <w:pPr>
+        <w:pStyle w:val="Ttulo"/>
+        <w:rPr>
+          <w:noProof/>
+        </w:rPr>
+      </w:pPr>
+    </w:p>
+    <w:p>
+      <w:pPr>
+        <w:pStyle w:val="Ttulo"/>
+        <w:rPr>
+          <w:noProof/>
+        </w:rPr>
+      </w:pPr>
+      <w:r>
+        <w:rPr>
+          <w:noProof/>
+        </w:rPr>
+        <w:lastRenderedPageBreak/>
+        <w:t>Documentação</w:t>
+      </w:r>
+      <w:r>
+        <w:rPr>
+          <w:noProof/>
+        </w:rPr>
+        <w:t xml:space="preserve"> de Desenvolvimento de Software</w:t>
+      </w:r>
+    </w:p>
+    <w:p>
+      <w:r>
+        <w:t xml:space="preserve">Título: </w:t>
+      </w:r>
+      <w:r>
+        <w:t xml:space="preserve">Projeto </w:t>
+      </w:r>
+      <w:proofErr w:type="spellStart"/>
+      <w:r>
+        <w:t>AViS</w:t>
+      </w:r>
+      <w:proofErr w:type="spellEnd"/>
+      <w:r>
+        <w:t xml:space="preserve"> – </w:t>
+      </w:r>
+      <w:proofErr w:type="spellStart"/>
+      <w:r>
+        <w:t>Alloy</w:t>
+      </w:r>
+      <w:proofErr w:type="spellEnd"/>
+      <w:r>
+        <w:t xml:space="preserve"> Virtual Space</w:t>
+      </w:r>
+    </w:p>
+    <w:p>
+      <w:pPr>
+        <w:pStyle w:val="Ttulo"/>
+      </w:pPr>
+    </w:p>
+    <w:p>
+      <w:pPr>
+        <w:pStyle w:val="Ttulo"/>
+      </w:pPr>
+      <w:r>
+        <w:t>Trabalho de Graduação apresentado à Faculdade de Tecnologia de Sorocaba –FATEC, como parte dos pré-requisitos para obtenção do título de Tecnólogo em Análise e Desenvolvimento de Sistemas</w:t>
+      </w:r>
+    </w:p>
+    <w:p>
+      <w:pPr>
+        <w:pStyle w:val="Ttulo"/>
+      </w:pPr>
+    </w:p>
+    <w:p>
+      <w:pPr>
+        <w:pStyle w:val="Ttulo"/>
+      </w:pPr>
+      <w:r>
+        <w:t xml:space="preserve">Orientador: </w:t>
+      </w:r>
+      <w:r>
+        <w:rPr>
+          <w:shd w:val="clear" w:color="auto" w:fill="FFFFFF"/>
+        </w:rPr>
+        <w:t xml:space="preserve">Maria Angélica Calixto de Andrade </w:t>
+      </w:r>
+      <w:proofErr w:type="spellStart"/>
+      <w:r>
+        <w:rPr>
+          <w:shd w:val="clear" w:color="auto" w:fill="FFFFFF"/>
+        </w:rPr>
+        <w:t>Cardieri</w:t>
+      </w:r>
+      <w:proofErr w:type="spellEnd"/>
+    </w:p>
+    <w:p>
+      <w:pPr>
+        <w:pStyle w:val="Ttulo"/>
+      </w:pPr>
+    </w:p>
+    <w:p>
+      <w:pPr>
+        <w:pStyle w:val="Ttulo"/>
+      </w:pPr>
+    </w:p>
+    <w:p>
+      <w:pPr>
+        <w:pStyle w:val="Ttulo"/>
+      </w:pPr>
+      <w:r>
+        <w:t>Sorocaba</w:t>
+      </w:r>
+    </w:p>
+    <w:p>
+      <w:pPr>
+        <w:pStyle w:val="Ttulo"/>
+      </w:pPr>
+      <w:r>
+        <w:t>Dezembro</w:t>
+      </w:r>
+      <w:r>
+        <w:t xml:space="preserve"> - 2019</w:t>
+      </w:r>
+    </w:p>
+    <w:p>
+      <w:pPr>
+        <w:pStyle w:val="Ttulo"/>
+      </w:pPr>
+    </w:p>
+    <w:p>
+      <w:pPr>
+        <w:pStyle w:val="Ttulo"/>
+      </w:pPr>
+    </w:p>
+    <w:p>
+      <w:pPr>
+        <w:pStyle w:val="Ttulo"/>
+      </w:pPr>
+    </w:p>
+    <w:p>
+      <w:pPr>
+        <w:pStyle w:val="Ttulo"/>
+      </w:pPr>
+    </w:p>
+    <w:p>
+      <w:pPr>
+        <w:pStyle w:val="Ttulo"/>
+      </w:pPr>
+    </w:p>
+    <w:p>
+      <w:pPr>
+        <w:pStyle w:val="Ttulo"/>
+      </w:pPr>
+    </w:p>
+    <w:p>
+      <w:pPr>
+        <w:pStyle w:val="Ttulo"/>
+      </w:pPr>
+    </w:p>
+    <w:p>
+      <w:pPr>
+        <w:pStyle w:val="Ttulo"/>
+      </w:pPr>
+    </w:p>
+    <w:p>
+      <w:pPr>
+        <w:pStyle w:val="Ttulo"/>
+      </w:pPr>
+    </w:p>
+    <w:p>
+      <w:pPr>
+        <w:pStyle w:val="Ttulo"/>
+      </w:pPr>
+    </w:p>
+    <w:p>
+      <w:pPr>
+        <w:pStyle w:val="Ttulo"/>
+      </w:pPr>
+    </w:p>
+    <w:p>
+      <w:pPr>
+        <w:pStyle w:val="Ttulo"/>
+      </w:pPr>
+    </w:p>
+    <w:p>
+      <w:pPr>
+        <w:spacing w:line="240" w:lineRule="auto"/>
+        <w:ind w:firstLine="0"/>
+        <w:jc w:val="left"/>
+      </w:pPr>
+      <w:r>
+        <w:br w:type="page"/>
+      </w:r>
+    </w:p>
+    <w:p>
+      <w:r>
+        <w:lastRenderedPageBreak/>
+        <w:t>Dedicatória</w:t>
+      </w:r>
+    </w:p>
+    <w:p/>
+    <w:p/>
+    <w:p/>
     <w:p>
       <w:pPr>
         <w:pStyle w:val="Recuodecorpodetexto2"/>
       </w:pPr>
       <w:r>
-        <w:t>Dedic</w:t>
-      </w:r>
-      <w:r>
-        <w:t>am</w:t>
-      </w:r>
-      <w:r>
-        <w:t>o</w:t>
-      </w:r>
-      <w:r>
-        <w:t>s</w:t>
-      </w:r>
-      <w:r>
-        <w:t xml:space="preserve"> este trabalho aos </w:t>
-      </w:r>
-      <w:r>
-        <w:t>nosso</w:t>
-      </w:r>
-      <w:r>
-        <w:t xml:space="preserve">s pais que com muita perseverança e paciência sempre incentivaram </w:t>
-      </w:r>
-      <w:r>
-        <w:t>nossos</w:t>
-      </w:r>
-      <w:r>
-        <w:t xml:space="preserve"> estudos e proporcionaram a educação que hoje te</w:t>
-      </w:r>
-      <w:r>
-        <w:t>m</w:t>
-      </w:r>
-      <w:r>
-        <w:t>o</w:t>
-      </w:r>
-      <w:r>
-        <w:t>s</w:t>
-      </w:r>
-      <w:r>
-        <w:t>.</w:t>
+        <w:t>TODO</w:t>
       </w:r>
     </w:p>
     <w:p>
@@ -766,36 +653,7 @@
         <w:pStyle w:val="Recuodecorpodetexto3"/>
       </w:pPr>
       <w:r>
-        <w:t>Agrade</w:t>
-      </w:r>
-      <w:r>
-        <w:t>cemos</w:t>
-      </w:r>
-      <w:r>
-        <w:t xml:space="preserve"> a tod</w:t>
-      </w:r>
-      <w:r>
-        <w:t xml:space="preserve">os que de uma forma ou de outra </w:t>
-      </w:r>
-      <w:r>
-        <w:t>colaboraram para com este trabalho,</w:t>
-      </w:r>
-    </w:p>
-    <w:p>
-      <w:pPr>
-        <w:pStyle w:val="Recuodecorpodetexto3"/>
-      </w:pPr>
-      <w:r>
-        <w:t>incentivando-nos do início a</w:t>
-      </w:r>
-      <w:r>
-        <w:t xml:space="preserve"> </w:t>
-      </w:r>
-      <w:r>
-        <w:t>conclusão d</w:t>
-      </w:r>
-      <w:r>
-        <w:t>este trabalho.</w:t>
+        <w:t>TODO</w:t>
       </w:r>
     </w:p>
     <w:p>
@@ -994,9 +852,25 @@
     </w:p>
     <w:p>
       <w:pPr>
+        <w:spacing w:line="240" w:lineRule="auto"/>
+        <w:ind w:firstLine="0"/>
+        <w:jc w:val="left"/>
+        <w:rPr>
+          <w:b/>
+          <w:kern w:val="32"/>
+          <w:sz w:val="32"/>
+        </w:rPr>
+      </w:pPr>
+      <w:r>
+        <w:br w:type="page"/>
+      </w:r>
+    </w:p>
+    <w:p>
+      <w:pPr>
         <w:pStyle w:val="Ttulo1"/>
       </w:pPr>
       <w:r>
+        <w:lastRenderedPageBreak/>
         <w:t xml:space="preserve">Lista de Figuras </w:t>
       </w:r>
     </w:p>
@@ -1027,7 +901,6 @@
     </w:p>
     <w:p>
       <w:r>
-        <w:lastRenderedPageBreak/>
         <w:t>Figura 3 – Esquema da estratégia empresarial e gestão de pessoas</w:t>
       </w:r>
       <w:r>
@@ -1422,61 +1295,6 @@
         </w:rPr>
         <w:tab/>
       </w:r>
-      <w:r>
-        <w:t>Esta seção deve ser utilizada quando o software desenvolvido tenha como escopo um tema que necessite uma explicação mais abrangente para o leitor.</w:t>
-      </w:r>
-      <w:r>
-        <w:t xml:space="preserve"> </w:t>
-      </w:r>
-      <w:r>
-        <w:t xml:space="preserve">Por exemplo, no caso do software desenvolvido </w:t>
-      </w:r>
-      <w:proofErr w:type="gramStart"/>
-      <w:r>
-        <w:t xml:space="preserve">utilizar  </w:t>
-      </w:r>
-      <w:proofErr w:type="spellStart"/>
-      <w:r>
-        <w:t>IoT</w:t>
-      </w:r>
-      <w:proofErr w:type="spellEnd"/>
-      <w:proofErr w:type="gramEnd"/>
-      <w:r>
-        <w:t xml:space="preserve"> (Internet das Coisas) para a solução do problema, apresentar  os conceitos de </w:t>
-      </w:r>
-      <w:proofErr w:type="spellStart"/>
-      <w:r>
-        <w:t>IoT</w:t>
-      </w:r>
-      <w:proofErr w:type="spellEnd"/>
-      <w:r>
-        <w:t xml:space="preserve">, indicando as referências utilizadas. </w:t>
-      </w:r>
-    </w:p>
-    <w:p>
-      <w:pPr>
-        <w:pStyle w:val="Ttulo"/>
-      </w:pPr>
-      <w:r>
-        <w:t>O nível de detalhament</w:t>
-      </w:r>
-      <w:r>
-        <w:t>o desta seção deve ser discutido</w:t>
-      </w:r>
-      <w:r>
-        <w:t xml:space="preserve"> com o orientador.</w:t>
-      </w:r>
-      <w:r>
-        <w:t xml:space="preserve"> O título da seção pode ser o assunto a ser apresentado por exemplo: “Conceitos de </w:t>
-      </w:r>
-      <w:proofErr w:type="spellStart"/>
-      <w:r>
-        <w:t>IoT</w:t>
-      </w:r>
-      <w:proofErr w:type="spellEnd"/>
-      <w:r>
-        <w:t>”.</w:t>
-      </w:r>
     </w:p>
     <w:p>
       <w:pPr>
@@ -1552,25 +1370,19 @@
         </w:numPr>
       </w:pPr>
       <w:r>
-        <w:lastRenderedPageBreak/>
         <w:t xml:space="preserve">Planejamento </w:t>
       </w:r>
       <w:r>
         <w:t xml:space="preserve">Inicial </w:t>
       </w:r>
-      <w:proofErr w:type="gramStart"/>
-      <w:r>
-        <w:t xml:space="preserve">do </w:t>
+      <w:r>
+        <w:t>do</w:t>
       </w:r>
       <w:r>
         <w:t xml:space="preserve"> </w:t>
       </w:r>
       <w:r>
-        <w:t>Software</w:t>
-      </w:r>
-      <w:proofErr w:type="gramEnd"/>
-      <w:r>
-        <w:t xml:space="preserve"> </w:t>
+        <w:t xml:space="preserve">Software </w:t>
       </w:r>
     </w:p>
     <w:p>
@@ -1600,60 +1412,6 @@
       </w:r>
     </w:p>
     <w:p/>
-    <w:p/>
-    <w:p>
-      <w:pPr>
-        <w:pStyle w:val="Ttulo2"/>
-      </w:pPr>
-      <w:r>
-        <w:rPr>
-          <w:szCs w:val="28"/>
-        </w:rPr>
-        <w:t xml:space="preserve">              </w:t>
-      </w:r>
-      <w:r>
-        <w:t>(</w:t>
-      </w:r>
-      <w:r>
-        <w:t>Para os Projetos Integrados</w:t>
-      </w:r>
-      <w:r>
-        <w:t xml:space="preserve"> u</w:t>
-      </w:r>
-      <w:r>
-        <w:t xml:space="preserve">sar </w:t>
-      </w:r>
-      <w:r>
-        <w:t>D</w:t>
-      </w:r>
-      <w:r>
-        <w:t>ocumento</w:t>
-      </w:r>
-      <w:r>
-        <w:t>1-</w:t>
-      </w:r>
-      <w:r>
-        <w:t xml:space="preserve"> Concepç</w:t>
-      </w:r>
-      <w:r>
-        <w:t xml:space="preserve">ão Inicial </w:t>
-      </w:r>
-      <w:commentRangeStart w:id="1"/>
-      <w:r>
-        <w:t>ES2</w:t>
-      </w:r>
-      <w:commentRangeEnd w:id="1"/>
-      <w:r>
-        <w:rPr>
-          <w:rStyle w:val="Refdecomentrio"/>
-          <w:b w:val="0"/>
-        </w:rPr>
-        <w:commentReference w:id="1"/>
-      </w:r>
-      <w:r>
-        <w:t>)</w:t>
-      </w:r>
-    </w:p>
     <w:p>
       <w:pPr>
         <w:pStyle w:val="Ttulo"/>
@@ -1680,16 +1438,17 @@
     </w:p>
     <w:p>
       <w:r>
-        <w:t xml:space="preserve">Descrever </w:t>
-      </w:r>
-      <w:r>
-        <w:t xml:space="preserve">aqui </w:t>
-      </w:r>
-      <w:r>
-        <w:t xml:space="preserve">o perfil </w:t>
-      </w:r>
-      <w:r>
-        <w:t>do cliente e o contexto atual.</w:t>
+        <w:t>TODO: Vítor</w:t>
+      </w:r>
+    </w:p>
+    <w:p>
+      <w:pPr>
+        <w:spacing w:line="240" w:lineRule="auto"/>
+        <w:ind w:firstLine="0"/>
+        <w:jc w:val="left"/>
+      </w:pPr>
+      <w:r>
+        <w:br w:type="page"/>
       </w:r>
     </w:p>
     <w:p/>
@@ -1714,813 +1473,131 @@
         <w:t xml:space="preserve">    </w:t>
       </w:r>
       <w:r>
-        <w:t xml:space="preserve">Descrever os problemas que a situação atual apresenta e que devem ser </w:t>
-      </w:r>
-      <w:r>
-        <w:t xml:space="preserve">    </w:t>
-      </w:r>
-      <w:r>
-        <w:t>solucionados.</w:t>
+        <w:t>TODO: Vítor</w:t>
+      </w:r>
+    </w:p>
+    <w:p/>
+    <w:p>
+      <w:pPr>
+        <w:pStyle w:val="Subttulo"/>
+      </w:pPr>
+      <w:r>
+        <w:t>3</w:t>
+      </w:r>
+      <w:r>
+        <w:t xml:space="preserve">.1.3 </w:t>
+      </w:r>
+      <w:r>
+        <w:t>Aplicativos Disponíveis no</w:t>
       </w:r>
       <w:r>
         <w:t xml:space="preserve"> </w:t>
       </w:r>
       <w:r>
-        <w:t>Se o trabalho envolver uma empresa real, anexar uma declaração da</w:t>
-      </w:r>
-      <w:r>
-        <w:t xml:space="preserve">         emp</w:t>
-      </w:r>
-      <w:r>
-        <w:t>resa permitindo a divulgação das informações</w:t>
+        <w:t>m</w:t>
+      </w:r>
+      <w:r>
+        <w:t>ercado (estado da arte)</w:t>
+      </w:r>
+    </w:p>
+    <w:p>
+      <w:r>
+        <w:t xml:space="preserve">      </w:t>
+      </w:r>
+    </w:p>
+    <w:p>
+      <w:r>
+        <w:t xml:space="preserve">             </w:t>
+      </w:r>
+      <w:r>
+        <w:t>TODO: Weuller</w:t>
+      </w:r>
+    </w:p>
+    <w:p>
+      <w:pPr>
+        <w:pStyle w:val="Ttulo2"/>
+      </w:pPr>
+    </w:p>
+    <w:p/>
+    <w:p>
+      <w:pPr>
+        <w:pStyle w:val="Ttulo2"/>
+        <w:rPr>
+          <w:color w:val="C00000"/>
+        </w:rPr>
+      </w:pPr>
+      <w:r>
+        <w:t>3</w:t>
+      </w:r>
+      <w:r>
+        <w:t xml:space="preserve">.2 </w:t>
+      </w:r>
+      <w:r>
+        <w:t>Objetivos do Projeto</w:t>
+      </w:r>
+      <w:r>
+        <w:t xml:space="preserve"> </w:t>
+      </w:r>
+    </w:p>
+    <w:p>
+      <w:r>
+        <w:t>O principal objetivo acadêmico do projeto é estudar a viabilidade</w:t>
+      </w:r>
+      <w:r>
+        <w:t>,</w:t>
+      </w:r>
+      <w:r>
+        <w:t xml:space="preserve"> técnica </w:t>
+      </w:r>
+      <w:r>
+        <w:t xml:space="preserve">e comercial, </w:t>
+      </w:r>
+      <w:r>
+        <w:t>da implementação de uma ferramenta de interação remota e síncrona, que ofereça melhor sensação de presença em contextos educacionais, através da renderização tridimensional de um ambiente compartilhado simulado.</w:t>
+      </w:r>
+    </w:p>
+    <w:p>
+      <w:r>
+        <w:t xml:space="preserve">Os principais desafios encontrados podem ser divididos em duas categorias: </w:t>
+      </w:r>
+      <w:r>
+        <w:rPr>
+          <w:b/>
+          <w:bCs/>
+        </w:rPr>
+        <w:t>desafios tecnológicos de implementação</w:t>
+      </w:r>
+      <w:r>
+        <w:t xml:space="preserve"> e </w:t>
+      </w:r>
+      <w:r>
+        <w:rPr>
+          <w:b/>
+          <w:bCs/>
+        </w:rPr>
+        <w:t>problemáticas interdisciplinares</w:t>
       </w:r>
       <w:r>
         <w:t>.</w:t>
       </w:r>
     </w:p>
-    <w:p/>
-    <w:p>
-      <w:pPr>
-        <w:pStyle w:val="Subttulo"/>
-      </w:pPr>
-      <w:r>
-        <w:t>3</w:t>
-      </w:r>
-      <w:r>
-        <w:t xml:space="preserve">.1.3 </w:t>
-      </w:r>
-      <w:r>
-        <w:t>Aplicativos Disponíveis no</w:t>
-      </w:r>
-      <w:r>
-        <w:t xml:space="preserve"> </w:t>
-      </w:r>
-      <w:r>
-        <w:t>mercado (estado da arte)</w:t>
-      </w:r>
-    </w:p>
-    <w:p>
-      <w:r>
-        <w:t xml:space="preserve">      </w:t>
-      </w:r>
-    </w:p>
-    <w:p>
-      <w:r>
-        <w:t xml:space="preserve">             Caso o software a ser desenvolvido não seja voltado à um cliente específico, mas ao mercado geral (por exemplo para dispositivos móveis) descrever o que já existe no mercado e o diferencial entre estes e o software proposto neste trabalho.</w:t>
-      </w:r>
-    </w:p>
-    <w:p>
-      <w:pPr>
-        <w:pStyle w:val="Ttulo2"/>
-      </w:pPr>
-    </w:p>
-    <w:p/>
-    <w:p>
-      <w:pPr>
-        <w:pStyle w:val="Ttulo2"/>
-        <w:rPr>
-          <w:color w:val="C00000"/>
-        </w:rPr>
-      </w:pPr>
-      <w:r>
-        <w:t>3</w:t>
-      </w:r>
-      <w:r>
-        <w:t xml:space="preserve">.2 </w:t>
-      </w:r>
-      <w:r>
-        <w:t>Objetivos de Negócio do Projeto</w:t>
-      </w:r>
-      <w:r>
-        <w:t xml:space="preserve"> </w:t>
-      </w:r>
-    </w:p>
-    <w:p/>
-    <w:p>
-      <w:r>
-        <w:t xml:space="preserve">Descrever os objetivos a serem alcançados pela implantação ou disponibilização do software.  </w:t>
-      </w:r>
-      <w:r>
-        <w:t>Escreva de acordo com o cenário da aplicação em questão.</w:t>
-      </w:r>
-    </w:p>
-    <w:p>
-      <w:r>
-        <w:lastRenderedPageBreak/>
-        <w:t xml:space="preserve">           Os objetivos poderão definir:</w:t>
-      </w:r>
-    </w:p>
-    <w:p>
-      <w:r>
-        <w:t>-</w:t>
-      </w:r>
-      <w:r>
-        <w:t xml:space="preserve"> </w:t>
-      </w:r>
-      <w:r>
-        <w:t>Quais serão os b</w:t>
-      </w:r>
-      <w:r>
-        <w:t>eneficiados pela implantação/disponibilização do SW.</w:t>
-      </w:r>
-    </w:p>
-    <w:p>
-      <w:r>
-        <w:t xml:space="preserve">  </w:t>
-      </w:r>
-      <w:r>
-        <w:t xml:space="preserve"> Por exemplo</w:t>
-      </w:r>
-      <w:r>
-        <w:t>:</w:t>
-      </w:r>
-      <w:r>
-        <w:t xml:space="preserve"> </w:t>
-      </w:r>
-      <w:r>
-        <w:t xml:space="preserve"> </w:t>
-      </w:r>
-      <w:r>
-        <w:t xml:space="preserve">setores da empresa, setor específico do mercado, </w:t>
-      </w:r>
-    </w:p>
-    <w:p>
-      <w:r>
-        <w:t xml:space="preserve">  </w:t>
-      </w:r>
-      <w:r>
-        <w:t xml:space="preserve"> </w:t>
-      </w:r>
-      <w:r>
-        <w:t xml:space="preserve">população </w:t>
-      </w:r>
-      <w:proofErr w:type="gramStart"/>
-      <w:r>
-        <w:t>específica, etc.</w:t>
-      </w:r>
-      <w:proofErr w:type="gramEnd"/>
-    </w:p>
-    <w:p>
-      <w:r>
-        <w:t xml:space="preserve">- </w:t>
-      </w:r>
-      <w:r>
-        <w:t>Quais os benefícios, por exemplo</w:t>
-      </w:r>
-      <w:r>
-        <w:t xml:space="preserve">: </w:t>
-      </w:r>
-      <w:r>
-        <w:t xml:space="preserve">mais agilidade e segurança no </w:t>
-      </w:r>
-    </w:p>
-    <w:p>
-      <w:r>
-        <w:t xml:space="preserve"> </w:t>
-      </w:r>
-      <w:r>
-        <w:t>processo automatizado, melhor controle dos processos</w:t>
-      </w:r>
-      <w:r>
-        <w:t xml:space="preserve">, </w:t>
-      </w:r>
-      <w:r>
-        <w:t>redução de custos</w:t>
-      </w:r>
-      <w:r>
-        <w:t>,</w:t>
-      </w:r>
-    </w:p>
-    <w:p>
-      <w:r>
-        <w:t xml:space="preserve"> etc.</w:t>
-      </w:r>
+    <w:p>
+      <w:r>
+        <w:t xml:space="preserve">De um ponto de vista técnico, a solução que se propõe é bastante desafiadora. Especialmente em relação aos estudos de caso tipicamente explorados no curso de ADS. Não é comum </w:t>
+      </w:r>
+      <w:bookmarkStart w:id="1" w:name="_GoBack"/>
+      <w:bookmarkEnd w:id="1"/>
     </w:p>
     <w:p/>
     <w:p/>
     <w:p>
       <w:pPr>
-        <w:pStyle w:val="Ttulo2"/>
-        <w:rPr>
-          <w:color w:val="C00000"/>
-          <w:sz w:val="24"/>
-        </w:rPr>
-      </w:pPr>
-      <w:r>
-        <w:t>3</w:t>
-      </w:r>
-      <w:r>
-        <w:t xml:space="preserve">.3  </w:t>
-      </w:r>
-      <w:r>
-        <w:t xml:space="preserve"> </w:t>
-      </w:r>
-      <w:r>
-        <w:t>Restrições e Riscos do Projeto</w:t>
-      </w:r>
-      <w:r>
-        <w:t xml:space="preserve"> </w:t>
-      </w:r>
-      <w:r>
-        <w:t>Atual</w:t>
-      </w:r>
-      <w:r>
-        <w:t xml:space="preserve">  </w:t>
-      </w:r>
-    </w:p>
-    <w:p/>
-    <w:p>
-      <w:pPr>
-        <w:pStyle w:val="Ttulo"/>
-        <w:rPr>
-          <w:color w:val="C00000"/>
-        </w:rPr>
-      </w:pPr>
-      <w:r>
-        <w:t>Os itens abaixo podem ser</w:t>
-      </w:r>
-      <w:r>
-        <w:t xml:space="preserve"> baseados no</w:t>
-      </w:r>
-      <w:r>
-        <w:t xml:space="preserve"> </w:t>
-      </w:r>
-      <w:r>
-        <w:rPr>
-          <w:color w:val="C00000"/>
-        </w:rPr>
-        <w:t>(D</w:t>
-      </w:r>
-      <w:r>
-        <w:rPr>
-          <w:color w:val="C00000"/>
-        </w:rPr>
-        <w:t>ocumento</w:t>
-      </w:r>
-      <w:proofErr w:type="gramStart"/>
-      <w:r>
-        <w:rPr>
-          <w:color w:val="C00000"/>
-        </w:rPr>
-        <w:t>2  de</w:t>
-      </w:r>
-      <w:proofErr w:type="gramEnd"/>
-      <w:r>
-        <w:rPr>
-          <w:color w:val="C00000"/>
-        </w:rPr>
-        <w:t xml:space="preserve"> ES2</w:t>
-      </w:r>
-      <w:r>
-        <w:rPr>
-          <w:color w:val="C00000"/>
-        </w:rPr>
-        <w:t>)</w:t>
-      </w:r>
-    </w:p>
-    <w:p>
-      <w:pPr>
-        <w:pStyle w:val="Subttulo"/>
-      </w:pPr>
-    </w:p>
-    <w:p>
-      <w:pPr>
-        <w:pStyle w:val="Subttulo"/>
-      </w:pPr>
-      <w:bookmarkStart w:id="2" w:name="_Toc333506965"/>
-      <w:bookmarkStart w:id="3" w:name="_Toc334112700"/>
-      <w:r>
-        <w:t>3</w:t>
-      </w:r>
-      <w:r>
-        <w:t xml:space="preserve">.3.1 </w:t>
-      </w:r>
-      <w:r>
-        <w:t>Limitações Operacionais</w:t>
-      </w:r>
-      <w:bookmarkEnd w:id="2"/>
-      <w:bookmarkEnd w:id="3"/>
-      <w:r>
-        <w:t xml:space="preserve"> </w:t>
-      </w:r>
-    </w:p>
-    <w:p/>
-    <w:p>
-      <w:r>
-        <w:t xml:space="preserve">  Definir as limitações operacionais do software. A tabela abaixo mostra um exemplo de apresentação. Não é obrigatório utilizar o formato de tabelas, as limitações podem ser descritas como texto.</w:t>
-      </w:r>
-    </w:p>
-    <w:p/>
-    <w:p>
-      <w:pPr>
-        <w:pStyle w:val="Legenda"/>
-      </w:pPr>
-      <w:bookmarkStart w:id="4" w:name="_Toc497664569"/>
-      <w:r>
-        <w:t xml:space="preserve">Tabela </w:t>
-      </w:r>
-      <w:r>
-        <w:rPr>
-          <w:noProof/>
-        </w:rPr>
-        <w:fldChar w:fldCharType="begin"/>
-      </w:r>
-      <w:r>
-        <w:rPr>
-          <w:noProof/>
-        </w:rPr>
-        <w:instrText xml:space="preserve"> SEQ Tabela \* ARABIC </w:instrText>
-      </w:r>
-      <w:r>
-        <w:rPr>
-          <w:noProof/>
-        </w:rPr>
-        <w:fldChar w:fldCharType="separate"/>
-      </w:r>
-      <w:r>
-        <w:rPr>
-          <w:noProof/>
-        </w:rPr>
-        <w:t>1</w:t>
-      </w:r>
-      <w:r>
-        <w:rPr>
-          <w:noProof/>
-        </w:rPr>
-        <w:fldChar w:fldCharType="end"/>
-      </w:r>
-      <w:r>
-        <w:t>: Limitações operacionais do sistema.</w:t>
-      </w:r>
-      <w:bookmarkEnd w:id="4"/>
-    </w:p>
-    <w:tbl>
-      <w:tblPr>
-        <w:tblStyle w:val="TabeladeGrade6Colorida-nfase31"/>
-        <w:tblW w:w="8647" w:type="dxa"/>
-        <w:tblInd w:w="392" w:type="dxa"/>
-        <w:tblBorders>
-          <w:top w:val="single" w:sz="4" w:space="0" w:color="auto"/>
-          <w:left w:val="single" w:sz="4" w:space="0" w:color="auto"/>
-          <w:bottom w:val="single" w:sz="4" w:space="0" w:color="auto"/>
-          <w:right w:val="single" w:sz="4" w:space="0" w:color="auto"/>
-          <w:insideH w:val="single" w:sz="4" w:space="0" w:color="auto"/>
-          <w:insideV w:val="single" w:sz="4" w:space="0" w:color="auto"/>
-        </w:tblBorders>
-        <w:tblLook w:val="04A0" w:firstRow="1" w:lastRow="0" w:firstColumn="1" w:lastColumn="0" w:noHBand="0" w:noVBand="1"/>
-      </w:tblPr>
-      <w:tblGrid>
-        <w:gridCol w:w="2793"/>
-        <w:gridCol w:w="3915"/>
-        <w:gridCol w:w="1939"/>
-      </w:tblGrid>
-      <w:tr>
-        <w:trPr>
-          <w:cnfStyle w:val="100000000000" w:firstRow="1" w:lastRow="0" w:firstColumn="0" w:lastColumn="0" w:oddVBand="0" w:evenVBand="0" w:oddHBand="0" w:evenHBand="0" w:firstRowFirstColumn="0" w:firstRowLastColumn="0" w:lastRowFirstColumn="0" w:lastRowLastColumn="0"/>
-          <w:trHeight w:val="567"/>
-        </w:trPr>
-        <w:tc>
-          <w:tcPr>
-            <w:cnfStyle w:val="001000000000" w:firstRow="0" w:lastRow="0" w:firstColumn="1" w:lastColumn="0" w:oddVBand="0" w:evenVBand="0" w:oddHBand="0" w:evenHBand="0" w:firstRowFirstColumn="0" w:firstRowLastColumn="0" w:lastRowFirstColumn="0" w:lastRowLastColumn="0"/>
-            <w:tcW w:w="1772" w:type="dxa"/>
-            <w:tcBorders>
-              <w:bottom w:val="none" w:sz="0" w:space="0" w:color="auto"/>
-            </w:tcBorders>
-            <w:noWrap/>
-            <w:vAlign w:val="center"/>
-            <w:hideMark/>
-          </w:tcPr>
-          <w:p>
-            <w:r>
-              <w:t>LIMITAÇÃO</w:t>
-            </w:r>
-          </w:p>
-        </w:tc>
-        <w:tc>
-          <w:tcPr>
-            <w:tcW w:w="5174" w:type="dxa"/>
-            <w:tcBorders>
-              <w:bottom w:val="none" w:sz="0" w:space="0" w:color="auto"/>
-            </w:tcBorders>
-            <w:vAlign w:val="center"/>
-            <w:hideMark/>
-          </w:tcPr>
-          <w:p>
-            <w:pPr>
-              <w:cnfStyle w:val="100000000000" w:firstRow="1" w:lastRow="0" w:firstColumn="0" w:lastColumn="0" w:oddVBand="0" w:evenVBand="0" w:oddHBand="0" w:evenHBand="0" w:firstRowFirstColumn="0" w:firstRowLastColumn="0" w:lastRowFirstColumn="0" w:lastRowLastColumn="0"/>
-            </w:pPr>
-            <w:r>
-              <w:t>DESCRIÇÃO</w:t>
-            </w:r>
-          </w:p>
-        </w:tc>
-        <w:tc>
-          <w:tcPr>
-            <w:tcW w:w="1701" w:type="dxa"/>
-            <w:tcBorders>
-              <w:bottom w:val="none" w:sz="0" w:space="0" w:color="auto"/>
-            </w:tcBorders>
-            <w:vAlign w:val="center"/>
-            <w:hideMark/>
-          </w:tcPr>
-          <w:p>
-            <w:pPr>
-              <w:cnfStyle w:val="100000000000" w:firstRow="1" w:lastRow="0" w:firstColumn="0" w:lastColumn="0" w:oddVBand="0" w:evenVBand="0" w:oddHBand="0" w:evenHBand="0" w:firstRowFirstColumn="0" w:firstRowLastColumn="0" w:lastRowFirstColumn="0" w:lastRowLastColumn="0"/>
-            </w:pPr>
-            <w:r>
-              <w:t>VERSÃO</w:t>
-            </w:r>
-          </w:p>
-        </w:tc>
-      </w:tr>
-      <w:tr>
-        <w:trPr>
-          <w:cnfStyle w:val="000000100000" w:firstRow="0" w:lastRow="0" w:firstColumn="0" w:lastColumn="0" w:oddVBand="0" w:evenVBand="0" w:oddHBand="1" w:evenHBand="0" w:firstRowFirstColumn="0" w:firstRowLastColumn="0" w:lastRowFirstColumn="0" w:lastRowLastColumn="0"/>
-          <w:trHeight w:val="567"/>
-        </w:trPr>
-        <w:tc>
-          <w:tcPr>
-            <w:cnfStyle w:val="001000000000" w:firstRow="0" w:lastRow="0" w:firstColumn="1" w:lastColumn="0" w:oddVBand="0" w:evenVBand="0" w:oddHBand="0" w:evenHBand="0" w:firstRowFirstColumn="0" w:firstRowLastColumn="0" w:lastRowFirstColumn="0" w:lastRowLastColumn="0"/>
-            <w:tcW w:w="1772" w:type="dxa"/>
-            <w:vAlign w:val="center"/>
-            <w:hideMark/>
-          </w:tcPr>
-          <w:p>
-            <w:r>
-              <w:t>Sistema Operacional</w:t>
-            </w:r>
-          </w:p>
-        </w:tc>
-        <w:tc>
-          <w:tcPr>
-            <w:tcW w:w="5174" w:type="dxa"/>
-            <w:vAlign w:val="center"/>
-            <w:hideMark/>
-          </w:tcPr>
-          <w:p>
-            <w:pPr>
-              <w:cnfStyle w:val="000000100000" w:firstRow="0" w:lastRow="0" w:firstColumn="0" w:lastColumn="0" w:oddVBand="0" w:evenVBand="0" w:oddHBand="1" w:evenHBand="0" w:firstRowFirstColumn="0" w:firstRowLastColumn="0" w:lastRowFirstColumn="0" w:lastRowLastColumn="0"/>
-            </w:pPr>
-            <w:r>
-              <w:t>Android</w:t>
-            </w:r>
-          </w:p>
-        </w:tc>
-        <w:tc>
-          <w:tcPr>
-            <w:tcW w:w="1701" w:type="dxa"/>
-            <w:vAlign w:val="center"/>
-            <w:hideMark/>
-          </w:tcPr>
-          <w:p>
-            <w:pPr>
-              <w:cnfStyle w:val="000000100000" w:firstRow="0" w:lastRow="0" w:firstColumn="0" w:lastColumn="0" w:oddVBand="0" w:evenVBand="0" w:oddHBand="1" w:evenHBand="0" w:firstRowFirstColumn="0" w:firstRowLastColumn="0" w:lastRowFirstColumn="0" w:lastRowLastColumn="0"/>
-            </w:pPr>
-            <w:r>
-              <w:t>&gt;= 4.0.3 (API 15)</w:t>
-            </w:r>
-          </w:p>
-        </w:tc>
-      </w:tr>
-      <w:tr>
-        <w:trPr>
-          <w:trHeight w:val="567"/>
-        </w:trPr>
-        <w:tc>
-          <w:tcPr>
-            <w:cnfStyle w:val="001000000000" w:firstRow="0" w:lastRow="0" w:firstColumn="1" w:lastColumn="0" w:oddVBand="0" w:evenVBand="0" w:oddHBand="0" w:evenHBand="0" w:firstRowFirstColumn="0" w:firstRowLastColumn="0" w:lastRowFirstColumn="0" w:lastRowLastColumn="0"/>
-            <w:tcW w:w="1772" w:type="dxa"/>
-            <w:noWrap/>
-            <w:vAlign w:val="center"/>
-            <w:hideMark/>
-          </w:tcPr>
-          <w:p>
-            <w:r>
-              <w:t>Banco de Dados</w:t>
-            </w:r>
-          </w:p>
-        </w:tc>
-        <w:tc>
-          <w:tcPr>
-            <w:tcW w:w="5174" w:type="dxa"/>
-            <w:vAlign w:val="center"/>
-            <w:hideMark/>
-          </w:tcPr>
-          <w:p>
-            <w:pPr>
-              <w:cnfStyle w:val="000000000000" w:firstRow="0" w:lastRow="0" w:firstColumn="0" w:lastColumn="0" w:oddVBand="0" w:evenVBand="0" w:oddHBand="0" w:evenHBand="0" w:firstRowFirstColumn="0" w:firstRowLastColumn="0" w:lastRowFirstColumn="0" w:lastRowLastColumn="0"/>
-            </w:pPr>
-            <w:proofErr w:type="spellStart"/>
-            <w:r>
-              <w:t>SQLite</w:t>
-            </w:r>
-            <w:proofErr w:type="spellEnd"/>
-            <w:r>
-              <w:t xml:space="preserve"> (incluso com o sistema operacional Android)</w:t>
-            </w:r>
-          </w:p>
-        </w:tc>
-        <w:tc>
-          <w:tcPr>
-            <w:tcW w:w="1701" w:type="dxa"/>
-            <w:vAlign w:val="center"/>
-            <w:hideMark/>
-          </w:tcPr>
-          <w:p>
-            <w:pPr>
-              <w:cnfStyle w:val="000000000000" w:firstRow="0" w:lastRow="0" w:firstColumn="0" w:lastColumn="0" w:oddVBand="0" w:evenVBand="0" w:oddHBand="0" w:evenHBand="0" w:firstRowFirstColumn="0" w:firstRowLastColumn="0" w:lastRowFirstColumn="0" w:lastRowLastColumn="0"/>
-            </w:pPr>
-            <w:r>
-              <w:t>&gt;= 3.7 (API 11)</w:t>
-            </w:r>
-          </w:p>
-        </w:tc>
-      </w:tr>
-      <w:tr>
-        <w:trPr>
-          <w:cnfStyle w:val="000000100000" w:firstRow="0" w:lastRow="0" w:firstColumn="0" w:lastColumn="0" w:oddVBand="0" w:evenVBand="0" w:oddHBand="1" w:evenHBand="0" w:firstRowFirstColumn="0" w:firstRowLastColumn="0" w:lastRowFirstColumn="0" w:lastRowLastColumn="0"/>
-          <w:trHeight w:val="567"/>
-        </w:trPr>
-        <w:tc>
-          <w:tcPr>
-            <w:cnfStyle w:val="001000000000" w:firstRow="0" w:lastRow="0" w:firstColumn="1" w:lastColumn="0" w:oddVBand="0" w:evenVBand="0" w:oddHBand="0" w:evenHBand="0" w:firstRowFirstColumn="0" w:firstRowLastColumn="0" w:lastRowFirstColumn="0" w:lastRowLastColumn="0"/>
-            <w:tcW w:w="1772" w:type="dxa"/>
-            <w:noWrap/>
-            <w:vAlign w:val="center"/>
-            <w:hideMark/>
-          </w:tcPr>
-          <w:p>
-            <w:r>
-              <w:t>Métodos de Entrada</w:t>
-            </w:r>
-          </w:p>
-        </w:tc>
-        <w:tc>
-          <w:tcPr>
-            <w:tcW w:w="5174" w:type="dxa"/>
-            <w:vAlign w:val="center"/>
-            <w:hideMark/>
-          </w:tcPr>
-          <w:p>
-            <w:pPr>
-              <w:cnfStyle w:val="000000100000" w:firstRow="0" w:lastRow="0" w:firstColumn="0" w:lastColumn="0" w:oddVBand="0" w:evenVBand="0" w:oddHBand="1" w:evenHBand="0" w:firstRowFirstColumn="0" w:firstRowLastColumn="0" w:lastRowFirstColumn="0" w:lastRowLastColumn="0"/>
-            </w:pPr>
-            <w:r>
-              <w:t>Toque em tela capacitiva.</w:t>
-            </w:r>
-            <w:r>
-              <w:br/>
-              <w:t>Métodos de entrada via hardware que sejam suportados pelo sistema operacional.</w:t>
-            </w:r>
-          </w:p>
-        </w:tc>
-        <w:tc>
-          <w:tcPr>
-            <w:tcW w:w="1701" w:type="dxa"/>
-            <w:vAlign w:val="center"/>
-            <w:hideMark/>
-          </w:tcPr>
-          <w:p>
-            <w:pPr>
-              <w:cnfStyle w:val="000000100000" w:firstRow="0" w:lastRow="0" w:firstColumn="0" w:lastColumn="0" w:oddVBand="0" w:evenVBand="0" w:oddHBand="1" w:evenHBand="0" w:firstRowFirstColumn="0" w:firstRowLastColumn="0" w:lastRowFirstColumn="0" w:lastRowLastColumn="0"/>
-            </w:pPr>
-            <w:r>
-              <w:t>-</w:t>
-            </w:r>
-          </w:p>
-        </w:tc>
-      </w:tr>
-      <w:tr>
-        <w:trPr>
-          <w:trHeight w:val="567"/>
-        </w:trPr>
-        <w:tc>
-          <w:tcPr>
-            <w:cnfStyle w:val="001000000000" w:firstRow="0" w:lastRow="0" w:firstColumn="1" w:lastColumn="0" w:oddVBand="0" w:evenVBand="0" w:oddHBand="0" w:evenHBand="0" w:firstRowFirstColumn="0" w:firstRowLastColumn="0" w:lastRowFirstColumn="0" w:lastRowLastColumn="0"/>
-            <w:tcW w:w="1772" w:type="dxa"/>
-            <w:noWrap/>
-            <w:vAlign w:val="center"/>
-            <w:hideMark/>
-          </w:tcPr>
-          <w:p>
-            <w:r>
-              <w:lastRenderedPageBreak/>
-              <w:t>Armazenamento</w:t>
-            </w:r>
-          </w:p>
-        </w:tc>
-        <w:tc>
-          <w:tcPr>
-            <w:tcW w:w="5174" w:type="dxa"/>
-            <w:vAlign w:val="center"/>
-            <w:hideMark/>
-          </w:tcPr>
-          <w:p>
-            <w:pPr>
-              <w:cnfStyle w:val="000000000000" w:firstRow="0" w:lastRow="0" w:firstColumn="0" w:lastColumn="0" w:oddVBand="0" w:evenVBand="0" w:oddHBand="0" w:evenHBand="0" w:firstRowFirstColumn="0" w:firstRowLastColumn="0" w:lastRowFirstColumn="0" w:lastRowLastColumn="0"/>
-            </w:pPr>
-            <w:r>
-              <w:t>Armazenamento local de banco de dados e arquivos de preferência compartilhada. Possibilidade de se manter um backup desse armazenamento online, via conta Google vinculada ao Google Drive.</w:t>
-            </w:r>
-          </w:p>
-        </w:tc>
-        <w:tc>
-          <w:tcPr>
-            <w:tcW w:w="1701" w:type="dxa"/>
-            <w:vAlign w:val="center"/>
-            <w:hideMark/>
-          </w:tcPr>
-          <w:p>
-            <w:pPr>
-              <w:cnfStyle w:val="000000000000" w:firstRow="0" w:lastRow="0" w:firstColumn="0" w:lastColumn="0" w:oddVBand="0" w:evenVBand="0" w:oddHBand="0" w:evenHBand="0" w:firstRowFirstColumn="0" w:firstRowLastColumn="0" w:lastRowFirstColumn="0" w:lastRowLastColumn="0"/>
-            </w:pPr>
-            <w:r>
-              <w:t>-</w:t>
-            </w:r>
-          </w:p>
-        </w:tc>
-      </w:tr>
-    </w:tbl>
-    <w:p>
-      <w:pPr>
-        <w:pStyle w:val="Legenda"/>
-      </w:pPr>
-      <w:r>
-        <w:t>Fonte: Autoria própria.</w:t>
-      </w:r>
-    </w:p>
-    <w:p/>
-    <w:p>
-      <w:pPr>
-        <w:pStyle w:val="Subttulo"/>
-      </w:pPr>
-      <w:bookmarkStart w:id="5" w:name="_Toc333506966"/>
-      <w:bookmarkStart w:id="6" w:name="_Toc334112701"/>
-      <w:proofErr w:type="gramStart"/>
-      <w:r>
-        <w:t>3</w:t>
-      </w:r>
-      <w:r>
-        <w:t xml:space="preserve">.3.2  </w:t>
-      </w:r>
-      <w:r>
-        <w:t>Considerações</w:t>
-      </w:r>
-      <w:proofErr w:type="gramEnd"/>
-      <w:r>
-        <w:t xml:space="preserve"> Legais</w:t>
-      </w:r>
-      <w:bookmarkEnd w:id="5"/>
-      <w:bookmarkEnd w:id="6"/>
-    </w:p>
-    <w:p>
-      <w:pPr>
-        <w:pStyle w:val="Ttulo"/>
-      </w:pPr>
-    </w:p>
-    <w:p>
-      <w:r>
-        <w:t>Exemplo: “</w:t>
-      </w:r>
-      <w:r>
-        <w:t>O sistema é um software com todos os direitos reservados. Assim sendo, é proibida a cópia e/ou reprodução deste sem a prévia autorização de seus desenvolvedores, por quaisquer meios ou processos existentes. A violação dos direitos é punível como crime, com pena de prisão e multa.</w:t>
-      </w:r>
-      <w:r>
-        <w:t>”</w:t>
-      </w:r>
-    </w:p>
-    <w:p>
-      <w:pPr>
-        <w:pStyle w:val="Ttulo"/>
-      </w:pPr>
-      <w:bookmarkStart w:id="7" w:name="_Toc333506967"/>
-      <w:bookmarkStart w:id="8" w:name="_Toc334112702"/>
-    </w:p>
-    <w:p>
-      <w:pPr>
-        <w:pStyle w:val="Subttulo"/>
-      </w:pPr>
-      <w:r>
-        <w:t>3</w:t>
-      </w:r>
-      <w:r>
-        <w:t xml:space="preserve">.3.3 </w:t>
-      </w:r>
-      <w:r>
-        <w:t>Considerações de Hardware / Software / Rede</w:t>
-      </w:r>
-      <w:bookmarkEnd w:id="7"/>
-      <w:bookmarkEnd w:id="8"/>
-      <w:r>
-        <w:t xml:space="preserve"> </w:t>
-      </w:r>
-    </w:p>
-    <w:p/>
-    <w:p>
-      <w:r>
-        <w:t>Exemplo: “</w:t>
-      </w:r>
-      <w:r>
-        <w:t>O sistema será executado em um ambiente que tenha de espaço</w:t>
-      </w:r>
-      <w:r>
-        <w:t xml:space="preserve"> livro</w:t>
-      </w:r>
-      <w:r>
-        <w:t xml:space="preserve"> </w:t>
-      </w:r>
-      <w:r>
-        <w:t xml:space="preserve">em disco rígido &gt;= 2MB; precisa de, no mínimo, 4 </w:t>
-      </w:r>
-      <w:r>
-        <w:t>Gb de memória RAM para um melhor desempenho.</w:t>
-      </w:r>
-      <w:r>
-        <w:t xml:space="preserve"> Para o backup online deve ser reservado uma conta vinculada ao Google Drive com capacidade &gt;= 3MB</w:t>
-      </w:r>
-      <w:r>
-        <w:t>”</w:t>
-      </w:r>
-      <w:r>
-        <w:t>.</w:t>
-      </w:r>
-    </w:p>
-    <w:p/>
-    <w:p>
-      <w:pPr>
-        <w:pStyle w:val="Ttulo"/>
-      </w:pPr>
-      <w:bookmarkStart w:id="9" w:name="_Toc333506969"/>
-      <w:bookmarkStart w:id="10" w:name="_Toc334112704"/>
-      <w:r>
-        <w:t>3.3.4</w:t>
-      </w:r>
-      <w:r>
-        <w:t xml:space="preserve"> </w:t>
-      </w:r>
-      <w:r>
-        <w:t>Políticas Organizacionais</w:t>
-      </w:r>
-      <w:bookmarkEnd w:id="9"/>
-      <w:bookmarkEnd w:id="10"/>
-      <w:r>
-        <w:t xml:space="preserve"> </w:t>
-      </w:r>
-    </w:p>
-    <w:p>
-      <w:pPr>
-        <w:pStyle w:val="Ttulo"/>
-      </w:pPr>
-    </w:p>
-    <w:p>
-      <w:r>
-        <w:t>Exemplo:</w:t>
-      </w:r>
-      <w:r>
-        <w:t xml:space="preserve"> </w:t>
-      </w:r>
-      <w:r>
-        <w:t>“</w:t>
-      </w:r>
-      <w:r>
-        <w:t>Para assegurar o sigilo das informações presentes no banco de dados, o acesso ao sistema só é permitido através de um ID (identificador, login) e uma senha. Outras medi</w:t>
-      </w:r>
-      <w:r>
-        <w:t>d</w:t>
-      </w:r>
-      <w:r>
-        <w:t xml:space="preserve">as de segurança, devem ser tomadas, como a utilização de computadores com antivírus e firewall sempre atualizados, a realização de </w:t>
-      </w:r>
-      <w:proofErr w:type="gramStart"/>
-      <w:r>
-        <w:t>backups  semanalmente</w:t>
-      </w:r>
-      <w:proofErr w:type="gramEnd"/>
-      <w:r>
-        <w:t>.</w:t>
-      </w:r>
-      <w:r>
-        <w:t>”</w:t>
-      </w:r>
-    </w:p>
-    <w:p/>
-    <w:p>
-      <w:pPr>
         <w:spacing w:after="200" w:line="276" w:lineRule="auto"/>
-        <w:jc w:val="center"/>
         <w:rPr>
           <w:rFonts w:ascii="Calibri" w:eastAsia="Calibri" w:hAnsi="Calibri" w:cs="Calibri"/>
           <w:b/>
         </w:rPr>
       </w:pPr>
-      <w:bookmarkStart w:id="11" w:name="_Toc333506971"/>
-      <w:bookmarkStart w:id="12" w:name="_Toc334112706"/>
-      <w:r>
-        <w:lastRenderedPageBreak/>
-        <w:t xml:space="preserve">       </w:t>
-      </w:r>
-      <w:bookmarkEnd w:id="11"/>
-      <w:bookmarkEnd w:id="12"/>
       <w:r>
         <w:rPr>
           <w:rFonts w:ascii="Calibri" w:eastAsia="Calibri" w:hAnsi="Calibri" w:cs="Calibri"/>
@@ -2547,13 +1624,6 @@
       </w:pPr>
       <w:r>
         <w:rPr>
-          <w:rFonts w:ascii="Calibri" w:eastAsia="Calibri" w:hAnsi="Calibri" w:cs="Calibri"/>
-          <w:b/>
-        </w:rPr>
-        <w:tab/>
-      </w:r>
-      <w:r>
-        <w:rPr>
           <w:rFonts w:eastAsia="Arial"/>
         </w:rPr>
         <w:t xml:space="preserve">Partindo da premissa de que a viabilidade de um projeto depende de uma boa avaliação dos riscos e das formas de vencê-los, para o projeto </w:t>
@@ -2581,6 +1651,58 @@
           <w:rFonts w:eastAsia="Arial"/>
         </w:rPr>
       </w:pPr>
+    </w:p>
+    <w:p>
+      <w:pPr>
+        <w:pStyle w:val="PargrafodaLista"/>
+        <w:keepNext/>
+        <w:numPr>
+          <w:ilvl w:val="1"/>
+          <w:numId w:val="24"/>
+        </w:numPr>
+        <w:spacing w:line="240" w:lineRule="auto"/>
+        <w:rPr>
+          <w:rFonts w:eastAsia="Arial"/>
+          <w:b/>
+          <w:sz w:val="28"/>
+        </w:rPr>
+      </w:pPr>
+      <w:proofErr w:type="spellStart"/>
+      <w:r>
+        <w:rPr>
+          <w:rFonts w:eastAsia="Arial"/>
+          <w:b/>
+          <w:sz w:val="28"/>
+        </w:rPr>
+        <w:t>Restrições</w:t>
+      </w:r>
+      <w:proofErr w:type="spellEnd"/>
+      <w:r>
+        <w:rPr>
+          <w:rFonts w:eastAsia="Arial"/>
+          <w:b/>
+          <w:sz w:val="28"/>
+        </w:rPr>
+        <w:t xml:space="preserve"> e </w:t>
+      </w:r>
+      <w:proofErr w:type="spellStart"/>
+      <w:r>
+        <w:rPr>
+          <w:rFonts w:eastAsia="Arial"/>
+          <w:b/>
+          <w:sz w:val="28"/>
+        </w:rPr>
+        <w:t>Riscos</w:t>
+      </w:r>
+      <w:proofErr w:type="spellEnd"/>
+      <w:r>
+        <w:rPr>
+          <w:rFonts w:eastAsia="Arial"/>
+          <w:b/>
+          <w:sz w:val="28"/>
+        </w:rPr>
+        <w:t xml:space="preserve"> do Projeto Atual  </w:t>
+      </w:r>
     </w:p>
     <w:p>
       <w:pPr>
@@ -2592,15 +1714,35 @@
           <w:color w:val="C00000"/>
         </w:rPr>
       </w:pPr>
-      <w:r>
+    </w:p>
+    <w:p>
+      <w:pPr>
+        <w:keepNext/>
+        <w:spacing w:line="240" w:lineRule="auto"/>
         <w:rPr>
           <w:rFonts w:eastAsia="Arial"/>
           <w:b/>
-          <w:sz w:val="28"/>
-        </w:rPr>
-        <w:tab/>
-        <w:t xml:space="preserve">3.3   Restrições e Riscos do Projeto Atual  </w:t>
-      </w:r>
+          <w:color w:val="C00000"/>
+        </w:rPr>
+      </w:pPr>
+      <w:r>
+        <w:rPr>
+          <w:rFonts w:eastAsia="Arial"/>
+          <w:b/>
+          <w:color w:val="C00000"/>
+        </w:rPr>
+        <w:t xml:space="preserve">TODO: introdução ao </w:t>
+      </w:r>
+      <w:proofErr w:type="spellStart"/>
+      <w:r>
+        <w:rPr>
+          <w:rFonts w:eastAsia="Arial"/>
+          <w:b/>
+          <w:color w:val="C00000"/>
+        </w:rPr>
+        <w:t>capítuo</w:t>
+      </w:r>
+      <w:proofErr w:type="spellEnd"/>
     </w:p>
     <w:p>
       <w:pPr>
@@ -2636,6 +1778,7 @@
           <w:b/>
           <w:spacing w:val="15"/>
         </w:rPr>
+        <w:lastRenderedPageBreak/>
         <w:t xml:space="preserve">3.3.1 Limitações Operacionais </w:t>
       </w:r>
     </w:p>
@@ -2790,6 +1933,77 @@
     </w:p>
     <w:p>
       <w:pPr>
+        <w:ind w:firstLine="851"/>
+        <w:rPr>
+          <w:rFonts w:eastAsia="Arial"/>
+          <w:color w:val="2F5496"/>
+        </w:rPr>
+      </w:pPr>
+    </w:p>
+    <w:p>
+      <w:pPr>
+        <w:ind w:firstLine="851"/>
+        <w:rPr>
+          <w:rFonts w:eastAsia="Arial"/>
+          <w:color w:val="2F5496"/>
+        </w:rPr>
+      </w:pPr>
+      <w:r>
+        <w:rPr>
+          <w:rFonts w:eastAsia="Arial"/>
+          <w:color w:val="2F5496"/>
+        </w:rPr>
+        <w:t>TODO: nossa licença</w:t>
+      </w:r>
+    </w:p>
+    <w:p>
+      <w:pPr>
+        <w:ind w:firstLine="851"/>
+        <w:rPr>
+          <w:rFonts w:eastAsia="Arial"/>
+          <w:color w:val="2F5496"/>
+        </w:rPr>
+      </w:pPr>
+      <w:r>
+        <w:rPr>
+          <w:rFonts w:eastAsia="Arial"/>
+          <w:color w:val="2F5496"/>
+        </w:rPr>
+        <w:t xml:space="preserve">TODO: </w:t>
+      </w:r>
+      <w:r>
+        <w:rPr>
+          <w:rFonts w:eastAsia="Arial"/>
+          <w:color w:val="2F5496"/>
+        </w:rPr>
+        <w:t xml:space="preserve">licenças dos diferentes componentes de software utilizados no projeto (UE4, </w:t>
+      </w:r>
+      <w:proofErr w:type="spellStart"/>
+      <w:r>
+        <w:rPr>
+          <w:rFonts w:eastAsia="Arial"/>
+          <w:color w:val="2F5496"/>
+        </w:rPr>
+        <w:t>OpenCV</w:t>
+      </w:r>
+      <w:proofErr w:type="spellEnd"/>
+      <w:r>
+        <w:rPr>
+          <w:rFonts w:eastAsia="Arial"/>
+          <w:color w:val="2F5496"/>
+        </w:rPr>
+        <w:t>, etc.</w:t>
+      </w:r>
+      <w:r>
+        <w:rPr>
+          <w:rFonts w:eastAsia="Arial"/>
+          <w:color w:val="2F5496"/>
+        </w:rPr>
+        <w:t>)</w:t>
+      </w:r>
+    </w:p>
+    <w:p>
+      <w:pPr>
         <w:ind w:left="720"/>
         <w:rPr>
           <w:rFonts w:eastAsia="Arial"/>
@@ -2835,8 +2049,68 @@
           <w:rFonts w:eastAsia="Arial"/>
           <w:color w:val="2F5496"/>
         </w:rPr>
+        <w:t xml:space="preserve">A aplicação foi desenvolvida com foco no sistema operacional Windows 10 de 64 bits, as demandas em relação ao que esse sistema operacional exige, especificam o mínimo necessário ao bom funcionamento da aplicação. Entretanto, para o pleno uso das funcionalidades da aplicação, exige-se também um microfone e uma webcam para </w:t>
+      </w:r>
+      <w:r>
+        <w:rPr>
+          <w:rFonts w:eastAsia="Arial"/>
+          <w:color w:val="2F5496"/>
+        </w:rPr>
         <w:lastRenderedPageBreak/>
-        <w:t xml:space="preserve">A aplicação foi desenvolvida com foco no sistema operacional Windows 10 de 64 bits, as demandas em relação ao que esse sistema operacional exige, especificam o mínimo necessário ao bom funcionamento da aplicação. Entretanto, para o pleno uso das funcionalidades da aplicação, exige-se também um microfone e uma webcam para capturar a voz e a imagem do usuário, além destes itens de hardware, a estação de trabalho deve dispor de uma conexão com a internet, quanto à largura de banda da conexão, um mínimo de 1Mbps para download e 1Mbps de upload. </w:t>
+        <w:t>capturar a voz e a imagem do usuário, além de</w:t>
+      </w:r>
+      <w:r>
+        <w:rPr>
+          <w:rFonts w:eastAsia="Arial"/>
+          <w:color w:val="2F5496"/>
+        </w:rPr>
+        <w:t>ss</w:t>
+      </w:r>
+      <w:r>
+        <w:rPr>
+          <w:rFonts w:eastAsia="Arial"/>
+          <w:color w:val="2F5496"/>
+        </w:rPr>
+        <w:t>es itens de hardware, a estação de trabalho deve dispor de uma conexão com a internet, quanto à largura de banda da conexão, um mínimo de 1Mbps para download e 1Mbps de upload.</w:t>
+      </w:r>
+    </w:p>
+    <w:p>
+      <w:pPr>
+        <w:ind w:firstLine="851"/>
+        <w:rPr>
+          <w:rFonts w:eastAsia="Arial"/>
+          <w:color w:val="2F5496"/>
+        </w:rPr>
+      </w:pPr>
+      <w:r>
+        <w:rPr>
+          <w:rFonts w:eastAsia="Arial"/>
+          <w:color w:val="2F5496"/>
+        </w:rPr>
+        <w:t xml:space="preserve">Para o funcionamento do MVP, o projeto </w:t>
+      </w:r>
+      <w:proofErr w:type="spellStart"/>
+      <w:r>
+        <w:rPr>
+          <w:rFonts w:eastAsia="Arial"/>
+          <w:color w:val="2F5496"/>
+        </w:rPr>
+        <w:t>AViS</w:t>
+      </w:r>
+      <w:proofErr w:type="spellEnd"/>
+      <w:r>
+        <w:rPr>
+          <w:rFonts w:eastAsia="Arial"/>
+          <w:color w:val="2F5496"/>
+        </w:rPr>
+        <w:t xml:space="preserve"> deve contar com a porta 7777 aberta no servidor da aplicação para os protocolos UDP e TCP. Não há a necessidade de manipulação das configurações do roteador ou das políticas do firewall nas estações de trabalho dos usuários</w:t>
+      </w:r>
+      <w:r>
+        <w:rPr>
+          <w:rFonts w:eastAsia="Arial"/>
+          <w:color w:val="2F5496"/>
+        </w:rPr>
+        <w:t>.</w:t>
       </w:r>
     </w:p>
     <w:p>
@@ -2867,44 +2141,15 @@
     </w:p>
     <w:p>
       <w:pPr>
-        <w:ind w:left="709"/>
         <w:rPr>
           <w:rFonts w:eastAsia="Arial"/>
-          <w:b/>
-          <w:sz w:val="28"/>
-        </w:rPr>
-      </w:pPr>
-    </w:p>
-    <w:p>
-      <w:pPr>
-        <w:ind w:firstLine="851"/>
+        </w:rPr>
+      </w:pPr>
+      <w:r>
         <w:rPr>
           <w:rFonts w:eastAsia="Arial"/>
-          <w:color w:val="2F5496"/>
-        </w:rPr>
-      </w:pPr>
-      <w:r>
-        <w:rPr>
-          <w:rFonts w:eastAsia="Arial"/>
-          <w:color w:val="2F5496"/>
-        </w:rPr>
-        <w:t xml:space="preserve">Para o funcionamento do MVP, o projeto </w:t>
-      </w:r>
-      <w:proofErr w:type="spellStart"/>
-      <w:r>
-        <w:rPr>
-          <w:rFonts w:eastAsia="Arial"/>
-          <w:color w:val="2F5496"/>
-        </w:rPr>
-        <w:t>AViS</w:t>
-      </w:r>
-      <w:proofErr w:type="spellEnd"/>
-      <w:r>
-        <w:rPr>
-          <w:rFonts w:eastAsia="Arial"/>
-          <w:color w:val="2F5496"/>
-        </w:rPr>
-        <w:t xml:space="preserve"> deve contar com a porta 7777 aberta no servidor da aplicação para os protocolos UDP e TCP. Não há a necessidade de manipulação das configurações do roteador ou das políticas do firewall nas estações de trabalho dos usuários.</w:t>
+        </w:rPr>
+        <w:t>TODO: estudar e descrever implicações/impactos em organizações que vierem a adotar uma ferramenta baseada nas tecnologias demonstradas neste trabalho.</w:t>
       </w:r>
     </w:p>
     <w:p>
@@ -3828,7 +3073,6 @@
               <w:rPr>
                 <w:color w:val="000000"/>
               </w:rPr>
-              <w:lastRenderedPageBreak/>
               <w:t>Indisponibilidade do servidor de hospedagem</w:t>
             </w:r>
           </w:p>
@@ -3978,6 +3222,7 @@
               <w:rPr>
                 <w:color w:val="000000"/>
               </w:rPr>
+              <w:lastRenderedPageBreak/>
               <w:t>Uso de imagem indevida entre os usuários</w:t>
             </w:r>
           </w:p>
@@ -4918,7 +4163,6 @@
         <w:pStyle w:val="Ttulo"/>
       </w:pPr>
       <w:r>
-        <w:lastRenderedPageBreak/>
         <w:t xml:space="preserve">    </w:t>
       </w:r>
       <w:r>
@@ -4935,16 +4179,12 @@
         <w:t xml:space="preserve"> se foram utilizados q</w:t>
       </w:r>
       <w:r>
-        <w:t xml:space="preserve">uestionários, análise do sistema atual (antigo) da empresa, pesquisa de mercado, </w:t>
-      </w:r>
-      <w:proofErr w:type="gramStart"/>
-      <w:r>
-        <w:t>etc..</w:t>
-      </w:r>
-      <w:proofErr w:type="gramEnd"/>
-    </w:p>
-    <w:p>
-      <w:r>
+        <w:t>uestionários, análise do sistema atual (antigo) da empresa, pesquisa de mercado, etc..</w:t>
+      </w:r>
+    </w:p>
+    <w:p>
+      <w:r>
+        <w:lastRenderedPageBreak/>
         <w:t xml:space="preserve">Não é necessário incluir telas ou relatórios do sistema antigo. </w:t>
       </w:r>
       <w:r>
@@ -4956,8 +4196,6 @@
       <w:r>
         <w:t>Apêndice.</w:t>
       </w:r>
-      <w:bookmarkStart w:id="13" w:name="_GoBack"/>
-      <w:bookmarkEnd w:id="13"/>
     </w:p>
     <w:p/>
     <w:p>
@@ -4986,13 +4224,8 @@
       </w:r>
     </w:p>
     <w:p>
-      <w:proofErr w:type="gramStart"/>
-      <w:r>
-        <w:t>Descrever  o</w:t>
-      </w:r>
-      <w:proofErr w:type="gramEnd"/>
-      <w:r>
-        <w:t xml:space="preserve"> que será feito sem descrever como.</w:t>
+      <w:r>
+        <w:t>Descrever  o que será feito sem descrever como.</w:t>
       </w:r>
     </w:p>
     <w:p>
@@ -5370,7 +4603,6 @@
           </w:p>
           <w:p>
             <w:r>
-              <w:lastRenderedPageBreak/>
               <w:t>5 – O recurso “</w:t>
             </w:r>
             <w:proofErr w:type="spellStart"/>
@@ -7226,7 +6458,7 @@
                     </pic:cNvPicPr>
                   </pic:nvPicPr>
                   <pic:blipFill>
-                    <a:blip r:embed="rId12">
+                    <a:blip r:embed="rId9">
                       <a:extLst>
                         <a:ext uri="{28A0092B-C50C-407E-A947-70E740481C1C}">
                           <a14:useLocalDpi xmlns:a14="http://schemas.microsoft.com/office/drawing/2010/main" val="0"/>
@@ -8561,15 +7793,7 @@
         <w:t>,</w:t>
       </w:r>
       <w:r>
-        <w:t xml:space="preserve"> se o desenvolvimento for na área </w:t>
-      </w:r>
-      <w:proofErr w:type="gramStart"/>
-      <w:r>
-        <w:t>de  jogos</w:t>
-      </w:r>
-      <w:proofErr w:type="gramEnd"/>
-      <w:r>
-        <w:t xml:space="preserve">/jogos educativos  o aluno poderá seguir  outras metodologias por ex. Extreme Game </w:t>
+        <w:t xml:space="preserve"> se o desenvolvimento for na área de  jogos/jogos educativos  o aluno poderá seguir  outras metodologias por ex. Extreme Game </w:t>
       </w:r>
       <w:proofErr w:type="spellStart"/>
       <w:r>
@@ -8700,11 +7924,11 @@
       <w:r>
         <w:t xml:space="preserve"> será capaz de transmitir dados sensíveis ao tempo com mais agilidade. Buffers de áudio e vídeo serão transmitidos, via proto</w:t>
       </w:r>
-      <w:bookmarkStart w:id="14" w:name="_Hlk18332672"/>
+      <w:bookmarkStart w:id="2" w:name="_Hlk18332672"/>
       <w:r>
         <w:t>col</w:t>
       </w:r>
-      <w:bookmarkEnd w:id="14"/>
+      <w:bookmarkEnd w:id="2"/>
       <w:r>
         <w:t>o UDP, seguindo o caminho mais curto</w:t>
       </w:r>
@@ -9231,7 +8455,7 @@
       <w:r>
         <w:t xml:space="preserve"> do projeto e UE4. Esta API é exaustivamente documentada no domínio </w:t>
       </w:r>
-      <w:hyperlink r:id="rId13" w:history="1">
+      <w:hyperlink r:id="rId10" w:history="1">
         <w:r>
           <w:rPr>
             <w:rStyle w:val="Hyperlink"/>
@@ -9263,7 +8487,7 @@
       <w:r>
         <w:t xml:space="preserve"> (</w:t>
       </w:r>
-      <w:hyperlink r:id="rId14" w:history="1">
+      <w:hyperlink r:id="rId11" w:history="1">
         <w:r>
           <w:rPr>
             <w:rStyle w:val="Hyperlink"/>
@@ -9277,7 +8501,7 @@
       <w:r>
         <w:t xml:space="preserve">, usada no aplicativo web </w:t>
       </w:r>
-      <w:hyperlink r:id="rId15" w:history="1">
+      <w:hyperlink r:id="rId12" w:history="1">
         <w:r>
           <w:rPr>
             <w:rStyle w:val="Hyperlink"/>
@@ -9358,7 +8582,6 @@
       <w:pPr>
         <w:pStyle w:val="Ttulo"/>
       </w:pPr>
-      <w:proofErr w:type="gramStart"/>
       <w:r>
         <w:t>5.4</w:t>
       </w:r>
@@ -9366,11 +8589,7 @@
         <w:t xml:space="preserve">  </w:t>
       </w:r>
       <w:r>
-        <w:t>Diagrama</w:t>
-      </w:r>
-      <w:proofErr w:type="gramEnd"/>
-      <w:r>
-        <w:t xml:space="preserve"> de Classe</w:t>
+        <w:t>Diagrama de Classe</w:t>
       </w:r>
       <w:r>
         <w:t>s</w:t>
@@ -9404,7 +8623,7 @@
                     </pic:cNvPicPr>
                   </pic:nvPicPr>
                   <pic:blipFill>
-                    <a:blip r:embed="rId16">
+                    <a:blip r:embed="rId13">
                       <a:extLst>
                         <a:ext uri="{28A0092B-C50C-407E-A947-70E740481C1C}">
                           <a14:useLocalDpi xmlns:a14="http://schemas.microsoft.com/office/drawing/2010/main" val="0"/>
@@ -9476,7 +8695,7 @@
       <w:r>
         <w:t xml:space="preserve"> </w:t>
       </w:r>
-      <w:hyperlink r:id="rId17" w:history="1">
+      <w:hyperlink r:id="rId14" w:history="1">
         <w:r>
           <w:rPr>
             <w:rStyle w:val="Hyperlink"/>
@@ -9641,16 +8860,11 @@
       <w:pPr>
         <w:pStyle w:val="Ttulo"/>
       </w:pPr>
-      <w:proofErr w:type="gramStart"/>
       <w:r>
         <w:t xml:space="preserve">5.7  </w:t>
       </w:r>
       <w:r>
-        <w:t>Diagrama</w:t>
-      </w:r>
-      <w:proofErr w:type="gramEnd"/>
-      <w:r>
-        <w:t xml:space="preserve"> Pacotes</w:t>
+        <w:t>Diagrama Pacotes</w:t>
       </w:r>
       <w:r>
         <w:t xml:space="preserve">  (</w:t>
@@ -9702,16 +8916,11 @@
         <w:pStyle w:val="Ttulo"/>
       </w:pPr>
       <w:r>
-        <w:t xml:space="preserve">5.8 Diagrama </w:t>
-      </w:r>
-      <w:proofErr w:type="gramStart"/>
-      <w:r>
-        <w:t xml:space="preserve">Estado </w:t>
+        <w:t xml:space="preserve">5.8 Diagrama Estado </w:t>
       </w:r>
       <w:r>
         <w:t xml:space="preserve"> (</w:t>
       </w:r>
-      <w:proofErr w:type="gramEnd"/>
       <w:r>
         <w:t>Somente Projeto Integrado</w:t>
       </w:r>
@@ -9738,15 +8947,7 @@
         <w:t xml:space="preserve">, </w:t>
       </w:r>
       <w:r>
-        <w:t xml:space="preserve">e mostra também quais são os eventos </w:t>
-      </w:r>
-      <w:proofErr w:type="gramStart"/>
-      <w:r>
-        <w:t>do sistemas</w:t>
-      </w:r>
-      <w:proofErr w:type="gramEnd"/>
-      <w:r>
-        <w:t xml:space="preserve"> que provocam tais mudanças.</w:t>
+        <w:t>e mostra também quais são os eventos do sistemas que provocam tais mudanças.</w:t>
       </w:r>
     </w:p>
     <w:p>
@@ -9762,16 +8963,11 @@
       <w:r>
         <w:t xml:space="preserve"> </w:t>
       </w:r>
-      <w:proofErr w:type="gramStart"/>
       <w:r>
         <w:t xml:space="preserve">apenas </w:t>
       </w:r>
       <w:r>
-        <w:t xml:space="preserve"> do</w:t>
-      </w:r>
-      <w:proofErr w:type="gramEnd"/>
-      <w:r>
-        <w:t xml:space="preserve"> mó</w:t>
+        <w:t xml:space="preserve"> do mó</w:t>
       </w:r>
       <w:r>
         <w:t>dulo principal</w:t>
@@ -9797,16 +8993,11 @@
       <w:pPr>
         <w:pStyle w:val="Ttulo"/>
       </w:pPr>
-      <w:proofErr w:type="gramStart"/>
       <w:r>
         <w:t xml:space="preserve">5.7  </w:t>
       </w:r>
       <w:r>
-        <w:t>Interfaces</w:t>
-      </w:r>
-      <w:proofErr w:type="gramEnd"/>
-      <w:r>
-        <w:t xml:space="preserve"> com o </w:t>
+        <w:t xml:space="preserve">Interfaces com o </w:t>
       </w:r>
       <w:r>
         <w:t xml:space="preserve">usuário </w:t>
@@ -9848,7 +9039,7 @@
                     </pic:cNvPicPr>
                   </pic:nvPicPr>
                   <pic:blipFill>
-                    <a:blip r:embed="rId18">
+                    <a:blip r:embed="rId15">
                       <a:extLst>
                         <a:ext uri="{28A0092B-C50C-407E-A947-70E740481C1C}">
                           <a14:useLocalDpi xmlns:a14="http://schemas.microsoft.com/office/drawing/2010/main" val="0"/>
@@ -9903,7 +9094,7 @@
                     </pic:cNvPicPr>
                   </pic:nvPicPr>
                   <pic:blipFill>
-                    <a:blip r:embed="rId19">
+                    <a:blip r:embed="rId16">
                       <a:extLst>
                         <a:ext uri="{28A0092B-C50C-407E-A947-70E740481C1C}">
                           <a14:useLocalDpi xmlns:a14="http://schemas.microsoft.com/office/drawing/2010/main" val="0"/>
@@ -9959,7 +9150,7 @@
                     </pic:cNvPicPr>
                   </pic:nvPicPr>
                   <pic:blipFill>
-                    <a:blip r:embed="rId20">
+                    <a:blip r:embed="rId17">
                       <a:extLst>
                         <a:ext uri="{28A0092B-C50C-407E-A947-70E740481C1C}">
                           <a14:useLocalDpi xmlns:a14="http://schemas.microsoft.com/office/drawing/2010/main" val="0"/>
@@ -10051,7 +9242,7 @@
       <w:r>
         <w:t xml:space="preserve">-compiladas, no seguinte endereço: </w:t>
       </w:r>
-      <w:hyperlink r:id="rId21" w:history="1">
+      <w:hyperlink r:id="rId18" w:history="1">
         <w:r>
           <w:rPr>
             <w:rStyle w:val="Hyperlink"/>
@@ -10201,13 +9392,8 @@
         </w:rPr>
       </w:pPr>
       <w:r>
-        <w:t xml:space="preserve">Caso o software já esteja em uso poderá ser incluída uma análise dos </w:t>
-      </w:r>
-      <w:proofErr w:type="gramStart"/>
-      <w:r>
-        <w:t>resultados .</w:t>
-      </w:r>
-      <w:proofErr w:type="gramEnd"/>
+        <w:t>Caso o software já esteja em uso poderá ser incluída uma análise dos resultados .</w:t>
+      </w:r>
     </w:p>
     <w:p/>
     <w:p>
@@ -10327,7 +9513,7 @@
       <w:r>
         <w:t xml:space="preserve">: UTILIZAR A FERRAMENTA MORE (Mecanismo Online para Referências) da UFSC – </w:t>
       </w:r>
-      <w:hyperlink r:id="rId22" w:history="1">
+      <w:hyperlink r:id="rId19" w:history="1">
         <w:r>
           <w:rPr>
             <w:rStyle w:val="Hyperlink"/>
@@ -10365,15 +9551,7 @@
       </w:r>
       <w:proofErr w:type="spellEnd"/>
       <w:r>
-        <w:t xml:space="preserve">, 2013. Disponível em: ‹ http://www.more.ufsc.br/ </w:t>
-      </w:r>
-      <w:proofErr w:type="gramStart"/>
-      <w:r>
-        <w:t>› .</w:t>
-      </w:r>
-      <w:proofErr w:type="gramEnd"/>
-      <w:r>
-        <w:t xml:space="preserve"> Acesso em: XX XXX XXXX.</w:t>
+        <w:t>, 2013. Disponível em: ‹ http://www.more.ufsc.br/ › . Acesso em: XX XXX XXXX.</w:t>
       </w:r>
     </w:p>
     <w:p/>
@@ -10385,41 +9563,16 @@
         <w:rPr>
           <w:b/>
         </w:rPr>
-        <w:t xml:space="preserve">de AQUINO, Cleber </w:t>
-      </w:r>
-      <w:proofErr w:type="gramStart"/>
-      <w:r>
-        <w:rPr>
-          <w:b/>
-        </w:rPr>
-        <w:t xml:space="preserve">Pinheiro </w:t>
-      </w:r>
-      <w:r>
-        <w:t>.</w:t>
-      </w:r>
-      <w:proofErr w:type="gramEnd"/>
-      <w:r>
-        <w:t xml:space="preserve">- </w:t>
+        <w:t xml:space="preserve">de AQUINO, Cleber Pinheiro </w:t>
+      </w:r>
+      <w:r>
+        <w:t xml:space="preserve">.- </w:t>
       </w:r>
       <w:r>
         <w:rPr>
           <w:snapToGrid w:val="0"/>
         </w:rPr>
-        <w:t xml:space="preserve">Administração de Recursos Humanos . São </w:t>
-      </w:r>
-      <w:proofErr w:type="gramStart"/>
-      <w:r>
-        <w:rPr>
-          <w:snapToGrid w:val="0"/>
-        </w:rPr>
-        <w:t>Paulo :</w:t>
-      </w:r>
-      <w:proofErr w:type="gramEnd"/>
-      <w:r>
-        <w:rPr>
-          <w:snapToGrid w:val="0"/>
-        </w:rPr>
-        <w:t xml:space="preserve"> Atlas, 1992. </w:t>
+        <w:t xml:space="preserve">Administração de Recursos Humanos . São Paulo : Atlas, 1992. </w:t>
       </w:r>
       <w:r>
         <w:rPr>
@@ -10460,7 +9613,7 @@
       <w:r>
         <w:t xml:space="preserve"> Responsabilidade do autor do vídeo. YouTube, 2013. Duração: 5min52seg. Disponível em:&lt;</w:t>
       </w:r>
-      <w:hyperlink r:id="rId23" w:history="1">
+      <w:hyperlink r:id="rId20" w:history="1">
         <w:r>
           <w:rPr>
             <w:rStyle w:val="Hyperlink"/>
@@ -10485,32 +9638,44 @@
         <w:rPr>
           <w:b/>
         </w:rPr>
-        <w:t>CASTRO, Alfredo Pires de.; dos REIS, Almiro (neto</w:t>
-      </w:r>
-      <w:proofErr w:type="gramStart"/>
+        <w:t xml:space="preserve">CASTRO, Alfredo Pires de.; dos REIS, Almiro (neto) ; et </w:t>
+      </w:r>
+      <w:proofErr w:type="spellStart"/>
       <w:r>
         <w:rPr>
           <w:b/>
         </w:rPr>
-        <w:t>) ;</w:t>
-      </w:r>
-      <w:proofErr w:type="gramEnd"/>
+        <w:t>alli</w:t>
+      </w:r>
+      <w:proofErr w:type="spellEnd"/>
+      <w:r>
+        <w:t xml:space="preserve"> -</w:t>
+      </w:r>
+      <w:r>
+        <w:rPr>
+          <w:color w:val="FF0000"/>
+        </w:rPr>
+        <w:t xml:space="preserve"> </w:t>
+      </w:r>
+      <w:r>
+        <w:rPr>
+          <w:snapToGrid w:val="0"/>
+        </w:rPr>
+        <w:t>Manual de Gestão de Pessoas e Equipes. São Paulo : Editora Gente, 2003.</w:t>
+      </w:r>
+    </w:p>
+    <w:p/>
+    <w:p>
+      <w:pPr>
+        <w:rPr>
+          <w:color w:val="FF0000"/>
+        </w:rPr>
+      </w:pPr>
       <w:r>
         <w:rPr>
           <w:b/>
         </w:rPr>
-        <w:t xml:space="preserve"> et </w:t>
-      </w:r>
-      <w:proofErr w:type="spellStart"/>
-      <w:r>
-        <w:rPr>
-          <w:b/>
-        </w:rPr>
-        <w:t>alli</w:t>
-      </w:r>
-      <w:proofErr w:type="spellEnd"/>
-      <w:r>
-        <w:t xml:space="preserve"> -</w:t>
+        <w:t>CHIAVENATO, Idalberto</w:t>
       </w:r>
       <w:r>
         <w:rPr>
@@ -10522,69 +9687,7 @@
         <w:rPr>
           <w:snapToGrid w:val="0"/>
         </w:rPr>
-        <w:t xml:space="preserve">Manual de Gestão de Pessoas e Equipes. São </w:t>
-      </w:r>
-      <w:proofErr w:type="gramStart"/>
-      <w:r>
-        <w:rPr>
-          <w:snapToGrid w:val="0"/>
-        </w:rPr>
-        <w:t>Paulo :</w:t>
-      </w:r>
-      <w:proofErr w:type="gramEnd"/>
-      <w:r>
-        <w:rPr>
-          <w:snapToGrid w:val="0"/>
-        </w:rPr>
-        <w:t xml:space="preserve"> Editora Gente, 2003.</w:t>
-      </w:r>
-    </w:p>
-    <w:p/>
-    <w:p>
-      <w:pPr>
-        <w:rPr>
-          <w:color w:val="FF0000"/>
-        </w:rPr>
-      </w:pPr>
-      <w:r>
-        <w:rPr>
-          <w:b/>
-        </w:rPr>
-        <w:t>CHIAVENATO, Idalberto</w:t>
-      </w:r>
-      <w:r>
-        <w:rPr>
-          <w:color w:val="FF0000"/>
-        </w:rPr>
-        <w:t xml:space="preserve"> </w:t>
-      </w:r>
-      <w:proofErr w:type="gramStart"/>
-      <w:r>
-        <w:rPr>
-          <w:snapToGrid w:val="0"/>
-        </w:rPr>
-        <w:t>-  Recursos</w:t>
-      </w:r>
-      <w:proofErr w:type="gramEnd"/>
-      <w:r>
-        <w:rPr>
-          <w:snapToGrid w:val="0"/>
-        </w:rPr>
-        <w:t xml:space="preserve"> Humanos Edição Compacta . São </w:t>
-      </w:r>
-      <w:proofErr w:type="gramStart"/>
-      <w:r>
-        <w:rPr>
-          <w:snapToGrid w:val="0"/>
-        </w:rPr>
-        <w:t>Paulo :</w:t>
-      </w:r>
-      <w:proofErr w:type="gramEnd"/>
-      <w:r>
-        <w:rPr>
-          <w:snapToGrid w:val="0"/>
-        </w:rPr>
-        <w:t xml:space="preserve"> Atlas, 2002. 7ª edição.  </w:t>
+        <w:t xml:space="preserve">-  Recursos Humanos Edição Compacta . São Paulo : Atlas, 2002. 7ª edição.  </w:t>
       </w:r>
     </w:p>
     <w:p/>
@@ -10652,78 +9755,36 @@
         <w:rPr>
           <w:snapToGrid w:val="0"/>
         </w:rPr>
-        <w:t xml:space="preserve">– As Pessoas na Organização. São </w:t>
-      </w:r>
-      <w:proofErr w:type="gramStart"/>
-      <w:r>
+        <w:t xml:space="preserve">– As Pessoas na Organização. São Paulo : Editora Gente, 2002, 2ª edição. </w:t>
+      </w:r>
+    </w:p>
+    <w:p/>
+    <w:p>
+      <w:pPr>
         <w:rPr>
           <w:snapToGrid w:val="0"/>
         </w:rPr>
-        <w:t>Paulo :</w:t>
-      </w:r>
-      <w:proofErr w:type="gramEnd"/>
+      </w:pPr>
+      <w:r>
+        <w:rPr>
+          <w:b/>
+        </w:rPr>
+        <w:t xml:space="preserve">GATES, Bill </w:t>
+      </w:r>
       <w:r>
         <w:rPr>
           <w:snapToGrid w:val="0"/>
         </w:rPr>
-        <w:t xml:space="preserve"> Editora Gente, 2002, 2ª edição. </w:t>
+        <w:t>.  - A estrada do futuro. São Paulo : Companhia das Letras, 1995</w:t>
       </w:r>
     </w:p>
     <w:p/>
     <w:p>
-      <w:pPr>
-        <w:rPr>
-          <w:snapToGrid w:val="0"/>
-        </w:rPr>
-      </w:pPr>
+      <w:bookmarkStart w:id="3" w:name="rodape1"/>
       <w:r>
         <w:rPr>
           <w:b/>
         </w:rPr>
-        <w:t xml:space="preserve">GATES, </w:t>
-      </w:r>
-      <w:proofErr w:type="gramStart"/>
-      <w:r>
-        <w:rPr>
-          <w:b/>
-        </w:rPr>
-        <w:t xml:space="preserve">Bill </w:t>
-      </w:r>
-      <w:r>
-        <w:rPr>
-          <w:snapToGrid w:val="0"/>
-        </w:rPr>
-        <w:t>.</w:t>
-      </w:r>
-      <w:proofErr w:type="gramEnd"/>
-      <w:r>
-        <w:rPr>
-          <w:snapToGrid w:val="0"/>
-        </w:rPr>
-        <w:t xml:space="preserve">  - A estrada do futuro. São </w:t>
-      </w:r>
-      <w:proofErr w:type="gramStart"/>
-      <w:r>
-        <w:rPr>
-          <w:snapToGrid w:val="0"/>
-        </w:rPr>
-        <w:t>Paulo :</w:t>
-      </w:r>
-      <w:proofErr w:type="gramEnd"/>
-      <w:r>
-        <w:rPr>
-          <w:snapToGrid w:val="0"/>
-        </w:rPr>
-        <w:t xml:space="preserve"> Companhia das Letras, 1995</w:t>
-      </w:r>
-    </w:p>
-    <w:p/>
-    <w:p>
-      <w:bookmarkStart w:id="15" w:name="rodape1"/>
-      <w:r>
-        <w:rPr>
-          <w:b/>
-        </w:rPr>
         <w:t>GUFFEY, Mary E.</w:t>
       </w:r>
       <w:r>
@@ -10782,7 +9843,7 @@
       <w:r>
         <w:t xml:space="preserve">, Mar., pp. 59-76, </w:t>
       </w:r>
-      <w:bookmarkEnd w:id="15"/>
+      <w:bookmarkEnd w:id="3"/>
       <w:r>
         <w:fldChar w:fldCharType="begin"/>
       </w:r>
@@ -10957,61 +10018,33 @@
         <w:rPr>
           <w:snapToGrid w:val="0"/>
         </w:rPr>
-        <w:t xml:space="preserve">- O que são recursos humanos. São </w:t>
-      </w:r>
-      <w:proofErr w:type="gramStart"/>
-      <w:r>
+        <w:t xml:space="preserve">- O que são recursos humanos. São Paulo : Ed. Brasiliense, 1993a </w:t>
+      </w:r>
+    </w:p>
+    <w:p/>
+    <w:p>
+      <w:pPr>
         <w:rPr>
           <w:snapToGrid w:val="0"/>
         </w:rPr>
-        <w:t>Paulo :</w:t>
-      </w:r>
-      <w:proofErr w:type="gramEnd"/>
+      </w:pPr>
+      <w:r>
+        <w:rPr>
+          <w:b/>
+        </w:rPr>
+        <w:t>TOLEDO, Flávio de.</w:t>
+      </w:r>
+      <w:r>
+        <w:rPr>
+          <w:color w:val="FF0000"/>
+        </w:rPr>
+        <w:t xml:space="preserve"> </w:t>
+      </w:r>
       <w:r>
         <w:rPr>
           <w:snapToGrid w:val="0"/>
         </w:rPr>
-        <w:t xml:space="preserve"> Ed. Brasiliense, 1993a </w:t>
-      </w:r>
-    </w:p>
-    <w:p/>
-    <w:p>
-      <w:pPr>
-        <w:rPr>
-          <w:snapToGrid w:val="0"/>
-        </w:rPr>
-      </w:pPr>
-      <w:r>
-        <w:rPr>
-          <w:b/>
-        </w:rPr>
-        <w:t>TOLEDO, Flávio de.</w:t>
-      </w:r>
-      <w:r>
-        <w:rPr>
-          <w:color w:val="FF0000"/>
-        </w:rPr>
-        <w:t xml:space="preserve"> </w:t>
-      </w:r>
-      <w:r>
-        <w:rPr>
-          <w:snapToGrid w:val="0"/>
-        </w:rPr>
-        <w:t xml:space="preserve">- O que são recursos humanos II. São </w:t>
-      </w:r>
-      <w:proofErr w:type="gramStart"/>
-      <w:r>
-        <w:rPr>
-          <w:snapToGrid w:val="0"/>
-        </w:rPr>
-        <w:t>Paulo :</w:t>
-      </w:r>
-      <w:proofErr w:type="gramEnd"/>
-      <w:r>
-        <w:rPr>
-          <w:snapToGrid w:val="0"/>
-        </w:rPr>
-        <w:t xml:space="preserve"> Ed. Brasiliense, 1993b</w:t>
+        <w:t>- O que são recursos humanos II. São Paulo : Ed. Brasiliense, 1993b</w:t>
       </w:r>
     </w:p>
     <w:p/>
@@ -11043,7 +10076,7 @@
       <w:r>
         <w:t xml:space="preserve">, 2007. Disponível em:&lt; </w:t>
       </w:r>
-      <w:hyperlink r:id="rId24" w:history="1">
+      <w:hyperlink r:id="rId21" w:history="1">
         <w:r>
           <w:rPr>
             <w:rStyle w:val="Hyperlink"/>
@@ -11063,21 +10096,7 @@
         <w:rPr>
           <w:b/>
         </w:rPr>
-        <w:t xml:space="preserve">VASCONCELLOS, </w:t>
-      </w:r>
-      <w:proofErr w:type="gramStart"/>
-      <w:r>
-        <w:rPr>
-          <w:b/>
-        </w:rPr>
-        <w:t>Eduardo ;</w:t>
-      </w:r>
-      <w:proofErr w:type="gramEnd"/>
-      <w:r>
-        <w:rPr>
-          <w:b/>
-        </w:rPr>
-        <w:t xml:space="preserve"> MARCOVITCH, Jacques</w:t>
+        <w:t>VASCONCELLOS, Eduardo ; MARCOVITCH, Jacques</w:t>
       </w:r>
       <w:r>
         <w:t xml:space="preserve">. Gerenciamento da Tecnologia: um instrumento para a competitividade empresarial. Ed. Edgard </w:t>
@@ -11721,13 +10740,8 @@
         <w:pStyle w:val="Ttulo1"/>
       </w:pPr>
       <w:r>
-        <w:t xml:space="preserve">Mais orientações sobre os padrões a serem </w:t>
-      </w:r>
-      <w:proofErr w:type="gramStart"/>
-      <w:r>
-        <w:t>usados .</w:t>
-      </w:r>
-      <w:proofErr w:type="gramEnd"/>
+        <w:t>Mais orientações sobre os padrões a serem usados .</w:t>
+      </w:r>
     </w:p>
     <w:p>
       <w:pPr>
@@ -11960,7 +10974,6 @@
       </w:pPr>
     </w:p>
     <w:p>
-      <w:proofErr w:type="gramStart"/>
       <w:r>
         <w:rPr>
           <w:rFonts w:eastAsia="Liberation Serif"/>
@@ -11979,62 +10992,46 @@
           <w:rFonts w:eastAsia="Liberation Serif"/>
           <w:b/>
         </w:rPr>
-        <w:t xml:space="preserve"> Daniella</w:t>
-      </w:r>
-      <w:proofErr w:type="gramEnd"/>
+        <w:t xml:space="preserve"> Daniella A. Franceschinell</w:t>
+      </w:r>
       <w:r>
         <w:rPr>
           <w:rFonts w:eastAsia="Liberation Serif"/>
           <w:b/>
         </w:rPr>
-        <w:t xml:space="preserve"> A. Franceschinell</w:t>
+        <w:t xml:space="preserve">i. </w:t>
       </w:r>
       <w:r>
         <w:rPr>
           <w:rFonts w:eastAsia="Liberation Serif"/>
+        </w:rPr>
+        <w:t xml:space="preserve"> </w:t>
+      </w:r>
+      <w:r>
+        <w:t>Material da disciplina de Engenharia de Software III , Fatec Sorocaba, 2017</w:t>
+      </w:r>
+    </w:p>
+    <w:p/>
+    <w:p>
+      <w:pPr>
+        <w:pStyle w:val="NormalWeb"/>
+      </w:pPr>
+      <w:r>
+        <w:rPr>
           <w:b/>
         </w:rPr>
-        <w:t xml:space="preserve">i. </w:t>
-      </w:r>
-      <w:r>
-        <w:rPr>
-          <w:rFonts w:eastAsia="Liberation Serif"/>
-        </w:rPr>
-        <w:t xml:space="preserve"> </w:t>
-      </w:r>
-      <w:r>
-        <w:t xml:space="preserve">Material da disciplina de Engenharia de Software </w:t>
-      </w:r>
-      <w:proofErr w:type="gramStart"/>
-      <w:r>
-        <w:t>III ,</w:t>
-      </w:r>
-      <w:proofErr w:type="gramEnd"/>
-      <w:r>
-        <w:t xml:space="preserve"> Fatec Sorocaba, 2017</w:t>
-      </w:r>
-    </w:p>
-    <w:p/>
-    <w:p>
-      <w:pPr>
-        <w:pStyle w:val="NormalWeb"/>
-      </w:pPr>
+        <w:t xml:space="preserve">IFSC,2018 - </w:t>
+      </w:r>
+      <w:r>
+        <w:t>Dicas para escrita de texto cientifico. Disponível em</w:t>
+      </w:r>
       <w:r>
         <w:rPr>
           <w:b/>
         </w:rPr>
-        <w:t xml:space="preserve">IFSC,2018 - </w:t>
-      </w:r>
-      <w:r>
-        <w:t>Dicas para escrita de texto cientifico. Disponível em</w:t>
-      </w:r>
-      <w:r>
-        <w:rPr>
-          <w:b/>
-        </w:rPr>
         <w:t xml:space="preserve"> : </w:t>
       </w:r>
-      <w:hyperlink r:id="rId25" w:history="1">
+      <w:hyperlink r:id="rId22" w:history="1">
         <w:r>
           <w:rPr>
             <w:rStyle w:val="Hyperlink"/>
@@ -12083,13 +11080,8 @@
       <w:r>
         <w:t xml:space="preserve">.  </w:t>
       </w:r>
-      <w:proofErr w:type="gramStart"/>
-      <w:r>
-        <w:t>Material  da</w:t>
-      </w:r>
-      <w:proofErr w:type="gramEnd"/>
-      <w:r>
-        <w:t xml:space="preserve"> disciplina de Engenharia de Software </w:t>
+      <w:r>
+        <w:t xml:space="preserve">Material  da disciplina de Engenharia de Software </w:t>
       </w:r>
       <w:r>
         <w:t xml:space="preserve">II, Fatec Sorocaba, 2017 </w:t>
@@ -12108,7 +11100,7 @@
       <w:r>
         <w:t xml:space="preserve">Disponível em </w:t>
       </w:r>
-      <w:hyperlink r:id="rId26" w:history="1">
+      <w:hyperlink r:id="rId23" w:history="1">
         <w:r>
           <w:rPr>
             <w:rStyle w:val="Hyperlink"/>
@@ -12214,7 +11206,7 @@
       </w:pPr>
     </w:p>
     <w:sectPr>
-      <w:footerReference w:type="default" r:id="rId27"/>
+      <w:footerReference w:type="default" r:id="rId24"/>
       <w:pgSz w:w="12240" w:h="15840"/>
       <w:pgMar w:top="1701" w:right="1134" w:bottom="1134" w:left="1701" w:header="720" w:footer="720" w:gutter="0"/>
       <w:pgNumType w:start="1"/>
@@ -12223,39 +11215,6 @@
     </w:sectPr>
   </w:body>
 </w:document>
-</file>
-
-<file path=word/comments.xml><?xml version="1.0" encoding="utf-8"?>
-<w:comments xmlns:wpc="http://schemas.microsoft.com/office/word/2010/wordprocessingCanvas" xmlns:cx="http://schemas.microsoft.com/office/drawing/2014/chartex" xmlns:cx1="http://schemas.microsoft.com/office/drawing/2015/9/8/chartex" xmlns:cx2="http://schemas.microsoft.com/office/drawing/2015/10/21/chartex" xmlns:cx3="http://schemas.microsoft.com/office/drawing/2016/5/9/chartex" xmlns:cx4="http://schemas.microsoft.com/office/drawing/2016/5/10/chartex" xmlns:cx5="http://schemas.microsoft.com/office/drawing/2016/5/11/chartex" xmlns:cx6="http://schemas.microsoft.com/office/drawing/2016/5/12/chartex" xmlns:cx7="http://schemas.microsoft.com/office/drawing/2016/5/13/chartex" xmlns:cx8="http://schemas.microsoft.com/office/drawing/2016/5/14/chartex" xmlns:mc="http://schemas.openxmlformats.org/markup-compatibility/2006" xmlns:aink="http://schemas.microsoft.com/office/drawing/2016/ink" xmlns:am3d="http://schemas.microsoft.com/office/drawing/2017/model3d" xmlns:o="urn:schemas-microsoft-com:office:office" xmlns:r="http://schemas.openxmlformats.org/officeDocument/2006/relationships" xmlns:m="http://schemas.openxmlformats.org/officeDocument/2006/math" xmlns:v="urn:schemas-microsoft-com:vml" xmlns:wp14="http://schemas.microsoft.com/office/word/2010/wordprocessingDrawing" xmlns:wp="http://schemas.openxmlformats.org/drawingml/2006/wordprocessingDrawing" xmlns:w10="urn:schemas-microsoft-com:office:word" xmlns:w="http://schemas.openxmlformats.org/wordprocessingml/2006/main" xmlns:w14="http://schemas.microsoft.com/office/word/2010/wordml" xmlns:w15="http://schemas.microsoft.com/office/word/2012/wordml" xmlns:w16cid="http://schemas.microsoft.com/office/word/2016/wordml/cid" xmlns:w16se="http://schemas.microsoft.com/office/word/2015/wordml/symex" xmlns:wpg="http://schemas.microsoft.com/office/word/2010/wordprocessingGroup" xmlns:wpi="http://schemas.microsoft.com/office/word/2010/wordprocessingInk" xmlns:wne="http://schemas.microsoft.com/office/word/2006/wordml" xmlns:wps="http://schemas.microsoft.com/office/word/2010/wordprocessingShape" mc:Ignorable="w14 w15 w16se w16cid wp14">
-  <w:comment w:id="1" w:author="Maria Angelica" w:date="2018-04-17T12:28:00Z" w:initials="MA">
-    <w:p>
-      <w:pPr>
-        <w:pStyle w:val="Textodecomentrio"/>
-      </w:pPr>
-      <w:r>
-        <w:rPr>
-          <w:rStyle w:val="Refdecomentrio"/>
-        </w:rPr>
-        <w:annotationRef/>
-      </w:r>
-      <w:r>
-        <w:t>Engenharia de Sw2</w:t>
-      </w:r>
-    </w:p>
-  </w:comment>
-</w:comments>
-</file>
-
-<file path=word/commentsExtended.xml><?xml version="1.0" encoding="utf-8"?>
-<w15:commentsEx xmlns:wpc="http://schemas.microsoft.com/office/word/2010/wordprocessingCanvas" xmlns:cx="http://schemas.microsoft.com/office/drawing/2014/chartex" xmlns:cx1="http://schemas.microsoft.com/office/drawing/2015/9/8/chartex" xmlns:cx2="http://schemas.microsoft.com/office/drawing/2015/10/21/chartex" xmlns:cx3="http://schemas.microsoft.com/office/drawing/2016/5/9/chartex" xmlns:cx4="http://schemas.microsoft.com/office/drawing/2016/5/10/chartex" xmlns:cx5="http://schemas.microsoft.com/office/drawing/2016/5/11/chartex" xmlns:cx6="http://schemas.microsoft.com/office/drawing/2016/5/12/chartex" xmlns:cx7="http://schemas.microsoft.com/office/drawing/2016/5/13/chartex" xmlns:cx8="http://schemas.microsoft.com/office/drawing/2016/5/14/chartex" xmlns:mc="http://schemas.openxmlformats.org/markup-compatibility/2006" xmlns:aink="http://schemas.microsoft.com/office/drawing/2016/ink" xmlns:am3d="http://schemas.microsoft.com/office/drawing/2017/model3d" xmlns:o="urn:schemas-microsoft-com:office:office" xmlns:r="http://schemas.openxmlformats.org/officeDocument/2006/relationships" xmlns:m="http://schemas.openxmlformats.org/officeDocument/2006/math" xmlns:v="urn:schemas-microsoft-com:vml" xmlns:wp14="http://schemas.microsoft.com/office/word/2010/wordprocessingDrawing" xmlns:wp="http://schemas.openxmlformats.org/drawingml/2006/wordprocessingDrawing" xmlns:w10="urn:schemas-microsoft-com:office:word" xmlns:w="http://schemas.openxmlformats.org/wordprocessingml/2006/main" xmlns:w14="http://schemas.microsoft.com/office/word/2010/wordml" xmlns:w15="http://schemas.microsoft.com/office/word/2012/wordml" xmlns:w16cid="http://schemas.microsoft.com/office/word/2016/wordml/cid" xmlns:w16se="http://schemas.microsoft.com/office/word/2015/wordml/symex" xmlns:wpg="http://schemas.microsoft.com/office/word/2010/wordprocessingGroup" xmlns:wpi="http://schemas.microsoft.com/office/word/2010/wordprocessingInk" xmlns:wne="http://schemas.microsoft.com/office/word/2006/wordml" xmlns:wps="http://schemas.microsoft.com/office/word/2010/wordprocessingShape" mc:Ignorable="w14 w15 w16se w16cid wp14">
-  <w15:commentEx w15:paraId="70493A2F" w15:done="0"/>
-</w15:commentsEx>
-</file>
-
-<file path=word/commentsIds.xml><?xml version="1.0" encoding="utf-8"?>
-<w16cid:commentsIds xmlns:wpc="http://schemas.microsoft.com/office/word/2010/wordprocessingCanvas" xmlns:cx="http://schemas.microsoft.com/office/drawing/2014/chartex" xmlns:cx1="http://schemas.microsoft.com/office/drawing/2015/9/8/chartex" xmlns:cx2="http://schemas.microsoft.com/office/drawing/2015/10/21/chartex" xmlns:cx3="http://schemas.microsoft.com/office/drawing/2016/5/9/chartex" xmlns:cx4="http://schemas.microsoft.com/office/drawing/2016/5/10/chartex" xmlns:cx5="http://schemas.microsoft.com/office/drawing/2016/5/11/chartex" xmlns:cx6="http://schemas.microsoft.com/office/drawing/2016/5/12/chartex" xmlns:cx7="http://schemas.microsoft.com/office/drawing/2016/5/13/chartex" xmlns:cx8="http://schemas.microsoft.com/office/drawing/2016/5/14/chartex" xmlns:mc="http://schemas.openxmlformats.org/markup-compatibility/2006" xmlns:aink="http://schemas.microsoft.com/office/drawing/2016/ink" xmlns:am3d="http://schemas.microsoft.com/office/drawing/2017/model3d" xmlns:o="urn:schemas-microsoft-com:office:office" xmlns:r="http://schemas.openxmlformats.org/officeDocument/2006/relationships" xmlns:m="http://schemas.openxmlformats.org/officeDocument/2006/math" xmlns:v="urn:schemas-microsoft-com:vml" xmlns:wp14="http://schemas.microsoft.com/office/word/2010/wordprocessingDrawing" xmlns:wp="http://schemas.openxmlformats.org/drawingml/2006/wordprocessingDrawing" xmlns:w10="urn:schemas-microsoft-com:office:word" xmlns:w="http://schemas.openxmlformats.org/wordprocessingml/2006/main" xmlns:w14="http://schemas.microsoft.com/office/word/2010/wordml" xmlns:w15="http://schemas.microsoft.com/office/word/2012/wordml" xmlns:w16cid="http://schemas.microsoft.com/office/word/2016/wordml/cid" xmlns:w16se="http://schemas.microsoft.com/office/word/2015/wordml/symex" xmlns:wpg="http://schemas.microsoft.com/office/word/2010/wordprocessingGroup" xmlns:wpi="http://schemas.microsoft.com/office/word/2010/wordprocessingInk" xmlns:wne="http://schemas.microsoft.com/office/word/2006/wordml" xmlns:wps="http://schemas.microsoft.com/office/word/2010/wordprocessingShape" mc:Ignorable="w14 w15 w16se w16cid wp14">
-  <w16cid:commentId w16cid:paraId="70493A2F" w16cid:durableId="20B74A21"/>
-</w16cid:commentsIds>
 </file>
 
 <file path=word/endnotes.xml><?xml version="1.0" encoding="utf-8"?>
@@ -16379,7 +15338,7 @@
 </file>
 
 <file path=customXml/itemProps1.xml><?xml version="1.0" encoding="utf-8"?>
-<ds:datastoreItem xmlns:ds="http://schemas.openxmlformats.org/officeDocument/2006/customXml" ds:itemID="{9C50B725-7A73-4A31-8CAC-F314A5271848}">
+<ds:datastoreItem xmlns:ds="http://schemas.openxmlformats.org/officeDocument/2006/customXml" ds:itemID="{02349862-876F-400D-9FA2-5270AEDB1765}">
   <ds:schemaRefs>
     <ds:schemaRef ds:uri="http://schemas.openxmlformats.org/officeDocument/2006/bibliography"/>
   </ds:schemaRefs>

</xml_diff>

<commit_message>
Simplify use cases diagram
</commit_message>
<xml_diff>
--- a/docs/AViS_Documentacao_de_SW_2019_V1.docx
+++ b/docs/AViS_Documentacao_de_SW_2019_V1.docx
@@ -1676,79 +1676,17 @@
           <w:rFonts w:eastAsia="Arial"/>
           <w:b/>
           <w:sz w:val="28"/>
-        </w:rPr>
-      </w:pPr>
-      <w:proofErr w:type="spellStart"/>
+          <w:lang w:val="pt-BR"/>
+        </w:rPr>
+      </w:pPr>
       <w:r>
         <w:rPr>
           <w:rFonts w:eastAsia="Arial"/>
           <w:b/>
           <w:sz w:val="28"/>
-        </w:rPr>
-        <w:t>Restrições</w:t>
-      </w:r>
-      <w:proofErr w:type="spellEnd"/>
-      <w:r>
-        <w:rPr>
-          <w:rFonts w:eastAsia="Arial"/>
-          <w:b/>
-          <w:sz w:val="28"/>
-        </w:rPr>
-        <w:t xml:space="preserve"> e </w:t>
-      </w:r>
-      <w:proofErr w:type="spellStart"/>
-      <w:r>
-        <w:rPr>
-          <w:rFonts w:eastAsia="Arial"/>
-          <w:b/>
-          <w:sz w:val="28"/>
-        </w:rPr>
-        <w:t>Riscos</w:t>
-      </w:r>
-      <w:proofErr w:type="spellEnd"/>
-      <w:r>
-        <w:rPr>
-          <w:rFonts w:eastAsia="Arial"/>
-          <w:b/>
-          <w:sz w:val="28"/>
-        </w:rPr>
-        <w:t xml:space="preserve"> do </w:t>
-      </w:r>
-      <w:proofErr w:type="spellStart"/>
-      <w:r>
-        <w:rPr>
-          <w:rFonts w:eastAsia="Arial"/>
-          <w:b/>
-          <w:sz w:val="28"/>
-        </w:rPr>
-        <w:t>Projeto</w:t>
-      </w:r>
-      <w:proofErr w:type="spellEnd"/>
-      <w:r>
-        <w:rPr>
-          <w:rFonts w:eastAsia="Arial"/>
-          <w:b/>
-          <w:sz w:val="28"/>
-        </w:rPr>
-        <w:t xml:space="preserve"> </w:t>
-      </w:r>
-      <w:proofErr w:type="spellStart"/>
-      <w:r>
-        <w:rPr>
-          <w:rFonts w:eastAsia="Arial"/>
-          <w:b/>
-          <w:sz w:val="28"/>
-        </w:rPr>
-        <w:t>Atual</w:t>
-      </w:r>
-      <w:proofErr w:type="spellEnd"/>
-      <w:r>
-        <w:rPr>
-          <w:rFonts w:eastAsia="Arial"/>
-          <w:b/>
-          <w:sz w:val="28"/>
-        </w:rPr>
-        <w:t xml:space="preserve">  </w:t>
+          <w:lang w:val="pt-BR"/>
+        </w:rPr>
+        <w:t xml:space="preserve">Restrições e Riscos do Projeto Atual  </w:t>
       </w:r>
     </w:p>
     <w:p>
@@ -6575,10 +6513,10 @@
         </w:rPr>
         <w:lastRenderedPageBreak/>
         <w:drawing>
-          <wp:inline distT="0" distB="0" distL="0" distR="0" wp14:anchorId="6CDF26FC" wp14:editId="52E5A857">
-            <wp:extent cx="5362575" cy="3962400"/>
-            <wp:effectExtent l="0" t="0" r="9525" b="0"/>
-            <wp:docPr id="7" name="Imagem 7" descr="C:\Users\0030481711006\Documents\AViS\Docs\imgs\Diagrama_de_Casos_de_Uso_MVP.jpg"/>
+          <wp:inline distT="0" distB="0" distL="0" distR="0" wp14:anchorId="1DECF67E" wp14:editId="60C85A7D">
+            <wp:extent cx="4812899" cy="2432050"/>
+            <wp:effectExtent l="0" t="0" r="6985" b="6350"/>
+            <wp:docPr id="4" name="Imagem 4"/>
             <wp:cNvGraphicFramePr>
               <a:graphicFrameLocks xmlns:a="http://schemas.openxmlformats.org/drawingml/2006/main" noChangeAspect="1"/>
             </wp:cNvGraphicFramePr>
@@ -6586,13 +6524,13 @@
               <a:graphicData uri="http://schemas.openxmlformats.org/drawingml/2006/picture">
                 <pic:pic xmlns:pic="http://schemas.openxmlformats.org/drawingml/2006/picture">
                   <pic:nvPicPr>
-                    <pic:cNvPr id="0" name="Picture 2" descr="C:\Users\0030481711006\Documents\AViS\Docs\imgs\Diagrama_de_Casos_de_Uso_MVP.jpg"/>
+                    <pic:cNvPr id="0" name="Picture 1"/>
                     <pic:cNvPicPr>
                       <a:picLocks noChangeAspect="1" noChangeArrowheads="1"/>
                     </pic:cNvPicPr>
                   </pic:nvPicPr>
                   <pic:blipFill>
-                    <a:blip r:embed="rId9">
+                    <a:blip r:embed="rId9" cstate="print">
                       <a:extLst>
                         <a:ext uri="{28A0092B-C50C-407E-A947-70E740481C1C}">
                           <a14:useLocalDpi xmlns:a14="http://schemas.microsoft.com/office/drawing/2010/main" val="0"/>
@@ -6607,7 +6545,7 @@
                   <pic:spPr bwMode="auto">
                     <a:xfrm>
                       <a:off x="0" y="0"/>
-                      <a:ext cx="5362575" cy="3962400"/>
+                      <a:ext cx="4823152" cy="2437231"/>
                     </a:xfrm>
                     <a:prstGeom prst="rect">
                       <a:avLst/>
@@ -6626,28 +6564,17 @@
     </w:p>
     <w:p/>
     <w:p/>
+    <w:p/>
     <w:p>
       <w:pPr>
         <w:pStyle w:val="Texto"/>
       </w:pPr>
-      <w:r>
-        <w:t xml:space="preserve">3.1.2.4 </w:t>
-      </w:r>
-      <w:proofErr w:type="spellStart"/>
       <w:r>
         <w:rPr>
           <w:b/>
           <w:bCs/>
         </w:rPr>
-        <w:t>On</w:t>
-      </w:r>
-      <w:proofErr w:type="spellEnd"/>
-      <w:r>
-        <w:rPr>
-          <w:b/>
-          <w:bCs/>
-        </w:rPr>
-        <w:t>/Off Microfone</w:t>
+        <w:t>Andar</w:t>
       </w:r>
     </w:p>
     <w:p>
@@ -6655,7 +6582,16 @@
         <w:pStyle w:val="Texto"/>
       </w:pPr>
       <w:r>
-        <w:t>O Usuário deve poder ativar e desativar seu próprio microfone, através de um botão constantemente visível no HUD. Ao clicar nesse botão, o sistema deve desativar o microfone, o fluxo de áudio e o subsistema de compactação de áudio.</w:t>
+        <w:t xml:space="preserve">O usuário poderá controlar a posição de seu </w:t>
+      </w:r>
+      <w:r>
+        <w:rPr>
+          <w:rStyle w:val="nfase"/>
+        </w:rPr>
+        <w:t>avatar</w:t>
+      </w:r>
+      <w:r>
+        <w:t xml:space="preserve"> no ambiente 3D através do teclado, assim como os ângulos de seu ponto de vista através do mouse.</w:t>
       </w:r>
     </w:p>
     <w:tbl>
@@ -6693,21 +6629,14 @@
           </w:tcPr>
           <w:p>
             <w:pPr>
-              <w:rPr>
-                <w:b/>
-                <w:color w:val="000000"/>
+              <w:pStyle w:val="LLUCkey"/>
+              <w:rPr>
                 <w:sz w:val="20"/>
                 <w:szCs w:val="20"/>
               </w:rPr>
             </w:pPr>
             <w:r>
               <w:br w:type="page"/>
-            </w:r>
-            <w:r>
-              <w:rPr>
-                <w:b/>
-                <w:color w:val="000000"/>
-              </w:rPr>
               <w:t>Caso de Uso</w:t>
             </w:r>
           </w:p>
@@ -6727,8 +6656,11 @@
             <w:hideMark/>
           </w:tcPr>
           <w:p>
-            <w:r>
-              <w:t>FR7: ON/OFF MICROFONE</w:t>
+            <w:pPr>
+              <w:pStyle w:val="LLUCvalue"/>
+            </w:pPr>
+            <w:r>
+              <w:t>FR8: ANDAR</w:t>
             </w:r>
           </w:p>
         </w:tc>
@@ -6753,16 +6685,9 @@
           </w:tcPr>
           <w:p>
             <w:pPr>
-              <w:rPr>
-                <w:b/>
-                <w:color w:val="000000"/>
-              </w:rPr>
+              <w:pStyle w:val="LLUCkey"/>
             </w:pPr>
             <w:r>
-              <w:rPr>
-                <w:b/>
-                <w:color w:val="000000"/>
-              </w:rPr>
               <w:t>Ator Principal</w:t>
             </w:r>
           </w:p>
@@ -6782,6 +6707,9 @@
             <w:hideMark/>
           </w:tcPr>
           <w:p>
+            <w:pPr>
+              <w:pStyle w:val="LLUCvalue"/>
+            </w:pPr>
             <w:r>
               <w:t>ALUNO</w:t>
             </w:r>
@@ -6808,16 +6736,9 @@
           </w:tcPr>
           <w:p>
             <w:pPr>
-              <w:rPr>
-                <w:b/>
-                <w:color w:val="000000"/>
-              </w:rPr>
+              <w:pStyle w:val="LLUCkey"/>
             </w:pPr>
             <w:r>
-              <w:rPr>
-                <w:b/>
-                <w:color w:val="000000"/>
-              </w:rPr>
               <w:t>Ator Secundário</w:t>
             </w:r>
           </w:p>
@@ -6837,6 +6758,9 @@
             <w:hideMark/>
           </w:tcPr>
           <w:p>
+            <w:pPr>
+              <w:pStyle w:val="LLUCvalue"/>
+            </w:pPr>
             <w:r>
               <w:t>PROFESSOR</w:t>
             </w:r>
@@ -6863,16 +6787,9 @@
           </w:tcPr>
           <w:p>
             <w:pPr>
-              <w:rPr>
-                <w:b/>
-                <w:color w:val="000000"/>
-              </w:rPr>
+              <w:pStyle w:val="LLUCkey"/>
             </w:pPr>
             <w:r>
-              <w:rPr>
-                <w:b/>
-                <w:color w:val="000000"/>
-              </w:rPr>
               <w:t>Pré-Condição</w:t>
             </w:r>
           </w:p>
@@ -6892,36 +6809,11 @@
             <w:hideMark/>
           </w:tcPr>
           <w:p>
-            <w:r>
-              <w:t>1 – O recurso “</w:t>
-            </w:r>
-            <w:proofErr w:type="spellStart"/>
-            <w:r>
-              <w:rPr>
-                <w:i/>
-                <w:iCs/>
-              </w:rPr>
-              <w:t>mute</w:t>
-            </w:r>
-            <w:proofErr w:type="spellEnd"/>
-            <w:r>
-              <w:rPr>
-                <w:i/>
-                <w:iCs/>
-              </w:rPr>
-              <w:t xml:space="preserve"> </w:t>
-            </w:r>
-            <w:proofErr w:type="spellStart"/>
-            <w:r>
-              <w:rPr>
-                <w:i/>
-                <w:iCs/>
-              </w:rPr>
-              <w:t>mic</w:t>
-            </w:r>
-            <w:proofErr w:type="spellEnd"/>
-            <w:r>
-              <w:t>” não está bloqueado</w:t>
+            <w:pPr>
+              <w:pStyle w:val="LLUCvalue"/>
+            </w:pPr>
+            <w:r>
+              <w:t>O usuário deve estar dentro de uma sala virtual</w:t>
             </w:r>
           </w:p>
         </w:tc>
@@ -6946,16 +6838,9 @@
           </w:tcPr>
           <w:p>
             <w:pPr>
-              <w:rPr>
-                <w:b/>
-                <w:color w:val="000000"/>
-              </w:rPr>
+              <w:pStyle w:val="LLUCkey"/>
             </w:pPr>
             <w:r>
-              <w:rPr>
-                <w:b/>
-                <w:color w:val="000000"/>
-              </w:rPr>
               <w:t>Pós-Condição</w:t>
             </w:r>
           </w:p>
@@ -6975,15 +6860,11 @@
             <w:hideMark/>
           </w:tcPr>
           <w:p>
-            <w:r>
-              <w:rPr>
-                <w:bCs/>
-                <w:color w:val="000000"/>
-              </w:rPr>
-              <w:t xml:space="preserve">1 </w:t>
-            </w:r>
-            <w:r>
-              <w:t>– O microfone no host do aluno está ativado/desativado;</w:t>
+            <w:pPr>
+              <w:pStyle w:val="LLUCvalue"/>
+            </w:pPr>
+            <w:r>
+              <w:t>O avatar do usuário deve estar na posição escolhida</w:t>
             </w:r>
           </w:p>
         </w:tc>
@@ -7009,17 +6890,9 @@
           </w:tcPr>
           <w:p>
             <w:pPr>
-              <w:jc w:val="center"/>
-              <w:rPr>
-                <w:b/>
-                <w:color w:val="000000"/>
-              </w:rPr>
+              <w:pStyle w:val="LLUCkey"/>
             </w:pPr>
             <w:r>
-              <w:rPr>
-                <w:b/>
-                <w:color w:val="000000"/>
-              </w:rPr>
               <w:t>Ações do Ator</w:t>
             </w:r>
           </w:p>
@@ -7039,17 +6912,9 @@
           </w:tcPr>
           <w:p>
             <w:pPr>
-              <w:jc w:val="center"/>
-              <w:rPr>
-                <w:b/>
-                <w:color w:val="000000"/>
-              </w:rPr>
+              <w:pStyle w:val="LLUCkey"/>
             </w:pPr>
             <w:r>
-              <w:rPr>
-                <w:b/>
-                <w:color w:val="000000"/>
-              </w:rPr>
               <w:t>Ações do Sistema</w:t>
             </w:r>
           </w:p>
@@ -7073,24 +6938,24 @@
             <w:vAlign w:val="center"/>
           </w:tcPr>
           <w:p>
-            <w:r>
-              <w:lastRenderedPageBreak/>
-              <w:t>Usuário aciona a função “</w:t>
-            </w:r>
-            <w:proofErr w:type="spellStart"/>
-            <w:r>
-              <w:t>mute_mic</w:t>
-            </w:r>
-            <w:proofErr w:type="spellEnd"/>
-            <w:r>
-              <w:t xml:space="preserve">” (default </w:t>
+            <w:pPr>
+              <w:pStyle w:val="LLUCvalue"/>
+            </w:pPr>
+            <w:r>
+              <w:t>Acionar funções de movimento (</w:t>
+            </w:r>
+            <w:r>
+              <w:t>por padrão:</w:t>
+            </w:r>
+            <w:r>
+              <w:t xml:space="preserve"> </w:t>
             </w:r>
             <w:r>
               <w:rPr>
                 <w:i/>
                 <w:iCs/>
               </w:rPr>
-              <w:t>M</w:t>
+              <w:t>A, D, S, W</w:t>
             </w:r>
             <w:r>
               <w:t>)</w:t>
@@ -7109,6 +6974,58 @@
             <w:vAlign w:val="center"/>
           </w:tcPr>
           <w:p/>
+        </w:tc>
+      </w:tr>
+      <w:tr>
+        <w:trPr>
+          <w:trHeight w:val="454"/>
+        </w:trPr>
+        <w:tc>
+          <w:tcPr>
+            <w:tcW w:w="4745" w:type="dxa"/>
+            <w:gridSpan w:val="2"/>
+            <w:tcBorders>
+              <w:top w:val="single" w:sz="4" w:space="0" w:color="auto"/>
+              <w:left w:val="single" w:sz="8" w:space="0" w:color="auto"/>
+              <w:bottom w:val="single" w:sz="4" w:space="0" w:color="auto"/>
+              <w:right w:val="single" w:sz="8" w:space="0" w:color="auto"/>
+            </w:tcBorders>
+            <w:noWrap/>
+            <w:vAlign w:val="center"/>
+          </w:tcPr>
+          <w:p/>
+        </w:tc>
+        <w:tc>
+          <w:tcPr>
+            <w:tcW w:w="4895" w:type="dxa"/>
+            <w:tcBorders>
+              <w:top w:val="single" w:sz="4" w:space="0" w:color="auto"/>
+              <w:left w:val="single" w:sz="8" w:space="0" w:color="auto"/>
+              <w:bottom w:val="single" w:sz="4" w:space="0" w:color="auto"/>
+              <w:right w:val="single" w:sz="8" w:space="0" w:color="auto"/>
+            </w:tcBorders>
+            <w:vAlign w:val="center"/>
+            <w:hideMark/>
+          </w:tcPr>
+          <w:p>
+            <w:pPr>
+              <w:pStyle w:val="LLUCvalue"/>
+            </w:pPr>
+            <w:r>
+              <w:t>[CL</w:t>
+            </w:r>
+            <w:proofErr w:type="gramStart"/>
+            <w:r>
+              <w:t xml:space="preserve">] </w:t>
+            </w:r>
+            <w:r>
+              <w:t>Movimentar</w:t>
+            </w:r>
+            <w:proofErr w:type="gramEnd"/>
+            <w:r>
+              <w:t xml:space="preserve"> o avatar do usuário conforme a função de movimento escolhida</w:t>
+            </w:r>
+          </w:p>
         </w:tc>
       </w:tr>
       <w:tr>
@@ -7140,547 +7057,13 @@
               <w:right w:val="single" w:sz="8" w:space="0" w:color="auto"/>
             </w:tcBorders>
             <w:vAlign w:val="center"/>
-            <w:hideMark/>
-          </w:tcPr>
-          <w:p>
-            <w:r>
-              <w:t>Desativar/ativar microfone do host</w:t>
-            </w:r>
-          </w:p>
-        </w:tc>
-      </w:tr>
-      <w:tr>
-        <w:trPr>
-          <w:trHeight w:val="454"/>
-        </w:trPr>
-        <w:tc>
-          <w:tcPr>
-            <w:tcW w:w="4745" w:type="dxa"/>
-            <w:gridSpan w:val="2"/>
-            <w:tcBorders>
-              <w:top w:val="nil"/>
-              <w:left w:val="single" w:sz="8" w:space="0" w:color="auto"/>
-              <w:bottom w:val="single" w:sz="8" w:space="0" w:color="auto"/>
-              <w:right w:val="single" w:sz="8" w:space="0" w:color="auto"/>
-            </w:tcBorders>
-            <w:noWrap/>
-            <w:vAlign w:val="center"/>
-          </w:tcPr>
-          <w:p/>
-        </w:tc>
-        <w:tc>
-          <w:tcPr>
-            <w:tcW w:w="4895" w:type="dxa"/>
-            <w:tcBorders>
-              <w:top w:val="nil"/>
-              <w:left w:val="single" w:sz="8" w:space="0" w:color="auto"/>
-              <w:bottom w:val="single" w:sz="8" w:space="0" w:color="auto"/>
-              <w:right w:val="single" w:sz="8" w:space="0" w:color="auto"/>
-            </w:tcBorders>
-            <w:vAlign w:val="center"/>
-          </w:tcPr>
-          <w:p>
-            <w:r>
-              <w:t>Alterar o ícone do microfone no HUD para microfone com/sem barra</w:t>
-            </w:r>
-          </w:p>
-        </w:tc>
-      </w:tr>
-    </w:tbl>
-    <w:p>
-      <w:pPr>
-        <w:pStyle w:val="Texto"/>
-      </w:pPr>
-    </w:p>
-    <w:p>
-      <w:pPr>
-        <w:pStyle w:val="Texto"/>
-      </w:pPr>
-      <w:r>
-        <w:tab/>
-      </w:r>
-    </w:p>
-    <w:p>
-      <w:r>
-        <w:br w:type="page"/>
-      </w:r>
-    </w:p>
-    <w:p>
-      <w:pPr>
-        <w:pStyle w:val="Texto"/>
-      </w:pPr>
-      <w:r>
-        <w:lastRenderedPageBreak/>
-        <w:t xml:space="preserve">3.1.2.5 </w:t>
-      </w:r>
-      <w:r>
-        <w:rPr>
-          <w:b/>
-          <w:bCs/>
-        </w:rPr>
-        <w:t>Andar</w:t>
-      </w:r>
-    </w:p>
-    <w:p>
-      <w:pPr>
-        <w:pStyle w:val="Texto"/>
-      </w:pPr>
-      <w:r>
-        <w:t xml:space="preserve">O usuário poderá controlar a posição de seu </w:t>
-      </w:r>
-      <w:r>
-        <w:rPr>
-          <w:rStyle w:val="nfase"/>
-        </w:rPr>
-        <w:t>avatar</w:t>
-      </w:r>
-      <w:r>
-        <w:t xml:space="preserve"> no ambiente 3D através do teclado, assim como os ângulos de seu ponto de vista através do mouse.</w:t>
-      </w:r>
-    </w:p>
-    <w:tbl>
-      <w:tblPr>
-        <w:tblW w:w="9640" w:type="dxa"/>
-        <w:tblInd w:w="-214" w:type="dxa"/>
-        <w:tblCellMar>
-          <w:left w:w="70" w:type="dxa"/>
-          <w:right w:w="70" w:type="dxa"/>
-        </w:tblCellMar>
-        <w:tblLook w:val="04A0" w:firstRow="1" w:lastRow="0" w:firstColumn="1" w:lastColumn="0" w:noHBand="0" w:noVBand="1"/>
-      </w:tblPr>
-      <w:tblGrid>
-        <w:gridCol w:w="2477"/>
-        <w:gridCol w:w="2268"/>
-        <w:gridCol w:w="4895"/>
-      </w:tblGrid>
-      <w:tr>
-        <w:trPr>
-          <w:trHeight w:val="454"/>
-        </w:trPr>
-        <w:tc>
-          <w:tcPr>
-            <w:tcW w:w="2477" w:type="dxa"/>
-            <w:tcBorders>
-              <w:top w:val="single" w:sz="4" w:space="0" w:color="auto"/>
-              <w:left w:val="single" w:sz="4" w:space="0" w:color="auto"/>
-              <w:bottom w:val="single" w:sz="4" w:space="0" w:color="auto"/>
-              <w:right w:val="single" w:sz="4" w:space="0" w:color="auto"/>
-            </w:tcBorders>
-            <w:shd w:val="clear" w:color="auto" w:fill="C9C9C9" w:themeFill="accent3" w:themeFillTint="99"/>
-            <w:noWrap/>
-            <w:vAlign w:val="center"/>
-            <w:hideMark/>
           </w:tcPr>
           <w:p>
             <w:pPr>
-              <w:rPr>
-                <w:b/>
-                <w:color w:val="000000"/>
-                <w:sz w:val="20"/>
-                <w:szCs w:val="20"/>
-              </w:rPr>
+              <w:pStyle w:val="LLUCvalue"/>
             </w:pPr>
             <w:r>
-              <w:br w:type="page"/>
-            </w:r>
-            <w:r>
-              <w:rPr>
-                <w:b/>
-                <w:color w:val="000000"/>
-              </w:rPr>
-              <w:t>Caso de Uso</w:t>
-            </w:r>
-          </w:p>
-        </w:tc>
-        <w:tc>
-          <w:tcPr>
-            <w:tcW w:w="7163" w:type="dxa"/>
-            <w:gridSpan w:val="2"/>
-            <w:tcBorders>
-              <w:top w:val="single" w:sz="4" w:space="0" w:color="auto"/>
-              <w:left w:val="single" w:sz="4" w:space="0" w:color="auto"/>
-              <w:bottom w:val="single" w:sz="4" w:space="0" w:color="auto"/>
-              <w:right w:val="single" w:sz="4" w:space="0" w:color="auto"/>
-            </w:tcBorders>
-            <w:noWrap/>
-            <w:vAlign w:val="center"/>
-            <w:hideMark/>
-          </w:tcPr>
-          <w:p>
-            <w:r>
-              <w:t>FR8: ANDAR</w:t>
-            </w:r>
-          </w:p>
-        </w:tc>
-      </w:tr>
-      <w:tr>
-        <w:trPr>
-          <w:trHeight w:val="454"/>
-        </w:trPr>
-        <w:tc>
-          <w:tcPr>
-            <w:tcW w:w="2477" w:type="dxa"/>
-            <w:tcBorders>
-              <w:top w:val="single" w:sz="4" w:space="0" w:color="auto"/>
-              <w:left w:val="single" w:sz="8" w:space="0" w:color="auto"/>
-              <w:bottom w:val="single" w:sz="8" w:space="0" w:color="auto"/>
-              <w:right w:val="single" w:sz="8" w:space="0" w:color="auto"/>
-            </w:tcBorders>
-            <w:shd w:val="clear" w:color="auto" w:fill="C9C9C9" w:themeFill="accent3" w:themeFillTint="99"/>
-            <w:noWrap/>
-            <w:vAlign w:val="center"/>
-            <w:hideMark/>
-          </w:tcPr>
-          <w:p>
-            <w:pPr>
-              <w:rPr>
-                <w:b/>
-                <w:color w:val="000000"/>
-              </w:rPr>
-            </w:pPr>
-            <w:r>
-              <w:rPr>
-                <w:b/>
-                <w:color w:val="000000"/>
-              </w:rPr>
-              <w:t>Ator Principal</w:t>
-            </w:r>
-          </w:p>
-        </w:tc>
-        <w:tc>
-          <w:tcPr>
-            <w:tcW w:w="7163" w:type="dxa"/>
-            <w:gridSpan w:val="2"/>
-            <w:tcBorders>
-              <w:top w:val="single" w:sz="4" w:space="0" w:color="auto"/>
-              <w:left w:val="nil"/>
-              <w:bottom w:val="single" w:sz="8" w:space="0" w:color="auto"/>
-              <w:right w:val="single" w:sz="8" w:space="0" w:color="auto"/>
-            </w:tcBorders>
-            <w:noWrap/>
-            <w:vAlign w:val="center"/>
-            <w:hideMark/>
-          </w:tcPr>
-          <w:p>
-            <w:r>
-              <w:t>ALUNO</w:t>
-            </w:r>
-          </w:p>
-        </w:tc>
-      </w:tr>
-      <w:tr>
-        <w:trPr>
-          <w:trHeight w:val="454"/>
-        </w:trPr>
-        <w:tc>
-          <w:tcPr>
-            <w:tcW w:w="2477" w:type="dxa"/>
-            <w:tcBorders>
-              <w:top w:val="nil"/>
-              <w:left w:val="single" w:sz="8" w:space="0" w:color="auto"/>
-              <w:bottom w:val="single" w:sz="8" w:space="0" w:color="auto"/>
-              <w:right w:val="single" w:sz="8" w:space="0" w:color="auto"/>
-            </w:tcBorders>
-            <w:shd w:val="clear" w:color="auto" w:fill="C9C9C9" w:themeFill="accent3" w:themeFillTint="99"/>
-            <w:noWrap/>
-            <w:vAlign w:val="center"/>
-            <w:hideMark/>
-          </w:tcPr>
-          <w:p>
-            <w:pPr>
-              <w:rPr>
-                <w:b/>
-                <w:color w:val="000000"/>
-              </w:rPr>
-            </w:pPr>
-            <w:r>
-              <w:rPr>
-                <w:b/>
-                <w:color w:val="000000"/>
-              </w:rPr>
-              <w:t>Ator Secundário</w:t>
-            </w:r>
-          </w:p>
-        </w:tc>
-        <w:tc>
-          <w:tcPr>
-            <w:tcW w:w="7163" w:type="dxa"/>
-            <w:gridSpan w:val="2"/>
-            <w:tcBorders>
-              <w:top w:val="nil"/>
-              <w:left w:val="nil"/>
-              <w:bottom w:val="single" w:sz="8" w:space="0" w:color="auto"/>
-              <w:right w:val="single" w:sz="8" w:space="0" w:color="auto"/>
-            </w:tcBorders>
-            <w:noWrap/>
-            <w:vAlign w:val="center"/>
-            <w:hideMark/>
-          </w:tcPr>
-          <w:p>
-            <w:r>
-              <w:t>PROFESSOR</w:t>
-            </w:r>
-          </w:p>
-        </w:tc>
-      </w:tr>
-      <w:tr>
-        <w:trPr>
-          <w:trHeight w:val="454"/>
-        </w:trPr>
-        <w:tc>
-          <w:tcPr>
-            <w:tcW w:w="2477" w:type="dxa"/>
-            <w:tcBorders>
-              <w:top w:val="nil"/>
-              <w:left w:val="single" w:sz="8" w:space="0" w:color="auto"/>
-              <w:bottom w:val="single" w:sz="8" w:space="0" w:color="auto"/>
-              <w:right w:val="single" w:sz="8" w:space="0" w:color="auto"/>
-            </w:tcBorders>
-            <w:shd w:val="clear" w:color="auto" w:fill="C9C9C9" w:themeFill="accent3" w:themeFillTint="99"/>
-            <w:noWrap/>
-            <w:vAlign w:val="center"/>
-            <w:hideMark/>
-          </w:tcPr>
-          <w:p>
-            <w:pPr>
-              <w:rPr>
-                <w:b/>
-                <w:color w:val="000000"/>
-              </w:rPr>
-            </w:pPr>
-            <w:r>
-              <w:rPr>
-                <w:b/>
-                <w:color w:val="000000"/>
-              </w:rPr>
-              <w:t>Pré-Condição</w:t>
-            </w:r>
-          </w:p>
-        </w:tc>
-        <w:tc>
-          <w:tcPr>
-            <w:tcW w:w="7163" w:type="dxa"/>
-            <w:gridSpan w:val="2"/>
-            <w:tcBorders>
-              <w:top w:val="nil"/>
-              <w:left w:val="nil"/>
-              <w:bottom w:val="single" w:sz="8" w:space="0" w:color="auto"/>
-              <w:right w:val="single" w:sz="8" w:space="0" w:color="auto"/>
-            </w:tcBorders>
-            <w:noWrap/>
-            <w:vAlign w:val="center"/>
-            <w:hideMark/>
-          </w:tcPr>
-          <w:p>
-            <w:r>
-              <w:t>O usuário deve estar dentro de uma sala virtual</w:t>
-            </w:r>
-          </w:p>
-        </w:tc>
-      </w:tr>
-      <w:tr>
-        <w:trPr>
-          <w:trHeight w:val="454"/>
-        </w:trPr>
-        <w:tc>
-          <w:tcPr>
-            <w:tcW w:w="2477" w:type="dxa"/>
-            <w:tcBorders>
-              <w:top w:val="nil"/>
-              <w:left w:val="single" w:sz="8" w:space="0" w:color="auto"/>
-              <w:bottom w:val="single" w:sz="8" w:space="0" w:color="auto"/>
-              <w:right w:val="single" w:sz="8" w:space="0" w:color="auto"/>
-            </w:tcBorders>
-            <w:shd w:val="clear" w:color="auto" w:fill="C9C9C9" w:themeFill="accent3" w:themeFillTint="99"/>
-            <w:noWrap/>
-            <w:vAlign w:val="center"/>
-            <w:hideMark/>
-          </w:tcPr>
-          <w:p>
-            <w:pPr>
-              <w:rPr>
-                <w:b/>
-                <w:color w:val="000000"/>
-              </w:rPr>
-            </w:pPr>
-            <w:r>
-              <w:rPr>
-                <w:b/>
-                <w:color w:val="000000"/>
-              </w:rPr>
-              <w:t>Pós-Condição</w:t>
-            </w:r>
-          </w:p>
-        </w:tc>
-        <w:tc>
-          <w:tcPr>
-            <w:tcW w:w="7163" w:type="dxa"/>
-            <w:gridSpan w:val="2"/>
-            <w:tcBorders>
-              <w:top w:val="nil"/>
-              <w:left w:val="nil"/>
-              <w:bottom w:val="single" w:sz="8" w:space="0" w:color="auto"/>
-              <w:right w:val="single" w:sz="8" w:space="0" w:color="auto"/>
-            </w:tcBorders>
-            <w:noWrap/>
-            <w:vAlign w:val="center"/>
-            <w:hideMark/>
-          </w:tcPr>
-          <w:p>
-            <w:r>
-              <w:t>O avatar do usuário deve estar na posição escolhida</w:t>
-            </w:r>
-          </w:p>
-        </w:tc>
-      </w:tr>
-      <w:tr>
-        <w:trPr>
-          <w:trHeight w:val="454"/>
-        </w:trPr>
-        <w:tc>
-          <w:tcPr>
-            <w:tcW w:w="4745" w:type="dxa"/>
-            <w:gridSpan w:val="2"/>
-            <w:tcBorders>
-              <w:top w:val="nil"/>
-              <w:left w:val="single" w:sz="8" w:space="0" w:color="auto"/>
-              <w:bottom w:val="single" w:sz="4" w:space="0" w:color="auto"/>
-              <w:right w:val="single" w:sz="8" w:space="0" w:color="auto"/>
-            </w:tcBorders>
-            <w:shd w:val="clear" w:color="auto" w:fill="C9C9C9" w:themeFill="accent3" w:themeFillTint="99"/>
-            <w:noWrap/>
-            <w:vAlign w:val="center"/>
-            <w:hideMark/>
-          </w:tcPr>
-          <w:p>
-            <w:pPr>
-              <w:jc w:val="center"/>
-              <w:rPr>
-                <w:b/>
-                <w:color w:val="000000"/>
-              </w:rPr>
-            </w:pPr>
-            <w:r>
-              <w:rPr>
-                <w:b/>
-                <w:color w:val="000000"/>
-              </w:rPr>
-              <w:t>Ações do Ator</w:t>
-            </w:r>
-          </w:p>
-        </w:tc>
-        <w:tc>
-          <w:tcPr>
-            <w:tcW w:w="4895" w:type="dxa"/>
-            <w:tcBorders>
-              <w:top w:val="nil"/>
-              <w:left w:val="single" w:sz="8" w:space="0" w:color="auto"/>
-              <w:bottom w:val="single" w:sz="4" w:space="0" w:color="auto"/>
-              <w:right w:val="single" w:sz="8" w:space="0" w:color="auto"/>
-            </w:tcBorders>
-            <w:shd w:val="clear" w:color="auto" w:fill="C9C9C9" w:themeFill="accent3" w:themeFillTint="99"/>
-            <w:vAlign w:val="center"/>
-            <w:hideMark/>
-          </w:tcPr>
-          <w:p>
-            <w:pPr>
-              <w:jc w:val="center"/>
-              <w:rPr>
-                <w:b/>
-                <w:color w:val="000000"/>
-              </w:rPr>
-            </w:pPr>
-            <w:r>
-              <w:rPr>
-                <w:b/>
-                <w:color w:val="000000"/>
-              </w:rPr>
-              <w:t>Ações do Sistema</w:t>
-            </w:r>
-          </w:p>
-        </w:tc>
-      </w:tr>
-      <w:tr>
-        <w:trPr>
-          <w:trHeight w:val="454"/>
-        </w:trPr>
-        <w:tc>
-          <w:tcPr>
-            <w:tcW w:w="4745" w:type="dxa"/>
-            <w:gridSpan w:val="2"/>
-            <w:tcBorders>
-              <w:top w:val="single" w:sz="4" w:space="0" w:color="auto"/>
-              <w:left w:val="single" w:sz="4" w:space="0" w:color="auto"/>
-              <w:bottom w:val="single" w:sz="4" w:space="0" w:color="auto"/>
-              <w:right w:val="single" w:sz="4" w:space="0" w:color="auto"/>
-            </w:tcBorders>
-            <w:noWrap/>
-            <w:vAlign w:val="center"/>
-          </w:tcPr>
-          <w:p>
-            <w:r>
-              <w:t xml:space="preserve">Acionar funções de movimento (defaults </w:t>
-            </w:r>
-            <w:r>
-              <w:rPr>
-                <w:i/>
-                <w:iCs/>
-              </w:rPr>
-              <w:t>A, D, S, W</w:t>
-            </w:r>
-            <w:r>
-              <w:t>)</w:t>
-            </w:r>
-          </w:p>
-        </w:tc>
-        <w:tc>
-          <w:tcPr>
-            <w:tcW w:w="4895" w:type="dxa"/>
-            <w:tcBorders>
-              <w:top w:val="single" w:sz="4" w:space="0" w:color="auto"/>
-              <w:left w:val="single" w:sz="4" w:space="0" w:color="auto"/>
-              <w:bottom w:val="single" w:sz="4" w:space="0" w:color="auto"/>
-              <w:right w:val="single" w:sz="4" w:space="0" w:color="auto"/>
-            </w:tcBorders>
-            <w:vAlign w:val="center"/>
-          </w:tcPr>
-          <w:p/>
-        </w:tc>
-      </w:tr>
-      <w:tr>
-        <w:trPr>
-          <w:trHeight w:val="454"/>
-        </w:trPr>
-        <w:tc>
-          <w:tcPr>
-            <w:tcW w:w="4745" w:type="dxa"/>
-            <w:gridSpan w:val="2"/>
-            <w:tcBorders>
-              <w:top w:val="single" w:sz="4" w:space="0" w:color="auto"/>
-              <w:left w:val="single" w:sz="8" w:space="0" w:color="auto"/>
-              <w:bottom w:val="single" w:sz="8" w:space="0" w:color="auto"/>
-              <w:right w:val="single" w:sz="8" w:space="0" w:color="auto"/>
-            </w:tcBorders>
-            <w:noWrap/>
-            <w:vAlign w:val="center"/>
-          </w:tcPr>
-          <w:p/>
-        </w:tc>
-        <w:tc>
-          <w:tcPr>
-            <w:tcW w:w="4895" w:type="dxa"/>
-            <w:tcBorders>
-              <w:top w:val="single" w:sz="4" w:space="0" w:color="auto"/>
-              <w:left w:val="single" w:sz="8" w:space="0" w:color="auto"/>
-              <w:bottom w:val="single" w:sz="8" w:space="0" w:color="auto"/>
-              <w:right w:val="single" w:sz="8" w:space="0" w:color="auto"/>
-            </w:tcBorders>
-            <w:vAlign w:val="center"/>
-            <w:hideMark/>
-          </w:tcPr>
-          <w:p>
-            <w:r>
-              <w:t>Movimentar o avatar do usuário conforme a função de movimento escolhida</w:t>
+              <w:t>[CR] Atualizar a posição do avatar</w:t>
             </w:r>
           </w:p>
         </w:tc>
@@ -7740,7 +7123,6 @@
     </w:p>
     <w:p>
       <w:r>
-        <w:lastRenderedPageBreak/>
         <w:t xml:space="preserve">Entretanto, no quadro da demonstração </w:t>
       </w:r>
       <w:r>
@@ -7850,6 +7232,7 @@
     </w:p>
     <w:p>
       <w:r>
+        <w:lastRenderedPageBreak/>
         <w:t>A</w:t>
       </w:r>
       <w:r>
@@ -8034,7 +7417,11 @@
         <w:t>á</w:t>
       </w:r>
       <w:r>
-        <w:t xml:space="preserve"> em produção e oferecem uma parte essencial ao produto cuja viabilidade pretende-se demonstrar com </w:t>
+        <w:t xml:space="preserve"> em produção e oferecem uma parte essencial ao produto cuja viabilidade pretende-se </w:t>
+      </w:r>
+      <w:r>
+        <w:lastRenderedPageBreak/>
+        <w:t xml:space="preserve">demonstrar com </w:t>
       </w:r>
       <w:r>
         <w:t>este</w:t>
@@ -8967,8 +8354,6 @@
       <w:pPr>
         <w:pStyle w:val="Ttulo"/>
       </w:pPr>
-      <w:bookmarkStart w:id="2" w:name="_GoBack"/>
-      <w:bookmarkEnd w:id="2"/>
       <w:proofErr w:type="gramStart"/>
       <w:r>
         <w:lastRenderedPageBreak/>
@@ -9230,6 +8615,8 @@
       <w:r>
         <w:br w:type="page"/>
       </w:r>
+      <w:bookmarkStart w:id="2" w:name="_GoBack"/>
+      <w:bookmarkEnd w:id="2"/>
     </w:p>
     <w:p>
       <w:pPr>
@@ -9348,18 +8735,6 @@
       <w:r>
         <w:t xml:space="preserve"> Pacotes</w:t>
       </w:r>
-      <w:r>
-        <w:t xml:space="preserve">  (</w:t>
-      </w:r>
-      <w:r>
-        <w:t>Somente para  P</w:t>
-      </w:r>
-      <w:r>
-        <w:t>rojeto Integrado</w:t>
-      </w:r>
-      <w:r>
-        <w:t xml:space="preserve"> – ES3)</w:t>
-      </w:r>
     </w:p>
     <w:p>
       <w:pPr>
@@ -10953,51 +10328,45 @@
     <w:p>
       <w:pPr>
         <w:pStyle w:val="Texto"/>
-      </w:pPr>
-      <w:proofErr w:type="spellStart"/>
+        <w:rPr>
+          <w:lang w:val="fr-FR"/>
+        </w:rPr>
+      </w:pPr>
       <w:r>
         <w:rPr>
           <w:b/>
           <w:bCs/>
+          <w:lang w:val="fr-FR"/>
         </w:rPr>
         <w:t>Lesson</w:t>
       </w:r>
-      <w:proofErr w:type="spellEnd"/>
-      <w:r>
-        <w:t xml:space="preserve">: conjunto de </w:t>
-      </w:r>
-      <w:proofErr w:type="spellStart"/>
-      <w:r>
-        <w:t>Resources</w:t>
-      </w:r>
-      <w:proofErr w:type="spellEnd"/>
-      <w:r>
-        <w:t>;</w:t>
+      <w:r>
+        <w:rPr>
+          <w:lang w:val="fr-FR"/>
+        </w:rPr>
+        <w:t>: conjunto de Resources;</w:t>
       </w:r>
     </w:p>
     <w:p>
       <w:pPr>
         <w:pStyle w:val="Texto"/>
-      </w:pPr>
-      <w:proofErr w:type="spellStart"/>
+        <w:rPr>
+          <w:lang w:val="fr-FR"/>
+        </w:rPr>
+      </w:pPr>
       <w:r>
         <w:rPr>
           <w:b/>
           <w:bCs/>
+          <w:lang w:val="fr-FR"/>
         </w:rPr>
         <w:t>Chapter</w:t>
       </w:r>
-      <w:proofErr w:type="spellEnd"/>
-      <w:r>
-        <w:t xml:space="preserve">: conjunto de </w:t>
-      </w:r>
-      <w:proofErr w:type="spellStart"/>
-      <w:r>
-        <w:t>Lessons</w:t>
-      </w:r>
-      <w:proofErr w:type="spellEnd"/>
-      <w:r>
-        <w:t>;</w:t>
+      <w:r>
+        <w:rPr>
+          <w:lang w:val="fr-FR"/>
+        </w:rPr>
+        <w:t>: conjunto de Lessons;</w:t>
       </w:r>
     </w:p>
     <w:p>
@@ -11137,9 +10506,63 @@
     </w:p>
     <w:p>
       <w:pPr>
+        <w:pStyle w:val="Texto"/>
+      </w:pPr>
+      <w:r>
+        <w:rPr>
+          <w:b/>
+          <w:bCs/>
+        </w:rPr>
+        <w:t>CR</w:t>
+      </w:r>
+      <w:r>
+        <w:t xml:space="preserve">: Cliente </w:t>
+      </w:r>
+      <w:proofErr w:type="spellStart"/>
+      <w:r>
+        <w:t>AViS</w:t>
+      </w:r>
+      <w:proofErr w:type="spellEnd"/>
+      <w:r>
+        <w:t xml:space="preserve"> r</w:t>
+      </w:r>
+      <w:r>
+        <w:t>emoto</w:t>
+      </w:r>
+    </w:p>
+    <w:p>
+      <w:pPr>
+        <w:pStyle w:val="Texto"/>
+      </w:pPr>
+      <w:r>
+        <w:rPr>
+          <w:b/>
+          <w:bCs/>
+        </w:rPr>
+        <w:t>CL</w:t>
+      </w:r>
+      <w:r>
+        <w:t xml:space="preserve">: Cliente </w:t>
+      </w:r>
+      <w:proofErr w:type="spellStart"/>
+      <w:r>
+        <w:t>AViS</w:t>
+      </w:r>
+      <w:proofErr w:type="spellEnd"/>
+      <w:r>
+        <w:t xml:space="preserve"> local</w:t>
+      </w:r>
+    </w:p>
+    <w:p>
+      <w:pPr>
+        <w:pStyle w:val="Texto"/>
+      </w:pPr>
+    </w:p>
+    <w:p>
+      <w:pPr>
         <w:pStyle w:val="jorge"/>
         <w:rPr>
-          <w:lang w:val="en-US"/>
+          <w:lang w:val="pt-BR"/>
         </w:rPr>
       </w:pPr>
     </w:p>
@@ -11147,7 +10570,7 @@
       <w:pPr>
         <w:pStyle w:val="jorge"/>
         <w:rPr>
-          <w:lang w:val="en-US"/>
+          <w:lang w:val="pt-BR"/>
         </w:rPr>
       </w:pPr>
     </w:p>
@@ -11155,7 +10578,7 @@
       <w:pPr>
         <w:pStyle w:val="jorge"/>
         <w:rPr>
-          <w:lang w:val="en-US"/>
+          <w:lang w:val="pt-BR"/>
         </w:rPr>
       </w:pPr>
     </w:p>
@@ -11163,7 +10586,7 @@
       <w:pPr>
         <w:pStyle w:val="jorge"/>
         <w:rPr>
-          <w:lang w:val="en-US"/>
+          <w:lang w:val="pt-BR"/>
         </w:rPr>
       </w:pPr>
     </w:p>
@@ -11171,7 +10594,7 @@
       <w:pPr>
         <w:pStyle w:val="jorge"/>
         <w:rPr>
-          <w:lang w:val="en-US"/>
+          <w:lang w:val="pt-BR"/>
         </w:rPr>
       </w:pPr>
     </w:p>
@@ -11179,7 +10602,7 @@
       <w:pPr>
         <w:pStyle w:val="jorge"/>
         <w:rPr>
-          <w:lang w:val="en-US"/>
+          <w:lang w:val="pt-BR"/>
         </w:rPr>
       </w:pPr>
     </w:p>
@@ -11187,7 +10610,7 @@
       <w:pPr>
         <w:pStyle w:val="jorge"/>
         <w:rPr>
-          <w:lang w:val="en-US"/>
+          <w:lang w:val="pt-BR"/>
         </w:rPr>
       </w:pPr>
     </w:p>
@@ -11195,7 +10618,7 @@
       <w:pPr>
         <w:pStyle w:val="jorge"/>
         <w:rPr>
-          <w:lang w:val="en-US"/>
+          <w:lang w:val="pt-BR"/>
         </w:rPr>
       </w:pPr>
     </w:p>
@@ -11203,7 +10626,7 @@
       <w:pPr>
         <w:pStyle w:val="jorge"/>
         <w:rPr>
-          <w:lang w:val="en-US"/>
+          <w:lang w:val="pt-BR"/>
         </w:rPr>
       </w:pPr>
     </w:p>
@@ -11211,7 +10634,7 @@
       <w:pPr>
         <w:pStyle w:val="jorge"/>
         <w:rPr>
-          <w:lang w:val="en-US"/>
+          <w:lang w:val="pt-BR"/>
         </w:rPr>
       </w:pPr>
     </w:p>
@@ -11219,7 +10642,7 @@
       <w:pPr>
         <w:pStyle w:val="jorge"/>
         <w:rPr>
-          <w:lang w:val="en-US"/>
+          <w:lang w:val="pt-BR"/>
         </w:rPr>
       </w:pPr>
     </w:p>
@@ -11227,7 +10650,7 @@
       <w:pPr>
         <w:pStyle w:val="jorge"/>
         <w:rPr>
-          <w:lang w:val="en-US"/>
+          <w:lang w:val="pt-BR"/>
         </w:rPr>
       </w:pPr>
     </w:p>
@@ -11235,7 +10658,7 @@
       <w:pPr>
         <w:pStyle w:val="jorge"/>
         <w:rPr>
-          <w:lang w:val="en-US"/>
+          <w:lang w:val="pt-BR"/>
         </w:rPr>
       </w:pPr>
     </w:p>
@@ -11243,7 +10666,7 @@
       <w:pPr>
         <w:pStyle w:val="jorge"/>
         <w:rPr>
-          <w:lang w:val="en-US"/>
+          <w:lang w:val="pt-BR"/>
         </w:rPr>
       </w:pPr>
     </w:p>
@@ -11251,7 +10674,7 @@
       <w:pPr>
         <w:pStyle w:val="jorge"/>
         <w:rPr>
-          <w:lang w:val="en-US"/>
+          <w:lang w:val="pt-BR"/>
         </w:rPr>
       </w:pPr>
     </w:p>
@@ -15310,7 +14733,6 @@
   <w:style w:type="character" w:default="1" w:styleId="Fontepargpadro">
     <w:name w:val="Default Paragraph Font"/>
     <w:uiPriority w:val="1"/>
-    <w:semiHidden/>
     <w:unhideWhenUsed/>
   </w:style>
   <w:style w:type="table" w:default="1" w:styleId="Tabelanormal">
@@ -16129,7 +15551,7 @@
 </file>
 
 <file path=customXml/itemProps1.xml><?xml version="1.0" encoding="utf-8"?>
-<ds:datastoreItem xmlns:ds="http://schemas.openxmlformats.org/officeDocument/2006/customXml" ds:itemID="{3BDC0AD5-3F6A-4BC0-9017-FDFC3AF2500E}">
+<ds:datastoreItem xmlns:ds="http://schemas.openxmlformats.org/officeDocument/2006/customXml" ds:itemID="{28198213-C53E-4DB6-AF1E-F88299F1A07A}">
   <ds:schemaRefs>
     <ds:schemaRef ds:uri="http://schemas.openxmlformats.org/officeDocument/2006/bibliography"/>
   </ds:schemaRefs>

</xml_diff>